<commit_message>
add: timer to each function
</commit_message>
<xml_diff>
--- a/docs/Detailed Guide.docx
+++ b/docs/Detailed Guide.docx
@@ -2517,7 +2517,7 @@
         </w:rPr>
         <w:lastRenderedPageBreak/>
         <w:drawing>
-          <wp:inline distT="0" distB="0" distL="0" distR="0" wp14:anchorId="53B289F6" wp14:editId="560E5D2B">
+          <wp:inline distT="0" distB="0" distL="0" distR="0" wp14:anchorId="53B289F6" wp14:editId="3700D958">
             <wp:extent cx="5943600" cy="3276600"/>
             <wp:effectExtent l="0" t="0" r="0" b="0"/>
             <wp:docPr id="471288581" name="Picture 1"/>
@@ -6014,13 +6014,7 @@
               <w:rPr>
                 <w:lang w:val="en-US"/>
               </w:rPr>
-              <w:t>Log_r_h_app_</w:t>
-            </w:r>
-            <w:r>
-              <w:rPr>
-                <w:lang w:val="en-US"/>
-              </w:rPr>
-              <w:t>h</w:t>
+              <w:t>Log_r_h_app_h</w:t>
             </w:r>
             <w:proofErr w:type="spellEnd"/>
           </w:p>
@@ -6086,13 +6080,7 @@
               <w:rPr>
                 <w:lang w:val="en-US"/>
               </w:rPr>
-              <w:t>Log_r_h_smodel_</w:t>
-            </w:r>
-            <w:r>
-              <w:rPr>
-                <w:lang w:val="en-US"/>
-              </w:rPr>
-              <w:t>h</w:t>
+              <w:t>Log_r_h_smodel_h</w:t>
             </w:r>
             <w:proofErr w:type="spellEnd"/>
           </w:p>
@@ -6158,13 +6146,7 @@
               <w:rPr>
                 <w:lang w:val="en-US"/>
               </w:rPr>
-              <w:t>Log_r_h_model_</w:t>
-            </w:r>
-            <w:r>
-              <w:rPr>
-                <w:lang w:val="en-US"/>
-              </w:rPr>
-              <w:t>h</w:t>
+              <w:t>Log_r_h_model_h</w:t>
             </w:r>
             <w:proofErr w:type="spellEnd"/>
           </w:p>
@@ -6230,13 +6212,7 @@
               <w:rPr>
                 <w:lang w:val="en-US"/>
               </w:rPr>
-              <w:t>Red_chi_</w:t>
-            </w:r>
-            <w:r>
-              <w:rPr>
-                <w:lang w:val="en-US"/>
-              </w:rPr>
-              <w:t>h</w:t>
+              <w:t>Red_chi_h</w:t>
             </w:r>
             <w:proofErr w:type="spellEnd"/>
           </w:p>
@@ -6302,13 +6278,7 @@
               <w:rPr>
                 <w:lang w:val="en-US"/>
               </w:rPr>
-              <w:t>Galfit_ser_</w:t>
-            </w:r>
-            <w:r>
-              <w:rPr>
-                <w:lang w:val="en-US"/>
-              </w:rPr>
-              <w:t>h</w:t>
+              <w:t>Galfit_ser_h</w:t>
             </w:r>
             <w:proofErr w:type="spellEnd"/>
           </w:p>
@@ -6374,13 +6344,7 @@
               <w:rPr>
                 <w:lang w:val="en-US"/>
               </w:rPr>
-              <w:t>Fwhm_</w:t>
-            </w:r>
-            <w:r>
-              <w:rPr>
-                <w:lang w:val="en-US"/>
-              </w:rPr>
-              <w:t>h</w:t>
+              <w:t>Fwhm_h</w:t>
             </w:r>
             <w:proofErr w:type="spellEnd"/>
           </w:p>
@@ -6446,13 +6410,7 @@
               <w:rPr>
                 <w:lang w:val="en-US"/>
               </w:rPr>
-              <w:t>Fit_ok_</w:t>
-            </w:r>
-            <w:r>
-              <w:rPr>
-                <w:lang w:val="en-US"/>
-              </w:rPr>
-              <w:t>h</w:t>
+              <w:t>Fit_ok_h</w:t>
             </w:r>
             <w:proofErr w:type="spellEnd"/>
           </w:p>
@@ -6519,13 +6477,7 @@
                 <w:lang w:val="en-US"/>
               </w:rPr>
               <w:lastRenderedPageBreak/>
-              <w:t>Log_r_h_app_</w:t>
-            </w:r>
-            <w:r>
-              <w:rPr>
-                <w:lang w:val="en-US"/>
-              </w:rPr>
-              <w:t>k</w:t>
+              <w:t>Log_r_h_app_k</w:t>
             </w:r>
             <w:proofErr w:type="spellEnd"/>
           </w:p>
@@ -6591,13 +6543,7 @@
               <w:rPr>
                 <w:lang w:val="en-US"/>
               </w:rPr>
-              <w:t>Log_r_h_smodel_</w:t>
-            </w:r>
-            <w:r>
-              <w:rPr>
-                <w:lang w:val="en-US"/>
-              </w:rPr>
-              <w:t>k</w:t>
+              <w:t>Log_r_h_smodel_k</w:t>
             </w:r>
             <w:proofErr w:type="spellEnd"/>
           </w:p>
@@ -6663,13 +6609,7 @@
               <w:rPr>
                 <w:lang w:val="en-US"/>
               </w:rPr>
-              <w:t>Log_r_h_model_</w:t>
-            </w:r>
-            <w:r>
-              <w:rPr>
-                <w:lang w:val="en-US"/>
-              </w:rPr>
-              <w:t>k</w:t>
+              <w:t>Log_r_h_model_k</w:t>
             </w:r>
             <w:proofErr w:type="spellEnd"/>
           </w:p>
@@ -6735,13 +6675,7 @@
               <w:rPr>
                 <w:lang w:val="en-US"/>
               </w:rPr>
-              <w:t>Red_chi_</w:t>
-            </w:r>
-            <w:r>
-              <w:rPr>
-                <w:lang w:val="en-US"/>
-              </w:rPr>
-              <w:t>k</w:t>
+              <w:t>Red_chi_k</w:t>
             </w:r>
             <w:proofErr w:type="spellEnd"/>
           </w:p>
@@ -6807,13 +6741,7 @@
               <w:rPr>
                 <w:lang w:val="en-US"/>
               </w:rPr>
-              <w:t>Galfit_ser_</w:t>
-            </w:r>
-            <w:r>
-              <w:rPr>
-                <w:lang w:val="en-US"/>
-              </w:rPr>
-              <w:t>k</w:t>
+              <w:t>Galfit_ser_k</w:t>
             </w:r>
             <w:proofErr w:type="spellEnd"/>
           </w:p>
@@ -6879,13 +6807,7 @@
               <w:rPr>
                 <w:lang w:val="en-US"/>
               </w:rPr>
-              <w:t>Fwhm_</w:t>
-            </w:r>
-            <w:r>
-              <w:rPr>
-                <w:lang w:val="en-US"/>
-              </w:rPr>
-              <w:t>k</w:t>
+              <w:t>Fwhm_k</w:t>
             </w:r>
             <w:proofErr w:type="spellEnd"/>
           </w:p>
@@ -6951,13 +6873,7 @@
               <w:rPr>
                 <w:lang w:val="en-US"/>
               </w:rPr>
-              <w:t>Fit_ok_</w:t>
-            </w:r>
-            <w:r>
-              <w:rPr>
-                <w:lang w:val="en-US"/>
-              </w:rPr>
-              <w:t>k</w:t>
+              <w:t>Fit_ok_k</w:t>
             </w:r>
             <w:proofErr w:type="spellEnd"/>
           </w:p>
@@ -8129,86 +8045,6 @@
     <w:p>
       <w:pPr>
         <w:pStyle w:val="ListParagraph"/>
-        <w:numPr>
-          <w:ilvl w:val="0"/>
-          <w:numId w:val="5"/>
-        </w:numPr>
-        <w:rPr>
-          <w:lang w:val="en-US"/>
-        </w:rPr>
-      </w:pPr>
-      <w:r>
-        <w:rPr>
-          <w:lang w:val="en-US"/>
-        </w:rPr>
-        <w:t xml:space="preserve">I set the cone search radius to be </w:t>
-      </w:r>
-      <w:r>
-        <w:rPr>
-          <w:lang w:val="en-US"/>
-        </w:rPr>
-        <w:t>2.5</w:t>
-      </w:r>
-      <w:r>
-        <w:rPr>
-          <w:lang w:val="en-US"/>
-        </w:rPr>
-        <w:t xml:space="preserve"> arcsecond </w:t>
-      </w:r>
-      <w:r>
-        <w:rPr>
-          <w:lang w:val="en-US"/>
-        </w:rPr>
-        <w:t xml:space="preserve">(based on the argument above but more relaxed) </w:t>
-      </w:r>
-      <w:r>
-        <w:rPr>
-          <w:lang w:val="en-US"/>
-        </w:rPr>
-        <w:t xml:space="preserve">and checked the </w:t>
-      </w:r>
-      <w:r>
-        <w:rPr>
-          <w:lang w:val="en-US"/>
-        </w:rPr>
-        <w:t>‘</w:t>
-      </w:r>
-      <w:r>
-        <w:rPr>
-          <w:lang w:val="en-US"/>
-        </w:rPr>
-        <w:t>One to One Match</w:t>
-      </w:r>
-      <w:r>
-        <w:rPr>
-          <w:lang w:val="en-US"/>
-        </w:rPr>
-        <w:t>’ box (basically doing a left join)</w:t>
-      </w:r>
-      <w:r>
-        <w:rPr>
-          <w:lang w:val="en-US"/>
-        </w:rPr>
-        <w:t xml:space="preserve"> so that I can simply merge the resulting </w:t>
-      </w:r>
-      <w:proofErr w:type="spellStart"/>
-      <w:r>
-        <w:rPr>
-          <w:lang w:val="en-US"/>
-        </w:rPr>
-        <w:t>dataframes</w:t>
-      </w:r>
-      <w:proofErr w:type="spellEnd"/>
-      <w:r>
-        <w:rPr>
-          <w:lang w:val="en-US"/>
-        </w:rPr>
-        <w:t xml:space="preserve"> later. These are the fields that I queried:</w:t>
-      </w:r>
-    </w:p>
-    <w:p>
-      <w:pPr>
-        <w:pStyle w:val="ListParagraph"/>
         <w:rPr>
           <w:lang w:val="en-US"/>
         </w:rPr>
@@ -8219,10 +8055,10 @@
           <w:lang w:val="en-US"/>
         </w:rPr>
         <w:drawing>
-          <wp:inline distT="0" distB="0" distL="0" distR="0" wp14:anchorId="6DA14538" wp14:editId="20B6CDC4">
-            <wp:extent cx="2552700" cy="3805265"/>
-            <wp:effectExtent l="0" t="0" r="0" b="5080"/>
-            <wp:docPr id="856701600" name="Picture 3"/>
+          <wp:inline distT="0" distB="0" distL="0" distR="0" wp14:anchorId="5E09D2A4" wp14:editId="5F541044">
+            <wp:extent cx="4233949" cy="1926537"/>
+            <wp:effectExtent l="0" t="0" r="0" b="4445"/>
+            <wp:docPr id="1740019762" name="Picture 1" descr="A screenshot of a computer&#10;&#10;Description automatically generated"/>
             <wp:cNvGraphicFramePr>
               <a:graphicFrameLocks xmlns:a="http://schemas.openxmlformats.org/drawingml/2006/main" noChangeAspect="1"/>
             </wp:cNvGraphicFramePr>
@@ -8230,7 +8066,7 @@
               <a:graphicData uri="http://schemas.openxmlformats.org/drawingml/2006/picture">
                 <pic:pic xmlns:pic="http://schemas.openxmlformats.org/drawingml/2006/picture">
                   <pic:nvPicPr>
-                    <pic:cNvPr id="856701600" name="Picture 856701600"/>
+                    <pic:cNvPr id="1740019762" name="Picture 1" descr="A screenshot of a computer&#10;&#10;Description automatically generated"/>
                     <pic:cNvPicPr/>
                   </pic:nvPicPr>
                   <pic:blipFill>
@@ -8248,7 +8084,166 @@
                   <pic:spPr>
                     <a:xfrm>
                       <a:off x="0" y="0"/>
-                      <a:ext cx="2581842" cy="3848706"/>
+                      <a:ext cx="4257482" cy="1937245"/>
+                    </a:xfrm>
+                    <a:prstGeom prst="rect">
+                      <a:avLst/>
+                    </a:prstGeom>
+                  </pic:spPr>
+                </pic:pic>
+              </a:graphicData>
+            </a:graphic>
+          </wp:inline>
+        </w:drawing>
+      </w:r>
+    </w:p>
+    <w:p>
+      <w:pPr>
+        <w:pStyle w:val="ListParagraph"/>
+        <w:numPr>
+          <w:ilvl w:val="0"/>
+          <w:numId w:val="5"/>
+        </w:numPr>
+        <w:rPr>
+          <w:lang w:val="en-US"/>
+        </w:rPr>
+      </w:pPr>
+      <w:r>
+        <w:rPr>
+          <w:lang w:val="en-US"/>
+        </w:rPr>
+        <w:t xml:space="preserve">I set the cone search radius to be </w:t>
+      </w:r>
+      <w:r>
+        <w:rPr>
+          <w:lang w:val="en-US"/>
+        </w:rPr>
+        <w:t>2.</w:t>
+      </w:r>
+      <w:r>
+        <w:rPr>
+          <w:lang w:val="en-US"/>
+        </w:rPr>
+        <w:t>2</w:t>
+      </w:r>
+      <w:r>
+        <w:rPr>
+          <w:lang w:val="en-US"/>
+        </w:rPr>
+        <w:t>5</w:t>
+      </w:r>
+      <w:r>
+        <w:rPr>
+          <w:lang w:val="en-US"/>
+        </w:rPr>
+        <w:t xml:space="preserve"> arcsecond </w:t>
+      </w:r>
+      <w:r>
+        <w:rPr>
+          <w:lang w:val="en-US"/>
+        </w:rPr>
+        <w:t xml:space="preserve">(based on the argument above but </w:t>
+      </w:r>
+      <w:r>
+        <w:rPr>
+          <w:lang w:val="en-US"/>
+        </w:rPr>
+        <w:t xml:space="preserve">a bit </w:t>
+      </w:r>
+      <w:r>
+        <w:rPr>
+          <w:lang w:val="en-US"/>
+        </w:rPr>
+        <w:t xml:space="preserve">more relaxed) </w:t>
+      </w:r>
+      <w:r>
+        <w:rPr>
+          <w:lang w:val="en-US"/>
+        </w:rPr>
+        <w:t xml:space="preserve">and checked the </w:t>
+      </w:r>
+      <w:r>
+        <w:rPr>
+          <w:lang w:val="en-US"/>
+        </w:rPr>
+        <w:t>‘</w:t>
+      </w:r>
+      <w:r>
+        <w:rPr>
+          <w:lang w:val="en-US"/>
+        </w:rPr>
+        <w:t>One to One Match</w:t>
+      </w:r>
+      <w:r>
+        <w:rPr>
+          <w:lang w:val="en-US"/>
+        </w:rPr>
+        <w:t>’ box (basically doing a left join)</w:t>
+      </w:r>
+      <w:r>
+        <w:rPr>
+          <w:lang w:val="en-US"/>
+        </w:rPr>
+        <w:t xml:space="preserve"> so that I can simply merge the resulting </w:t>
+      </w:r>
+      <w:proofErr w:type="spellStart"/>
+      <w:r>
+        <w:rPr>
+          <w:lang w:val="en-US"/>
+        </w:rPr>
+        <w:t>dataframes</w:t>
+      </w:r>
+      <w:proofErr w:type="spellEnd"/>
+      <w:r>
+        <w:rPr>
+          <w:lang w:val="en-US"/>
+        </w:rPr>
+        <w:t xml:space="preserve"> later. These are the fields that I queried:</w:t>
+      </w:r>
+    </w:p>
+    <w:p>
+      <w:pPr>
+        <w:pStyle w:val="ListParagraph"/>
+        <w:rPr>
+          <w:lang w:val="en-US"/>
+        </w:rPr>
+      </w:pPr>
+      <w:r>
+        <w:rPr>
+          <w:noProof/>
+          <w:lang w:val="en-US"/>
+        </w:rPr>
+        <w:drawing>
+          <wp:inline distT="0" distB="0" distL="0" distR="0" wp14:anchorId="6DA14538" wp14:editId="452CB622">
+            <wp:extent cx="2368137" cy="3530139"/>
+            <wp:effectExtent l="0" t="0" r="0" b="635"/>
+            <wp:docPr id="856701600" name="Picture 3"/>
+            <wp:cNvGraphicFramePr>
+              <a:graphicFrameLocks xmlns:a="http://schemas.openxmlformats.org/drawingml/2006/main" noChangeAspect="1"/>
+            </wp:cNvGraphicFramePr>
+            <a:graphic xmlns:a="http://schemas.openxmlformats.org/drawingml/2006/main">
+              <a:graphicData uri="http://schemas.openxmlformats.org/drawingml/2006/picture">
+                <pic:pic xmlns:pic="http://schemas.openxmlformats.org/drawingml/2006/picture">
+                  <pic:nvPicPr>
+                    <pic:cNvPr id="856701600" name="Picture 856701600"/>
+                    <pic:cNvPicPr/>
+                  </pic:nvPicPr>
+                  <pic:blipFill>
+                    <a:blip r:embed="rId22" cstate="print">
+                      <a:extLst>
+                        <a:ext uri="{28A0092B-C50C-407E-A947-70E740481C1C}">
+                          <a14:useLocalDpi xmlns:a14="http://schemas.microsoft.com/office/drawing/2010/main" val="0"/>
+                        </a:ext>
+                      </a:extLst>
+                    </a:blip>
+                    <a:stretch>
+                      <a:fillRect/>
+                    </a:stretch>
+                  </pic:blipFill>
+                  <pic:spPr>
+                    <a:xfrm>
+                      <a:off x="0" y="0"/>
+                      <a:ext cx="2407001" cy="3588072"/>
                     </a:xfrm>
                     <a:prstGeom prst="rect">
                       <a:avLst/>
@@ -8281,7 +8276,7 @@
                     <pic:cNvPicPr/>
                   </pic:nvPicPr>
                   <pic:blipFill>
-                    <a:blip r:embed="rId22" cstate="print">
+                    <a:blip r:embed="rId23" cstate="print">
                       <a:extLst>
                         <a:ext uri="{28A0092B-C50C-407E-A947-70E740481C1C}">
                           <a14:useLocalDpi xmlns:a14="http://schemas.microsoft.com/office/drawing/2010/main" val="0"/>
@@ -8333,20 +8328,6 @@
         </w:rPr>
         <w:t xml:space="preserve"> the results at data/raw/2mass/&lt;survey&gt;_tmass.csv. Also backed up the files in Google Drive (cannot push them to GitHub as they are too large).</w:t>
       </w:r>
-    </w:p>
-    <w:p>
-      <w:pPr>
-        <w:rPr>
-          <w:lang w:val="en-US"/>
-        </w:rPr>
-      </w:pPr>
-    </w:p>
-    <w:p>
-      <w:pPr>
-        <w:rPr>
-          <w:lang w:val="en-US"/>
-        </w:rPr>
-      </w:pPr>
       <w:r>
         <w:rPr>
           <w:lang w:val="en-US"/>
@@ -8367,6 +8348,8 @@
       </w:pPr>
       <w:r>
         <w:rPr>
+          <w:b/>
+          <w:bCs/>
           <w:lang w:val="en-US"/>
         </w:rPr>
         <w:lastRenderedPageBreak/>
@@ -8374,34 +8357,62 @@
       </w:r>
       <w:r>
         <w:rPr>
+          <w:b/>
+          <w:bCs/>
           <w:lang w:val="en-US"/>
         </w:rPr>
         <w:t xml:space="preserve"> original</w:t>
       </w:r>
       <w:r>
         <w:rPr>
+          <w:b/>
+          <w:bCs/>
           <w:lang w:val="en-US"/>
         </w:rPr>
         <w:t xml:space="preserve"> spectroscopy</w:t>
       </w:r>
       <w:r>
         <w:rPr>
+          <w:b/>
+          <w:bCs/>
           <w:lang w:val="en-US"/>
         </w:rPr>
         <w:t xml:space="preserve"> data</w:t>
       </w:r>
       <w:r>
         <w:rPr>
+          <w:b/>
+          <w:bCs/>
           <w:lang w:val="en-US"/>
         </w:rPr>
         <w:t xml:space="preserve"> </w:t>
       </w:r>
       <w:r>
         <w:rPr>
-          <w:lang w:val="en-US"/>
-        </w:rPr>
-        <w:t>with all others in the following order:</w:t>
-      </w:r>
+          <w:b/>
+          <w:bCs/>
+          <w:lang w:val="en-US"/>
+        </w:rPr>
+        <w:t xml:space="preserve">with all </w:t>
+      </w:r>
+      <w:proofErr w:type="gramStart"/>
+      <w:r>
+        <w:rPr>
+          <w:b/>
+          <w:bCs/>
+          <w:lang w:val="en-US"/>
+        </w:rPr>
+        <w:t>other</w:t>
+      </w:r>
+      <w:r>
+        <w:rPr>
+          <w:b/>
+          <w:bCs/>
+          <w:lang w:val="en-US"/>
+        </w:rPr>
+        <w:t>s</w:t>
+      </w:r>
+      <w:proofErr w:type="gramEnd"/>
     </w:p>
     <w:p>
       <w:pPr>
@@ -8418,56 +8429,37 @@
         <w:rPr>
           <w:lang w:val="en-US"/>
         </w:rPr>
-        <w:t>2MASS (from the response above):</w:t>
-      </w:r>
-      <w:r>
-        <w:rPr>
-          <w:lang w:val="en-US"/>
-        </w:rPr>
-        <w:t xml:space="preserve"> </w:t>
-      </w:r>
-      <w:r>
-        <w:rPr>
-          <w:lang w:val="en-US"/>
-        </w:rPr>
-        <w:t>this file</w:t>
-      </w:r>
-      <w:r>
-        <w:rPr>
-          <w:lang w:val="en-US"/>
-        </w:rPr>
-        <w:t xml:space="preserve"> ha</w:t>
-      </w:r>
-      <w:r>
-        <w:rPr>
-          <w:lang w:val="en-US"/>
-        </w:rPr>
-        <w:t>s</w:t>
-      </w:r>
-      <w:r>
-        <w:rPr>
-          <w:lang w:val="en-US"/>
-        </w:rPr>
-        <w:t xml:space="preserve"> the same number of rows</w:t>
-      </w:r>
-      <w:r>
-        <w:rPr>
-          <w:lang w:val="en-US"/>
-        </w:rPr>
-        <w:t xml:space="preserve"> as the original spectroscopy data</w:t>
-      </w:r>
-      <w:r>
-        <w:rPr>
-          <w:lang w:val="en-US"/>
-        </w:rPr>
-        <w:t>, and I checked that their orders are the same, so I merged them simply by using their indices.</w:t>
-      </w:r>
-      <w:r>
-        <w:rPr>
-          <w:lang w:val="en-US"/>
-        </w:rPr>
-        <w:t xml:space="preserve"> Then I dropped all rows where ‘designation’ is null (no 2MASS counterpart).</w:t>
-      </w:r>
+        <w:t xml:space="preserve">This step is done using </w:t>
+      </w:r>
+      <w:proofErr w:type="gramStart"/>
+      <w:r>
+        <w:rPr>
+          <w:rFonts w:ascii="Courier New" w:hAnsi="Courier New" w:cs="Courier New"/>
+          <w:sz w:val="18"/>
+          <w:szCs w:val="18"/>
+          <w:lang w:val="en-US"/>
+        </w:rPr>
+        <w:t>combine_spectrophoto</w:t>
+      </w:r>
+      <w:r>
+        <w:rPr>
+          <w:rFonts w:ascii="Courier New" w:hAnsi="Courier New" w:cs="Courier New"/>
+          <w:sz w:val="18"/>
+          <w:szCs w:val="18"/>
+          <w:lang w:val="en-US"/>
+        </w:rPr>
+        <w:t>.p</w:t>
+      </w:r>
+      <w:r>
+        <w:rPr>
+          <w:rFonts w:ascii="Courier New" w:hAnsi="Courier New" w:cs="Courier New"/>
+          <w:sz w:val="18"/>
+          <w:szCs w:val="18"/>
+          <w:lang w:val="en-US"/>
+        </w:rPr>
+        <w:t>y</w:t>
+      </w:r>
+      <w:proofErr w:type="gramEnd"/>
     </w:p>
     <w:p>
       <w:pPr>
@@ -8484,21 +8476,286 @@
         <w:rPr>
           <w:lang w:val="en-US"/>
         </w:rPr>
-        <w:t xml:space="preserve">John’s radii measurements: merge them by using the 2MASS id as primary key. </w:t>
-      </w:r>
-      <w:proofErr w:type="gramStart"/>
-      <w:r>
-        <w:rPr>
-          <w:lang w:val="en-US"/>
-        </w:rPr>
-        <w:t>Actually</w:t>
-      </w:r>
-      <w:proofErr w:type="gramEnd"/>
-      <w:r>
-        <w:rPr>
-          <w:lang w:val="en-US"/>
-        </w:rPr>
-        <w:t xml:space="preserve"> the number of galaxies are different (this time SDSS sample has much more), and not sure why.</w:t>
+        <w:t>For 6dFGS (</w:t>
+      </w:r>
+      <w:r>
+        <w:rPr>
+          <w:rFonts w:ascii="Courier New" w:hAnsi="Courier New" w:cs="Courier New"/>
+          <w:sz w:val="18"/>
+          <w:szCs w:val="18"/>
+          <w:lang w:val="en-US"/>
+        </w:rPr>
+        <w:t>combine_6df_spectrophoto</w:t>
+      </w:r>
+      <w:r>
+        <w:rPr>
+          <w:sz w:val="28"/>
+          <w:szCs w:val="28"/>
+          <w:lang w:val="en-US"/>
+        </w:rPr>
+        <w:t xml:space="preserve"> </w:t>
+      </w:r>
+      <w:r>
+        <w:rPr>
+          <w:lang w:val="en-US"/>
+        </w:rPr>
+        <w:t>function):</w:t>
+      </w:r>
+    </w:p>
+    <w:p>
+      <w:pPr>
+        <w:pStyle w:val="ListParagraph"/>
+        <w:numPr>
+          <w:ilvl w:val="2"/>
+          <w:numId w:val="1"/>
+        </w:numPr>
+        <w:rPr>
+          <w:lang w:val="en-US"/>
+        </w:rPr>
+      </w:pPr>
+      <w:r>
+        <w:rPr>
+          <w:lang w:val="en-US"/>
+        </w:rPr>
+        <w:t>Open the 6dFGS FP sample (data/raw/6dfgs/</w:t>
+      </w:r>
+      <w:proofErr w:type="spellStart"/>
+      <w:r>
+        <w:rPr>
+          <w:lang w:val="en-US"/>
+        </w:rPr>
+        <w:t>sdfgs_fp_vizier.fits</w:t>
+      </w:r>
+      <w:proofErr w:type="spellEnd"/>
+      <w:r>
+        <w:rPr>
+          <w:lang w:val="en-US"/>
+        </w:rPr>
+        <w:t>) containing 11102 galaxies.</w:t>
+      </w:r>
+    </w:p>
+    <w:p>
+      <w:pPr>
+        <w:pStyle w:val="ListParagraph"/>
+        <w:numPr>
+          <w:ilvl w:val="2"/>
+          <w:numId w:val="1"/>
+        </w:numPr>
+        <w:rPr>
+          <w:lang w:val="en-US"/>
+        </w:rPr>
+      </w:pPr>
+      <w:r>
+        <w:rPr>
+          <w:lang w:val="en-US"/>
+        </w:rPr>
+        <w:t>Open the 2MASS data containing 11102 photometry measurements (same number of rows and order as 6dFGS FP above).</w:t>
+      </w:r>
+    </w:p>
+    <w:p>
+      <w:pPr>
+        <w:pStyle w:val="ListParagraph"/>
+        <w:numPr>
+          <w:ilvl w:val="2"/>
+          <w:numId w:val="1"/>
+        </w:numPr>
+        <w:rPr>
+          <w:lang w:val="en-US"/>
+        </w:rPr>
+      </w:pPr>
+      <w:r>
+        <w:rPr>
+          <w:lang w:val="en-US"/>
+        </w:rPr>
+        <w:t xml:space="preserve">Join FP-2MASS by their </w:t>
+      </w:r>
+      <w:proofErr w:type="spellStart"/>
+      <w:r>
+        <w:rPr>
+          <w:lang w:val="en-US"/>
+        </w:rPr>
+        <w:t>dataframe</w:t>
+      </w:r>
+      <w:proofErr w:type="spellEnd"/>
+      <w:r>
+        <w:rPr>
+          <w:lang w:val="en-US"/>
+        </w:rPr>
+        <w:t xml:space="preserve"> indices.</w:t>
+      </w:r>
+    </w:p>
+    <w:p>
+      <w:pPr>
+        <w:pStyle w:val="ListParagraph"/>
+        <w:numPr>
+          <w:ilvl w:val="2"/>
+          <w:numId w:val="1"/>
+        </w:numPr>
+        <w:rPr>
+          <w:lang w:val="en-US"/>
+        </w:rPr>
+      </w:pPr>
+      <w:r>
+        <w:rPr>
+          <w:lang w:val="en-US"/>
+        </w:rPr>
+        <w:t xml:space="preserve">Check if the FP </w:t>
+      </w:r>
+      <w:proofErr w:type="spellStart"/>
+      <w:r>
+        <w:rPr>
+          <w:lang w:val="en-US"/>
+        </w:rPr>
+        <w:t>dataframe’s</w:t>
+      </w:r>
+      <w:proofErr w:type="spellEnd"/>
+      <w:r>
+        <w:rPr>
+          <w:lang w:val="en-US"/>
+        </w:rPr>
+        <w:t xml:space="preserve"> RAJ2000 and DEJ2000 are consistent with 2MASS </w:t>
+      </w:r>
+      <w:proofErr w:type="spellStart"/>
+      <w:r>
+        <w:rPr>
+          <w:lang w:val="en-US"/>
+        </w:rPr>
+        <w:t>dataframe’s</w:t>
+      </w:r>
+      <w:proofErr w:type="spellEnd"/>
+      <w:r>
+        <w:rPr>
+          <w:lang w:val="en-US"/>
+        </w:rPr>
+        <w:t xml:space="preserve"> ra_01 and dec_01. If consistent, I drop ra_01 and dec_01 from the joined </w:t>
+      </w:r>
+      <w:proofErr w:type="spellStart"/>
+      <w:r>
+        <w:rPr>
+          <w:lang w:val="en-US"/>
+        </w:rPr>
+        <w:t>dataframe</w:t>
+      </w:r>
+      <w:proofErr w:type="spellEnd"/>
+      <w:r>
+        <w:rPr>
+          <w:lang w:val="en-US"/>
+        </w:rPr>
+        <w:t>.</w:t>
+      </w:r>
+    </w:p>
+    <w:p>
+      <w:pPr>
+        <w:pStyle w:val="ListParagraph"/>
+        <w:numPr>
+          <w:ilvl w:val="2"/>
+          <w:numId w:val="1"/>
+        </w:numPr>
+        <w:rPr>
+          <w:lang w:val="en-US"/>
+        </w:rPr>
+      </w:pPr>
+      <w:r>
+        <w:rPr>
+          <w:lang w:val="en-US"/>
+        </w:rPr>
+        <w:t>Open the 6dFGS velocity dispersions table (data/raw/6dfgs/</w:t>
+      </w:r>
+      <w:proofErr w:type="spellStart"/>
+      <w:r>
+        <w:rPr>
+          <w:lang w:val="en-US"/>
+        </w:rPr>
+        <w:t>sdfgs_veldisp_vizier.fits</w:t>
+      </w:r>
+      <w:proofErr w:type="spellEnd"/>
+      <w:r>
+        <w:rPr>
+          <w:lang w:val="en-US"/>
+        </w:rPr>
+        <w:t>).</w:t>
+      </w:r>
+    </w:p>
+    <w:p>
+      <w:pPr>
+        <w:pStyle w:val="ListParagraph"/>
+        <w:numPr>
+          <w:ilvl w:val="2"/>
+          <w:numId w:val="1"/>
+        </w:numPr>
+        <w:rPr>
+          <w:lang w:val="en-US"/>
+        </w:rPr>
+      </w:pPr>
+      <w:r>
+        <w:rPr>
+          <w:lang w:val="en-US"/>
+        </w:rPr>
+        <w:t xml:space="preserve">6dFGS </w:t>
+      </w:r>
+      <w:proofErr w:type="spellStart"/>
+      <w:r>
+        <w:rPr>
+          <w:lang w:val="en-US"/>
+        </w:rPr>
+        <w:t>veldisp</w:t>
+      </w:r>
+      <w:proofErr w:type="spellEnd"/>
+      <w:r>
+        <w:rPr>
+          <w:lang w:val="en-US"/>
+        </w:rPr>
+        <w:t xml:space="preserve"> table contains multiple measurements of the same galaxy. I picked the row with the best S_N and drop the duplicates.</w:t>
+      </w:r>
+    </w:p>
+    <w:p>
+      <w:pPr>
+        <w:pStyle w:val="ListParagraph"/>
+        <w:numPr>
+          <w:ilvl w:val="2"/>
+          <w:numId w:val="1"/>
+        </w:numPr>
+        <w:rPr>
+          <w:lang w:val="en-US"/>
+        </w:rPr>
+      </w:pPr>
+      <w:r>
+        <w:rPr>
+          <w:lang w:val="en-US"/>
+        </w:rPr>
+        <w:t>Join 6dFGS FP-2MASS-veldisp.</w:t>
+      </w:r>
+    </w:p>
+    <w:p>
+      <w:pPr>
+        <w:pStyle w:val="ListParagraph"/>
+        <w:numPr>
+          <w:ilvl w:val="2"/>
+          <w:numId w:val="1"/>
+        </w:numPr>
+        <w:rPr>
+          <w:lang w:val="en-US"/>
+        </w:rPr>
+      </w:pPr>
+      <w:r>
+        <w:rPr>
+          <w:lang w:val="en-US"/>
+        </w:rPr>
+        <w:t>Save the table to data/preprocessed/</w:t>
+      </w:r>
+      <w:proofErr w:type="spellStart"/>
+      <w:r>
+        <w:rPr>
+          <w:lang w:val="en-US"/>
+        </w:rPr>
+        <w:t>spectrophoto</w:t>
+      </w:r>
+      <w:proofErr w:type="spellEnd"/>
+      <w:r>
+        <w:rPr>
+          <w:lang w:val="en-US"/>
+        </w:rPr>
+        <w:t>.</w:t>
       </w:r>
     </w:p>
     <w:p>
@@ -8516,27 +8773,41 @@
         <w:rPr>
           <w:lang w:val="en-US"/>
         </w:rPr>
-        <w:t xml:space="preserve">For SDSS and LAMOST: cluster measurements from </w:t>
+        <w:t xml:space="preserve">For SDSS and LAMOST (I put them in one function </w:t>
       </w:r>
       <w:proofErr w:type="spellStart"/>
       <w:r>
         <w:rPr>
-          <w:lang w:val="en-US"/>
-        </w:rPr>
-        <w:t>Tempel</w:t>
+          <w:rFonts w:ascii="Courier New" w:hAnsi="Courier New" w:cs="Courier New"/>
+          <w:sz w:val="18"/>
+          <w:szCs w:val="18"/>
+          <w:lang w:val="en-US"/>
+        </w:rPr>
+        <w:t>combine_sdss_lamost_spectrophoto</w:t>
       </w:r>
       <w:proofErr w:type="spellEnd"/>
       <w:r>
         <w:rPr>
-          <w:lang w:val="en-US"/>
-        </w:rPr>
-        <w:t xml:space="preserve"> et al. (SDSS DR8 groups and clusters)</w:t>
-      </w:r>
-      <w:r>
-        <w:rPr>
-          <w:lang w:val="en-US"/>
-        </w:rPr>
-        <w:t xml:space="preserve"> done in two steps:</w:t>
+          <w:rFonts w:ascii="Courier New" w:hAnsi="Courier New" w:cs="Courier New"/>
+          <w:sz w:val="18"/>
+          <w:szCs w:val="18"/>
+          <w:lang w:val="en-US"/>
+        </w:rPr>
+        <w:t xml:space="preserve"> </w:t>
+      </w:r>
+      <w:r>
+        <w:rPr>
+          <w:rFonts w:cstheme="minorHAnsi"/>
+          <w:lang w:val="en-US"/>
+        </w:rPr>
+        <w:t>as the steps are identical)</w:t>
+      </w:r>
+      <w:r>
+        <w:rPr>
+          <w:rFonts w:cstheme="minorHAnsi"/>
+          <w:lang w:val="en-US"/>
+        </w:rPr>
+        <w:t>:</w:t>
       </w:r>
     </w:p>
     <w:p>
@@ -8554,16 +8825,36 @@
         <w:rPr>
           <w:lang w:val="en-US"/>
         </w:rPr>
-        <w:t xml:space="preserve">First, I performed sky crossmatch for the individual </w:t>
-      </w:r>
-      <w:proofErr w:type="gramStart"/>
-      <w:r>
-        <w:rPr>
-          <w:lang w:val="en-US"/>
-        </w:rPr>
-        <w:t>galaxies</w:t>
-      </w:r>
-      <w:proofErr w:type="gramEnd"/>
+        <w:t>Open the SDSS/LAMOST spectroscopy data (data/raw/</w:t>
+      </w:r>
+      <w:proofErr w:type="spellStart"/>
+      <w:r>
+        <w:rPr>
+          <w:lang w:val="en-US"/>
+        </w:rPr>
+        <w:t>sdss</w:t>
+      </w:r>
+      <w:proofErr w:type="spellEnd"/>
+      <w:r>
+        <w:rPr>
+          <w:lang w:val="en-US"/>
+        </w:rPr>
+        <w:t>/SDSS_spectro.csv and data/raw/</w:t>
+      </w:r>
+      <w:proofErr w:type="spellStart"/>
+      <w:r>
+        <w:rPr>
+          <w:lang w:val="en-US"/>
+        </w:rPr>
+        <w:t>lamost</w:t>
+      </w:r>
+      <w:proofErr w:type="spellEnd"/>
+      <w:r>
+        <w:rPr>
+          <w:lang w:val="en-US"/>
+        </w:rPr>
+        <w:t>/lamost_DR7_VDcat_20200825.fits).</w:t>
+      </w:r>
     </w:p>
     <w:p>
       <w:pPr>
@@ -8580,16 +8871,8 @@
         <w:rPr>
           <w:lang w:val="en-US"/>
         </w:rPr>
-        <w:t xml:space="preserve">Second, I join the individual galaxy with the group and cluster table to obtain the cluster redshift, member, and </w:t>
-      </w:r>
-      <w:proofErr w:type="gramStart"/>
-      <w:r>
-        <w:rPr>
-          <w:lang w:val="en-US"/>
-        </w:rPr>
-        <w:t>richness</w:t>
-      </w:r>
-      <w:proofErr w:type="gramEnd"/>
+        <w:t>Open the 2MASS data.</w:t>
+      </w:r>
     </w:p>
     <w:p>
       <w:pPr>
@@ -8606,108 +8889,21 @@
         <w:rPr>
           <w:lang w:val="en-US"/>
         </w:rPr>
-        <w:t>Galaxy table:</w:t>
-      </w:r>
-    </w:p>
-    <w:p>
-      <w:pPr>
-        <w:rPr>
-          <w:lang w:val="en-US"/>
-        </w:rPr>
-      </w:pPr>
-      <w:r>
-        <w:rPr>
-          <w:noProof/>
-          <w:lang w:val="en-US"/>
-        </w:rPr>
-        <w:drawing>
-          <wp:inline distT="0" distB="0" distL="0" distR="0" wp14:anchorId="082211E8" wp14:editId="271FCF70">
-            <wp:extent cx="5344198" cy="3028950"/>
-            <wp:effectExtent l="0" t="0" r="2540" b="0"/>
-            <wp:docPr id="1410975285" name="Picture 7"/>
-            <wp:cNvGraphicFramePr>
-              <a:graphicFrameLocks xmlns:a="http://schemas.openxmlformats.org/drawingml/2006/main" noChangeAspect="1"/>
-            </wp:cNvGraphicFramePr>
-            <a:graphic xmlns:a="http://schemas.openxmlformats.org/drawingml/2006/main">
-              <a:graphicData uri="http://schemas.openxmlformats.org/drawingml/2006/picture">
-                <pic:pic xmlns:pic="http://schemas.openxmlformats.org/drawingml/2006/picture">
-                  <pic:nvPicPr>
-                    <pic:cNvPr id="1410975285" name="Picture 1410975285"/>
-                    <pic:cNvPicPr/>
-                  </pic:nvPicPr>
-                  <pic:blipFill>
-                    <a:blip r:embed="rId23" cstate="print">
-                      <a:extLst>
-                        <a:ext uri="{28A0092B-C50C-407E-A947-70E740481C1C}">
-                          <a14:useLocalDpi xmlns:a14="http://schemas.microsoft.com/office/drawing/2010/main" val="0"/>
-                        </a:ext>
-                      </a:extLst>
-                    </a:blip>
-                    <a:stretch>
-                      <a:fillRect/>
-                    </a:stretch>
-                  </pic:blipFill>
-                  <pic:spPr>
-                    <a:xfrm>
-                      <a:off x="0" y="0"/>
-                      <a:ext cx="5354459" cy="3034766"/>
-                    </a:xfrm>
-                    <a:prstGeom prst="rect">
-                      <a:avLst/>
-                    </a:prstGeom>
-                  </pic:spPr>
-                </pic:pic>
-              </a:graphicData>
-            </a:graphic>
-          </wp:inline>
-        </w:drawing>
-      </w:r>
-      <w:r>
-        <w:rPr>
-          <w:noProof/>
-          <w:lang w:val="en-US"/>
-        </w:rPr>
-        <w:drawing>
-          <wp:inline distT="0" distB="0" distL="0" distR="0" wp14:anchorId="3F89498F" wp14:editId="5A526CAB">
-            <wp:extent cx="5334000" cy="2185458"/>
-            <wp:effectExtent l="0" t="0" r="0" b="0"/>
-            <wp:docPr id="1342404559" name="Picture 8"/>
-            <wp:cNvGraphicFramePr>
-              <a:graphicFrameLocks xmlns:a="http://schemas.openxmlformats.org/drawingml/2006/main" noChangeAspect="1"/>
-            </wp:cNvGraphicFramePr>
-            <a:graphic xmlns:a="http://schemas.openxmlformats.org/drawingml/2006/main">
-              <a:graphicData uri="http://schemas.openxmlformats.org/drawingml/2006/picture">
-                <pic:pic xmlns:pic="http://schemas.openxmlformats.org/drawingml/2006/picture">
-                  <pic:nvPicPr>
-                    <pic:cNvPr id="1342404559" name="Picture 1342404559"/>
-                    <pic:cNvPicPr/>
-                  </pic:nvPicPr>
-                  <pic:blipFill>
-                    <a:blip r:embed="rId24" cstate="print">
-                      <a:extLst>
-                        <a:ext uri="{28A0092B-C50C-407E-A947-70E740481C1C}">
-                          <a14:useLocalDpi xmlns:a14="http://schemas.microsoft.com/office/drawing/2010/main" val="0"/>
-                        </a:ext>
-                      </a:extLst>
-                    </a:blip>
-                    <a:stretch>
-                      <a:fillRect/>
-                    </a:stretch>
-                  </pic:blipFill>
-                  <pic:spPr>
-                    <a:xfrm>
-                      <a:off x="0" y="0"/>
-                      <a:ext cx="5402760" cy="2213630"/>
-                    </a:xfrm>
-                    <a:prstGeom prst="rect">
-                      <a:avLst/>
-                    </a:prstGeom>
-                  </pic:spPr>
-                </pic:pic>
-              </a:graphicData>
-            </a:graphic>
-          </wp:inline>
-        </w:drawing>
+        <w:t xml:space="preserve">Join SDSS/LAMOST-2MASS by their </w:t>
+      </w:r>
+      <w:proofErr w:type="spellStart"/>
+      <w:r>
+        <w:rPr>
+          <w:lang w:val="en-US"/>
+        </w:rPr>
+        <w:t>dataframe</w:t>
+      </w:r>
+      <w:proofErr w:type="spellEnd"/>
+      <w:r>
+        <w:rPr>
+          <w:lang w:val="en-US"/>
+        </w:rPr>
+        <w:t xml:space="preserve"> indices.</w:t>
       </w:r>
     </w:p>
     <w:p>
@@ -8725,91 +8921,255 @@
         <w:rPr>
           <w:lang w:val="en-US"/>
         </w:rPr>
-        <w:t>Group table</w:t>
-      </w:r>
-      <w:r>
-        <w:rPr>
-          <w:lang w:val="en-US"/>
-        </w:rPr>
-        <w:t xml:space="preserve"> (</w:t>
-      </w:r>
-      <w:r>
-        <w:t xml:space="preserve">Groups with </w:t>
+        <w:t xml:space="preserve">Check if SDSS/LAMOST </w:t>
       </w:r>
       <w:proofErr w:type="spellStart"/>
       <w:r>
-        <w:t>IDcl</w:t>
+        <w:rPr>
+          <w:lang w:val="en-US"/>
+        </w:rPr>
+        <w:t>dataframes</w:t>
       </w:r>
       <w:proofErr w:type="spellEnd"/>
       <w:r>
-        <w:t>&gt;77858 have only 1 galaxy.</w:t>
-      </w:r>
-      <w:r>
-        <w:rPr>
-          <w:lang w:val="en-US"/>
-        </w:rPr>
-        <w:t>)</w:t>
-      </w:r>
-      <w:r>
-        <w:rPr>
-          <w:lang w:val="en-US"/>
-        </w:rPr>
-        <w:t>:</w:t>
+        <w:rPr>
+          <w:lang w:val="en-US"/>
+        </w:rPr>
+        <w:t xml:space="preserve">’ </w:t>
+      </w:r>
+      <w:proofErr w:type="spellStart"/>
+      <w:r>
+        <w:rPr>
+          <w:lang w:val="en-US"/>
+        </w:rPr>
+        <w:t>ra</w:t>
+      </w:r>
+      <w:proofErr w:type="spellEnd"/>
+      <w:r>
+        <w:rPr>
+          <w:lang w:val="en-US"/>
+        </w:rPr>
+        <w:t xml:space="preserve"> and dec are consistent with 2MASS </w:t>
+      </w:r>
+      <w:proofErr w:type="spellStart"/>
+      <w:r>
+        <w:rPr>
+          <w:lang w:val="en-US"/>
+        </w:rPr>
+        <w:t>dataframe’s</w:t>
+      </w:r>
+      <w:proofErr w:type="spellEnd"/>
+      <w:r>
+        <w:rPr>
+          <w:lang w:val="en-US"/>
+        </w:rPr>
+        <w:t xml:space="preserve"> ra_01 and dec_01. If consistent, I drop ra_01 and dec_01 from the joined </w:t>
+      </w:r>
+      <w:proofErr w:type="spellStart"/>
+      <w:r>
+        <w:rPr>
+          <w:lang w:val="en-US"/>
+        </w:rPr>
+        <w:t>dataframe</w:t>
+      </w:r>
+      <w:proofErr w:type="spellEnd"/>
+      <w:r>
+        <w:rPr>
+          <w:lang w:val="en-US"/>
+        </w:rPr>
+        <w:t>.</w:t>
       </w:r>
     </w:p>
     <w:p>
       <w:pPr>
-        <w:rPr>
-          <w:lang w:val="en-US"/>
-        </w:rPr>
-      </w:pPr>
-      <w:r>
-        <w:rPr>
-          <w:noProof/>
+        <w:pStyle w:val="ListParagraph"/>
+        <w:numPr>
+          <w:ilvl w:val="2"/>
+          <w:numId w:val="1"/>
+        </w:numPr>
+        <w:rPr>
+          <w:lang w:val="en-US"/>
+        </w:rPr>
+      </w:pPr>
+      <w:r>
+        <w:rPr>
+          <w:lang w:val="en-US"/>
+        </w:rPr>
+        <w:t>Open John’s GALFIT measurements (radii, PSF corrections, other criteria).</w:t>
+      </w:r>
+    </w:p>
+    <w:p>
+      <w:pPr>
+        <w:pStyle w:val="ListParagraph"/>
+        <w:numPr>
+          <w:ilvl w:val="2"/>
+          <w:numId w:val="1"/>
+        </w:numPr>
+        <w:rPr>
+          <w:lang w:val="en-US"/>
+        </w:rPr>
+      </w:pPr>
+      <w:r>
+        <w:rPr>
+          <w:lang w:val="en-US"/>
+        </w:rPr>
+        <w:t>Join SDSS/LAMOST-2MASS-JRL on 2MASS id.</w:t>
+      </w:r>
+    </w:p>
+    <w:p>
+      <w:pPr>
+        <w:pStyle w:val="ListParagraph"/>
+        <w:numPr>
+          <w:ilvl w:val="2"/>
+          <w:numId w:val="1"/>
+        </w:numPr>
+        <w:rPr>
+          <w:lang w:val="en-US"/>
+        </w:rPr>
+      </w:pPr>
+      <w:r>
+        <w:rPr>
+          <w:lang w:val="en-US"/>
+        </w:rPr>
+        <w:t xml:space="preserve">Open </w:t>
+      </w:r>
+      <w:proofErr w:type="spellStart"/>
+      <w:r>
+        <w:rPr>
+          <w:lang w:val="en-US"/>
+        </w:rPr>
+        <w:t>Tempel’s</w:t>
+      </w:r>
+      <w:proofErr w:type="spellEnd"/>
+      <w:r>
+        <w:rPr>
+          <w:lang w:val="en-US"/>
+        </w:rPr>
+        <w:t xml:space="preserve"> individual galaxies and clusters data. Then I join them to get each galaxy’s cluster redshift.</w:t>
+      </w:r>
+    </w:p>
+    <w:p>
+      <w:pPr>
+        <w:pStyle w:val="ListParagraph"/>
+        <w:numPr>
+          <w:ilvl w:val="2"/>
+          <w:numId w:val="1"/>
+        </w:numPr>
+        <w:rPr>
+          <w:lang w:val="en-US"/>
+        </w:rPr>
+      </w:pPr>
+      <w:r>
+        <w:rPr>
+          <w:lang w:val="en-US"/>
+        </w:rPr>
+        <w:t xml:space="preserve">Join SDSS/LAMOST-2MASS-JRL-Tempel on galaxy’s </w:t>
+      </w:r>
+      <w:proofErr w:type="spellStart"/>
+      <w:r>
+        <w:rPr>
+          <w:lang w:val="en-US"/>
+        </w:rPr>
+        <w:t>ra</w:t>
+      </w:r>
+      <w:proofErr w:type="spellEnd"/>
+      <w:r>
+        <w:rPr>
+          <w:lang w:val="en-US"/>
+        </w:rPr>
+        <w:t xml:space="preserve"> and dec (</w:t>
+      </w:r>
+      <w:proofErr w:type="spellStart"/>
+      <w:r>
+        <w:rPr>
+          <w:lang w:val="en-US"/>
+        </w:rPr>
+        <w:t>Tempel</w:t>
+      </w:r>
+      <w:proofErr w:type="spellEnd"/>
+      <w:r>
+        <w:rPr>
+          <w:lang w:val="en-US"/>
+        </w:rPr>
+        <w:t xml:space="preserve"> does not provide SDSS </w:t>
+      </w:r>
+      <w:proofErr w:type="spellStart"/>
+      <w:r>
+        <w:rPr>
+          <w:lang w:val="en-US"/>
+        </w:rPr>
+        <w:t>objID</w:t>
+      </w:r>
+      <w:proofErr w:type="spellEnd"/>
+      <w:r>
+        <w:rPr>
+          <w:lang w:val="en-US"/>
+        </w:rPr>
+        <w:t>).</w:t>
+      </w:r>
+    </w:p>
+    <w:p>
+      <w:pPr>
+        <w:pStyle w:val="ListParagraph"/>
+        <w:numPr>
+          <w:ilvl w:val="2"/>
+          <w:numId w:val="1"/>
+        </w:numPr>
+        <w:rPr>
+          <w:lang w:val="en-US"/>
+        </w:rPr>
+      </w:pPr>
+      <w:r>
+        <w:rPr>
+          <w:lang w:val="en-US"/>
+        </w:rPr>
+        <w:t>Save the table to data/preprocessed/</w:t>
+      </w:r>
+      <w:proofErr w:type="spellStart"/>
+      <w:r>
+        <w:rPr>
+          <w:lang w:val="en-US"/>
+        </w:rPr>
+        <w:t>spectrophoto</w:t>
+      </w:r>
+      <w:proofErr w:type="spellEnd"/>
+      <w:r>
+        <w:rPr>
+          <w:lang w:val="en-US"/>
+        </w:rPr>
+        <w:t>.</w:t>
+      </w:r>
+    </w:p>
+    <w:p>
+      <w:pPr>
+        <w:rPr>
+          <w:lang w:val="en-US"/>
+        </w:rPr>
+      </w:pPr>
+      <w:r>
+        <w:rPr>
+          <w:lang w:val="en-US"/>
+        </w:rPr>
+        <w:br w:type="page"/>
+      </w:r>
+    </w:p>
+    <w:p>
+      <w:pPr>
+        <w:pStyle w:val="ListParagraph"/>
+        <w:numPr>
+          <w:ilvl w:val="0"/>
+          <w:numId w:val="1"/>
+        </w:numPr>
+        <w:rPr>
+          <w:lang w:val="en-US"/>
+        </w:rPr>
+      </w:pPr>
+      <w:r>
+        <w:rPr>
           <w:lang w:val="en-US"/>
         </w:rPr>
         <w:lastRenderedPageBreak/>
-        <w:drawing>
-          <wp:inline distT="0" distB="0" distL="0" distR="0" wp14:anchorId="74F37259" wp14:editId="123A1C0A">
-            <wp:extent cx="5334000" cy="2090860"/>
-            <wp:effectExtent l="0" t="0" r="0" b="5080"/>
-            <wp:docPr id="1800669320" name="Picture 5"/>
-            <wp:cNvGraphicFramePr>
-              <a:graphicFrameLocks xmlns:a="http://schemas.openxmlformats.org/drawingml/2006/main" noChangeAspect="1"/>
-            </wp:cNvGraphicFramePr>
-            <a:graphic xmlns:a="http://schemas.openxmlformats.org/drawingml/2006/main">
-              <a:graphicData uri="http://schemas.openxmlformats.org/drawingml/2006/picture">
-                <pic:pic xmlns:pic="http://schemas.openxmlformats.org/drawingml/2006/picture">
-                  <pic:nvPicPr>
-                    <pic:cNvPr id="1800669320" name="Picture 1800669320"/>
-                    <pic:cNvPicPr/>
-                  </pic:nvPicPr>
-                  <pic:blipFill>
-                    <a:blip r:embed="rId25" cstate="print">
-                      <a:extLst>
-                        <a:ext uri="{28A0092B-C50C-407E-A947-70E740481C1C}">
-                          <a14:useLocalDpi xmlns:a14="http://schemas.microsoft.com/office/drawing/2010/main" val="0"/>
-                        </a:ext>
-                      </a:extLst>
-                    </a:blip>
-                    <a:stretch>
-                      <a:fillRect/>
-                    </a:stretch>
-                  </pic:blipFill>
-                  <pic:spPr>
-                    <a:xfrm>
-                      <a:off x="0" y="0"/>
-                      <a:ext cx="5398485" cy="2116137"/>
-                    </a:xfrm>
-                    <a:prstGeom prst="rect">
-                      <a:avLst/>
-                    </a:prstGeom>
-                  </pic:spPr>
-                </pic:pic>
-              </a:graphicData>
-            </a:graphic>
-          </wp:inline>
-        </w:drawing>
+        <w:t>Merge the original spectroscopy data with all others in the following order:</w:t>
       </w:r>
     </w:p>
     <w:p>
@@ -9559,7 +9919,7 @@
   <w:abstractNum w:abstractNumId="7" w15:restartNumberingAfterBreak="0">
     <w:nsid w:val="333F4848"/>
     <w:multiLevelType w:val="multilevel"/>
-    <w:tmpl w:val="155E3816"/>
+    <w:tmpl w:val="500443A2"/>
     <w:lvl w:ilvl="0">
       <w:start w:val="1"/>
       <w:numFmt w:val="upperLetter"/>
@@ -9576,12 +9936,15 @@
     </w:lvl>
     <w:lvl w:ilvl="1">
       <w:start w:val="1"/>
-      <w:numFmt w:val="decimal"/>
-      <w:lvlText w:val="%2."/>
+      <w:numFmt w:val="bullet"/>
+      <w:lvlText w:val=""/>
       <w:lvlJc w:val="left"/>
       <w:pPr>
         <w:ind w:left="720" w:hanging="360"/>
       </w:pPr>
+      <w:rPr>
+        <w:rFonts w:ascii="Symbol" w:hAnsi="Symbol" w:hint="default"/>
+      </w:rPr>
     </w:lvl>
     <w:lvl w:ilvl="2">
       <w:start w:val="1"/>

</xml_diff>

<commit_message>
add: veldisp calibration script (error scaling)
</commit_message>
<xml_diff>
--- a/docs/Detailed Guide.docx
+++ b/docs/Detailed Guide.docx
@@ -2617,7 +2617,7 @@
         <w:rPr>
           <w:lang w:val="en-US"/>
         </w:rPr>
-        <w:t>319732</w:t>
+        <w:t>281711</w:t>
       </w:r>
       <w:r>
         <w:rPr>
@@ -3125,7 +3125,7 @@
           <w:szCs w:val="18"/>
           <w14:ligatures w14:val="none"/>
         </w:rPr>
-        <w:t xml:space="preserve"> mydb.SDSS_spectro_20240219</w:t>
+        <w:t xml:space="preserve"> mydb.SDSS_spectro_20240219_02</w:t>
       </w:r>
     </w:p>
     <w:p>
@@ -4116,6 +4116,30 @@
       <w:r>
         <w:rPr>
           <w:rFonts w:ascii="Menlo" w:eastAsia="Times New Roman" w:hAnsi="Menlo" w:cs="Menlo"/>
+          <w:color w:val="D4D4D4"/>
+          <w:kern w:val="0"/>
+          <w:sz w:val="18"/>
+          <w:szCs w:val="18"/>
+          <w14:ligatures w14:val="none"/>
+        </w:rPr>
+        <w:t>/</w:t>
+      </w:r>
+      <w:proofErr w:type="spellStart"/>
+      <w:r>
+        <w:rPr>
+          <w:rFonts w:ascii="Menlo" w:eastAsia="Times New Roman" w:hAnsi="Menlo" w:cs="Menlo"/>
+          <w:color w:val="CCCCCC"/>
+          <w:kern w:val="0"/>
+          <w:sz w:val="18"/>
+          <w:szCs w:val="18"/>
+          <w14:ligatures w14:val="none"/>
+        </w:rPr>
+        <w:t>em.sigmaStars</w:t>
+      </w:r>
+      <w:proofErr w:type="spellEnd"/>
+      <w:r>
+        <w:rPr>
+          <w:rFonts w:ascii="Menlo" w:eastAsia="Times New Roman" w:hAnsi="Menlo" w:cs="Menlo"/>
           <w:color w:val="CCCCCC"/>
           <w:kern w:val="0"/>
           <w:sz w:val="18"/>
@@ -4133,7 +4157,7 @@
           <w:szCs w:val="18"/>
           <w14:ligatures w14:val="none"/>
         </w:rPr>
-        <w:t>&lt;</w:t>
+        <w:t>&lt;=</w:t>
       </w:r>
       <w:r>
         <w:rPr>
@@ -4155,7 +4179,29 @@
           <w:szCs w:val="18"/>
           <w14:ligatures w14:val="none"/>
         </w:rPr>
-        <w:t>1000</w:t>
+        <w:t>0</w:t>
+      </w:r>
+      <w:r>
+        <w:rPr>
+          <w:rFonts w:ascii="Menlo" w:eastAsia="Times New Roman" w:hAnsi="Menlo" w:cs="Menlo"/>
+          <w:color w:val="CCCCCC"/>
+          <w:kern w:val="0"/>
+          <w:sz w:val="18"/>
+          <w:szCs w:val="18"/>
+          <w14:ligatures w14:val="none"/>
+        </w:rPr>
+        <w:t>.</w:t>
+      </w:r>
+      <w:r>
+        <w:rPr>
+          <w:rFonts w:ascii="Menlo" w:eastAsia="Times New Roman" w:hAnsi="Menlo" w:cs="Menlo"/>
+          <w:color w:val="B5CEA8"/>
+          <w:kern w:val="0"/>
+          <w:sz w:val="18"/>
+          <w:szCs w:val="18"/>
+          <w14:ligatures w14:val="none"/>
+        </w:rPr>
+        <w:t>5</w:t>
       </w:r>
       <w:r>
         <w:rPr>
@@ -12883,7 +12929,7 @@
       <w:pPr>
         <w:pStyle w:val="ListParagraph"/>
         <w:numPr>
-          <w:ilvl w:val="0"/>
+          <w:ilvl w:val="1"/>
           <w:numId w:val="1"/>
         </w:numPr>
         <w:rPr>
@@ -12962,7 +13008,7 @@
     <w:p>
       <w:pPr>
         <w:pStyle w:val="ListParagraph"/>
-        <w:ind w:left="360"/>
+        <w:ind w:left="360" w:firstLine="360"/>
         <w:rPr>
           <w:lang w:val="en-US"/>
         </w:rPr>

</xml_diff>

<commit_message>
add: function to calculate the mean offsets
</commit_message>
<xml_diff>
--- a/docs/Detailed Guide.docx
+++ b/docs/Detailed Guide.docx
@@ -13197,7 +13197,13 @@
         <w:rPr>
           <w:lang w:val="en-US"/>
         </w:rPr>
-        <w:t>Using the assumption of independence, the pairwise statistic</w:t>
+        <w:t>Under</w:t>
+      </w:r>
+      <w:r>
+        <w:rPr>
+          <w:lang w:val="en-US"/>
+        </w:rPr>
+        <w:t xml:space="preserve"> the assumption of independence, the pairwise statistic</w:t>
       </w:r>
     </w:p>
     <w:p>

</xml_diff>

<commit_message>
chore: adjust comparison plot, remove padding and save more plots based on sigma_clip
</commit_message>
<xml_diff>
--- a/docs/Detailed Guide.docx
+++ b/docs/Detailed Guide.docx
@@ -2539,8 +2539,8 @@
         </w:rPr>
         <w:lastRenderedPageBreak/>
         <w:drawing>
-          <wp:inline distT="0" distB="0" distL="0" distR="0" wp14:anchorId="53B289F6" wp14:editId="1A67E638">
-            <wp:extent cx="5943600" cy="3276600"/>
+          <wp:inline distT="0" distB="0" distL="0" distR="0" wp14:anchorId="53B289F6" wp14:editId="5861572A">
+            <wp:extent cx="4865077" cy="2682029"/>
             <wp:effectExtent l="0" t="0" r="0" b="0"/>
             <wp:docPr id="471288581" name="Picture 1"/>
             <wp:cNvGraphicFramePr>
@@ -2568,7 +2568,7 @@
                   <pic:spPr>
                     <a:xfrm>
                       <a:off x="0" y="0"/>
-                      <a:ext cx="5943600" cy="3276600"/>
+                      <a:ext cx="4888134" cy="2694740"/>
                     </a:xfrm>
                     <a:prstGeom prst="rect">
                       <a:avLst/>
@@ -4218,15 +4218,6 @@
     <w:p>
       <w:pPr>
         <w:pStyle w:val="ListParagraph"/>
-        <w:ind w:left="1440"/>
-        <w:rPr>
-          <w:lang w:val="en-US"/>
-        </w:rPr>
-      </w:pPr>
-    </w:p>
-    <w:p>
-      <w:pPr>
-        <w:pStyle w:val="ListParagraph"/>
         <w:numPr>
           <w:ilvl w:val="0"/>
           <w:numId w:val="3"/>
@@ -4273,9 +4264,9 @@
           <w:lang w:val="en-US"/>
         </w:rPr>
         <w:drawing>
-          <wp:inline distT="0" distB="0" distL="0" distR="0" wp14:anchorId="5BAF7773" wp14:editId="5720A507">
-            <wp:extent cx="5015620" cy="1639187"/>
-            <wp:effectExtent l="0" t="0" r="1270" b="0"/>
+          <wp:inline distT="0" distB="0" distL="0" distR="0" wp14:anchorId="5BAF7773" wp14:editId="1341A4F0">
+            <wp:extent cx="4642338" cy="1517192"/>
+            <wp:effectExtent l="0" t="0" r="0" b="0"/>
             <wp:docPr id="1794346433" name="Picture 2" descr="A screenshot of a computer error&#10;&#10;Description automatically generated"/>
             <wp:cNvGraphicFramePr>
               <a:graphicFrameLocks xmlns:a="http://schemas.openxmlformats.org/drawingml/2006/main" noChangeAspect="1"/>
@@ -4302,7 +4293,7 @@
                   <pic:spPr>
                     <a:xfrm>
                       <a:off x="0" y="0"/>
-                      <a:ext cx="5043704" cy="1648365"/>
+                      <a:ext cx="4691022" cy="1533103"/>
                     </a:xfrm>
                     <a:prstGeom prst="rect">
                       <a:avLst/>
@@ -4313,6 +4304,94 @@
             </a:graphic>
           </wp:inline>
         </w:drawing>
+      </w:r>
+    </w:p>
+    <w:p>
+      <w:pPr>
+        <w:rPr>
+          <w:b/>
+          <w:bCs/>
+          <w:lang w:val="en-US"/>
+        </w:rPr>
+      </w:pPr>
+      <w:r>
+        <w:rPr>
+          <w:b/>
+          <w:bCs/>
+          <w:color w:val="FF0000"/>
+          <w:lang w:val="en-US"/>
+        </w:rPr>
+        <w:t>Notes</w:t>
+      </w:r>
+      <w:r>
+        <w:rPr>
+          <w:b/>
+          <w:bCs/>
+          <w:lang w:val="en-US"/>
+        </w:rPr>
+        <w:t xml:space="preserve">: </w:t>
+      </w:r>
+    </w:p>
+    <w:p>
+      <w:pPr>
+        <w:pStyle w:val="ListParagraph"/>
+        <w:numPr>
+          <w:ilvl w:val="0"/>
+          <w:numId w:val="18"/>
+        </w:numPr>
+        <w:rPr>
+          <w:b/>
+          <w:bCs/>
+          <w:lang w:val="en-US"/>
+        </w:rPr>
+      </w:pPr>
+      <w:r>
+        <w:rPr>
+          <w:lang w:val="en-US"/>
+        </w:rPr>
+        <w:t xml:space="preserve">I could not </w:t>
+      </w:r>
+      <w:r>
+        <w:rPr>
+          <w:b/>
+          <w:bCs/>
+          <w:lang w:val="en-US"/>
+        </w:rPr>
+        <w:t>re</w:t>
+      </w:r>
+      <w:r>
+        <w:rPr>
+          <w:lang w:val="en-US"/>
+        </w:rPr>
+        <w:t>produce the same number of galaxies for SDSS. Previously it was around 96k SDSS galaxies with LAMOST photometry, currently it is 150k.</w:t>
+      </w:r>
+    </w:p>
+    <w:p>
+      <w:pPr>
+        <w:pStyle w:val="ListParagraph"/>
+        <w:numPr>
+          <w:ilvl w:val="0"/>
+          <w:numId w:val="18"/>
+        </w:numPr>
+        <w:rPr>
+          <w:b/>
+          <w:bCs/>
+          <w:lang w:val="en-US"/>
+        </w:rPr>
+      </w:pPr>
+      <w:r>
+        <w:rPr>
+          <w:lang w:val="en-US"/>
+        </w:rPr>
+        <w:t>I used vizier for 6dFGS because the tables on MNRAS do not have the raw velocity dispersions.</w:t>
+      </w:r>
+      <w:r>
+        <w:rPr>
+          <w:b/>
+          <w:bCs/>
+          <w:lang w:val="en-US"/>
+        </w:rPr>
+        <w:br w:type="page"/>
       </w:r>
     </w:p>
     <w:p>
@@ -8141,6 +8220,36 @@
           <w:lang w:val="en-US"/>
         </w:rPr>
       </w:pPr>
+    </w:p>
+    <w:p>
+      <w:pPr>
+        <w:rPr>
+          <w:lang w:val="en-US"/>
+        </w:rPr>
+      </w:pPr>
+      <w:r>
+        <w:rPr>
+          <w:b/>
+          <w:bCs/>
+          <w:color w:val="FF0000"/>
+          <w:lang w:val="en-US"/>
+        </w:rPr>
+        <w:t>Note</w:t>
+      </w:r>
+      <w:r>
+        <w:rPr>
+          <w:b/>
+          <w:bCs/>
+          <w:lang w:val="en-US"/>
+        </w:rPr>
+        <w:t>:</w:t>
+      </w:r>
+      <w:r>
+        <w:rPr>
+          <w:lang w:val="en-US"/>
+        </w:rPr>
+        <w:t xml:space="preserve"> is vizier the correct place to look for astronomical data?</w:t>
+      </w:r>
       <w:r>
         <w:rPr>
           <w:lang w:val="en-US"/>
@@ -8739,21 +8848,19 @@
         <w:rPr>
           <w:lang w:val="en-US"/>
         </w:rPr>
-        <w:t xml:space="preserve">: is there a rule of thumb when doing sky cross-matching? Like how </w:t>
-      </w:r>
-      <w:proofErr w:type="gramStart"/>
-      <w:r>
-        <w:rPr>
-          <w:lang w:val="en-US"/>
-        </w:rPr>
-        <w:t>do we know</w:t>
-      </w:r>
-      <w:proofErr w:type="gramEnd"/>
-      <w:r>
-        <w:rPr>
-          <w:lang w:val="en-US"/>
-        </w:rPr>
-        <w:t xml:space="preserve"> we matched with the correct galaxies without visual inspection?</w:t>
+        <w:t xml:space="preserve">: is there a rule of thumb when doing sky cross-matching? </w:t>
+      </w:r>
+      <w:r>
+        <w:rPr>
+          <w:lang w:val="en-US"/>
+        </w:rPr>
+        <w:t>H</w:t>
+      </w:r>
+      <w:r>
+        <w:rPr>
+          <w:lang w:val="en-US"/>
+        </w:rPr>
+        <w:t>ow do we know we matched with the correct galaxies without visual inspection?</w:t>
       </w:r>
       <w:r>
         <w:rPr>
@@ -13103,7 +13210,7 @@
           <w:lang w:val="en-US"/>
         </w:rPr>
         <w:drawing>
-          <wp:inline distT="0" distB="0" distL="0" distR="0" wp14:anchorId="19055381" wp14:editId="097FB8F1">
+          <wp:inline distT="0" distB="0" distL="0" distR="0" wp14:anchorId="19055381" wp14:editId="49606CFB">
             <wp:extent cx="4227968" cy="3120837"/>
             <wp:effectExtent l="0" t="0" r="1270" b="3810"/>
             <wp:docPr id="1442178660" name="Picture 1" descr="A graph of a function&#10;&#10;Description automatically generated with medium confidence"/>
@@ -14722,9 +14829,9 @@
     </w:lvl>
   </w:abstractNum>
   <w:abstractNum w:abstractNumId="8" w15:restartNumberingAfterBreak="0">
-    <w:nsid w:val="3B4179BB"/>
+    <w:nsid w:val="37352D1C"/>
     <w:multiLevelType w:val="hybridMultilevel"/>
-    <w:tmpl w:val="8B56E5DC"/>
+    <w:tmpl w:val="8F984A0C"/>
     <w:lvl w:ilvl="0" w:tplc="04090001">
       <w:start w:val="1"/>
       <w:numFmt w:val="bullet"/>
@@ -14835,6 +14942,119 @@
     </w:lvl>
   </w:abstractNum>
   <w:abstractNum w:abstractNumId="9" w15:restartNumberingAfterBreak="0">
+    <w:nsid w:val="3B4179BB"/>
+    <w:multiLevelType w:val="hybridMultilevel"/>
+    <w:tmpl w:val="8B56E5DC"/>
+    <w:lvl w:ilvl="0" w:tplc="04090001">
+      <w:start w:val="1"/>
+      <w:numFmt w:val="bullet"/>
+      <w:lvlText w:val=""/>
+      <w:lvlJc w:val="left"/>
+      <w:pPr>
+        <w:ind w:left="360" w:hanging="360"/>
+      </w:pPr>
+      <w:rPr>
+        <w:rFonts w:ascii="Symbol" w:hAnsi="Symbol" w:hint="default"/>
+      </w:rPr>
+    </w:lvl>
+    <w:lvl w:ilvl="1" w:tplc="04090003" w:tentative="1">
+      <w:start w:val="1"/>
+      <w:numFmt w:val="bullet"/>
+      <w:lvlText w:val="o"/>
+      <w:lvlJc w:val="left"/>
+      <w:pPr>
+        <w:ind w:left="1080" w:hanging="360"/>
+      </w:pPr>
+      <w:rPr>
+        <w:rFonts w:ascii="Courier New" w:hAnsi="Courier New" w:cs="Courier New" w:hint="default"/>
+      </w:rPr>
+    </w:lvl>
+    <w:lvl w:ilvl="2" w:tplc="04090005" w:tentative="1">
+      <w:start w:val="1"/>
+      <w:numFmt w:val="bullet"/>
+      <w:lvlText w:val=""/>
+      <w:lvlJc w:val="left"/>
+      <w:pPr>
+        <w:ind w:left="1800" w:hanging="360"/>
+      </w:pPr>
+      <w:rPr>
+        <w:rFonts w:ascii="Wingdings" w:hAnsi="Wingdings" w:hint="default"/>
+      </w:rPr>
+    </w:lvl>
+    <w:lvl w:ilvl="3" w:tplc="04090001" w:tentative="1">
+      <w:start w:val="1"/>
+      <w:numFmt w:val="bullet"/>
+      <w:lvlText w:val=""/>
+      <w:lvlJc w:val="left"/>
+      <w:pPr>
+        <w:ind w:left="2520" w:hanging="360"/>
+      </w:pPr>
+      <w:rPr>
+        <w:rFonts w:ascii="Symbol" w:hAnsi="Symbol" w:hint="default"/>
+      </w:rPr>
+    </w:lvl>
+    <w:lvl w:ilvl="4" w:tplc="04090003" w:tentative="1">
+      <w:start w:val="1"/>
+      <w:numFmt w:val="bullet"/>
+      <w:lvlText w:val="o"/>
+      <w:lvlJc w:val="left"/>
+      <w:pPr>
+        <w:ind w:left="3240" w:hanging="360"/>
+      </w:pPr>
+      <w:rPr>
+        <w:rFonts w:ascii="Courier New" w:hAnsi="Courier New" w:cs="Courier New" w:hint="default"/>
+      </w:rPr>
+    </w:lvl>
+    <w:lvl w:ilvl="5" w:tplc="04090005" w:tentative="1">
+      <w:start w:val="1"/>
+      <w:numFmt w:val="bullet"/>
+      <w:lvlText w:val=""/>
+      <w:lvlJc w:val="left"/>
+      <w:pPr>
+        <w:ind w:left="3960" w:hanging="360"/>
+      </w:pPr>
+      <w:rPr>
+        <w:rFonts w:ascii="Wingdings" w:hAnsi="Wingdings" w:hint="default"/>
+      </w:rPr>
+    </w:lvl>
+    <w:lvl w:ilvl="6" w:tplc="04090001" w:tentative="1">
+      <w:start w:val="1"/>
+      <w:numFmt w:val="bullet"/>
+      <w:lvlText w:val=""/>
+      <w:lvlJc w:val="left"/>
+      <w:pPr>
+        <w:ind w:left="4680" w:hanging="360"/>
+      </w:pPr>
+      <w:rPr>
+        <w:rFonts w:ascii="Symbol" w:hAnsi="Symbol" w:hint="default"/>
+      </w:rPr>
+    </w:lvl>
+    <w:lvl w:ilvl="7" w:tplc="04090003" w:tentative="1">
+      <w:start w:val="1"/>
+      <w:numFmt w:val="bullet"/>
+      <w:lvlText w:val="o"/>
+      <w:lvlJc w:val="left"/>
+      <w:pPr>
+        <w:ind w:left="5400" w:hanging="360"/>
+      </w:pPr>
+      <w:rPr>
+        <w:rFonts w:ascii="Courier New" w:hAnsi="Courier New" w:cs="Courier New" w:hint="default"/>
+      </w:rPr>
+    </w:lvl>
+    <w:lvl w:ilvl="8" w:tplc="04090005" w:tentative="1">
+      <w:start w:val="1"/>
+      <w:numFmt w:val="bullet"/>
+      <w:lvlText w:val=""/>
+      <w:lvlJc w:val="left"/>
+      <w:pPr>
+        <w:ind w:left="6120" w:hanging="360"/>
+      </w:pPr>
+      <w:rPr>
+        <w:rFonts w:ascii="Wingdings" w:hAnsi="Wingdings" w:hint="default"/>
+      </w:rPr>
+    </w:lvl>
+  </w:abstractNum>
+  <w:abstractNum w:abstractNumId="10" w15:restartNumberingAfterBreak="0">
     <w:nsid w:val="41ED593D"/>
     <w:multiLevelType w:val="hybridMultilevel"/>
     <w:tmpl w:val="335CC45A"/>
@@ -14944,7 +15164,7 @@
       </w:rPr>
     </w:lvl>
   </w:abstractNum>
-  <w:abstractNum w:abstractNumId="10" w15:restartNumberingAfterBreak="0">
+  <w:abstractNum w:abstractNumId="11" w15:restartNumberingAfterBreak="0">
     <w:nsid w:val="56680D9F"/>
     <w:multiLevelType w:val="hybridMultilevel"/>
     <w:tmpl w:val="A2067030"/>
@@ -15057,7 +15277,7 @@
       </w:rPr>
     </w:lvl>
   </w:abstractNum>
-  <w:abstractNum w:abstractNumId="11" w15:restartNumberingAfterBreak="0">
+  <w:abstractNum w:abstractNumId="12" w15:restartNumberingAfterBreak="0">
     <w:nsid w:val="5E5959D2"/>
     <w:multiLevelType w:val="hybridMultilevel"/>
     <w:tmpl w:val="3CACE1E8"/>
@@ -15170,7 +15390,7 @@
       </w:rPr>
     </w:lvl>
   </w:abstractNum>
-  <w:abstractNum w:abstractNumId="12" w15:restartNumberingAfterBreak="0">
+  <w:abstractNum w:abstractNumId="13" w15:restartNumberingAfterBreak="0">
     <w:nsid w:val="608D57AD"/>
     <w:multiLevelType w:val="hybridMultilevel"/>
     <w:tmpl w:val="93D4CD42"/>
@@ -15283,7 +15503,7 @@
       </w:rPr>
     </w:lvl>
   </w:abstractNum>
-  <w:abstractNum w:abstractNumId="13" w15:restartNumberingAfterBreak="0">
+  <w:abstractNum w:abstractNumId="14" w15:restartNumberingAfterBreak="0">
     <w:nsid w:val="66755DA9"/>
     <w:multiLevelType w:val="hybridMultilevel"/>
     <w:tmpl w:val="CEB694E4"/>
@@ -15396,7 +15616,7 @@
       </w:rPr>
     </w:lvl>
   </w:abstractNum>
-  <w:abstractNum w:abstractNumId="14" w15:restartNumberingAfterBreak="0">
+  <w:abstractNum w:abstractNumId="15" w15:restartNumberingAfterBreak="0">
     <w:nsid w:val="67476B85"/>
     <w:multiLevelType w:val="hybridMultilevel"/>
     <w:tmpl w:val="433CE16A"/>
@@ -15509,7 +15729,7 @@
       </w:rPr>
     </w:lvl>
   </w:abstractNum>
-  <w:abstractNum w:abstractNumId="15" w15:restartNumberingAfterBreak="0">
+  <w:abstractNum w:abstractNumId="16" w15:restartNumberingAfterBreak="0">
     <w:nsid w:val="73530E55"/>
     <w:multiLevelType w:val="hybridMultilevel"/>
     <w:tmpl w:val="1214E76C"/>
@@ -15622,7 +15842,7 @@
       </w:rPr>
     </w:lvl>
   </w:abstractNum>
-  <w:abstractNum w:abstractNumId="16" w15:restartNumberingAfterBreak="0">
+  <w:abstractNum w:abstractNumId="17" w15:restartNumberingAfterBreak="0">
     <w:nsid w:val="7D6B3748"/>
     <w:multiLevelType w:val="hybridMultilevel"/>
     <w:tmpl w:val="F67CA1A2"/>
@@ -15751,16 +15971,16 @@
     <w:abstractNumId w:val="3"/>
   </w:num>
   <w:num w:numId="6" w16cid:durableId="1753818006">
-    <w:abstractNumId w:val="12"/>
+    <w:abstractNumId w:val="13"/>
   </w:num>
   <w:num w:numId="7" w16cid:durableId="1364936553">
-    <w:abstractNumId w:val="10"/>
+    <w:abstractNumId w:val="11"/>
   </w:num>
   <w:num w:numId="8" w16cid:durableId="369304287">
     <w:abstractNumId w:val="2"/>
   </w:num>
   <w:num w:numId="9" w16cid:durableId="949314058">
-    <w:abstractNumId w:val="11"/>
+    <w:abstractNumId w:val="12"/>
   </w:num>
   <w:num w:numId="10" w16cid:durableId="197356508">
     <w:abstractNumId w:val="6"/>
@@ -15769,22 +15989,25 @@
     <w:abstractNumId w:val="5"/>
   </w:num>
   <w:num w:numId="12" w16cid:durableId="1191068411">
+    <w:abstractNumId w:val="15"/>
+  </w:num>
+  <w:num w:numId="13" w16cid:durableId="308289000">
+    <w:abstractNumId w:val="16"/>
+  </w:num>
+  <w:num w:numId="14" w16cid:durableId="970131679">
+    <w:abstractNumId w:val="17"/>
+  </w:num>
+  <w:num w:numId="15" w16cid:durableId="642462601">
+    <w:abstractNumId w:val="9"/>
+  </w:num>
+  <w:num w:numId="16" w16cid:durableId="464658506">
     <w:abstractNumId w:val="14"/>
   </w:num>
-  <w:num w:numId="13" w16cid:durableId="308289000">
-    <w:abstractNumId w:val="15"/>
+  <w:num w:numId="17" w16cid:durableId="1481114892">
+    <w:abstractNumId w:val="10"/>
   </w:num>
-  <w:num w:numId="14" w16cid:durableId="970131679">
-    <w:abstractNumId w:val="16"/>
-  </w:num>
-  <w:num w:numId="15" w16cid:durableId="642462601">
+  <w:num w:numId="18" w16cid:durableId="678699591">
     <w:abstractNumId w:val="8"/>
-  </w:num>
-  <w:num w:numId="16" w16cid:durableId="464658506">
-    <w:abstractNumId w:val="13"/>
-  </w:num>
-  <w:num w:numId="17" w16cid:durableId="1481114892">
-    <w:abstractNumId w:val="9"/>
   </w:num>
 </w:numbering>
 </file>

</xml_diff>

<commit_message>
add: function to apply selection criteria
</commit_message>
<xml_diff>
--- a/docs/Detailed Guide.docx
+++ b/docs/Detailed Guide.docx
@@ -4264,7 +4264,7 @@
           <w:lang w:val="en-US"/>
         </w:rPr>
         <w:drawing>
-          <wp:inline distT="0" distB="0" distL="0" distR="0" wp14:anchorId="5BAF7773" wp14:editId="1341A4F0">
+          <wp:inline distT="0" distB="0" distL="0" distR="0" wp14:anchorId="5BAF7773" wp14:editId="50982958">
             <wp:extent cx="4642338" cy="1517192"/>
             <wp:effectExtent l="0" t="0" r="0" b="0"/>
             <wp:docPr id="1794346433" name="Picture 2" descr="A screenshot of a computer error&#10;&#10;Description automatically generated"/>
@@ -4321,7 +4321,7 @@
           <w:color w:val="FF0000"/>
           <w:lang w:val="en-US"/>
         </w:rPr>
-        <w:t>Notes</w:t>
+        <w:t>Note</w:t>
       </w:r>
       <w:r>
         <w:rPr>
@@ -4330,40 +4330,6 @@
           <w:lang w:val="en-US"/>
         </w:rPr>
         <w:t xml:space="preserve">: </w:t>
-      </w:r>
-    </w:p>
-    <w:p>
-      <w:pPr>
-        <w:pStyle w:val="ListParagraph"/>
-        <w:numPr>
-          <w:ilvl w:val="0"/>
-          <w:numId w:val="18"/>
-        </w:numPr>
-        <w:rPr>
-          <w:b/>
-          <w:bCs/>
-          <w:lang w:val="en-US"/>
-        </w:rPr>
-      </w:pPr>
-      <w:r>
-        <w:rPr>
-          <w:lang w:val="en-US"/>
-        </w:rPr>
-        <w:t xml:space="preserve">I could not </w:t>
-      </w:r>
-      <w:r>
-        <w:rPr>
-          <w:b/>
-          <w:bCs/>
-          <w:lang w:val="en-US"/>
-        </w:rPr>
-        <w:t>re</w:t>
-      </w:r>
-      <w:r>
-        <w:rPr>
-          <w:lang w:val="en-US"/>
-        </w:rPr>
-        <w:t>produce the same number of galaxies for SDSS. Previously it was around 96k SDSS galaxies with LAMOST photometry, currently it is 150k.</w:t>
       </w:r>
     </w:p>
     <w:p>
@@ -13210,7 +13176,7 @@
           <w:lang w:val="en-US"/>
         </w:rPr>
         <w:drawing>
-          <wp:inline distT="0" distB="0" distL="0" distR="0" wp14:anchorId="19055381" wp14:editId="49606CFB">
+          <wp:inline distT="0" distB="0" distL="0" distR="0" wp14:anchorId="19055381" wp14:editId="4074817B">
             <wp:extent cx="4227968" cy="3120837"/>
             <wp:effectExtent l="0" t="0" r="1270" b="3810"/>
             <wp:docPr id="1442178660" name="Picture 1" descr="A graph of a function&#10;&#10;Description automatically generated with medium confidence"/>
@@ -13304,13 +13270,7 @@
         <w:rPr>
           <w:lang w:val="en-US"/>
         </w:rPr>
-        <w:t>Under</w:t>
-      </w:r>
-      <w:r>
-        <w:rPr>
-          <w:lang w:val="en-US"/>
-        </w:rPr>
-        <w:t xml:space="preserve"> the assumption of independence, the pairwise statistic</w:t>
+        <w:t>Under the assumption of independence, the pairwise statistic</w:t>
       </w:r>
     </w:p>
     <w:p>
@@ -13611,10 +13571,10 @@
           <w:noProof/>
         </w:rPr>
         <w:drawing>
-          <wp:inline distT="0" distB="0" distL="0" distR="0" wp14:anchorId="3F0727A7" wp14:editId="63326D32">
+          <wp:inline distT="0" distB="0" distL="0" distR="0" wp14:anchorId="32722BAA" wp14:editId="6101DAB1">
             <wp:extent cx="5943600" cy="2354580"/>
             <wp:effectExtent l="0" t="0" r="0" b="0"/>
-            <wp:docPr id="2061233943" name="Picture 1"/>
+            <wp:docPr id="1511910057" name="Picture 1"/>
             <wp:cNvGraphicFramePr>
               <a:graphicFrameLocks xmlns:a="http://schemas.openxmlformats.org/drawingml/2006/main" noChangeAspect="1"/>
             </wp:cNvGraphicFramePr>
@@ -13675,13 +13635,7 @@
         <w:rPr>
           <w:lang w:val="en-US"/>
         </w:rPr>
-        <w:t>I calibrated the velocity dispersions using two steps: first I scaled the error</w:t>
-      </w:r>
-      <w:r>
-        <w:rPr>
-          <w:lang w:val="en-US"/>
-        </w:rPr>
-        <w:t>, and then I determined the offset.</w:t>
+        <w:t>I calibrated the velocity dispersions using two steps: first I scaled the error, and then I determined the offset.</w:t>
       </w:r>
     </w:p>
     <w:p>
@@ -13985,6 +13939,4285 @@
           <w:lang w:val="en-US"/>
         </w:rPr>
         <w:t xml:space="preserve"> we set N number of runs/bootstraps. But the total offset is only determined by the last run.</w:t>
+      </w:r>
+    </w:p>
+    <w:p>
+      <w:pPr>
+        <w:pStyle w:val="ListParagraph"/>
+        <w:ind w:left="360"/>
+        <w:rPr>
+          <w:b/>
+          <w:bCs/>
+          <w:lang w:val="en-US"/>
+        </w:rPr>
+      </w:pPr>
+    </w:p>
+    <w:p>
+      <w:pPr>
+        <w:rPr>
+          <w:b/>
+          <w:bCs/>
+          <w:lang w:val="en-US"/>
+        </w:rPr>
+      </w:pPr>
+      <w:r>
+        <w:rPr>
+          <w:b/>
+          <w:bCs/>
+          <w:lang w:val="en-US"/>
+        </w:rPr>
+        <w:br w:type="page"/>
+      </w:r>
+    </w:p>
+    <w:p>
+      <w:pPr>
+        <w:pStyle w:val="ListParagraph"/>
+        <w:numPr>
+          <w:ilvl w:val="0"/>
+          <w:numId w:val="1"/>
+        </w:numPr>
+        <w:rPr>
+          <w:b/>
+          <w:bCs/>
+          <w:lang w:val="en-US"/>
+        </w:rPr>
+      </w:pPr>
+      <w:r>
+        <w:rPr>
+          <w:b/>
+          <w:bCs/>
+          <w:lang w:val="en-US"/>
+        </w:rPr>
+        <w:lastRenderedPageBreak/>
+        <w:t xml:space="preserve">Applying selection criteria (redshift, magnitude, and </w:t>
+      </w:r>
+      <w:proofErr w:type="spellStart"/>
+      <w:r>
+        <w:rPr>
+          <w:b/>
+          <w:bCs/>
+          <w:lang w:val="en-US"/>
+        </w:rPr>
+        <w:t>veldisp</w:t>
+      </w:r>
+      <w:proofErr w:type="spellEnd"/>
+      <w:r>
+        <w:rPr>
+          <w:b/>
+          <w:bCs/>
+          <w:lang w:val="en-US"/>
+        </w:rPr>
+        <w:t xml:space="preserve"> cut)</w:t>
+      </w:r>
+    </w:p>
+    <w:p>
+      <w:pPr>
+        <w:pStyle w:val="ListParagraph"/>
+        <w:numPr>
+          <w:ilvl w:val="0"/>
+          <w:numId w:val="19"/>
+        </w:numPr>
+        <w:rPr>
+          <w:lang w:val="en-US"/>
+        </w:rPr>
+      </w:pPr>
+      <w:r>
+        <w:rPr>
+          <w:lang w:val="en-US"/>
+        </w:rPr>
+        <w:t xml:space="preserve">This step is carried out in </w:t>
+      </w:r>
+      <w:r>
+        <w:rPr>
+          <w:rFonts w:ascii="Courier New" w:hAnsi="Courier New" w:cs="Courier New"/>
+          <w:lang w:val="en-US"/>
+        </w:rPr>
+        <w:t>5_apply_selection.py</w:t>
+      </w:r>
+    </w:p>
+    <w:p>
+      <w:pPr>
+        <w:pStyle w:val="ListParagraph"/>
+        <w:numPr>
+          <w:ilvl w:val="0"/>
+          <w:numId w:val="19"/>
+        </w:numPr>
+        <w:rPr>
+          <w:lang w:val="en-US"/>
+        </w:rPr>
+      </w:pPr>
+      <w:r>
+        <w:rPr>
+          <w:lang w:val="en-US"/>
+        </w:rPr>
+        <w:t>Applied the following criteria with the number of galaxies remaining and excluded at each step:</w:t>
+      </w:r>
+    </w:p>
+    <w:tbl>
+      <w:tblPr>
+        <w:tblW w:w="10201" w:type="dxa"/>
+        <w:tblLook w:val="04A0" w:firstRow="1" w:lastRow="0" w:firstColumn="1" w:lastColumn="0" w:noHBand="0" w:noVBand="1"/>
+      </w:tblPr>
+      <w:tblGrid>
+        <w:gridCol w:w="988"/>
+        <w:gridCol w:w="2835"/>
+        <w:gridCol w:w="723"/>
+        <w:gridCol w:w="723"/>
+        <w:gridCol w:w="4932"/>
+      </w:tblGrid>
+      <w:tr>
+        <w:trPr>
+          <w:trHeight w:val="320"/>
+        </w:trPr>
+        <w:tc>
+          <w:tcPr>
+            <w:tcW w:w="988" w:type="dxa"/>
+            <w:tcBorders>
+              <w:top w:val="single" w:sz="4" w:space="0" w:color="auto"/>
+              <w:left w:val="single" w:sz="4" w:space="0" w:color="auto"/>
+              <w:bottom w:val="single" w:sz="4" w:space="0" w:color="auto"/>
+              <w:right w:val="single" w:sz="4" w:space="0" w:color="auto"/>
+            </w:tcBorders>
+            <w:shd w:val="clear" w:color="auto" w:fill="auto"/>
+            <w:noWrap/>
+            <w:vAlign w:val="bottom"/>
+            <w:hideMark/>
+          </w:tcPr>
+          <w:p>
+            <w:pPr>
+              <w:rPr>
+                <w:rFonts w:ascii="Calibri" w:eastAsia="Times New Roman" w:hAnsi="Calibri" w:cs="Calibri"/>
+                <w:color w:val="000000"/>
+                <w:kern w:val="0"/>
+                <w:sz w:val="20"/>
+                <w:szCs w:val="20"/>
+                <w14:ligatures w14:val="none"/>
+              </w:rPr>
+            </w:pPr>
+            <w:r>
+              <w:rPr>
+                <w:rFonts w:ascii="Calibri" w:eastAsia="Times New Roman" w:hAnsi="Calibri" w:cs="Calibri"/>
+                <w:color w:val="000000"/>
+                <w:kern w:val="0"/>
+                <w:sz w:val="20"/>
+                <w:szCs w:val="20"/>
+                <w14:ligatures w14:val="none"/>
+              </w:rPr>
+              <w:t>Sample</w:t>
+            </w:r>
+          </w:p>
+        </w:tc>
+        <w:tc>
+          <w:tcPr>
+            <w:tcW w:w="2835" w:type="dxa"/>
+            <w:tcBorders>
+              <w:top w:val="single" w:sz="4" w:space="0" w:color="auto"/>
+              <w:left w:val="nil"/>
+              <w:bottom w:val="single" w:sz="4" w:space="0" w:color="auto"/>
+              <w:right w:val="single" w:sz="4" w:space="0" w:color="auto"/>
+            </w:tcBorders>
+            <w:shd w:val="clear" w:color="auto" w:fill="auto"/>
+            <w:noWrap/>
+            <w:vAlign w:val="bottom"/>
+            <w:hideMark/>
+          </w:tcPr>
+          <w:p>
+            <w:pPr>
+              <w:rPr>
+                <w:rFonts w:ascii="Calibri" w:eastAsia="Times New Roman" w:hAnsi="Calibri" w:cs="Calibri"/>
+                <w:color w:val="000000"/>
+                <w:kern w:val="0"/>
+                <w:sz w:val="20"/>
+                <w:szCs w:val="20"/>
+                <w14:ligatures w14:val="none"/>
+              </w:rPr>
+            </w:pPr>
+            <w:r>
+              <w:rPr>
+                <w:rFonts w:ascii="Calibri" w:eastAsia="Times New Roman" w:hAnsi="Calibri" w:cs="Calibri"/>
+                <w:color w:val="000000"/>
+                <w:kern w:val="0"/>
+                <w:sz w:val="20"/>
+                <w:szCs w:val="20"/>
+                <w14:ligatures w14:val="none"/>
+              </w:rPr>
+              <w:t>Selection limit</w:t>
+            </w:r>
+          </w:p>
+        </w:tc>
+        <w:tc>
+          <w:tcPr>
+            <w:tcW w:w="723" w:type="dxa"/>
+            <w:tcBorders>
+              <w:top w:val="single" w:sz="4" w:space="0" w:color="auto"/>
+              <w:left w:val="nil"/>
+              <w:bottom w:val="single" w:sz="4" w:space="0" w:color="auto"/>
+              <w:right w:val="single" w:sz="4" w:space="0" w:color="auto"/>
+            </w:tcBorders>
+            <w:shd w:val="clear" w:color="auto" w:fill="auto"/>
+            <w:noWrap/>
+            <w:vAlign w:val="bottom"/>
+            <w:hideMark/>
+          </w:tcPr>
+          <w:p>
+            <w:pPr>
+              <w:rPr>
+                <w:rFonts w:ascii="Calibri" w:eastAsia="Times New Roman" w:hAnsi="Calibri" w:cs="Calibri"/>
+                <w:color w:val="000000"/>
+                <w:kern w:val="0"/>
+                <w:sz w:val="20"/>
+                <w:szCs w:val="20"/>
+                <w14:ligatures w14:val="none"/>
+              </w:rPr>
+            </w:pPr>
+            <w:r>
+              <w:rPr>
+                <w:rFonts w:ascii="Calibri" w:eastAsia="Times New Roman" w:hAnsi="Calibri" w:cs="Calibri"/>
+                <w:color w:val="000000"/>
+                <w:kern w:val="0"/>
+                <w:sz w:val="20"/>
+                <w:szCs w:val="20"/>
+                <w14:ligatures w14:val="none"/>
+              </w:rPr>
+              <w:t>Ng</w:t>
+            </w:r>
+          </w:p>
+        </w:tc>
+        <w:tc>
+          <w:tcPr>
+            <w:tcW w:w="723" w:type="dxa"/>
+            <w:tcBorders>
+              <w:top w:val="single" w:sz="4" w:space="0" w:color="auto"/>
+              <w:left w:val="nil"/>
+              <w:bottom w:val="single" w:sz="4" w:space="0" w:color="auto"/>
+              <w:right w:val="single" w:sz="4" w:space="0" w:color="auto"/>
+            </w:tcBorders>
+            <w:shd w:val="clear" w:color="auto" w:fill="auto"/>
+            <w:noWrap/>
+            <w:vAlign w:val="bottom"/>
+            <w:hideMark/>
+          </w:tcPr>
+          <w:p>
+            <w:pPr>
+              <w:rPr>
+                <w:rFonts w:ascii="Calibri" w:eastAsia="Times New Roman" w:hAnsi="Calibri" w:cs="Calibri"/>
+                <w:color w:val="000000"/>
+                <w:kern w:val="0"/>
+                <w:sz w:val="20"/>
+                <w:szCs w:val="20"/>
+                <w14:ligatures w14:val="none"/>
+              </w:rPr>
+            </w:pPr>
+            <w:proofErr w:type="spellStart"/>
+            <w:r>
+              <w:rPr>
+                <w:rFonts w:ascii="Calibri" w:eastAsia="Times New Roman" w:hAnsi="Calibri" w:cs="Calibri"/>
+                <w:color w:val="000000"/>
+                <w:kern w:val="0"/>
+                <w:sz w:val="20"/>
+                <w:szCs w:val="20"/>
+                <w14:ligatures w14:val="none"/>
+              </w:rPr>
+              <w:t>Nexc</w:t>
+            </w:r>
+            <w:proofErr w:type="spellEnd"/>
+          </w:p>
+        </w:tc>
+        <w:tc>
+          <w:tcPr>
+            <w:tcW w:w="4932" w:type="dxa"/>
+            <w:tcBorders>
+              <w:top w:val="single" w:sz="4" w:space="0" w:color="auto"/>
+              <w:left w:val="nil"/>
+              <w:bottom w:val="single" w:sz="4" w:space="0" w:color="auto"/>
+              <w:right w:val="single" w:sz="4" w:space="0" w:color="auto"/>
+            </w:tcBorders>
+            <w:shd w:val="clear" w:color="auto" w:fill="auto"/>
+            <w:noWrap/>
+            <w:vAlign w:val="bottom"/>
+            <w:hideMark/>
+          </w:tcPr>
+          <w:p>
+            <w:pPr>
+              <w:rPr>
+                <w:rFonts w:ascii="Calibri" w:eastAsia="Times New Roman" w:hAnsi="Calibri" w:cs="Calibri"/>
+                <w:color w:val="000000"/>
+                <w:kern w:val="0"/>
+                <w:sz w:val="20"/>
+                <w:szCs w:val="20"/>
+                <w14:ligatures w14:val="none"/>
+              </w:rPr>
+            </w:pPr>
+            <w:r>
+              <w:rPr>
+                <w:rFonts w:ascii="Calibri" w:eastAsia="Times New Roman" w:hAnsi="Calibri" w:cs="Calibri"/>
+                <w:color w:val="000000"/>
+                <w:kern w:val="0"/>
+                <w:sz w:val="20"/>
+                <w:szCs w:val="20"/>
+                <w14:ligatures w14:val="none"/>
+              </w:rPr>
+              <w:t>Descriptions</w:t>
+            </w:r>
+          </w:p>
+        </w:tc>
+      </w:tr>
+      <w:tr>
+        <w:trPr>
+          <w:trHeight w:val="320"/>
+        </w:trPr>
+        <w:tc>
+          <w:tcPr>
+            <w:tcW w:w="988" w:type="dxa"/>
+            <w:tcBorders>
+              <w:top w:val="nil"/>
+              <w:left w:val="single" w:sz="4" w:space="0" w:color="auto"/>
+              <w:bottom w:val="single" w:sz="4" w:space="0" w:color="auto"/>
+              <w:right w:val="single" w:sz="4" w:space="0" w:color="auto"/>
+            </w:tcBorders>
+            <w:shd w:val="clear" w:color="auto" w:fill="auto"/>
+            <w:noWrap/>
+            <w:vAlign w:val="bottom"/>
+            <w:hideMark/>
+          </w:tcPr>
+          <w:p>
+            <w:pPr>
+              <w:rPr>
+                <w:rFonts w:ascii="Calibri" w:eastAsia="Times New Roman" w:hAnsi="Calibri" w:cs="Calibri"/>
+                <w:color w:val="000000"/>
+                <w:kern w:val="0"/>
+                <w:sz w:val="20"/>
+                <w:szCs w:val="20"/>
+                <w14:ligatures w14:val="none"/>
+              </w:rPr>
+            </w:pPr>
+            <w:r>
+              <w:rPr>
+                <w:rFonts w:ascii="Calibri" w:eastAsia="Times New Roman" w:hAnsi="Calibri" w:cs="Calibri"/>
+                <w:color w:val="000000"/>
+                <w:kern w:val="0"/>
+                <w:sz w:val="20"/>
+                <w:szCs w:val="20"/>
+                <w14:ligatures w14:val="none"/>
+              </w:rPr>
+              <w:t>6dFGS</w:t>
+            </w:r>
+          </w:p>
+        </w:tc>
+        <w:tc>
+          <w:tcPr>
+            <w:tcW w:w="2835" w:type="dxa"/>
+            <w:tcBorders>
+              <w:top w:val="nil"/>
+              <w:left w:val="nil"/>
+              <w:bottom w:val="single" w:sz="4" w:space="0" w:color="auto"/>
+              <w:right w:val="single" w:sz="4" w:space="0" w:color="auto"/>
+            </w:tcBorders>
+            <w:shd w:val="clear" w:color="auto" w:fill="auto"/>
+            <w:noWrap/>
+            <w:vAlign w:val="bottom"/>
+            <w:hideMark/>
+          </w:tcPr>
+          <w:p>
+            <w:pPr>
+              <w:rPr>
+                <w:rFonts w:ascii="Calibri" w:eastAsia="Times New Roman" w:hAnsi="Calibri" w:cs="Calibri"/>
+                <w:color w:val="000000"/>
+                <w:kern w:val="0"/>
+                <w:sz w:val="20"/>
+                <w:szCs w:val="20"/>
+                <w14:ligatures w14:val="none"/>
+              </w:rPr>
+            </w:pPr>
+            <w:r>
+              <w:rPr>
+                <w:rFonts w:ascii="Calibri" w:eastAsia="Times New Roman" w:hAnsi="Calibri" w:cs="Calibri"/>
+                <w:color w:val="000000"/>
+                <w:kern w:val="0"/>
+                <w:sz w:val="20"/>
+                <w:szCs w:val="20"/>
+                <w14:ligatures w14:val="none"/>
+              </w:rPr>
+              <w:t>Full sample</w:t>
+            </w:r>
+          </w:p>
+        </w:tc>
+        <w:tc>
+          <w:tcPr>
+            <w:tcW w:w="723" w:type="dxa"/>
+            <w:tcBorders>
+              <w:top w:val="nil"/>
+              <w:left w:val="nil"/>
+              <w:bottom w:val="single" w:sz="4" w:space="0" w:color="auto"/>
+              <w:right w:val="single" w:sz="4" w:space="0" w:color="auto"/>
+            </w:tcBorders>
+            <w:shd w:val="clear" w:color="auto" w:fill="auto"/>
+            <w:noWrap/>
+            <w:vAlign w:val="bottom"/>
+            <w:hideMark/>
+          </w:tcPr>
+          <w:p>
+            <w:pPr>
+              <w:jc w:val="right"/>
+              <w:rPr>
+                <w:rFonts w:ascii="Calibri" w:eastAsia="Times New Roman" w:hAnsi="Calibri" w:cs="Calibri"/>
+                <w:color w:val="000000"/>
+                <w:kern w:val="0"/>
+                <w:sz w:val="20"/>
+                <w:szCs w:val="20"/>
+                <w14:ligatures w14:val="none"/>
+              </w:rPr>
+            </w:pPr>
+            <w:r>
+              <w:rPr>
+                <w:rFonts w:ascii="Calibri" w:eastAsia="Times New Roman" w:hAnsi="Calibri" w:cs="Calibri"/>
+                <w:color w:val="000000"/>
+                <w:kern w:val="0"/>
+                <w:sz w:val="20"/>
+                <w:szCs w:val="20"/>
+                <w14:ligatures w14:val="none"/>
+              </w:rPr>
+              <w:t>11102</w:t>
+            </w:r>
+          </w:p>
+        </w:tc>
+        <w:tc>
+          <w:tcPr>
+            <w:tcW w:w="723" w:type="dxa"/>
+            <w:tcBorders>
+              <w:top w:val="nil"/>
+              <w:left w:val="nil"/>
+              <w:bottom w:val="single" w:sz="4" w:space="0" w:color="auto"/>
+              <w:right w:val="single" w:sz="4" w:space="0" w:color="auto"/>
+            </w:tcBorders>
+            <w:shd w:val="clear" w:color="auto" w:fill="auto"/>
+            <w:noWrap/>
+            <w:vAlign w:val="bottom"/>
+            <w:hideMark/>
+          </w:tcPr>
+          <w:p>
+            <w:pPr>
+              <w:rPr>
+                <w:rFonts w:ascii="Calibri" w:eastAsia="Times New Roman" w:hAnsi="Calibri" w:cs="Calibri"/>
+                <w:color w:val="000000"/>
+                <w:kern w:val="0"/>
+                <w:sz w:val="20"/>
+                <w:szCs w:val="20"/>
+                <w14:ligatures w14:val="none"/>
+              </w:rPr>
+            </w:pPr>
+            <w:r>
+              <w:rPr>
+                <w:rFonts w:ascii="Calibri" w:eastAsia="Times New Roman" w:hAnsi="Calibri" w:cs="Calibri"/>
+                <w:color w:val="000000"/>
+                <w:kern w:val="0"/>
+                <w:sz w:val="20"/>
+                <w:szCs w:val="20"/>
+                <w14:ligatures w14:val="none"/>
+              </w:rPr>
+              <w:t> </w:t>
+            </w:r>
+          </w:p>
+        </w:tc>
+        <w:tc>
+          <w:tcPr>
+            <w:tcW w:w="4932" w:type="dxa"/>
+            <w:tcBorders>
+              <w:top w:val="nil"/>
+              <w:left w:val="nil"/>
+              <w:bottom w:val="single" w:sz="4" w:space="0" w:color="auto"/>
+              <w:right w:val="single" w:sz="4" w:space="0" w:color="auto"/>
+            </w:tcBorders>
+            <w:shd w:val="clear" w:color="auto" w:fill="auto"/>
+            <w:noWrap/>
+            <w:vAlign w:val="bottom"/>
+            <w:hideMark/>
+          </w:tcPr>
+          <w:p>
+            <w:pPr>
+              <w:rPr>
+                <w:rFonts w:ascii="Calibri" w:eastAsia="Times New Roman" w:hAnsi="Calibri" w:cs="Calibri"/>
+                <w:color w:val="000000"/>
+                <w:kern w:val="0"/>
+                <w:sz w:val="20"/>
+                <w:szCs w:val="20"/>
+                <w14:ligatures w14:val="none"/>
+              </w:rPr>
+            </w:pPr>
+            <w:r>
+              <w:rPr>
+                <w:rFonts w:ascii="Calibri" w:eastAsia="Times New Roman" w:hAnsi="Calibri" w:cs="Calibri"/>
+                <w:color w:val="000000"/>
+                <w:kern w:val="0"/>
+                <w:sz w:val="20"/>
+                <w:szCs w:val="20"/>
+                <w14:ligatures w14:val="none"/>
+              </w:rPr>
+              <w:t> </w:t>
+            </w:r>
+          </w:p>
+        </w:tc>
+      </w:tr>
+      <w:tr>
+        <w:trPr>
+          <w:trHeight w:val="320"/>
+        </w:trPr>
+        <w:tc>
+          <w:tcPr>
+            <w:tcW w:w="988" w:type="dxa"/>
+            <w:tcBorders>
+              <w:top w:val="nil"/>
+              <w:left w:val="single" w:sz="4" w:space="0" w:color="auto"/>
+              <w:bottom w:val="single" w:sz="4" w:space="0" w:color="auto"/>
+              <w:right w:val="single" w:sz="4" w:space="0" w:color="auto"/>
+            </w:tcBorders>
+            <w:shd w:val="clear" w:color="auto" w:fill="auto"/>
+            <w:noWrap/>
+            <w:vAlign w:val="bottom"/>
+            <w:hideMark/>
+          </w:tcPr>
+          <w:p>
+            <w:pPr>
+              <w:rPr>
+                <w:rFonts w:ascii="Calibri" w:eastAsia="Times New Roman" w:hAnsi="Calibri" w:cs="Calibri"/>
+                <w:color w:val="000000"/>
+                <w:kern w:val="0"/>
+                <w:sz w:val="20"/>
+                <w:szCs w:val="20"/>
+                <w14:ligatures w14:val="none"/>
+              </w:rPr>
+            </w:pPr>
+            <w:r>
+              <w:rPr>
+                <w:rFonts w:ascii="Calibri" w:eastAsia="Times New Roman" w:hAnsi="Calibri" w:cs="Calibri"/>
+                <w:color w:val="000000"/>
+                <w:kern w:val="0"/>
+                <w:sz w:val="20"/>
+                <w:szCs w:val="20"/>
+                <w14:ligatures w14:val="none"/>
+              </w:rPr>
+              <w:t> </w:t>
+            </w:r>
+          </w:p>
+        </w:tc>
+        <w:tc>
+          <w:tcPr>
+            <w:tcW w:w="2835" w:type="dxa"/>
+            <w:tcBorders>
+              <w:top w:val="nil"/>
+              <w:left w:val="nil"/>
+              <w:bottom w:val="single" w:sz="4" w:space="0" w:color="auto"/>
+              <w:right w:val="single" w:sz="4" w:space="0" w:color="auto"/>
+            </w:tcBorders>
+            <w:shd w:val="clear" w:color="auto" w:fill="auto"/>
+            <w:noWrap/>
+            <w:vAlign w:val="bottom"/>
+            <w:hideMark/>
+          </w:tcPr>
+          <w:p>
+            <w:pPr>
+              <w:rPr>
+                <w:rFonts w:ascii="Calibri" w:eastAsia="Times New Roman" w:hAnsi="Calibri" w:cs="Calibri"/>
+                <w:color w:val="000000"/>
+                <w:kern w:val="0"/>
+                <w:sz w:val="20"/>
+                <w:szCs w:val="20"/>
+                <w14:ligatures w14:val="none"/>
+              </w:rPr>
+            </w:pPr>
+            <w:proofErr w:type="spellStart"/>
+            <w:r>
+              <w:rPr>
+                <w:rFonts w:ascii="Calibri" w:eastAsia="Times New Roman" w:hAnsi="Calibri" w:cs="Calibri"/>
+                <w:color w:val="000000"/>
+                <w:kern w:val="0"/>
+                <w:sz w:val="20"/>
+                <w:szCs w:val="20"/>
+                <w14:ligatures w14:val="none"/>
+              </w:rPr>
+              <w:t>cz_cmb_group</w:t>
+            </w:r>
+            <w:proofErr w:type="spellEnd"/>
+            <w:r>
+              <w:rPr>
+                <w:rFonts w:ascii="Calibri" w:eastAsia="Times New Roman" w:hAnsi="Calibri" w:cs="Calibri"/>
+                <w:color w:val="000000"/>
+                <w:kern w:val="0"/>
+                <w:sz w:val="20"/>
+                <w:szCs w:val="20"/>
+                <w14:ligatures w14:val="none"/>
+              </w:rPr>
+              <w:t xml:space="preserve"> &lt;= 16120</w:t>
+            </w:r>
+          </w:p>
+        </w:tc>
+        <w:tc>
+          <w:tcPr>
+            <w:tcW w:w="723" w:type="dxa"/>
+            <w:tcBorders>
+              <w:top w:val="nil"/>
+              <w:left w:val="nil"/>
+              <w:bottom w:val="single" w:sz="4" w:space="0" w:color="auto"/>
+              <w:right w:val="single" w:sz="4" w:space="0" w:color="auto"/>
+            </w:tcBorders>
+            <w:shd w:val="clear" w:color="auto" w:fill="auto"/>
+            <w:noWrap/>
+            <w:vAlign w:val="bottom"/>
+            <w:hideMark/>
+          </w:tcPr>
+          <w:p>
+            <w:pPr>
+              <w:rPr>
+                <w:rFonts w:ascii="Calibri" w:eastAsia="Times New Roman" w:hAnsi="Calibri" w:cs="Calibri"/>
+                <w:color w:val="000000"/>
+                <w:kern w:val="0"/>
+                <w:sz w:val="20"/>
+                <w:szCs w:val="20"/>
+                <w14:ligatures w14:val="none"/>
+              </w:rPr>
+            </w:pPr>
+            <w:r>
+              <w:rPr>
+                <w:rFonts w:ascii="Calibri" w:eastAsia="Times New Roman" w:hAnsi="Calibri" w:cs="Calibri"/>
+                <w:color w:val="000000"/>
+                <w:kern w:val="0"/>
+                <w:sz w:val="20"/>
+                <w:szCs w:val="20"/>
+                <w14:ligatures w14:val="none"/>
+              </w:rPr>
+              <w:t> </w:t>
+            </w:r>
+          </w:p>
+        </w:tc>
+        <w:tc>
+          <w:tcPr>
+            <w:tcW w:w="723" w:type="dxa"/>
+            <w:tcBorders>
+              <w:top w:val="nil"/>
+              <w:left w:val="nil"/>
+              <w:bottom w:val="single" w:sz="4" w:space="0" w:color="auto"/>
+              <w:right w:val="single" w:sz="4" w:space="0" w:color="auto"/>
+            </w:tcBorders>
+            <w:shd w:val="clear" w:color="auto" w:fill="auto"/>
+            <w:noWrap/>
+            <w:vAlign w:val="bottom"/>
+            <w:hideMark/>
+          </w:tcPr>
+          <w:p>
+            <w:pPr>
+              <w:jc w:val="right"/>
+              <w:rPr>
+                <w:rFonts w:ascii="Calibri" w:eastAsia="Times New Roman" w:hAnsi="Calibri" w:cs="Calibri"/>
+                <w:color w:val="000000"/>
+                <w:kern w:val="0"/>
+                <w:sz w:val="20"/>
+                <w:szCs w:val="20"/>
+                <w14:ligatures w14:val="none"/>
+              </w:rPr>
+            </w:pPr>
+            <w:r>
+              <w:rPr>
+                <w:rFonts w:ascii="Calibri" w:eastAsia="Times New Roman" w:hAnsi="Calibri" w:cs="Calibri"/>
+                <w:color w:val="000000"/>
+                <w:kern w:val="0"/>
+                <w:sz w:val="20"/>
+                <w:szCs w:val="20"/>
+                <w14:ligatures w14:val="none"/>
+              </w:rPr>
+              <w:t>739</w:t>
+            </w:r>
+          </w:p>
+        </w:tc>
+        <w:tc>
+          <w:tcPr>
+            <w:tcW w:w="4932" w:type="dxa"/>
+            <w:tcBorders>
+              <w:top w:val="nil"/>
+              <w:left w:val="nil"/>
+              <w:bottom w:val="single" w:sz="4" w:space="0" w:color="auto"/>
+              <w:right w:val="single" w:sz="4" w:space="0" w:color="auto"/>
+            </w:tcBorders>
+            <w:shd w:val="clear" w:color="auto" w:fill="auto"/>
+            <w:noWrap/>
+            <w:vAlign w:val="bottom"/>
+            <w:hideMark/>
+          </w:tcPr>
+          <w:p>
+            <w:pPr>
+              <w:rPr>
+                <w:rFonts w:ascii="Calibri" w:eastAsia="Times New Roman" w:hAnsi="Calibri" w:cs="Calibri"/>
+                <w:color w:val="000000"/>
+                <w:kern w:val="0"/>
+                <w:sz w:val="20"/>
+                <w:szCs w:val="20"/>
+                <w14:ligatures w14:val="none"/>
+              </w:rPr>
+            </w:pPr>
+            <w:r>
+              <w:rPr>
+                <w:rFonts w:ascii="Calibri" w:eastAsia="Times New Roman" w:hAnsi="Calibri" w:cs="Calibri"/>
+                <w:color w:val="000000"/>
+                <w:kern w:val="0"/>
+                <w:sz w:val="20"/>
+                <w:szCs w:val="20"/>
+                <w14:ligatures w14:val="none"/>
+              </w:rPr>
+              <w:t>Upper CMB frame group redshift limit</w:t>
+            </w:r>
+          </w:p>
+        </w:tc>
+      </w:tr>
+      <w:tr>
+        <w:trPr>
+          <w:trHeight w:val="320"/>
+        </w:trPr>
+        <w:tc>
+          <w:tcPr>
+            <w:tcW w:w="988" w:type="dxa"/>
+            <w:tcBorders>
+              <w:top w:val="nil"/>
+              <w:left w:val="single" w:sz="4" w:space="0" w:color="auto"/>
+              <w:bottom w:val="single" w:sz="4" w:space="0" w:color="auto"/>
+              <w:right w:val="single" w:sz="4" w:space="0" w:color="auto"/>
+            </w:tcBorders>
+            <w:shd w:val="clear" w:color="auto" w:fill="auto"/>
+            <w:noWrap/>
+            <w:vAlign w:val="bottom"/>
+            <w:hideMark/>
+          </w:tcPr>
+          <w:p>
+            <w:pPr>
+              <w:rPr>
+                <w:rFonts w:ascii="Calibri" w:eastAsia="Times New Roman" w:hAnsi="Calibri" w:cs="Calibri"/>
+                <w:color w:val="000000"/>
+                <w:kern w:val="0"/>
+                <w:sz w:val="20"/>
+                <w:szCs w:val="20"/>
+                <w14:ligatures w14:val="none"/>
+              </w:rPr>
+            </w:pPr>
+            <w:r>
+              <w:rPr>
+                <w:rFonts w:ascii="Calibri" w:eastAsia="Times New Roman" w:hAnsi="Calibri" w:cs="Calibri"/>
+                <w:color w:val="000000"/>
+                <w:kern w:val="0"/>
+                <w:sz w:val="20"/>
+                <w:szCs w:val="20"/>
+                <w14:ligatures w14:val="none"/>
+              </w:rPr>
+              <w:t> </w:t>
+            </w:r>
+          </w:p>
+        </w:tc>
+        <w:tc>
+          <w:tcPr>
+            <w:tcW w:w="2835" w:type="dxa"/>
+            <w:tcBorders>
+              <w:top w:val="nil"/>
+              <w:left w:val="nil"/>
+              <w:bottom w:val="single" w:sz="4" w:space="0" w:color="auto"/>
+              <w:right w:val="single" w:sz="4" w:space="0" w:color="auto"/>
+            </w:tcBorders>
+            <w:shd w:val="clear" w:color="auto" w:fill="auto"/>
+            <w:noWrap/>
+            <w:vAlign w:val="bottom"/>
+            <w:hideMark/>
+          </w:tcPr>
+          <w:p>
+            <w:pPr>
+              <w:rPr>
+                <w:rFonts w:ascii="Calibri" w:eastAsia="Times New Roman" w:hAnsi="Calibri" w:cs="Calibri"/>
+                <w:color w:val="000000"/>
+                <w:kern w:val="0"/>
+                <w:sz w:val="20"/>
+                <w:szCs w:val="20"/>
+                <w14:ligatures w14:val="none"/>
+              </w:rPr>
+            </w:pPr>
+            <w:proofErr w:type="spellStart"/>
+            <w:r>
+              <w:rPr>
+                <w:rFonts w:ascii="Calibri" w:eastAsia="Times New Roman" w:hAnsi="Calibri" w:cs="Calibri"/>
+                <w:color w:val="000000"/>
+                <w:kern w:val="0"/>
+                <w:sz w:val="20"/>
+                <w:szCs w:val="20"/>
+                <w14:ligatures w14:val="none"/>
+              </w:rPr>
+              <w:t>m_j</w:t>
+            </w:r>
+            <w:proofErr w:type="spellEnd"/>
+            <w:r>
+              <w:rPr>
+                <w:rFonts w:ascii="Calibri" w:eastAsia="Times New Roman" w:hAnsi="Calibri" w:cs="Calibri"/>
+                <w:color w:val="000000"/>
+                <w:kern w:val="0"/>
+                <w:sz w:val="20"/>
+                <w:szCs w:val="20"/>
+                <w14:ligatures w14:val="none"/>
+              </w:rPr>
+              <w:t xml:space="preserve"> - </w:t>
+            </w:r>
+            <w:proofErr w:type="spellStart"/>
+            <w:r>
+              <w:rPr>
+                <w:rFonts w:ascii="Calibri" w:eastAsia="Times New Roman" w:hAnsi="Calibri" w:cs="Calibri"/>
+                <w:color w:val="000000"/>
+                <w:kern w:val="0"/>
+                <w:sz w:val="20"/>
+                <w:szCs w:val="20"/>
+                <w14:ligatures w14:val="none"/>
+              </w:rPr>
+              <w:t>extinction_j</w:t>
+            </w:r>
+            <w:proofErr w:type="spellEnd"/>
+            <w:r>
+              <w:rPr>
+                <w:rFonts w:ascii="Calibri" w:eastAsia="Times New Roman" w:hAnsi="Calibri" w:cs="Calibri"/>
+                <w:color w:val="000000"/>
+                <w:kern w:val="0"/>
+                <w:sz w:val="20"/>
+                <w:szCs w:val="20"/>
+                <w14:ligatures w14:val="none"/>
+              </w:rPr>
+              <w:t xml:space="preserve"> &lt;= 13.65</w:t>
+            </w:r>
+          </w:p>
+        </w:tc>
+        <w:tc>
+          <w:tcPr>
+            <w:tcW w:w="723" w:type="dxa"/>
+            <w:tcBorders>
+              <w:top w:val="nil"/>
+              <w:left w:val="nil"/>
+              <w:bottom w:val="single" w:sz="4" w:space="0" w:color="auto"/>
+              <w:right w:val="single" w:sz="4" w:space="0" w:color="auto"/>
+            </w:tcBorders>
+            <w:shd w:val="clear" w:color="auto" w:fill="auto"/>
+            <w:noWrap/>
+            <w:vAlign w:val="bottom"/>
+            <w:hideMark/>
+          </w:tcPr>
+          <w:p>
+            <w:pPr>
+              <w:rPr>
+                <w:rFonts w:ascii="Calibri" w:eastAsia="Times New Roman" w:hAnsi="Calibri" w:cs="Calibri"/>
+                <w:color w:val="000000"/>
+                <w:kern w:val="0"/>
+                <w:sz w:val="20"/>
+                <w:szCs w:val="20"/>
+                <w14:ligatures w14:val="none"/>
+              </w:rPr>
+            </w:pPr>
+            <w:r>
+              <w:rPr>
+                <w:rFonts w:ascii="Calibri" w:eastAsia="Times New Roman" w:hAnsi="Calibri" w:cs="Calibri"/>
+                <w:color w:val="000000"/>
+                <w:kern w:val="0"/>
+                <w:sz w:val="20"/>
+                <w:szCs w:val="20"/>
+                <w14:ligatures w14:val="none"/>
+              </w:rPr>
+              <w:t> </w:t>
+            </w:r>
+          </w:p>
+        </w:tc>
+        <w:tc>
+          <w:tcPr>
+            <w:tcW w:w="723" w:type="dxa"/>
+            <w:tcBorders>
+              <w:top w:val="nil"/>
+              <w:left w:val="nil"/>
+              <w:bottom w:val="single" w:sz="4" w:space="0" w:color="auto"/>
+              <w:right w:val="single" w:sz="4" w:space="0" w:color="auto"/>
+            </w:tcBorders>
+            <w:shd w:val="clear" w:color="auto" w:fill="auto"/>
+            <w:noWrap/>
+            <w:vAlign w:val="bottom"/>
+            <w:hideMark/>
+          </w:tcPr>
+          <w:p>
+            <w:pPr>
+              <w:jc w:val="right"/>
+              <w:rPr>
+                <w:rFonts w:ascii="Calibri" w:eastAsia="Times New Roman" w:hAnsi="Calibri" w:cs="Calibri"/>
+                <w:color w:val="000000"/>
+                <w:kern w:val="0"/>
+                <w:sz w:val="20"/>
+                <w:szCs w:val="20"/>
+                <w14:ligatures w14:val="none"/>
+              </w:rPr>
+            </w:pPr>
+            <w:r>
+              <w:rPr>
+                <w:rFonts w:ascii="Calibri" w:eastAsia="Times New Roman" w:hAnsi="Calibri" w:cs="Calibri"/>
+                <w:color w:val="000000"/>
+                <w:kern w:val="0"/>
+                <w:sz w:val="20"/>
+                <w:szCs w:val="20"/>
+                <w14:ligatures w14:val="none"/>
+              </w:rPr>
+              <w:t>626</w:t>
+            </w:r>
+          </w:p>
+        </w:tc>
+        <w:tc>
+          <w:tcPr>
+            <w:tcW w:w="4932" w:type="dxa"/>
+            <w:tcBorders>
+              <w:top w:val="nil"/>
+              <w:left w:val="nil"/>
+              <w:bottom w:val="single" w:sz="4" w:space="0" w:color="auto"/>
+              <w:right w:val="single" w:sz="4" w:space="0" w:color="auto"/>
+            </w:tcBorders>
+            <w:shd w:val="clear" w:color="auto" w:fill="auto"/>
+            <w:noWrap/>
+            <w:vAlign w:val="bottom"/>
+            <w:hideMark/>
+          </w:tcPr>
+          <w:p>
+            <w:pPr>
+              <w:rPr>
+                <w:rFonts w:ascii="Calibri" w:eastAsia="Times New Roman" w:hAnsi="Calibri" w:cs="Calibri"/>
+                <w:color w:val="000000"/>
+                <w:kern w:val="0"/>
+                <w:sz w:val="20"/>
+                <w:szCs w:val="20"/>
+                <w14:ligatures w14:val="none"/>
+              </w:rPr>
+            </w:pPr>
+            <w:r>
+              <w:rPr>
+                <w:rFonts w:ascii="Calibri" w:eastAsia="Times New Roman" w:hAnsi="Calibri" w:cs="Calibri"/>
+                <w:color w:val="000000"/>
+                <w:kern w:val="0"/>
+                <w:sz w:val="20"/>
+                <w:szCs w:val="20"/>
+                <w14:ligatures w14:val="none"/>
+              </w:rPr>
+              <w:t>Extinction-corrected magnitude upper limit</w:t>
+            </w:r>
+          </w:p>
+        </w:tc>
+      </w:tr>
+      <w:tr>
+        <w:trPr>
+          <w:trHeight w:val="320"/>
+        </w:trPr>
+        <w:tc>
+          <w:tcPr>
+            <w:tcW w:w="988" w:type="dxa"/>
+            <w:tcBorders>
+              <w:top w:val="nil"/>
+              <w:left w:val="single" w:sz="4" w:space="0" w:color="auto"/>
+              <w:bottom w:val="single" w:sz="4" w:space="0" w:color="auto"/>
+              <w:right w:val="single" w:sz="4" w:space="0" w:color="auto"/>
+            </w:tcBorders>
+            <w:shd w:val="clear" w:color="auto" w:fill="auto"/>
+            <w:noWrap/>
+            <w:vAlign w:val="bottom"/>
+            <w:hideMark/>
+          </w:tcPr>
+          <w:p>
+            <w:pPr>
+              <w:rPr>
+                <w:rFonts w:ascii="Calibri" w:eastAsia="Times New Roman" w:hAnsi="Calibri" w:cs="Calibri"/>
+                <w:color w:val="000000"/>
+                <w:kern w:val="0"/>
+                <w:sz w:val="20"/>
+                <w:szCs w:val="20"/>
+                <w14:ligatures w14:val="none"/>
+              </w:rPr>
+            </w:pPr>
+            <w:r>
+              <w:rPr>
+                <w:rFonts w:ascii="Calibri" w:eastAsia="Times New Roman" w:hAnsi="Calibri" w:cs="Calibri"/>
+                <w:color w:val="000000"/>
+                <w:kern w:val="0"/>
+                <w:sz w:val="20"/>
+                <w:szCs w:val="20"/>
+                <w14:ligatures w14:val="none"/>
+              </w:rPr>
+              <w:t> </w:t>
+            </w:r>
+          </w:p>
+        </w:tc>
+        <w:tc>
+          <w:tcPr>
+            <w:tcW w:w="2835" w:type="dxa"/>
+            <w:tcBorders>
+              <w:top w:val="nil"/>
+              <w:left w:val="nil"/>
+              <w:bottom w:val="single" w:sz="4" w:space="0" w:color="auto"/>
+              <w:right w:val="single" w:sz="4" w:space="0" w:color="auto"/>
+            </w:tcBorders>
+            <w:shd w:val="clear" w:color="auto" w:fill="auto"/>
+            <w:noWrap/>
+            <w:vAlign w:val="bottom"/>
+            <w:hideMark/>
+          </w:tcPr>
+          <w:p>
+            <w:pPr>
+              <w:rPr>
+                <w:rFonts w:ascii="Calibri" w:eastAsia="Times New Roman" w:hAnsi="Calibri" w:cs="Calibri"/>
+                <w:color w:val="000000"/>
+                <w:kern w:val="0"/>
+                <w:sz w:val="20"/>
+                <w:szCs w:val="20"/>
+                <w14:ligatures w14:val="none"/>
+              </w:rPr>
+            </w:pPr>
+            <w:proofErr w:type="spellStart"/>
+            <w:r>
+              <w:rPr>
+                <w:rFonts w:ascii="Calibri" w:eastAsia="Times New Roman" w:hAnsi="Calibri" w:cs="Calibri"/>
+                <w:color w:val="000000"/>
+                <w:kern w:val="0"/>
+                <w:sz w:val="20"/>
+                <w:szCs w:val="20"/>
+                <w14:ligatures w14:val="none"/>
+              </w:rPr>
+              <w:t>s_scaled</w:t>
+            </w:r>
+            <w:proofErr w:type="spellEnd"/>
+            <w:r>
+              <w:rPr>
+                <w:rFonts w:ascii="Calibri" w:eastAsia="Times New Roman" w:hAnsi="Calibri" w:cs="Calibri"/>
+                <w:color w:val="000000"/>
+                <w:kern w:val="0"/>
+                <w:sz w:val="20"/>
+                <w:szCs w:val="20"/>
+                <w14:ligatures w14:val="none"/>
+              </w:rPr>
+              <w:t xml:space="preserve"> &gt; log10(112) - off_6df</w:t>
+            </w:r>
+          </w:p>
+        </w:tc>
+        <w:tc>
+          <w:tcPr>
+            <w:tcW w:w="723" w:type="dxa"/>
+            <w:tcBorders>
+              <w:top w:val="nil"/>
+              <w:left w:val="nil"/>
+              <w:bottom w:val="single" w:sz="4" w:space="0" w:color="auto"/>
+              <w:right w:val="single" w:sz="4" w:space="0" w:color="auto"/>
+            </w:tcBorders>
+            <w:shd w:val="clear" w:color="auto" w:fill="auto"/>
+            <w:noWrap/>
+            <w:vAlign w:val="bottom"/>
+            <w:hideMark/>
+          </w:tcPr>
+          <w:p>
+            <w:pPr>
+              <w:rPr>
+                <w:rFonts w:ascii="Calibri" w:eastAsia="Times New Roman" w:hAnsi="Calibri" w:cs="Calibri"/>
+                <w:color w:val="000000"/>
+                <w:kern w:val="0"/>
+                <w:sz w:val="20"/>
+                <w:szCs w:val="20"/>
+                <w14:ligatures w14:val="none"/>
+              </w:rPr>
+            </w:pPr>
+            <w:r>
+              <w:rPr>
+                <w:rFonts w:ascii="Calibri" w:eastAsia="Times New Roman" w:hAnsi="Calibri" w:cs="Calibri"/>
+                <w:color w:val="000000"/>
+                <w:kern w:val="0"/>
+                <w:sz w:val="20"/>
+                <w:szCs w:val="20"/>
+                <w14:ligatures w14:val="none"/>
+              </w:rPr>
+              <w:t> </w:t>
+            </w:r>
+          </w:p>
+        </w:tc>
+        <w:tc>
+          <w:tcPr>
+            <w:tcW w:w="723" w:type="dxa"/>
+            <w:tcBorders>
+              <w:top w:val="nil"/>
+              <w:left w:val="nil"/>
+              <w:bottom w:val="single" w:sz="4" w:space="0" w:color="auto"/>
+              <w:right w:val="single" w:sz="4" w:space="0" w:color="auto"/>
+            </w:tcBorders>
+            <w:shd w:val="clear" w:color="auto" w:fill="auto"/>
+            <w:noWrap/>
+            <w:vAlign w:val="bottom"/>
+            <w:hideMark/>
+          </w:tcPr>
+          <w:p>
+            <w:pPr>
+              <w:jc w:val="right"/>
+              <w:rPr>
+                <w:rFonts w:ascii="Calibri" w:eastAsia="Times New Roman" w:hAnsi="Calibri" w:cs="Calibri"/>
+                <w:color w:val="000000"/>
+                <w:kern w:val="0"/>
+                <w:sz w:val="20"/>
+                <w:szCs w:val="20"/>
+                <w14:ligatures w14:val="none"/>
+              </w:rPr>
+            </w:pPr>
+            <w:r>
+              <w:rPr>
+                <w:rFonts w:ascii="Calibri" w:eastAsia="Times New Roman" w:hAnsi="Calibri" w:cs="Calibri"/>
+                <w:color w:val="000000"/>
+                <w:kern w:val="0"/>
+                <w:sz w:val="20"/>
+                <w:szCs w:val="20"/>
+                <w14:ligatures w14:val="none"/>
+              </w:rPr>
+              <w:t>204</w:t>
+            </w:r>
+          </w:p>
+        </w:tc>
+        <w:tc>
+          <w:tcPr>
+            <w:tcW w:w="4932" w:type="dxa"/>
+            <w:tcBorders>
+              <w:top w:val="nil"/>
+              <w:left w:val="nil"/>
+              <w:bottom w:val="single" w:sz="4" w:space="0" w:color="auto"/>
+              <w:right w:val="single" w:sz="4" w:space="0" w:color="auto"/>
+            </w:tcBorders>
+            <w:shd w:val="clear" w:color="auto" w:fill="auto"/>
+            <w:noWrap/>
+            <w:vAlign w:val="bottom"/>
+            <w:hideMark/>
+          </w:tcPr>
+          <w:p>
+            <w:pPr>
+              <w:rPr>
+                <w:rFonts w:ascii="Calibri" w:eastAsia="Times New Roman" w:hAnsi="Calibri" w:cs="Calibri"/>
+                <w:color w:val="000000"/>
+                <w:kern w:val="0"/>
+                <w:sz w:val="20"/>
+                <w:szCs w:val="20"/>
+                <w14:ligatures w14:val="none"/>
+              </w:rPr>
+            </w:pPr>
+            <w:r>
+              <w:rPr>
+                <w:rFonts w:ascii="Calibri" w:eastAsia="Times New Roman" w:hAnsi="Calibri" w:cs="Calibri"/>
+                <w:color w:val="000000"/>
+                <w:kern w:val="0"/>
+                <w:sz w:val="20"/>
+                <w:szCs w:val="20"/>
+                <w14:ligatures w14:val="none"/>
+              </w:rPr>
+              <w:t xml:space="preserve">offset-corrected </w:t>
+            </w:r>
+            <w:proofErr w:type="spellStart"/>
+            <w:r>
+              <w:rPr>
+                <w:rFonts w:ascii="Calibri" w:eastAsia="Times New Roman" w:hAnsi="Calibri" w:cs="Calibri"/>
+                <w:color w:val="000000"/>
+                <w:kern w:val="0"/>
+                <w:sz w:val="20"/>
+                <w:szCs w:val="20"/>
+                <w14:ligatures w14:val="none"/>
+              </w:rPr>
+              <w:t>veldisp</w:t>
+            </w:r>
+            <w:proofErr w:type="spellEnd"/>
+            <w:r>
+              <w:rPr>
+                <w:rFonts w:ascii="Calibri" w:eastAsia="Times New Roman" w:hAnsi="Calibri" w:cs="Calibri"/>
+                <w:color w:val="000000"/>
+                <w:kern w:val="0"/>
+                <w:sz w:val="20"/>
+                <w:szCs w:val="20"/>
+                <w14:ligatures w14:val="none"/>
+              </w:rPr>
+              <w:t xml:space="preserve"> lower limit</w:t>
+            </w:r>
+          </w:p>
+        </w:tc>
+      </w:tr>
+      <w:tr>
+        <w:trPr>
+          <w:trHeight w:val="320"/>
+        </w:trPr>
+        <w:tc>
+          <w:tcPr>
+            <w:tcW w:w="988" w:type="dxa"/>
+            <w:tcBorders>
+              <w:top w:val="nil"/>
+              <w:left w:val="single" w:sz="4" w:space="0" w:color="auto"/>
+              <w:bottom w:val="single" w:sz="4" w:space="0" w:color="auto"/>
+              <w:right w:val="single" w:sz="4" w:space="0" w:color="auto"/>
+            </w:tcBorders>
+            <w:shd w:val="clear" w:color="auto" w:fill="auto"/>
+            <w:noWrap/>
+            <w:vAlign w:val="bottom"/>
+            <w:hideMark/>
+          </w:tcPr>
+          <w:p>
+            <w:pPr>
+              <w:rPr>
+                <w:rFonts w:ascii="Calibri" w:eastAsia="Times New Roman" w:hAnsi="Calibri" w:cs="Calibri"/>
+                <w:color w:val="000000"/>
+                <w:kern w:val="0"/>
+                <w:sz w:val="20"/>
+                <w:szCs w:val="20"/>
+                <w14:ligatures w14:val="none"/>
+              </w:rPr>
+            </w:pPr>
+            <w:r>
+              <w:rPr>
+                <w:rFonts w:ascii="Calibri" w:eastAsia="Times New Roman" w:hAnsi="Calibri" w:cs="Calibri"/>
+                <w:color w:val="000000"/>
+                <w:kern w:val="0"/>
+                <w:sz w:val="20"/>
+                <w:szCs w:val="20"/>
+                <w14:ligatures w14:val="none"/>
+              </w:rPr>
+              <w:t> </w:t>
+            </w:r>
+          </w:p>
+        </w:tc>
+        <w:tc>
+          <w:tcPr>
+            <w:tcW w:w="2835" w:type="dxa"/>
+            <w:tcBorders>
+              <w:top w:val="nil"/>
+              <w:left w:val="nil"/>
+              <w:bottom w:val="single" w:sz="4" w:space="0" w:color="auto"/>
+              <w:right w:val="single" w:sz="4" w:space="0" w:color="auto"/>
+            </w:tcBorders>
+            <w:shd w:val="clear" w:color="auto" w:fill="auto"/>
+            <w:noWrap/>
+            <w:vAlign w:val="bottom"/>
+            <w:hideMark/>
+          </w:tcPr>
+          <w:p>
+            <w:pPr>
+              <w:rPr>
+                <w:rFonts w:ascii="Calibri" w:eastAsia="Times New Roman" w:hAnsi="Calibri" w:cs="Calibri"/>
+                <w:color w:val="000000"/>
+                <w:kern w:val="0"/>
+                <w:sz w:val="20"/>
+                <w:szCs w:val="20"/>
+                <w14:ligatures w14:val="none"/>
+              </w:rPr>
+            </w:pPr>
+            <w:proofErr w:type="spellStart"/>
+            <w:r>
+              <w:rPr>
+                <w:rFonts w:ascii="Calibri" w:eastAsia="Times New Roman" w:hAnsi="Calibri" w:cs="Calibri"/>
+                <w:color w:val="000000"/>
+                <w:kern w:val="0"/>
+                <w:sz w:val="20"/>
+                <w:szCs w:val="20"/>
+                <w14:ligatures w14:val="none"/>
+              </w:rPr>
+              <w:t>cz_cmb_group</w:t>
+            </w:r>
+            <w:proofErr w:type="spellEnd"/>
+            <w:r>
+              <w:rPr>
+                <w:rFonts w:ascii="Calibri" w:eastAsia="Times New Roman" w:hAnsi="Calibri" w:cs="Calibri"/>
+                <w:color w:val="000000"/>
+                <w:kern w:val="0"/>
+                <w:sz w:val="20"/>
+                <w:szCs w:val="20"/>
+                <w14:ligatures w14:val="none"/>
+              </w:rPr>
+              <w:t xml:space="preserve"> &gt;= 3000</w:t>
+            </w:r>
+          </w:p>
+        </w:tc>
+        <w:tc>
+          <w:tcPr>
+            <w:tcW w:w="723" w:type="dxa"/>
+            <w:tcBorders>
+              <w:top w:val="nil"/>
+              <w:left w:val="nil"/>
+              <w:bottom w:val="single" w:sz="4" w:space="0" w:color="auto"/>
+              <w:right w:val="single" w:sz="4" w:space="0" w:color="auto"/>
+            </w:tcBorders>
+            <w:shd w:val="clear" w:color="auto" w:fill="auto"/>
+            <w:noWrap/>
+            <w:vAlign w:val="bottom"/>
+            <w:hideMark/>
+          </w:tcPr>
+          <w:p>
+            <w:pPr>
+              <w:rPr>
+                <w:rFonts w:ascii="Calibri" w:eastAsia="Times New Roman" w:hAnsi="Calibri" w:cs="Calibri"/>
+                <w:color w:val="000000"/>
+                <w:kern w:val="0"/>
+                <w:sz w:val="20"/>
+                <w:szCs w:val="20"/>
+                <w14:ligatures w14:val="none"/>
+              </w:rPr>
+            </w:pPr>
+            <w:r>
+              <w:rPr>
+                <w:rFonts w:ascii="Calibri" w:eastAsia="Times New Roman" w:hAnsi="Calibri" w:cs="Calibri"/>
+                <w:color w:val="000000"/>
+                <w:kern w:val="0"/>
+                <w:sz w:val="20"/>
+                <w:szCs w:val="20"/>
+                <w14:ligatures w14:val="none"/>
+              </w:rPr>
+              <w:t> </w:t>
+            </w:r>
+          </w:p>
+        </w:tc>
+        <w:tc>
+          <w:tcPr>
+            <w:tcW w:w="723" w:type="dxa"/>
+            <w:tcBorders>
+              <w:top w:val="nil"/>
+              <w:left w:val="nil"/>
+              <w:bottom w:val="single" w:sz="4" w:space="0" w:color="auto"/>
+              <w:right w:val="single" w:sz="4" w:space="0" w:color="auto"/>
+            </w:tcBorders>
+            <w:shd w:val="clear" w:color="auto" w:fill="auto"/>
+            <w:noWrap/>
+            <w:vAlign w:val="bottom"/>
+            <w:hideMark/>
+          </w:tcPr>
+          <w:p>
+            <w:pPr>
+              <w:jc w:val="right"/>
+              <w:rPr>
+                <w:rFonts w:ascii="Calibri" w:eastAsia="Times New Roman" w:hAnsi="Calibri" w:cs="Calibri"/>
+                <w:color w:val="000000"/>
+                <w:kern w:val="0"/>
+                <w:sz w:val="20"/>
+                <w:szCs w:val="20"/>
+                <w14:ligatures w14:val="none"/>
+              </w:rPr>
+            </w:pPr>
+            <w:r>
+              <w:rPr>
+                <w:rFonts w:ascii="Calibri" w:eastAsia="Times New Roman" w:hAnsi="Calibri" w:cs="Calibri"/>
+                <w:color w:val="000000"/>
+                <w:kern w:val="0"/>
+                <w:sz w:val="20"/>
+                <w:szCs w:val="20"/>
+                <w14:ligatures w14:val="none"/>
+              </w:rPr>
+              <w:t>83</w:t>
+            </w:r>
+          </w:p>
+        </w:tc>
+        <w:tc>
+          <w:tcPr>
+            <w:tcW w:w="4932" w:type="dxa"/>
+            <w:tcBorders>
+              <w:top w:val="nil"/>
+              <w:left w:val="nil"/>
+              <w:bottom w:val="single" w:sz="4" w:space="0" w:color="auto"/>
+              <w:right w:val="single" w:sz="4" w:space="0" w:color="auto"/>
+            </w:tcBorders>
+            <w:shd w:val="clear" w:color="auto" w:fill="auto"/>
+            <w:noWrap/>
+            <w:vAlign w:val="bottom"/>
+            <w:hideMark/>
+          </w:tcPr>
+          <w:p>
+            <w:pPr>
+              <w:rPr>
+                <w:rFonts w:ascii="Calibri" w:eastAsia="Times New Roman" w:hAnsi="Calibri" w:cs="Calibri"/>
+                <w:color w:val="000000"/>
+                <w:kern w:val="0"/>
+                <w:sz w:val="20"/>
+                <w:szCs w:val="20"/>
+                <w14:ligatures w14:val="none"/>
+              </w:rPr>
+            </w:pPr>
+            <w:r>
+              <w:rPr>
+                <w:rFonts w:ascii="Calibri" w:eastAsia="Times New Roman" w:hAnsi="Calibri" w:cs="Calibri"/>
+                <w:color w:val="000000"/>
+                <w:kern w:val="0"/>
+                <w:sz w:val="20"/>
+                <w:szCs w:val="20"/>
+                <w14:ligatures w14:val="none"/>
+              </w:rPr>
+              <w:t>Lower CMB frame group redshift limit</w:t>
+            </w:r>
+          </w:p>
+        </w:tc>
+      </w:tr>
+      <w:tr>
+        <w:trPr>
+          <w:trHeight w:val="320"/>
+        </w:trPr>
+        <w:tc>
+          <w:tcPr>
+            <w:tcW w:w="988" w:type="dxa"/>
+            <w:tcBorders>
+              <w:top w:val="nil"/>
+              <w:left w:val="single" w:sz="4" w:space="0" w:color="auto"/>
+              <w:bottom w:val="single" w:sz="4" w:space="0" w:color="auto"/>
+              <w:right w:val="single" w:sz="4" w:space="0" w:color="auto"/>
+            </w:tcBorders>
+            <w:shd w:val="clear" w:color="auto" w:fill="auto"/>
+            <w:noWrap/>
+            <w:vAlign w:val="bottom"/>
+            <w:hideMark/>
+          </w:tcPr>
+          <w:p>
+            <w:pPr>
+              <w:rPr>
+                <w:rFonts w:ascii="Calibri" w:eastAsia="Times New Roman" w:hAnsi="Calibri" w:cs="Calibri"/>
+                <w:color w:val="000000"/>
+                <w:kern w:val="0"/>
+                <w:sz w:val="20"/>
+                <w:szCs w:val="20"/>
+                <w14:ligatures w14:val="none"/>
+              </w:rPr>
+            </w:pPr>
+            <w:r>
+              <w:rPr>
+                <w:rFonts w:ascii="Calibri" w:eastAsia="Times New Roman" w:hAnsi="Calibri" w:cs="Calibri"/>
+                <w:color w:val="000000"/>
+                <w:kern w:val="0"/>
+                <w:sz w:val="20"/>
+                <w:szCs w:val="20"/>
+                <w14:ligatures w14:val="none"/>
+              </w:rPr>
+              <w:t> </w:t>
+            </w:r>
+          </w:p>
+        </w:tc>
+        <w:tc>
+          <w:tcPr>
+            <w:tcW w:w="2835" w:type="dxa"/>
+            <w:tcBorders>
+              <w:top w:val="nil"/>
+              <w:left w:val="nil"/>
+              <w:bottom w:val="single" w:sz="4" w:space="0" w:color="auto"/>
+              <w:right w:val="single" w:sz="4" w:space="0" w:color="auto"/>
+            </w:tcBorders>
+            <w:shd w:val="clear" w:color="auto" w:fill="auto"/>
+            <w:noWrap/>
+            <w:vAlign w:val="bottom"/>
+            <w:hideMark/>
+          </w:tcPr>
+          <w:p>
+            <w:pPr>
+              <w:rPr>
+                <w:rFonts w:ascii="Calibri" w:eastAsia="Times New Roman" w:hAnsi="Calibri" w:cs="Calibri"/>
+                <w:color w:val="000000"/>
+                <w:kern w:val="0"/>
+                <w:sz w:val="20"/>
+                <w:szCs w:val="20"/>
+                <w14:ligatures w14:val="none"/>
+              </w:rPr>
+            </w:pPr>
+            <w:r>
+              <w:rPr>
+                <w:rFonts w:ascii="Calibri" w:eastAsia="Times New Roman" w:hAnsi="Calibri" w:cs="Calibri"/>
+                <w:color w:val="000000"/>
+                <w:kern w:val="0"/>
+                <w:sz w:val="20"/>
+                <w:szCs w:val="20"/>
+                <w14:ligatures w14:val="none"/>
+              </w:rPr>
+              <w:t>Final sample</w:t>
+            </w:r>
+          </w:p>
+        </w:tc>
+        <w:tc>
+          <w:tcPr>
+            <w:tcW w:w="723" w:type="dxa"/>
+            <w:tcBorders>
+              <w:top w:val="nil"/>
+              <w:left w:val="nil"/>
+              <w:bottom w:val="single" w:sz="4" w:space="0" w:color="auto"/>
+              <w:right w:val="single" w:sz="4" w:space="0" w:color="auto"/>
+            </w:tcBorders>
+            <w:shd w:val="clear" w:color="auto" w:fill="auto"/>
+            <w:noWrap/>
+            <w:vAlign w:val="bottom"/>
+            <w:hideMark/>
+          </w:tcPr>
+          <w:p>
+            <w:pPr>
+              <w:jc w:val="right"/>
+              <w:rPr>
+                <w:rFonts w:ascii="Calibri" w:eastAsia="Times New Roman" w:hAnsi="Calibri" w:cs="Calibri"/>
+                <w:color w:val="000000"/>
+                <w:kern w:val="0"/>
+                <w:sz w:val="20"/>
+                <w:szCs w:val="20"/>
+                <w14:ligatures w14:val="none"/>
+              </w:rPr>
+            </w:pPr>
+            <w:r>
+              <w:rPr>
+                <w:rFonts w:ascii="Calibri" w:eastAsia="Times New Roman" w:hAnsi="Calibri" w:cs="Calibri"/>
+                <w:color w:val="000000"/>
+                <w:kern w:val="0"/>
+                <w:sz w:val="20"/>
+                <w:szCs w:val="20"/>
+                <w14:ligatures w14:val="none"/>
+              </w:rPr>
+              <w:t>9450</w:t>
+            </w:r>
+          </w:p>
+        </w:tc>
+        <w:tc>
+          <w:tcPr>
+            <w:tcW w:w="723" w:type="dxa"/>
+            <w:tcBorders>
+              <w:top w:val="nil"/>
+              <w:left w:val="nil"/>
+              <w:bottom w:val="single" w:sz="4" w:space="0" w:color="auto"/>
+              <w:right w:val="single" w:sz="4" w:space="0" w:color="auto"/>
+            </w:tcBorders>
+            <w:shd w:val="clear" w:color="auto" w:fill="auto"/>
+            <w:noWrap/>
+            <w:vAlign w:val="bottom"/>
+            <w:hideMark/>
+          </w:tcPr>
+          <w:p>
+            <w:pPr>
+              <w:rPr>
+                <w:rFonts w:ascii="Calibri" w:eastAsia="Times New Roman" w:hAnsi="Calibri" w:cs="Calibri"/>
+                <w:color w:val="000000"/>
+                <w:kern w:val="0"/>
+                <w:sz w:val="20"/>
+                <w:szCs w:val="20"/>
+                <w14:ligatures w14:val="none"/>
+              </w:rPr>
+            </w:pPr>
+            <w:r>
+              <w:rPr>
+                <w:rFonts w:ascii="Calibri" w:eastAsia="Times New Roman" w:hAnsi="Calibri" w:cs="Calibri"/>
+                <w:color w:val="000000"/>
+                <w:kern w:val="0"/>
+                <w:sz w:val="20"/>
+                <w:szCs w:val="20"/>
+                <w14:ligatures w14:val="none"/>
+              </w:rPr>
+              <w:t> </w:t>
+            </w:r>
+          </w:p>
+        </w:tc>
+        <w:tc>
+          <w:tcPr>
+            <w:tcW w:w="4932" w:type="dxa"/>
+            <w:tcBorders>
+              <w:top w:val="nil"/>
+              <w:left w:val="nil"/>
+              <w:bottom w:val="single" w:sz="4" w:space="0" w:color="auto"/>
+              <w:right w:val="single" w:sz="4" w:space="0" w:color="auto"/>
+            </w:tcBorders>
+            <w:shd w:val="clear" w:color="auto" w:fill="auto"/>
+            <w:noWrap/>
+            <w:vAlign w:val="bottom"/>
+            <w:hideMark/>
+          </w:tcPr>
+          <w:p>
+            <w:pPr>
+              <w:rPr>
+                <w:rFonts w:ascii="Calibri" w:eastAsia="Times New Roman" w:hAnsi="Calibri" w:cs="Calibri"/>
+                <w:color w:val="000000"/>
+                <w:kern w:val="0"/>
+                <w:sz w:val="20"/>
+                <w:szCs w:val="20"/>
+                <w14:ligatures w14:val="none"/>
+              </w:rPr>
+            </w:pPr>
+            <w:r>
+              <w:rPr>
+                <w:rFonts w:ascii="Calibri" w:eastAsia="Times New Roman" w:hAnsi="Calibri" w:cs="Calibri"/>
+                <w:color w:val="000000"/>
+                <w:kern w:val="0"/>
+                <w:sz w:val="20"/>
+                <w:szCs w:val="20"/>
+                <w14:ligatures w14:val="none"/>
+              </w:rPr>
+              <w:t>Final number of 6dFGS galaxies</w:t>
+            </w:r>
+          </w:p>
+        </w:tc>
+      </w:tr>
+      <w:tr>
+        <w:trPr>
+          <w:trHeight w:val="320"/>
+        </w:trPr>
+        <w:tc>
+          <w:tcPr>
+            <w:tcW w:w="988" w:type="dxa"/>
+            <w:tcBorders>
+              <w:top w:val="nil"/>
+              <w:left w:val="single" w:sz="4" w:space="0" w:color="auto"/>
+              <w:bottom w:val="single" w:sz="4" w:space="0" w:color="auto"/>
+              <w:right w:val="single" w:sz="4" w:space="0" w:color="auto"/>
+            </w:tcBorders>
+            <w:shd w:val="clear" w:color="auto" w:fill="auto"/>
+            <w:noWrap/>
+            <w:vAlign w:val="bottom"/>
+            <w:hideMark/>
+          </w:tcPr>
+          <w:p>
+            <w:pPr>
+              <w:rPr>
+                <w:rFonts w:ascii="Calibri" w:eastAsia="Times New Roman" w:hAnsi="Calibri" w:cs="Calibri"/>
+                <w:color w:val="000000"/>
+                <w:kern w:val="0"/>
+                <w:sz w:val="20"/>
+                <w:szCs w:val="20"/>
+                <w14:ligatures w14:val="none"/>
+              </w:rPr>
+            </w:pPr>
+            <w:r>
+              <w:rPr>
+                <w:rFonts w:ascii="Calibri" w:eastAsia="Times New Roman" w:hAnsi="Calibri" w:cs="Calibri"/>
+                <w:color w:val="000000"/>
+                <w:kern w:val="0"/>
+                <w:sz w:val="20"/>
+                <w:szCs w:val="20"/>
+                <w14:ligatures w14:val="none"/>
+              </w:rPr>
+              <w:t>SDSS</w:t>
+            </w:r>
+          </w:p>
+        </w:tc>
+        <w:tc>
+          <w:tcPr>
+            <w:tcW w:w="2835" w:type="dxa"/>
+            <w:tcBorders>
+              <w:top w:val="nil"/>
+              <w:left w:val="nil"/>
+              <w:bottom w:val="single" w:sz="4" w:space="0" w:color="auto"/>
+              <w:right w:val="single" w:sz="4" w:space="0" w:color="auto"/>
+            </w:tcBorders>
+            <w:shd w:val="clear" w:color="auto" w:fill="auto"/>
+            <w:noWrap/>
+            <w:vAlign w:val="bottom"/>
+            <w:hideMark/>
+          </w:tcPr>
+          <w:p>
+            <w:pPr>
+              <w:rPr>
+                <w:rFonts w:ascii="Calibri" w:eastAsia="Times New Roman" w:hAnsi="Calibri" w:cs="Calibri"/>
+                <w:color w:val="000000"/>
+                <w:kern w:val="0"/>
+                <w:sz w:val="20"/>
+                <w:szCs w:val="20"/>
+                <w14:ligatures w14:val="none"/>
+              </w:rPr>
+            </w:pPr>
+            <w:r>
+              <w:rPr>
+                <w:rFonts w:ascii="Calibri" w:eastAsia="Times New Roman" w:hAnsi="Calibri" w:cs="Calibri"/>
+                <w:color w:val="000000"/>
+                <w:kern w:val="0"/>
+                <w:sz w:val="20"/>
+                <w:szCs w:val="20"/>
+                <w14:ligatures w14:val="none"/>
+              </w:rPr>
+              <w:t>Full sample</w:t>
+            </w:r>
+          </w:p>
+        </w:tc>
+        <w:tc>
+          <w:tcPr>
+            <w:tcW w:w="723" w:type="dxa"/>
+            <w:tcBorders>
+              <w:top w:val="nil"/>
+              <w:left w:val="nil"/>
+              <w:bottom w:val="single" w:sz="4" w:space="0" w:color="auto"/>
+              <w:right w:val="single" w:sz="4" w:space="0" w:color="auto"/>
+            </w:tcBorders>
+            <w:shd w:val="clear" w:color="auto" w:fill="auto"/>
+            <w:noWrap/>
+            <w:vAlign w:val="bottom"/>
+            <w:hideMark/>
+          </w:tcPr>
+          <w:p>
+            <w:pPr>
+              <w:jc w:val="right"/>
+              <w:rPr>
+                <w:rFonts w:ascii="Calibri" w:eastAsia="Times New Roman" w:hAnsi="Calibri" w:cs="Calibri"/>
+                <w:color w:val="000000"/>
+                <w:kern w:val="0"/>
+                <w:sz w:val="20"/>
+                <w:szCs w:val="20"/>
+                <w14:ligatures w14:val="none"/>
+              </w:rPr>
+            </w:pPr>
+            <w:r>
+              <w:rPr>
+                <w:rFonts w:ascii="Calibri" w:eastAsia="Times New Roman" w:hAnsi="Calibri" w:cs="Calibri"/>
+                <w:color w:val="000000"/>
+                <w:kern w:val="0"/>
+                <w:sz w:val="20"/>
+                <w:szCs w:val="20"/>
+                <w14:ligatures w14:val="none"/>
+              </w:rPr>
+              <w:t>88955</w:t>
+            </w:r>
+          </w:p>
+        </w:tc>
+        <w:tc>
+          <w:tcPr>
+            <w:tcW w:w="723" w:type="dxa"/>
+            <w:tcBorders>
+              <w:top w:val="nil"/>
+              <w:left w:val="nil"/>
+              <w:bottom w:val="single" w:sz="4" w:space="0" w:color="auto"/>
+              <w:right w:val="single" w:sz="4" w:space="0" w:color="auto"/>
+            </w:tcBorders>
+            <w:shd w:val="clear" w:color="auto" w:fill="auto"/>
+            <w:noWrap/>
+            <w:vAlign w:val="bottom"/>
+            <w:hideMark/>
+          </w:tcPr>
+          <w:p>
+            <w:pPr>
+              <w:rPr>
+                <w:rFonts w:ascii="Calibri" w:eastAsia="Times New Roman" w:hAnsi="Calibri" w:cs="Calibri"/>
+                <w:color w:val="000000"/>
+                <w:kern w:val="0"/>
+                <w:sz w:val="20"/>
+                <w:szCs w:val="20"/>
+                <w14:ligatures w14:val="none"/>
+              </w:rPr>
+            </w:pPr>
+            <w:r>
+              <w:rPr>
+                <w:rFonts w:ascii="Calibri" w:eastAsia="Times New Roman" w:hAnsi="Calibri" w:cs="Calibri"/>
+                <w:color w:val="000000"/>
+                <w:kern w:val="0"/>
+                <w:sz w:val="20"/>
+                <w:szCs w:val="20"/>
+                <w14:ligatures w14:val="none"/>
+              </w:rPr>
+              <w:t> </w:t>
+            </w:r>
+          </w:p>
+        </w:tc>
+        <w:tc>
+          <w:tcPr>
+            <w:tcW w:w="4932" w:type="dxa"/>
+            <w:tcBorders>
+              <w:top w:val="nil"/>
+              <w:left w:val="nil"/>
+              <w:bottom w:val="single" w:sz="4" w:space="0" w:color="auto"/>
+              <w:right w:val="single" w:sz="4" w:space="0" w:color="auto"/>
+            </w:tcBorders>
+            <w:shd w:val="clear" w:color="auto" w:fill="auto"/>
+            <w:noWrap/>
+            <w:vAlign w:val="bottom"/>
+            <w:hideMark/>
+          </w:tcPr>
+          <w:p>
+            <w:pPr>
+              <w:rPr>
+                <w:rFonts w:ascii="Calibri" w:eastAsia="Times New Roman" w:hAnsi="Calibri" w:cs="Calibri"/>
+                <w:color w:val="000000"/>
+                <w:kern w:val="0"/>
+                <w:sz w:val="20"/>
+                <w:szCs w:val="20"/>
+                <w14:ligatures w14:val="none"/>
+              </w:rPr>
+            </w:pPr>
+            <w:r>
+              <w:rPr>
+                <w:rFonts w:ascii="Calibri" w:eastAsia="Times New Roman" w:hAnsi="Calibri" w:cs="Calibri"/>
+                <w:color w:val="000000"/>
+                <w:kern w:val="0"/>
+                <w:sz w:val="20"/>
+                <w:szCs w:val="20"/>
+                <w14:ligatures w14:val="none"/>
+              </w:rPr>
+              <w:t> </w:t>
+            </w:r>
+          </w:p>
+        </w:tc>
+      </w:tr>
+      <w:tr>
+        <w:trPr>
+          <w:trHeight w:val="320"/>
+        </w:trPr>
+        <w:tc>
+          <w:tcPr>
+            <w:tcW w:w="988" w:type="dxa"/>
+            <w:tcBorders>
+              <w:top w:val="nil"/>
+              <w:left w:val="single" w:sz="4" w:space="0" w:color="auto"/>
+              <w:bottom w:val="single" w:sz="4" w:space="0" w:color="auto"/>
+              <w:right w:val="single" w:sz="4" w:space="0" w:color="auto"/>
+            </w:tcBorders>
+            <w:shd w:val="clear" w:color="auto" w:fill="auto"/>
+            <w:noWrap/>
+            <w:vAlign w:val="bottom"/>
+            <w:hideMark/>
+          </w:tcPr>
+          <w:p>
+            <w:pPr>
+              <w:rPr>
+                <w:rFonts w:ascii="Calibri" w:eastAsia="Times New Roman" w:hAnsi="Calibri" w:cs="Calibri"/>
+                <w:color w:val="000000"/>
+                <w:kern w:val="0"/>
+                <w:sz w:val="20"/>
+                <w:szCs w:val="20"/>
+                <w14:ligatures w14:val="none"/>
+              </w:rPr>
+            </w:pPr>
+            <w:r>
+              <w:rPr>
+                <w:rFonts w:ascii="Calibri" w:eastAsia="Times New Roman" w:hAnsi="Calibri" w:cs="Calibri"/>
+                <w:color w:val="000000"/>
+                <w:kern w:val="0"/>
+                <w:sz w:val="20"/>
+                <w:szCs w:val="20"/>
+                <w14:ligatures w14:val="none"/>
+              </w:rPr>
+              <w:t> </w:t>
+            </w:r>
+          </w:p>
+        </w:tc>
+        <w:tc>
+          <w:tcPr>
+            <w:tcW w:w="2835" w:type="dxa"/>
+            <w:tcBorders>
+              <w:top w:val="nil"/>
+              <w:left w:val="nil"/>
+              <w:bottom w:val="single" w:sz="4" w:space="0" w:color="auto"/>
+              <w:right w:val="single" w:sz="4" w:space="0" w:color="auto"/>
+            </w:tcBorders>
+            <w:shd w:val="clear" w:color="auto" w:fill="auto"/>
+            <w:noWrap/>
+            <w:vAlign w:val="bottom"/>
+            <w:hideMark/>
+          </w:tcPr>
+          <w:p>
+            <w:pPr>
+              <w:rPr>
+                <w:rFonts w:ascii="Calibri" w:eastAsia="Times New Roman" w:hAnsi="Calibri" w:cs="Calibri"/>
+                <w:color w:val="000000"/>
+                <w:kern w:val="0"/>
+                <w:sz w:val="20"/>
+                <w:szCs w:val="20"/>
+                <w14:ligatures w14:val="none"/>
+              </w:rPr>
+            </w:pPr>
+            <w:proofErr w:type="spellStart"/>
+            <w:r>
+              <w:rPr>
+                <w:rFonts w:ascii="Calibri" w:eastAsia="Times New Roman" w:hAnsi="Calibri" w:cs="Calibri"/>
+                <w:color w:val="000000"/>
+                <w:kern w:val="0"/>
+                <w:sz w:val="20"/>
+                <w:szCs w:val="20"/>
+                <w14:ligatures w14:val="none"/>
+              </w:rPr>
+              <w:t>cz_cmb_group</w:t>
+            </w:r>
+            <w:proofErr w:type="spellEnd"/>
+            <w:r>
+              <w:rPr>
+                <w:rFonts w:ascii="Calibri" w:eastAsia="Times New Roman" w:hAnsi="Calibri" w:cs="Calibri"/>
+                <w:color w:val="000000"/>
+                <w:kern w:val="0"/>
+                <w:sz w:val="20"/>
+                <w:szCs w:val="20"/>
+                <w14:ligatures w14:val="none"/>
+              </w:rPr>
+              <w:t xml:space="preserve"> &lt;= 16120</w:t>
+            </w:r>
+          </w:p>
+        </w:tc>
+        <w:tc>
+          <w:tcPr>
+            <w:tcW w:w="723" w:type="dxa"/>
+            <w:tcBorders>
+              <w:top w:val="nil"/>
+              <w:left w:val="nil"/>
+              <w:bottom w:val="single" w:sz="4" w:space="0" w:color="auto"/>
+              <w:right w:val="single" w:sz="4" w:space="0" w:color="auto"/>
+            </w:tcBorders>
+            <w:shd w:val="clear" w:color="auto" w:fill="auto"/>
+            <w:noWrap/>
+            <w:vAlign w:val="bottom"/>
+            <w:hideMark/>
+          </w:tcPr>
+          <w:p>
+            <w:pPr>
+              <w:rPr>
+                <w:rFonts w:ascii="Calibri" w:eastAsia="Times New Roman" w:hAnsi="Calibri" w:cs="Calibri"/>
+                <w:color w:val="000000"/>
+                <w:kern w:val="0"/>
+                <w:sz w:val="20"/>
+                <w:szCs w:val="20"/>
+                <w14:ligatures w14:val="none"/>
+              </w:rPr>
+            </w:pPr>
+            <w:r>
+              <w:rPr>
+                <w:rFonts w:ascii="Calibri" w:eastAsia="Times New Roman" w:hAnsi="Calibri" w:cs="Calibri"/>
+                <w:color w:val="000000"/>
+                <w:kern w:val="0"/>
+                <w:sz w:val="20"/>
+                <w:szCs w:val="20"/>
+                <w14:ligatures w14:val="none"/>
+              </w:rPr>
+              <w:t> </w:t>
+            </w:r>
+          </w:p>
+        </w:tc>
+        <w:tc>
+          <w:tcPr>
+            <w:tcW w:w="723" w:type="dxa"/>
+            <w:tcBorders>
+              <w:top w:val="nil"/>
+              <w:left w:val="nil"/>
+              <w:bottom w:val="single" w:sz="4" w:space="0" w:color="auto"/>
+              <w:right w:val="single" w:sz="4" w:space="0" w:color="auto"/>
+            </w:tcBorders>
+            <w:shd w:val="clear" w:color="auto" w:fill="auto"/>
+            <w:noWrap/>
+            <w:vAlign w:val="bottom"/>
+            <w:hideMark/>
+          </w:tcPr>
+          <w:p>
+            <w:pPr>
+              <w:jc w:val="right"/>
+              <w:rPr>
+                <w:rFonts w:ascii="Calibri" w:eastAsia="Times New Roman" w:hAnsi="Calibri" w:cs="Calibri"/>
+                <w:color w:val="000000"/>
+                <w:kern w:val="0"/>
+                <w:sz w:val="20"/>
+                <w:szCs w:val="20"/>
+                <w14:ligatures w14:val="none"/>
+              </w:rPr>
+            </w:pPr>
+            <w:r>
+              <w:rPr>
+                <w:rFonts w:ascii="Calibri" w:eastAsia="Times New Roman" w:hAnsi="Calibri" w:cs="Calibri"/>
+                <w:color w:val="000000"/>
+                <w:kern w:val="0"/>
+                <w:sz w:val="20"/>
+                <w:szCs w:val="20"/>
+                <w14:ligatures w14:val="none"/>
+              </w:rPr>
+              <w:t>64285</w:t>
+            </w:r>
+          </w:p>
+        </w:tc>
+        <w:tc>
+          <w:tcPr>
+            <w:tcW w:w="4932" w:type="dxa"/>
+            <w:tcBorders>
+              <w:top w:val="nil"/>
+              <w:left w:val="nil"/>
+              <w:bottom w:val="single" w:sz="4" w:space="0" w:color="auto"/>
+              <w:right w:val="single" w:sz="4" w:space="0" w:color="auto"/>
+            </w:tcBorders>
+            <w:shd w:val="clear" w:color="auto" w:fill="auto"/>
+            <w:noWrap/>
+            <w:vAlign w:val="bottom"/>
+            <w:hideMark/>
+          </w:tcPr>
+          <w:p>
+            <w:pPr>
+              <w:rPr>
+                <w:rFonts w:ascii="Calibri" w:eastAsia="Times New Roman" w:hAnsi="Calibri" w:cs="Calibri"/>
+                <w:color w:val="000000"/>
+                <w:kern w:val="0"/>
+                <w:sz w:val="20"/>
+                <w:szCs w:val="20"/>
+                <w14:ligatures w14:val="none"/>
+              </w:rPr>
+            </w:pPr>
+            <w:r>
+              <w:rPr>
+                <w:rFonts w:ascii="Calibri" w:eastAsia="Times New Roman" w:hAnsi="Calibri" w:cs="Calibri"/>
+                <w:color w:val="000000"/>
+                <w:kern w:val="0"/>
+                <w:sz w:val="20"/>
+                <w:szCs w:val="20"/>
+                <w14:ligatures w14:val="none"/>
+              </w:rPr>
+              <w:t>Upper CMB frame group redshift limit</w:t>
+            </w:r>
+          </w:p>
+        </w:tc>
+      </w:tr>
+      <w:tr>
+        <w:trPr>
+          <w:trHeight w:val="320"/>
+        </w:trPr>
+        <w:tc>
+          <w:tcPr>
+            <w:tcW w:w="988" w:type="dxa"/>
+            <w:tcBorders>
+              <w:top w:val="nil"/>
+              <w:left w:val="single" w:sz="4" w:space="0" w:color="auto"/>
+              <w:bottom w:val="single" w:sz="4" w:space="0" w:color="auto"/>
+              <w:right w:val="single" w:sz="4" w:space="0" w:color="auto"/>
+            </w:tcBorders>
+            <w:shd w:val="clear" w:color="auto" w:fill="auto"/>
+            <w:noWrap/>
+            <w:vAlign w:val="bottom"/>
+            <w:hideMark/>
+          </w:tcPr>
+          <w:p>
+            <w:pPr>
+              <w:rPr>
+                <w:rFonts w:ascii="Calibri" w:eastAsia="Times New Roman" w:hAnsi="Calibri" w:cs="Calibri"/>
+                <w:color w:val="000000"/>
+                <w:kern w:val="0"/>
+                <w:sz w:val="20"/>
+                <w:szCs w:val="20"/>
+                <w14:ligatures w14:val="none"/>
+              </w:rPr>
+            </w:pPr>
+            <w:r>
+              <w:rPr>
+                <w:rFonts w:ascii="Calibri" w:eastAsia="Times New Roman" w:hAnsi="Calibri" w:cs="Calibri"/>
+                <w:color w:val="000000"/>
+                <w:kern w:val="0"/>
+                <w:sz w:val="20"/>
+                <w:szCs w:val="20"/>
+                <w14:ligatures w14:val="none"/>
+              </w:rPr>
+              <w:t> </w:t>
+            </w:r>
+          </w:p>
+        </w:tc>
+        <w:tc>
+          <w:tcPr>
+            <w:tcW w:w="2835" w:type="dxa"/>
+            <w:tcBorders>
+              <w:top w:val="nil"/>
+              <w:left w:val="nil"/>
+              <w:bottom w:val="single" w:sz="4" w:space="0" w:color="auto"/>
+              <w:right w:val="single" w:sz="4" w:space="0" w:color="auto"/>
+            </w:tcBorders>
+            <w:shd w:val="clear" w:color="auto" w:fill="auto"/>
+            <w:noWrap/>
+            <w:vAlign w:val="bottom"/>
+            <w:hideMark/>
+          </w:tcPr>
+          <w:p>
+            <w:pPr>
+              <w:rPr>
+                <w:rFonts w:ascii="Calibri" w:eastAsia="Times New Roman" w:hAnsi="Calibri" w:cs="Calibri"/>
+                <w:color w:val="000000"/>
+                <w:kern w:val="0"/>
+                <w:sz w:val="20"/>
+                <w:szCs w:val="20"/>
+                <w14:ligatures w14:val="none"/>
+              </w:rPr>
+            </w:pPr>
+            <w:proofErr w:type="spellStart"/>
+            <w:r>
+              <w:rPr>
+                <w:rFonts w:ascii="Calibri" w:eastAsia="Times New Roman" w:hAnsi="Calibri" w:cs="Calibri"/>
+                <w:color w:val="000000"/>
+                <w:kern w:val="0"/>
+                <w:sz w:val="20"/>
+                <w:szCs w:val="20"/>
+                <w14:ligatures w14:val="none"/>
+              </w:rPr>
+              <w:t>m_j</w:t>
+            </w:r>
+            <w:proofErr w:type="spellEnd"/>
+            <w:r>
+              <w:rPr>
+                <w:rFonts w:ascii="Calibri" w:eastAsia="Times New Roman" w:hAnsi="Calibri" w:cs="Calibri"/>
+                <w:color w:val="000000"/>
+                <w:kern w:val="0"/>
+                <w:sz w:val="20"/>
+                <w:szCs w:val="20"/>
+                <w14:ligatures w14:val="none"/>
+              </w:rPr>
+              <w:t xml:space="preserve"> - </w:t>
+            </w:r>
+            <w:proofErr w:type="spellStart"/>
+            <w:r>
+              <w:rPr>
+                <w:rFonts w:ascii="Calibri" w:eastAsia="Times New Roman" w:hAnsi="Calibri" w:cs="Calibri"/>
+                <w:color w:val="000000"/>
+                <w:kern w:val="0"/>
+                <w:sz w:val="20"/>
+                <w:szCs w:val="20"/>
+                <w14:ligatures w14:val="none"/>
+              </w:rPr>
+              <w:t>extinction_j</w:t>
+            </w:r>
+            <w:proofErr w:type="spellEnd"/>
+            <w:r>
+              <w:rPr>
+                <w:rFonts w:ascii="Calibri" w:eastAsia="Times New Roman" w:hAnsi="Calibri" w:cs="Calibri"/>
+                <w:color w:val="000000"/>
+                <w:kern w:val="0"/>
+                <w:sz w:val="20"/>
+                <w:szCs w:val="20"/>
+                <w14:ligatures w14:val="none"/>
+              </w:rPr>
+              <w:t xml:space="preserve"> &lt;= 13.65</w:t>
+            </w:r>
+          </w:p>
+        </w:tc>
+        <w:tc>
+          <w:tcPr>
+            <w:tcW w:w="723" w:type="dxa"/>
+            <w:tcBorders>
+              <w:top w:val="nil"/>
+              <w:left w:val="nil"/>
+              <w:bottom w:val="single" w:sz="4" w:space="0" w:color="auto"/>
+              <w:right w:val="single" w:sz="4" w:space="0" w:color="auto"/>
+            </w:tcBorders>
+            <w:shd w:val="clear" w:color="auto" w:fill="auto"/>
+            <w:noWrap/>
+            <w:vAlign w:val="bottom"/>
+            <w:hideMark/>
+          </w:tcPr>
+          <w:p>
+            <w:pPr>
+              <w:rPr>
+                <w:rFonts w:ascii="Calibri" w:eastAsia="Times New Roman" w:hAnsi="Calibri" w:cs="Calibri"/>
+                <w:color w:val="000000"/>
+                <w:kern w:val="0"/>
+                <w:sz w:val="20"/>
+                <w:szCs w:val="20"/>
+                <w14:ligatures w14:val="none"/>
+              </w:rPr>
+            </w:pPr>
+            <w:r>
+              <w:rPr>
+                <w:rFonts w:ascii="Calibri" w:eastAsia="Times New Roman" w:hAnsi="Calibri" w:cs="Calibri"/>
+                <w:color w:val="000000"/>
+                <w:kern w:val="0"/>
+                <w:sz w:val="20"/>
+                <w:szCs w:val="20"/>
+                <w14:ligatures w14:val="none"/>
+              </w:rPr>
+              <w:t> </w:t>
+            </w:r>
+          </w:p>
+        </w:tc>
+        <w:tc>
+          <w:tcPr>
+            <w:tcW w:w="723" w:type="dxa"/>
+            <w:tcBorders>
+              <w:top w:val="nil"/>
+              <w:left w:val="nil"/>
+              <w:bottom w:val="single" w:sz="4" w:space="0" w:color="auto"/>
+              <w:right w:val="single" w:sz="4" w:space="0" w:color="auto"/>
+            </w:tcBorders>
+            <w:shd w:val="clear" w:color="auto" w:fill="auto"/>
+            <w:noWrap/>
+            <w:vAlign w:val="bottom"/>
+            <w:hideMark/>
+          </w:tcPr>
+          <w:p>
+            <w:pPr>
+              <w:jc w:val="right"/>
+              <w:rPr>
+                <w:rFonts w:ascii="Calibri" w:eastAsia="Times New Roman" w:hAnsi="Calibri" w:cs="Calibri"/>
+                <w:color w:val="000000"/>
+                <w:kern w:val="0"/>
+                <w:sz w:val="20"/>
+                <w:szCs w:val="20"/>
+                <w14:ligatures w14:val="none"/>
+              </w:rPr>
+            </w:pPr>
+            <w:r>
+              <w:rPr>
+                <w:rFonts w:ascii="Calibri" w:eastAsia="Times New Roman" w:hAnsi="Calibri" w:cs="Calibri"/>
+                <w:color w:val="000000"/>
+                <w:kern w:val="0"/>
+                <w:sz w:val="20"/>
+                <w:szCs w:val="20"/>
+                <w14:ligatures w14:val="none"/>
+              </w:rPr>
+              <w:t>11528</w:t>
+            </w:r>
+          </w:p>
+        </w:tc>
+        <w:tc>
+          <w:tcPr>
+            <w:tcW w:w="4932" w:type="dxa"/>
+            <w:tcBorders>
+              <w:top w:val="nil"/>
+              <w:left w:val="nil"/>
+              <w:bottom w:val="single" w:sz="4" w:space="0" w:color="auto"/>
+              <w:right w:val="single" w:sz="4" w:space="0" w:color="auto"/>
+            </w:tcBorders>
+            <w:shd w:val="clear" w:color="auto" w:fill="auto"/>
+            <w:noWrap/>
+            <w:vAlign w:val="bottom"/>
+            <w:hideMark/>
+          </w:tcPr>
+          <w:p>
+            <w:pPr>
+              <w:rPr>
+                <w:rFonts w:ascii="Calibri" w:eastAsia="Times New Roman" w:hAnsi="Calibri" w:cs="Calibri"/>
+                <w:color w:val="000000"/>
+                <w:kern w:val="0"/>
+                <w:sz w:val="20"/>
+                <w:szCs w:val="20"/>
+                <w14:ligatures w14:val="none"/>
+              </w:rPr>
+            </w:pPr>
+            <w:r>
+              <w:rPr>
+                <w:rFonts w:ascii="Calibri" w:eastAsia="Times New Roman" w:hAnsi="Calibri" w:cs="Calibri"/>
+                <w:color w:val="000000"/>
+                <w:kern w:val="0"/>
+                <w:sz w:val="20"/>
+                <w:szCs w:val="20"/>
+                <w14:ligatures w14:val="none"/>
+              </w:rPr>
+              <w:t>Extinction-corrected magnitude upper limit</w:t>
+            </w:r>
+          </w:p>
+        </w:tc>
+      </w:tr>
+      <w:tr>
+        <w:trPr>
+          <w:trHeight w:val="320"/>
+        </w:trPr>
+        <w:tc>
+          <w:tcPr>
+            <w:tcW w:w="988" w:type="dxa"/>
+            <w:tcBorders>
+              <w:top w:val="nil"/>
+              <w:left w:val="single" w:sz="4" w:space="0" w:color="auto"/>
+              <w:bottom w:val="single" w:sz="4" w:space="0" w:color="auto"/>
+              <w:right w:val="single" w:sz="4" w:space="0" w:color="auto"/>
+            </w:tcBorders>
+            <w:shd w:val="clear" w:color="auto" w:fill="auto"/>
+            <w:noWrap/>
+            <w:vAlign w:val="bottom"/>
+            <w:hideMark/>
+          </w:tcPr>
+          <w:p>
+            <w:pPr>
+              <w:rPr>
+                <w:rFonts w:ascii="Calibri" w:eastAsia="Times New Roman" w:hAnsi="Calibri" w:cs="Calibri"/>
+                <w:color w:val="000000"/>
+                <w:kern w:val="0"/>
+                <w:sz w:val="20"/>
+                <w:szCs w:val="20"/>
+                <w14:ligatures w14:val="none"/>
+              </w:rPr>
+            </w:pPr>
+            <w:r>
+              <w:rPr>
+                <w:rFonts w:ascii="Calibri" w:eastAsia="Times New Roman" w:hAnsi="Calibri" w:cs="Calibri"/>
+                <w:color w:val="000000"/>
+                <w:kern w:val="0"/>
+                <w:sz w:val="20"/>
+                <w:szCs w:val="20"/>
+                <w14:ligatures w14:val="none"/>
+              </w:rPr>
+              <w:t> </w:t>
+            </w:r>
+          </w:p>
+        </w:tc>
+        <w:tc>
+          <w:tcPr>
+            <w:tcW w:w="2835" w:type="dxa"/>
+            <w:tcBorders>
+              <w:top w:val="nil"/>
+              <w:left w:val="nil"/>
+              <w:bottom w:val="single" w:sz="4" w:space="0" w:color="auto"/>
+              <w:right w:val="single" w:sz="4" w:space="0" w:color="auto"/>
+            </w:tcBorders>
+            <w:shd w:val="clear" w:color="auto" w:fill="auto"/>
+            <w:noWrap/>
+            <w:vAlign w:val="bottom"/>
+            <w:hideMark/>
+          </w:tcPr>
+          <w:p>
+            <w:pPr>
+              <w:rPr>
+                <w:rFonts w:ascii="Calibri" w:eastAsia="Times New Roman" w:hAnsi="Calibri" w:cs="Calibri"/>
+                <w:color w:val="000000"/>
+                <w:kern w:val="0"/>
+                <w:sz w:val="20"/>
+                <w:szCs w:val="20"/>
+                <w14:ligatures w14:val="none"/>
+              </w:rPr>
+            </w:pPr>
+            <w:proofErr w:type="spellStart"/>
+            <w:r>
+              <w:rPr>
+                <w:rFonts w:ascii="Calibri" w:eastAsia="Times New Roman" w:hAnsi="Calibri" w:cs="Calibri"/>
+                <w:color w:val="000000"/>
+                <w:kern w:val="0"/>
+                <w:sz w:val="20"/>
+                <w:szCs w:val="20"/>
+                <w14:ligatures w14:val="none"/>
+              </w:rPr>
+              <w:t>s_scaled</w:t>
+            </w:r>
+            <w:proofErr w:type="spellEnd"/>
+            <w:r>
+              <w:rPr>
+                <w:rFonts w:ascii="Calibri" w:eastAsia="Times New Roman" w:hAnsi="Calibri" w:cs="Calibri"/>
+                <w:color w:val="000000"/>
+                <w:kern w:val="0"/>
+                <w:sz w:val="20"/>
+                <w:szCs w:val="20"/>
+                <w14:ligatures w14:val="none"/>
+              </w:rPr>
+              <w:t xml:space="preserve"> &gt; log10(112) - off_6df</w:t>
+            </w:r>
+          </w:p>
+        </w:tc>
+        <w:tc>
+          <w:tcPr>
+            <w:tcW w:w="723" w:type="dxa"/>
+            <w:tcBorders>
+              <w:top w:val="nil"/>
+              <w:left w:val="nil"/>
+              <w:bottom w:val="single" w:sz="4" w:space="0" w:color="auto"/>
+              <w:right w:val="single" w:sz="4" w:space="0" w:color="auto"/>
+            </w:tcBorders>
+            <w:shd w:val="clear" w:color="auto" w:fill="auto"/>
+            <w:noWrap/>
+            <w:vAlign w:val="bottom"/>
+            <w:hideMark/>
+          </w:tcPr>
+          <w:p>
+            <w:pPr>
+              <w:rPr>
+                <w:rFonts w:ascii="Calibri" w:eastAsia="Times New Roman" w:hAnsi="Calibri" w:cs="Calibri"/>
+                <w:color w:val="000000"/>
+                <w:kern w:val="0"/>
+                <w:sz w:val="20"/>
+                <w:szCs w:val="20"/>
+                <w14:ligatures w14:val="none"/>
+              </w:rPr>
+            </w:pPr>
+            <w:r>
+              <w:rPr>
+                <w:rFonts w:ascii="Calibri" w:eastAsia="Times New Roman" w:hAnsi="Calibri" w:cs="Calibri"/>
+                <w:color w:val="000000"/>
+                <w:kern w:val="0"/>
+                <w:sz w:val="20"/>
+                <w:szCs w:val="20"/>
+                <w14:ligatures w14:val="none"/>
+              </w:rPr>
+              <w:t> </w:t>
+            </w:r>
+          </w:p>
+        </w:tc>
+        <w:tc>
+          <w:tcPr>
+            <w:tcW w:w="723" w:type="dxa"/>
+            <w:tcBorders>
+              <w:top w:val="nil"/>
+              <w:left w:val="nil"/>
+              <w:bottom w:val="single" w:sz="4" w:space="0" w:color="auto"/>
+              <w:right w:val="single" w:sz="4" w:space="0" w:color="auto"/>
+            </w:tcBorders>
+            <w:shd w:val="clear" w:color="auto" w:fill="auto"/>
+            <w:noWrap/>
+            <w:vAlign w:val="bottom"/>
+            <w:hideMark/>
+          </w:tcPr>
+          <w:p>
+            <w:pPr>
+              <w:jc w:val="right"/>
+              <w:rPr>
+                <w:rFonts w:ascii="Calibri" w:eastAsia="Times New Roman" w:hAnsi="Calibri" w:cs="Calibri"/>
+                <w:color w:val="000000"/>
+                <w:kern w:val="0"/>
+                <w:sz w:val="20"/>
+                <w:szCs w:val="20"/>
+                <w14:ligatures w14:val="none"/>
+              </w:rPr>
+            </w:pPr>
+            <w:r>
+              <w:rPr>
+                <w:rFonts w:ascii="Calibri" w:eastAsia="Times New Roman" w:hAnsi="Calibri" w:cs="Calibri"/>
+                <w:color w:val="000000"/>
+                <w:kern w:val="0"/>
+                <w:sz w:val="20"/>
+                <w:szCs w:val="20"/>
+                <w14:ligatures w14:val="none"/>
+              </w:rPr>
+              <w:t>2423</w:t>
+            </w:r>
+          </w:p>
+        </w:tc>
+        <w:tc>
+          <w:tcPr>
+            <w:tcW w:w="4932" w:type="dxa"/>
+            <w:tcBorders>
+              <w:top w:val="nil"/>
+              <w:left w:val="nil"/>
+              <w:bottom w:val="single" w:sz="4" w:space="0" w:color="auto"/>
+              <w:right w:val="single" w:sz="4" w:space="0" w:color="auto"/>
+            </w:tcBorders>
+            <w:shd w:val="clear" w:color="auto" w:fill="auto"/>
+            <w:noWrap/>
+            <w:vAlign w:val="bottom"/>
+            <w:hideMark/>
+          </w:tcPr>
+          <w:p>
+            <w:pPr>
+              <w:rPr>
+                <w:rFonts w:ascii="Calibri" w:eastAsia="Times New Roman" w:hAnsi="Calibri" w:cs="Calibri"/>
+                <w:color w:val="000000"/>
+                <w:kern w:val="0"/>
+                <w:sz w:val="20"/>
+                <w:szCs w:val="20"/>
+                <w14:ligatures w14:val="none"/>
+              </w:rPr>
+            </w:pPr>
+            <w:r>
+              <w:rPr>
+                <w:rFonts w:ascii="Calibri" w:eastAsia="Times New Roman" w:hAnsi="Calibri" w:cs="Calibri"/>
+                <w:color w:val="000000"/>
+                <w:kern w:val="0"/>
+                <w:sz w:val="20"/>
+                <w:szCs w:val="20"/>
+                <w14:ligatures w14:val="none"/>
+              </w:rPr>
+              <w:t xml:space="preserve">offset-corrected </w:t>
+            </w:r>
+            <w:proofErr w:type="spellStart"/>
+            <w:r>
+              <w:rPr>
+                <w:rFonts w:ascii="Calibri" w:eastAsia="Times New Roman" w:hAnsi="Calibri" w:cs="Calibri"/>
+                <w:color w:val="000000"/>
+                <w:kern w:val="0"/>
+                <w:sz w:val="20"/>
+                <w:szCs w:val="20"/>
+                <w14:ligatures w14:val="none"/>
+              </w:rPr>
+              <w:t>veldisp</w:t>
+            </w:r>
+            <w:proofErr w:type="spellEnd"/>
+            <w:r>
+              <w:rPr>
+                <w:rFonts w:ascii="Calibri" w:eastAsia="Times New Roman" w:hAnsi="Calibri" w:cs="Calibri"/>
+                <w:color w:val="000000"/>
+                <w:kern w:val="0"/>
+                <w:sz w:val="20"/>
+                <w:szCs w:val="20"/>
+                <w14:ligatures w14:val="none"/>
+              </w:rPr>
+              <w:t xml:space="preserve"> lower limit</w:t>
+            </w:r>
+          </w:p>
+        </w:tc>
+      </w:tr>
+      <w:tr>
+        <w:trPr>
+          <w:trHeight w:val="320"/>
+        </w:trPr>
+        <w:tc>
+          <w:tcPr>
+            <w:tcW w:w="988" w:type="dxa"/>
+            <w:tcBorders>
+              <w:top w:val="nil"/>
+              <w:left w:val="single" w:sz="4" w:space="0" w:color="auto"/>
+              <w:bottom w:val="single" w:sz="4" w:space="0" w:color="auto"/>
+              <w:right w:val="single" w:sz="4" w:space="0" w:color="auto"/>
+            </w:tcBorders>
+            <w:shd w:val="clear" w:color="auto" w:fill="auto"/>
+            <w:noWrap/>
+            <w:vAlign w:val="bottom"/>
+            <w:hideMark/>
+          </w:tcPr>
+          <w:p>
+            <w:pPr>
+              <w:rPr>
+                <w:rFonts w:ascii="Calibri" w:eastAsia="Times New Roman" w:hAnsi="Calibri" w:cs="Calibri"/>
+                <w:color w:val="000000"/>
+                <w:kern w:val="0"/>
+                <w:sz w:val="20"/>
+                <w:szCs w:val="20"/>
+                <w14:ligatures w14:val="none"/>
+              </w:rPr>
+            </w:pPr>
+            <w:r>
+              <w:rPr>
+                <w:rFonts w:ascii="Calibri" w:eastAsia="Times New Roman" w:hAnsi="Calibri" w:cs="Calibri"/>
+                <w:color w:val="000000"/>
+                <w:kern w:val="0"/>
+                <w:sz w:val="20"/>
+                <w:szCs w:val="20"/>
+                <w14:ligatures w14:val="none"/>
+              </w:rPr>
+              <w:t> </w:t>
+            </w:r>
+          </w:p>
+        </w:tc>
+        <w:tc>
+          <w:tcPr>
+            <w:tcW w:w="2835" w:type="dxa"/>
+            <w:tcBorders>
+              <w:top w:val="nil"/>
+              <w:left w:val="nil"/>
+              <w:bottom w:val="single" w:sz="4" w:space="0" w:color="auto"/>
+              <w:right w:val="single" w:sz="4" w:space="0" w:color="auto"/>
+            </w:tcBorders>
+            <w:shd w:val="clear" w:color="auto" w:fill="auto"/>
+            <w:noWrap/>
+            <w:vAlign w:val="bottom"/>
+            <w:hideMark/>
+          </w:tcPr>
+          <w:p>
+            <w:pPr>
+              <w:rPr>
+                <w:rFonts w:ascii="Calibri" w:eastAsia="Times New Roman" w:hAnsi="Calibri" w:cs="Calibri"/>
+                <w:color w:val="000000"/>
+                <w:kern w:val="0"/>
+                <w:sz w:val="20"/>
+                <w:szCs w:val="20"/>
+                <w14:ligatures w14:val="none"/>
+              </w:rPr>
+            </w:pPr>
+            <w:proofErr w:type="spellStart"/>
+            <w:r>
+              <w:rPr>
+                <w:rFonts w:ascii="Calibri" w:eastAsia="Times New Roman" w:hAnsi="Calibri" w:cs="Calibri"/>
+                <w:color w:val="000000"/>
+                <w:kern w:val="0"/>
+                <w:sz w:val="20"/>
+                <w:szCs w:val="20"/>
+                <w14:ligatures w14:val="none"/>
+              </w:rPr>
+              <w:t>cz_cmb_group</w:t>
+            </w:r>
+            <w:proofErr w:type="spellEnd"/>
+            <w:r>
+              <w:rPr>
+                <w:rFonts w:ascii="Calibri" w:eastAsia="Times New Roman" w:hAnsi="Calibri" w:cs="Calibri"/>
+                <w:color w:val="000000"/>
+                <w:kern w:val="0"/>
+                <w:sz w:val="20"/>
+                <w:szCs w:val="20"/>
+                <w14:ligatures w14:val="none"/>
+              </w:rPr>
+              <w:t xml:space="preserve"> &gt;= 3000</w:t>
+            </w:r>
+          </w:p>
+        </w:tc>
+        <w:tc>
+          <w:tcPr>
+            <w:tcW w:w="723" w:type="dxa"/>
+            <w:tcBorders>
+              <w:top w:val="nil"/>
+              <w:left w:val="nil"/>
+              <w:bottom w:val="single" w:sz="4" w:space="0" w:color="auto"/>
+              <w:right w:val="single" w:sz="4" w:space="0" w:color="auto"/>
+            </w:tcBorders>
+            <w:shd w:val="clear" w:color="auto" w:fill="auto"/>
+            <w:noWrap/>
+            <w:vAlign w:val="bottom"/>
+            <w:hideMark/>
+          </w:tcPr>
+          <w:p>
+            <w:pPr>
+              <w:rPr>
+                <w:rFonts w:ascii="Calibri" w:eastAsia="Times New Roman" w:hAnsi="Calibri" w:cs="Calibri"/>
+                <w:color w:val="000000"/>
+                <w:kern w:val="0"/>
+                <w:sz w:val="20"/>
+                <w:szCs w:val="20"/>
+                <w14:ligatures w14:val="none"/>
+              </w:rPr>
+            </w:pPr>
+            <w:r>
+              <w:rPr>
+                <w:rFonts w:ascii="Calibri" w:eastAsia="Times New Roman" w:hAnsi="Calibri" w:cs="Calibri"/>
+                <w:color w:val="000000"/>
+                <w:kern w:val="0"/>
+                <w:sz w:val="20"/>
+                <w:szCs w:val="20"/>
+                <w14:ligatures w14:val="none"/>
+              </w:rPr>
+              <w:t> </w:t>
+            </w:r>
+          </w:p>
+        </w:tc>
+        <w:tc>
+          <w:tcPr>
+            <w:tcW w:w="723" w:type="dxa"/>
+            <w:tcBorders>
+              <w:top w:val="nil"/>
+              <w:left w:val="nil"/>
+              <w:bottom w:val="single" w:sz="4" w:space="0" w:color="auto"/>
+              <w:right w:val="single" w:sz="4" w:space="0" w:color="auto"/>
+            </w:tcBorders>
+            <w:shd w:val="clear" w:color="auto" w:fill="auto"/>
+            <w:noWrap/>
+            <w:vAlign w:val="bottom"/>
+            <w:hideMark/>
+          </w:tcPr>
+          <w:p>
+            <w:pPr>
+              <w:jc w:val="right"/>
+              <w:rPr>
+                <w:rFonts w:ascii="Calibri" w:eastAsia="Times New Roman" w:hAnsi="Calibri" w:cs="Calibri"/>
+                <w:color w:val="000000"/>
+                <w:kern w:val="0"/>
+                <w:sz w:val="20"/>
+                <w:szCs w:val="20"/>
+                <w14:ligatures w14:val="none"/>
+              </w:rPr>
+            </w:pPr>
+            <w:r>
+              <w:rPr>
+                <w:rFonts w:ascii="Calibri" w:eastAsia="Times New Roman" w:hAnsi="Calibri" w:cs="Calibri"/>
+                <w:color w:val="000000"/>
+                <w:kern w:val="0"/>
+                <w:sz w:val="20"/>
+                <w:szCs w:val="20"/>
+                <w14:ligatures w14:val="none"/>
+              </w:rPr>
+              <w:t>13</w:t>
+            </w:r>
+          </w:p>
+        </w:tc>
+        <w:tc>
+          <w:tcPr>
+            <w:tcW w:w="4932" w:type="dxa"/>
+            <w:tcBorders>
+              <w:top w:val="nil"/>
+              <w:left w:val="nil"/>
+              <w:bottom w:val="single" w:sz="4" w:space="0" w:color="auto"/>
+              <w:right w:val="single" w:sz="4" w:space="0" w:color="auto"/>
+            </w:tcBorders>
+            <w:shd w:val="clear" w:color="auto" w:fill="auto"/>
+            <w:noWrap/>
+            <w:vAlign w:val="bottom"/>
+            <w:hideMark/>
+          </w:tcPr>
+          <w:p>
+            <w:pPr>
+              <w:rPr>
+                <w:rFonts w:ascii="Calibri" w:eastAsia="Times New Roman" w:hAnsi="Calibri" w:cs="Calibri"/>
+                <w:color w:val="000000"/>
+                <w:kern w:val="0"/>
+                <w:sz w:val="20"/>
+                <w:szCs w:val="20"/>
+                <w14:ligatures w14:val="none"/>
+              </w:rPr>
+            </w:pPr>
+            <w:r>
+              <w:rPr>
+                <w:rFonts w:ascii="Calibri" w:eastAsia="Times New Roman" w:hAnsi="Calibri" w:cs="Calibri"/>
+                <w:color w:val="000000"/>
+                <w:kern w:val="0"/>
+                <w:sz w:val="20"/>
+                <w:szCs w:val="20"/>
+                <w14:ligatures w14:val="none"/>
+              </w:rPr>
+              <w:t>Lower CMB frame group redshift limit</w:t>
+            </w:r>
+          </w:p>
+        </w:tc>
+      </w:tr>
+      <w:tr>
+        <w:trPr>
+          <w:trHeight w:val="320"/>
+        </w:trPr>
+        <w:tc>
+          <w:tcPr>
+            <w:tcW w:w="988" w:type="dxa"/>
+            <w:tcBorders>
+              <w:top w:val="nil"/>
+              <w:left w:val="single" w:sz="4" w:space="0" w:color="auto"/>
+              <w:bottom w:val="single" w:sz="4" w:space="0" w:color="auto"/>
+              <w:right w:val="single" w:sz="4" w:space="0" w:color="auto"/>
+            </w:tcBorders>
+            <w:shd w:val="clear" w:color="auto" w:fill="auto"/>
+            <w:noWrap/>
+            <w:vAlign w:val="bottom"/>
+            <w:hideMark/>
+          </w:tcPr>
+          <w:p>
+            <w:pPr>
+              <w:rPr>
+                <w:rFonts w:ascii="Calibri" w:eastAsia="Times New Roman" w:hAnsi="Calibri" w:cs="Calibri"/>
+                <w:color w:val="000000"/>
+                <w:kern w:val="0"/>
+                <w:sz w:val="20"/>
+                <w:szCs w:val="20"/>
+                <w14:ligatures w14:val="none"/>
+              </w:rPr>
+            </w:pPr>
+            <w:r>
+              <w:rPr>
+                <w:rFonts w:ascii="Calibri" w:eastAsia="Times New Roman" w:hAnsi="Calibri" w:cs="Calibri"/>
+                <w:color w:val="000000"/>
+                <w:kern w:val="0"/>
+                <w:sz w:val="20"/>
+                <w:szCs w:val="20"/>
+                <w14:ligatures w14:val="none"/>
+              </w:rPr>
+              <w:t> </w:t>
+            </w:r>
+          </w:p>
+        </w:tc>
+        <w:tc>
+          <w:tcPr>
+            <w:tcW w:w="2835" w:type="dxa"/>
+            <w:tcBorders>
+              <w:top w:val="nil"/>
+              <w:left w:val="nil"/>
+              <w:bottom w:val="single" w:sz="4" w:space="0" w:color="auto"/>
+              <w:right w:val="single" w:sz="4" w:space="0" w:color="auto"/>
+            </w:tcBorders>
+            <w:shd w:val="clear" w:color="auto" w:fill="auto"/>
+            <w:noWrap/>
+            <w:vAlign w:val="bottom"/>
+            <w:hideMark/>
+          </w:tcPr>
+          <w:p>
+            <w:pPr>
+              <w:rPr>
+                <w:rFonts w:ascii="Calibri" w:eastAsia="Times New Roman" w:hAnsi="Calibri" w:cs="Calibri"/>
+                <w:color w:val="000000"/>
+                <w:kern w:val="0"/>
+                <w:sz w:val="20"/>
+                <w:szCs w:val="20"/>
+                <w14:ligatures w14:val="none"/>
+              </w:rPr>
+            </w:pPr>
+            <w:r>
+              <w:rPr>
+                <w:rFonts w:ascii="Calibri" w:eastAsia="Times New Roman" w:hAnsi="Calibri" w:cs="Calibri"/>
+                <w:color w:val="000000"/>
+                <w:kern w:val="0"/>
+                <w:sz w:val="20"/>
+                <w:szCs w:val="20"/>
+                <w14:ligatures w14:val="none"/>
+              </w:rPr>
+              <w:t>Final sample</w:t>
+            </w:r>
+          </w:p>
+        </w:tc>
+        <w:tc>
+          <w:tcPr>
+            <w:tcW w:w="723" w:type="dxa"/>
+            <w:tcBorders>
+              <w:top w:val="nil"/>
+              <w:left w:val="nil"/>
+              <w:bottom w:val="single" w:sz="4" w:space="0" w:color="auto"/>
+              <w:right w:val="single" w:sz="4" w:space="0" w:color="auto"/>
+            </w:tcBorders>
+            <w:shd w:val="clear" w:color="auto" w:fill="auto"/>
+            <w:noWrap/>
+            <w:vAlign w:val="bottom"/>
+            <w:hideMark/>
+          </w:tcPr>
+          <w:p>
+            <w:pPr>
+              <w:jc w:val="right"/>
+              <w:rPr>
+                <w:rFonts w:ascii="Calibri" w:eastAsia="Times New Roman" w:hAnsi="Calibri" w:cs="Calibri"/>
+                <w:color w:val="000000"/>
+                <w:kern w:val="0"/>
+                <w:sz w:val="20"/>
+                <w:szCs w:val="20"/>
+                <w14:ligatures w14:val="none"/>
+              </w:rPr>
+            </w:pPr>
+            <w:r>
+              <w:rPr>
+                <w:rFonts w:ascii="Calibri" w:eastAsia="Times New Roman" w:hAnsi="Calibri" w:cs="Calibri"/>
+                <w:color w:val="000000"/>
+                <w:kern w:val="0"/>
+                <w:sz w:val="20"/>
+                <w:szCs w:val="20"/>
+                <w14:ligatures w14:val="none"/>
+              </w:rPr>
+              <w:t>10706</w:t>
+            </w:r>
+          </w:p>
+        </w:tc>
+        <w:tc>
+          <w:tcPr>
+            <w:tcW w:w="723" w:type="dxa"/>
+            <w:tcBorders>
+              <w:top w:val="nil"/>
+              <w:left w:val="nil"/>
+              <w:bottom w:val="single" w:sz="4" w:space="0" w:color="auto"/>
+              <w:right w:val="single" w:sz="4" w:space="0" w:color="auto"/>
+            </w:tcBorders>
+            <w:shd w:val="clear" w:color="auto" w:fill="auto"/>
+            <w:noWrap/>
+            <w:vAlign w:val="bottom"/>
+            <w:hideMark/>
+          </w:tcPr>
+          <w:p>
+            <w:pPr>
+              <w:rPr>
+                <w:rFonts w:ascii="Calibri" w:eastAsia="Times New Roman" w:hAnsi="Calibri" w:cs="Calibri"/>
+                <w:color w:val="000000"/>
+                <w:kern w:val="0"/>
+                <w:sz w:val="20"/>
+                <w:szCs w:val="20"/>
+                <w14:ligatures w14:val="none"/>
+              </w:rPr>
+            </w:pPr>
+            <w:r>
+              <w:rPr>
+                <w:rFonts w:ascii="Calibri" w:eastAsia="Times New Roman" w:hAnsi="Calibri" w:cs="Calibri"/>
+                <w:color w:val="000000"/>
+                <w:kern w:val="0"/>
+                <w:sz w:val="20"/>
+                <w:szCs w:val="20"/>
+                <w14:ligatures w14:val="none"/>
+              </w:rPr>
+              <w:t> </w:t>
+            </w:r>
+          </w:p>
+        </w:tc>
+        <w:tc>
+          <w:tcPr>
+            <w:tcW w:w="4932" w:type="dxa"/>
+            <w:tcBorders>
+              <w:top w:val="nil"/>
+              <w:left w:val="nil"/>
+              <w:bottom w:val="single" w:sz="4" w:space="0" w:color="auto"/>
+              <w:right w:val="single" w:sz="4" w:space="0" w:color="auto"/>
+            </w:tcBorders>
+            <w:shd w:val="clear" w:color="auto" w:fill="auto"/>
+            <w:noWrap/>
+            <w:vAlign w:val="bottom"/>
+            <w:hideMark/>
+          </w:tcPr>
+          <w:p>
+            <w:pPr>
+              <w:rPr>
+                <w:rFonts w:ascii="Calibri" w:eastAsia="Times New Roman" w:hAnsi="Calibri" w:cs="Calibri"/>
+                <w:color w:val="000000"/>
+                <w:kern w:val="0"/>
+                <w:sz w:val="20"/>
+                <w:szCs w:val="20"/>
+                <w14:ligatures w14:val="none"/>
+              </w:rPr>
+            </w:pPr>
+            <w:r>
+              <w:rPr>
+                <w:rFonts w:ascii="Calibri" w:eastAsia="Times New Roman" w:hAnsi="Calibri" w:cs="Calibri"/>
+                <w:color w:val="000000"/>
+                <w:kern w:val="0"/>
+                <w:sz w:val="20"/>
+                <w:szCs w:val="20"/>
+                <w14:ligatures w14:val="none"/>
+              </w:rPr>
+              <w:t>Final number of SDSS galaxies</w:t>
+            </w:r>
+          </w:p>
+        </w:tc>
+      </w:tr>
+      <w:tr>
+        <w:trPr>
+          <w:trHeight w:val="320"/>
+        </w:trPr>
+        <w:tc>
+          <w:tcPr>
+            <w:tcW w:w="988" w:type="dxa"/>
+            <w:tcBorders>
+              <w:top w:val="nil"/>
+              <w:left w:val="single" w:sz="4" w:space="0" w:color="auto"/>
+              <w:bottom w:val="single" w:sz="4" w:space="0" w:color="auto"/>
+              <w:right w:val="single" w:sz="4" w:space="0" w:color="auto"/>
+            </w:tcBorders>
+            <w:shd w:val="clear" w:color="auto" w:fill="auto"/>
+            <w:noWrap/>
+            <w:vAlign w:val="bottom"/>
+            <w:hideMark/>
+          </w:tcPr>
+          <w:p>
+            <w:pPr>
+              <w:rPr>
+                <w:rFonts w:ascii="Calibri" w:eastAsia="Times New Roman" w:hAnsi="Calibri" w:cs="Calibri"/>
+                <w:color w:val="000000"/>
+                <w:kern w:val="0"/>
+                <w:sz w:val="20"/>
+                <w:szCs w:val="20"/>
+                <w14:ligatures w14:val="none"/>
+              </w:rPr>
+            </w:pPr>
+            <w:r>
+              <w:rPr>
+                <w:rFonts w:ascii="Calibri" w:eastAsia="Times New Roman" w:hAnsi="Calibri" w:cs="Calibri"/>
+                <w:color w:val="000000"/>
+                <w:kern w:val="0"/>
+                <w:sz w:val="20"/>
+                <w:szCs w:val="20"/>
+                <w14:ligatures w14:val="none"/>
+              </w:rPr>
+              <w:t>LAMOST</w:t>
+            </w:r>
+          </w:p>
+        </w:tc>
+        <w:tc>
+          <w:tcPr>
+            <w:tcW w:w="2835" w:type="dxa"/>
+            <w:tcBorders>
+              <w:top w:val="nil"/>
+              <w:left w:val="nil"/>
+              <w:bottom w:val="single" w:sz="4" w:space="0" w:color="auto"/>
+              <w:right w:val="single" w:sz="4" w:space="0" w:color="auto"/>
+            </w:tcBorders>
+            <w:shd w:val="clear" w:color="auto" w:fill="auto"/>
+            <w:noWrap/>
+            <w:vAlign w:val="bottom"/>
+            <w:hideMark/>
+          </w:tcPr>
+          <w:p>
+            <w:pPr>
+              <w:rPr>
+                <w:rFonts w:ascii="Calibri" w:eastAsia="Times New Roman" w:hAnsi="Calibri" w:cs="Calibri"/>
+                <w:color w:val="000000"/>
+                <w:kern w:val="0"/>
+                <w:sz w:val="20"/>
+                <w:szCs w:val="20"/>
+                <w14:ligatures w14:val="none"/>
+              </w:rPr>
+            </w:pPr>
+            <w:r>
+              <w:rPr>
+                <w:rFonts w:ascii="Calibri" w:eastAsia="Times New Roman" w:hAnsi="Calibri" w:cs="Calibri"/>
+                <w:color w:val="000000"/>
+                <w:kern w:val="0"/>
+                <w:sz w:val="20"/>
+                <w:szCs w:val="20"/>
+                <w14:ligatures w14:val="none"/>
+              </w:rPr>
+              <w:t>Full sample</w:t>
+            </w:r>
+          </w:p>
+        </w:tc>
+        <w:tc>
+          <w:tcPr>
+            <w:tcW w:w="723" w:type="dxa"/>
+            <w:tcBorders>
+              <w:top w:val="nil"/>
+              <w:left w:val="nil"/>
+              <w:bottom w:val="single" w:sz="4" w:space="0" w:color="auto"/>
+              <w:right w:val="single" w:sz="4" w:space="0" w:color="auto"/>
+            </w:tcBorders>
+            <w:shd w:val="clear" w:color="auto" w:fill="auto"/>
+            <w:noWrap/>
+            <w:vAlign w:val="bottom"/>
+            <w:hideMark/>
+          </w:tcPr>
+          <w:p>
+            <w:pPr>
+              <w:jc w:val="right"/>
+              <w:rPr>
+                <w:rFonts w:ascii="Calibri" w:eastAsia="Times New Roman" w:hAnsi="Calibri" w:cs="Calibri"/>
+                <w:color w:val="000000"/>
+                <w:kern w:val="0"/>
+                <w:sz w:val="20"/>
+                <w:szCs w:val="20"/>
+                <w14:ligatures w14:val="none"/>
+              </w:rPr>
+            </w:pPr>
+            <w:r>
+              <w:rPr>
+                <w:rFonts w:ascii="Calibri" w:eastAsia="Times New Roman" w:hAnsi="Calibri" w:cs="Calibri"/>
+                <w:color w:val="000000"/>
+                <w:kern w:val="0"/>
+                <w:sz w:val="20"/>
+                <w:szCs w:val="20"/>
+                <w14:ligatures w14:val="none"/>
+              </w:rPr>
+              <w:t>61693</w:t>
+            </w:r>
+          </w:p>
+        </w:tc>
+        <w:tc>
+          <w:tcPr>
+            <w:tcW w:w="723" w:type="dxa"/>
+            <w:tcBorders>
+              <w:top w:val="nil"/>
+              <w:left w:val="nil"/>
+              <w:bottom w:val="single" w:sz="4" w:space="0" w:color="auto"/>
+              <w:right w:val="single" w:sz="4" w:space="0" w:color="auto"/>
+            </w:tcBorders>
+            <w:shd w:val="clear" w:color="auto" w:fill="auto"/>
+            <w:noWrap/>
+            <w:vAlign w:val="bottom"/>
+            <w:hideMark/>
+          </w:tcPr>
+          <w:p>
+            <w:pPr>
+              <w:rPr>
+                <w:rFonts w:ascii="Calibri" w:eastAsia="Times New Roman" w:hAnsi="Calibri" w:cs="Calibri"/>
+                <w:color w:val="000000"/>
+                <w:kern w:val="0"/>
+                <w:sz w:val="20"/>
+                <w:szCs w:val="20"/>
+                <w14:ligatures w14:val="none"/>
+              </w:rPr>
+            </w:pPr>
+            <w:r>
+              <w:rPr>
+                <w:rFonts w:ascii="Calibri" w:eastAsia="Times New Roman" w:hAnsi="Calibri" w:cs="Calibri"/>
+                <w:color w:val="000000"/>
+                <w:kern w:val="0"/>
+                <w:sz w:val="20"/>
+                <w:szCs w:val="20"/>
+                <w14:ligatures w14:val="none"/>
+              </w:rPr>
+              <w:t> </w:t>
+            </w:r>
+          </w:p>
+        </w:tc>
+        <w:tc>
+          <w:tcPr>
+            <w:tcW w:w="4932" w:type="dxa"/>
+            <w:tcBorders>
+              <w:top w:val="nil"/>
+              <w:left w:val="nil"/>
+              <w:bottom w:val="single" w:sz="4" w:space="0" w:color="auto"/>
+              <w:right w:val="single" w:sz="4" w:space="0" w:color="auto"/>
+            </w:tcBorders>
+            <w:shd w:val="clear" w:color="auto" w:fill="auto"/>
+            <w:noWrap/>
+            <w:vAlign w:val="bottom"/>
+            <w:hideMark/>
+          </w:tcPr>
+          <w:p>
+            <w:pPr>
+              <w:rPr>
+                <w:rFonts w:ascii="Calibri" w:eastAsia="Times New Roman" w:hAnsi="Calibri" w:cs="Calibri"/>
+                <w:color w:val="000000"/>
+                <w:kern w:val="0"/>
+                <w:sz w:val="20"/>
+                <w:szCs w:val="20"/>
+                <w14:ligatures w14:val="none"/>
+              </w:rPr>
+            </w:pPr>
+            <w:r>
+              <w:rPr>
+                <w:rFonts w:ascii="Calibri" w:eastAsia="Times New Roman" w:hAnsi="Calibri" w:cs="Calibri"/>
+                <w:color w:val="000000"/>
+                <w:kern w:val="0"/>
+                <w:sz w:val="20"/>
+                <w:szCs w:val="20"/>
+                <w14:ligatures w14:val="none"/>
+              </w:rPr>
+              <w:t> </w:t>
+            </w:r>
+          </w:p>
+        </w:tc>
+      </w:tr>
+      <w:tr>
+        <w:trPr>
+          <w:trHeight w:val="320"/>
+        </w:trPr>
+        <w:tc>
+          <w:tcPr>
+            <w:tcW w:w="988" w:type="dxa"/>
+            <w:tcBorders>
+              <w:top w:val="nil"/>
+              <w:left w:val="single" w:sz="4" w:space="0" w:color="auto"/>
+              <w:bottom w:val="single" w:sz="4" w:space="0" w:color="auto"/>
+              <w:right w:val="single" w:sz="4" w:space="0" w:color="auto"/>
+            </w:tcBorders>
+            <w:shd w:val="clear" w:color="auto" w:fill="auto"/>
+            <w:noWrap/>
+            <w:vAlign w:val="bottom"/>
+            <w:hideMark/>
+          </w:tcPr>
+          <w:p>
+            <w:pPr>
+              <w:rPr>
+                <w:rFonts w:ascii="Calibri" w:eastAsia="Times New Roman" w:hAnsi="Calibri" w:cs="Calibri"/>
+                <w:color w:val="000000"/>
+                <w:kern w:val="0"/>
+                <w:sz w:val="20"/>
+                <w:szCs w:val="20"/>
+                <w14:ligatures w14:val="none"/>
+              </w:rPr>
+            </w:pPr>
+            <w:r>
+              <w:rPr>
+                <w:rFonts w:ascii="Calibri" w:eastAsia="Times New Roman" w:hAnsi="Calibri" w:cs="Calibri"/>
+                <w:color w:val="000000"/>
+                <w:kern w:val="0"/>
+                <w:sz w:val="20"/>
+                <w:szCs w:val="20"/>
+                <w14:ligatures w14:val="none"/>
+              </w:rPr>
+              <w:t> </w:t>
+            </w:r>
+          </w:p>
+        </w:tc>
+        <w:tc>
+          <w:tcPr>
+            <w:tcW w:w="2835" w:type="dxa"/>
+            <w:tcBorders>
+              <w:top w:val="nil"/>
+              <w:left w:val="nil"/>
+              <w:bottom w:val="single" w:sz="4" w:space="0" w:color="auto"/>
+              <w:right w:val="single" w:sz="4" w:space="0" w:color="auto"/>
+            </w:tcBorders>
+            <w:shd w:val="clear" w:color="auto" w:fill="auto"/>
+            <w:noWrap/>
+            <w:vAlign w:val="bottom"/>
+            <w:hideMark/>
+          </w:tcPr>
+          <w:p>
+            <w:pPr>
+              <w:rPr>
+                <w:rFonts w:ascii="Calibri" w:eastAsia="Times New Roman" w:hAnsi="Calibri" w:cs="Calibri"/>
+                <w:color w:val="000000"/>
+                <w:kern w:val="0"/>
+                <w:sz w:val="20"/>
+                <w:szCs w:val="20"/>
+                <w14:ligatures w14:val="none"/>
+              </w:rPr>
+            </w:pPr>
+            <w:proofErr w:type="spellStart"/>
+            <w:r>
+              <w:rPr>
+                <w:rFonts w:ascii="Calibri" w:eastAsia="Times New Roman" w:hAnsi="Calibri" w:cs="Calibri"/>
+                <w:color w:val="000000"/>
+                <w:kern w:val="0"/>
+                <w:sz w:val="20"/>
+                <w:szCs w:val="20"/>
+                <w14:ligatures w14:val="none"/>
+              </w:rPr>
+              <w:t>cz_cmb_group</w:t>
+            </w:r>
+            <w:proofErr w:type="spellEnd"/>
+            <w:r>
+              <w:rPr>
+                <w:rFonts w:ascii="Calibri" w:eastAsia="Times New Roman" w:hAnsi="Calibri" w:cs="Calibri"/>
+                <w:color w:val="000000"/>
+                <w:kern w:val="0"/>
+                <w:sz w:val="20"/>
+                <w:szCs w:val="20"/>
+                <w14:ligatures w14:val="none"/>
+              </w:rPr>
+              <w:t xml:space="preserve"> &lt;= 16120</w:t>
+            </w:r>
+          </w:p>
+        </w:tc>
+        <w:tc>
+          <w:tcPr>
+            <w:tcW w:w="723" w:type="dxa"/>
+            <w:tcBorders>
+              <w:top w:val="nil"/>
+              <w:left w:val="nil"/>
+              <w:bottom w:val="single" w:sz="4" w:space="0" w:color="auto"/>
+              <w:right w:val="single" w:sz="4" w:space="0" w:color="auto"/>
+            </w:tcBorders>
+            <w:shd w:val="clear" w:color="auto" w:fill="auto"/>
+            <w:noWrap/>
+            <w:vAlign w:val="bottom"/>
+            <w:hideMark/>
+          </w:tcPr>
+          <w:p>
+            <w:pPr>
+              <w:rPr>
+                <w:rFonts w:ascii="Calibri" w:eastAsia="Times New Roman" w:hAnsi="Calibri" w:cs="Calibri"/>
+                <w:color w:val="000000"/>
+                <w:kern w:val="0"/>
+                <w:sz w:val="20"/>
+                <w:szCs w:val="20"/>
+                <w14:ligatures w14:val="none"/>
+              </w:rPr>
+            </w:pPr>
+            <w:r>
+              <w:rPr>
+                <w:rFonts w:ascii="Calibri" w:eastAsia="Times New Roman" w:hAnsi="Calibri" w:cs="Calibri"/>
+                <w:color w:val="000000"/>
+                <w:kern w:val="0"/>
+                <w:sz w:val="20"/>
+                <w:szCs w:val="20"/>
+                <w14:ligatures w14:val="none"/>
+              </w:rPr>
+              <w:t> </w:t>
+            </w:r>
+          </w:p>
+        </w:tc>
+        <w:tc>
+          <w:tcPr>
+            <w:tcW w:w="723" w:type="dxa"/>
+            <w:tcBorders>
+              <w:top w:val="nil"/>
+              <w:left w:val="nil"/>
+              <w:bottom w:val="single" w:sz="4" w:space="0" w:color="auto"/>
+              <w:right w:val="single" w:sz="4" w:space="0" w:color="auto"/>
+            </w:tcBorders>
+            <w:shd w:val="clear" w:color="auto" w:fill="auto"/>
+            <w:noWrap/>
+            <w:vAlign w:val="bottom"/>
+            <w:hideMark/>
+          </w:tcPr>
+          <w:p>
+            <w:pPr>
+              <w:jc w:val="right"/>
+              <w:rPr>
+                <w:rFonts w:ascii="Calibri" w:eastAsia="Times New Roman" w:hAnsi="Calibri" w:cs="Calibri"/>
+                <w:color w:val="000000"/>
+                <w:kern w:val="0"/>
+                <w:sz w:val="20"/>
+                <w:szCs w:val="20"/>
+                <w14:ligatures w14:val="none"/>
+              </w:rPr>
+            </w:pPr>
+            <w:r>
+              <w:rPr>
+                <w:rFonts w:ascii="Calibri" w:eastAsia="Times New Roman" w:hAnsi="Calibri" w:cs="Calibri"/>
+                <w:color w:val="000000"/>
+                <w:kern w:val="0"/>
+                <w:sz w:val="20"/>
+                <w:szCs w:val="20"/>
+                <w14:ligatures w14:val="none"/>
+              </w:rPr>
+              <w:t>49692</w:t>
+            </w:r>
+          </w:p>
+        </w:tc>
+        <w:tc>
+          <w:tcPr>
+            <w:tcW w:w="4932" w:type="dxa"/>
+            <w:tcBorders>
+              <w:top w:val="nil"/>
+              <w:left w:val="nil"/>
+              <w:bottom w:val="single" w:sz="4" w:space="0" w:color="auto"/>
+              <w:right w:val="single" w:sz="4" w:space="0" w:color="auto"/>
+            </w:tcBorders>
+            <w:shd w:val="clear" w:color="auto" w:fill="auto"/>
+            <w:noWrap/>
+            <w:vAlign w:val="bottom"/>
+            <w:hideMark/>
+          </w:tcPr>
+          <w:p>
+            <w:pPr>
+              <w:rPr>
+                <w:rFonts w:ascii="Calibri" w:eastAsia="Times New Roman" w:hAnsi="Calibri" w:cs="Calibri"/>
+                <w:color w:val="000000"/>
+                <w:kern w:val="0"/>
+                <w:sz w:val="20"/>
+                <w:szCs w:val="20"/>
+                <w14:ligatures w14:val="none"/>
+              </w:rPr>
+            </w:pPr>
+            <w:r>
+              <w:rPr>
+                <w:rFonts w:ascii="Calibri" w:eastAsia="Times New Roman" w:hAnsi="Calibri" w:cs="Calibri"/>
+                <w:color w:val="000000"/>
+                <w:kern w:val="0"/>
+                <w:sz w:val="20"/>
+                <w:szCs w:val="20"/>
+                <w14:ligatures w14:val="none"/>
+              </w:rPr>
+              <w:t>Upper CMB frame group redshift limit</w:t>
+            </w:r>
+          </w:p>
+        </w:tc>
+      </w:tr>
+      <w:tr>
+        <w:trPr>
+          <w:trHeight w:val="320"/>
+        </w:trPr>
+        <w:tc>
+          <w:tcPr>
+            <w:tcW w:w="988" w:type="dxa"/>
+            <w:tcBorders>
+              <w:top w:val="nil"/>
+              <w:left w:val="single" w:sz="4" w:space="0" w:color="auto"/>
+              <w:bottom w:val="single" w:sz="4" w:space="0" w:color="auto"/>
+              <w:right w:val="single" w:sz="4" w:space="0" w:color="auto"/>
+            </w:tcBorders>
+            <w:shd w:val="clear" w:color="auto" w:fill="auto"/>
+            <w:noWrap/>
+            <w:vAlign w:val="bottom"/>
+            <w:hideMark/>
+          </w:tcPr>
+          <w:p>
+            <w:pPr>
+              <w:rPr>
+                <w:rFonts w:ascii="Calibri" w:eastAsia="Times New Roman" w:hAnsi="Calibri" w:cs="Calibri"/>
+                <w:color w:val="000000"/>
+                <w:kern w:val="0"/>
+                <w:sz w:val="20"/>
+                <w:szCs w:val="20"/>
+                <w14:ligatures w14:val="none"/>
+              </w:rPr>
+            </w:pPr>
+            <w:r>
+              <w:rPr>
+                <w:rFonts w:ascii="Calibri" w:eastAsia="Times New Roman" w:hAnsi="Calibri" w:cs="Calibri"/>
+                <w:color w:val="000000"/>
+                <w:kern w:val="0"/>
+                <w:sz w:val="20"/>
+                <w:szCs w:val="20"/>
+                <w14:ligatures w14:val="none"/>
+              </w:rPr>
+              <w:t> </w:t>
+            </w:r>
+          </w:p>
+        </w:tc>
+        <w:tc>
+          <w:tcPr>
+            <w:tcW w:w="2835" w:type="dxa"/>
+            <w:tcBorders>
+              <w:top w:val="nil"/>
+              <w:left w:val="nil"/>
+              <w:bottom w:val="single" w:sz="4" w:space="0" w:color="auto"/>
+              <w:right w:val="single" w:sz="4" w:space="0" w:color="auto"/>
+            </w:tcBorders>
+            <w:shd w:val="clear" w:color="auto" w:fill="auto"/>
+            <w:noWrap/>
+            <w:vAlign w:val="bottom"/>
+            <w:hideMark/>
+          </w:tcPr>
+          <w:p>
+            <w:pPr>
+              <w:rPr>
+                <w:rFonts w:ascii="Calibri" w:eastAsia="Times New Roman" w:hAnsi="Calibri" w:cs="Calibri"/>
+                <w:color w:val="000000"/>
+                <w:kern w:val="0"/>
+                <w:sz w:val="20"/>
+                <w:szCs w:val="20"/>
+                <w14:ligatures w14:val="none"/>
+              </w:rPr>
+            </w:pPr>
+            <w:proofErr w:type="spellStart"/>
+            <w:r>
+              <w:rPr>
+                <w:rFonts w:ascii="Calibri" w:eastAsia="Times New Roman" w:hAnsi="Calibri" w:cs="Calibri"/>
+                <w:color w:val="000000"/>
+                <w:kern w:val="0"/>
+                <w:sz w:val="20"/>
+                <w:szCs w:val="20"/>
+                <w14:ligatures w14:val="none"/>
+              </w:rPr>
+              <w:t>m_j</w:t>
+            </w:r>
+            <w:proofErr w:type="spellEnd"/>
+            <w:r>
+              <w:rPr>
+                <w:rFonts w:ascii="Calibri" w:eastAsia="Times New Roman" w:hAnsi="Calibri" w:cs="Calibri"/>
+                <w:color w:val="000000"/>
+                <w:kern w:val="0"/>
+                <w:sz w:val="20"/>
+                <w:szCs w:val="20"/>
+                <w14:ligatures w14:val="none"/>
+              </w:rPr>
+              <w:t xml:space="preserve"> - </w:t>
+            </w:r>
+            <w:proofErr w:type="spellStart"/>
+            <w:r>
+              <w:rPr>
+                <w:rFonts w:ascii="Calibri" w:eastAsia="Times New Roman" w:hAnsi="Calibri" w:cs="Calibri"/>
+                <w:color w:val="000000"/>
+                <w:kern w:val="0"/>
+                <w:sz w:val="20"/>
+                <w:szCs w:val="20"/>
+                <w14:ligatures w14:val="none"/>
+              </w:rPr>
+              <w:t>extinction_j</w:t>
+            </w:r>
+            <w:proofErr w:type="spellEnd"/>
+            <w:r>
+              <w:rPr>
+                <w:rFonts w:ascii="Calibri" w:eastAsia="Times New Roman" w:hAnsi="Calibri" w:cs="Calibri"/>
+                <w:color w:val="000000"/>
+                <w:kern w:val="0"/>
+                <w:sz w:val="20"/>
+                <w:szCs w:val="20"/>
+                <w14:ligatures w14:val="none"/>
+              </w:rPr>
+              <w:t xml:space="preserve"> &lt;= 13.65</w:t>
+            </w:r>
+          </w:p>
+        </w:tc>
+        <w:tc>
+          <w:tcPr>
+            <w:tcW w:w="723" w:type="dxa"/>
+            <w:tcBorders>
+              <w:top w:val="nil"/>
+              <w:left w:val="nil"/>
+              <w:bottom w:val="single" w:sz="4" w:space="0" w:color="auto"/>
+              <w:right w:val="single" w:sz="4" w:space="0" w:color="auto"/>
+            </w:tcBorders>
+            <w:shd w:val="clear" w:color="auto" w:fill="auto"/>
+            <w:noWrap/>
+            <w:vAlign w:val="bottom"/>
+            <w:hideMark/>
+          </w:tcPr>
+          <w:p>
+            <w:pPr>
+              <w:rPr>
+                <w:rFonts w:ascii="Calibri" w:eastAsia="Times New Roman" w:hAnsi="Calibri" w:cs="Calibri"/>
+                <w:color w:val="000000"/>
+                <w:kern w:val="0"/>
+                <w:sz w:val="20"/>
+                <w:szCs w:val="20"/>
+                <w14:ligatures w14:val="none"/>
+              </w:rPr>
+            </w:pPr>
+            <w:r>
+              <w:rPr>
+                <w:rFonts w:ascii="Calibri" w:eastAsia="Times New Roman" w:hAnsi="Calibri" w:cs="Calibri"/>
+                <w:color w:val="000000"/>
+                <w:kern w:val="0"/>
+                <w:sz w:val="20"/>
+                <w:szCs w:val="20"/>
+                <w14:ligatures w14:val="none"/>
+              </w:rPr>
+              <w:t> </w:t>
+            </w:r>
+          </w:p>
+        </w:tc>
+        <w:tc>
+          <w:tcPr>
+            <w:tcW w:w="723" w:type="dxa"/>
+            <w:tcBorders>
+              <w:top w:val="nil"/>
+              <w:left w:val="nil"/>
+              <w:bottom w:val="single" w:sz="4" w:space="0" w:color="auto"/>
+              <w:right w:val="single" w:sz="4" w:space="0" w:color="auto"/>
+            </w:tcBorders>
+            <w:shd w:val="clear" w:color="auto" w:fill="auto"/>
+            <w:noWrap/>
+            <w:vAlign w:val="bottom"/>
+            <w:hideMark/>
+          </w:tcPr>
+          <w:p>
+            <w:pPr>
+              <w:jc w:val="right"/>
+              <w:rPr>
+                <w:rFonts w:ascii="Calibri" w:eastAsia="Times New Roman" w:hAnsi="Calibri" w:cs="Calibri"/>
+                <w:color w:val="000000"/>
+                <w:kern w:val="0"/>
+                <w:sz w:val="20"/>
+                <w:szCs w:val="20"/>
+                <w14:ligatures w14:val="none"/>
+              </w:rPr>
+            </w:pPr>
+            <w:r>
+              <w:rPr>
+                <w:rFonts w:ascii="Calibri" w:eastAsia="Times New Roman" w:hAnsi="Calibri" w:cs="Calibri"/>
+                <w:color w:val="000000"/>
+                <w:kern w:val="0"/>
+                <w:sz w:val="20"/>
+                <w:szCs w:val="20"/>
+                <w14:ligatures w14:val="none"/>
+              </w:rPr>
+              <w:t>7690</w:t>
+            </w:r>
+          </w:p>
+        </w:tc>
+        <w:tc>
+          <w:tcPr>
+            <w:tcW w:w="4932" w:type="dxa"/>
+            <w:tcBorders>
+              <w:top w:val="nil"/>
+              <w:left w:val="nil"/>
+              <w:bottom w:val="single" w:sz="4" w:space="0" w:color="auto"/>
+              <w:right w:val="single" w:sz="4" w:space="0" w:color="auto"/>
+            </w:tcBorders>
+            <w:shd w:val="clear" w:color="auto" w:fill="auto"/>
+            <w:noWrap/>
+            <w:vAlign w:val="bottom"/>
+            <w:hideMark/>
+          </w:tcPr>
+          <w:p>
+            <w:pPr>
+              <w:rPr>
+                <w:rFonts w:ascii="Calibri" w:eastAsia="Times New Roman" w:hAnsi="Calibri" w:cs="Calibri"/>
+                <w:color w:val="000000"/>
+                <w:kern w:val="0"/>
+                <w:sz w:val="20"/>
+                <w:szCs w:val="20"/>
+                <w14:ligatures w14:val="none"/>
+              </w:rPr>
+            </w:pPr>
+            <w:r>
+              <w:rPr>
+                <w:rFonts w:ascii="Calibri" w:eastAsia="Times New Roman" w:hAnsi="Calibri" w:cs="Calibri"/>
+                <w:color w:val="000000"/>
+                <w:kern w:val="0"/>
+                <w:sz w:val="20"/>
+                <w:szCs w:val="20"/>
+                <w14:ligatures w14:val="none"/>
+              </w:rPr>
+              <w:t>Extinction-corrected magnitude upper limit</w:t>
+            </w:r>
+          </w:p>
+        </w:tc>
+      </w:tr>
+      <w:tr>
+        <w:trPr>
+          <w:trHeight w:val="320"/>
+        </w:trPr>
+        <w:tc>
+          <w:tcPr>
+            <w:tcW w:w="988" w:type="dxa"/>
+            <w:tcBorders>
+              <w:top w:val="nil"/>
+              <w:left w:val="single" w:sz="4" w:space="0" w:color="auto"/>
+              <w:bottom w:val="single" w:sz="4" w:space="0" w:color="auto"/>
+              <w:right w:val="single" w:sz="4" w:space="0" w:color="auto"/>
+            </w:tcBorders>
+            <w:shd w:val="clear" w:color="auto" w:fill="auto"/>
+            <w:noWrap/>
+            <w:vAlign w:val="bottom"/>
+            <w:hideMark/>
+          </w:tcPr>
+          <w:p>
+            <w:pPr>
+              <w:rPr>
+                <w:rFonts w:ascii="Calibri" w:eastAsia="Times New Roman" w:hAnsi="Calibri" w:cs="Calibri"/>
+                <w:color w:val="000000"/>
+                <w:kern w:val="0"/>
+                <w:sz w:val="20"/>
+                <w:szCs w:val="20"/>
+                <w14:ligatures w14:val="none"/>
+              </w:rPr>
+            </w:pPr>
+            <w:r>
+              <w:rPr>
+                <w:rFonts w:ascii="Calibri" w:eastAsia="Times New Roman" w:hAnsi="Calibri" w:cs="Calibri"/>
+                <w:color w:val="000000"/>
+                <w:kern w:val="0"/>
+                <w:sz w:val="20"/>
+                <w:szCs w:val="20"/>
+                <w14:ligatures w14:val="none"/>
+              </w:rPr>
+              <w:t> </w:t>
+            </w:r>
+          </w:p>
+        </w:tc>
+        <w:tc>
+          <w:tcPr>
+            <w:tcW w:w="2835" w:type="dxa"/>
+            <w:tcBorders>
+              <w:top w:val="nil"/>
+              <w:left w:val="nil"/>
+              <w:bottom w:val="single" w:sz="4" w:space="0" w:color="auto"/>
+              <w:right w:val="single" w:sz="4" w:space="0" w:color="auto"/>
+            </w:tcBorders>
+            <w:shd w:val="clear" w:color="auto" w:fill="auto"/>
+            <w:noWrap/>
+            <w:vAlign w:val="bottom"/>
+            <w:hideMark/>
+          </w:tcPr>
+          <w:p>
+            <w:pPr>
+              <w:rPr>
+                <w:rFonts w:ascii="Calibri" w:eastAsia="Times New Roman" w:hAnsi="Calibri" w:cs="Calibri"/>
+                <w:color w:val="000000"/>
+                <w:kern w:val="0"/>
+                <w:sz w:val="20"/>
+                <w:szCs w:val="20"/>
+                <w14:ligatures w14:val="none"/>
+              </w:rPr>
+            </w:pPr>
+            <w:proofErr w:type="spellStart"/>
+            <w:r>
+              <w:rPr>
+                <w:rFonts w:ascii="Calibri" w:eastAsia="Times New Roman" w:hAnsi="Calibri" w:cs="Calibri"/>
+                <w:color w:val="000000"/>
+                <w:kern w:val="0"/>
+                <w:sz w:val="20"/>
+                <w:szCs w:val="20"/>
+                <w14:ligatures w14:val="none"/>
+              </w:rPr>
+              <w:t>s_scaled</w:t>
+            </w:r>
+            <w:proofErr w:type="spellEnd"/>
+            <w:r>
+              <w:rPr>
+                <w:rFonts w:ascii="Calibri" w:eastAsia="Times New Roman" w:hAnsi="Calibri" w:cs="Calibri"/>
+                <w:color w:val="000000"/>
+                <w:kern w:val="0"/>
+                <w:sz w:val="20"/>
+                <w:szCs w:val="20"/>
+                <w14:ligatures w14:val="none"/>
+              </w:rPr>
+              <w:t xml:space="preserve"> &gt; log10(112) - off_6df</w:t>
+            </w:r>
+          </w:p>
+        </w:tc>
+        <w:tc>
+          <w:tcPr>
+            <w:tcW w:w="723" w:type="dxa"/>
+            <w:tcBorders>
+              <w:top w:val="nil"/>
+              <w:left w:val="nil"/>
+              <w:bottom w:val="single" w:sz="4" w:space="0" w:color="auto"/>
+              <w:right w:val="single" w:sz="4" w:space="0" w:color="auto"/>
+            </w:tcBorders>
+            <w:shd w:val="clear" w:color="auto" w:fill="auto"/>
+            <w:noWrap/>
+            <w:vAlign w:val="bottom"/>
+            <w:hideMark/>
+          </w:tcPr>
+          <w:p>
+            <w:pPr>
+              <w:rPr>
+                <w:rFonts w:ascii="Calibri" w:eastAsia="Times New Roman" w:hAnsi="Calibri" w:cs="Calibri"/>
+                <w:color w:val="000000"/>
+                <w:kern w:val="0"/>
+                <w:sz w:val="20"/>
+                <w:szCs w:val="20"/>
+                <w14:ligatures w14:val="none"/>
+              </w:rPr>
+            </w:pPr>
+            <w:r>
+              <w:rPr>
+                <w:rFonts w:ascii="Calibri" w:eastAsia="Times New Roman" w:hAnsi="Calibri" w:cs="Calibri"/>
+                <w:color w:val="000000"/>
+                <w:kern w:val="0"/>
+                <w:sz w:val="20"/>
+                <w:szCs w:val="20"/>
+                <w14:ligatures w14:val="none"/>
+              </w:rPr>
+              <w:t> </w:t>
+            </w:r>
+          </w:p>
+        </w:tc>
+        <w:tc>
+          <w:tcPr>
+            <w:tcW w:w="723" w:type="dxa"/>
+            <w:tcBorders>
+              <w:top w:val="nil"/>
+              <w:left w:val="nil"/>
+              <w:bottom w:val="single" w:sz="4" w:space="0" w:color="auto"/>
+              <w:right w:val="single" w:sz="4" w:space="0" w:color="auto"/>
+            </w:tcBorders>
+            <w:shd w:val="clear" w:color="auto" w:fill="auto"/>
+            <w:noWrap/>
+            <w:vAlign w:val="bottom"/>
+            <w:hideMark/>
+          </w:tcPr>
+          <w:p>
+            <w:pPr>
+              <w:jc w:val="right"/>
+              <w:rPr>
+                <w:rFonts w:ascii="Calibri" w:eastAsia="Times New Roman" w:hAnsi="Calibri" w:cs="Calibri"/>
+                <w:color w:val="000000"/>
+                <w:kern w:val="0"/>
+                <w:sz w:val="20"/>
+                <w:szCs w:val="20"/>
+                <w14:ligatures w14:val="none"/>
+              </w:rPr>
+            </w:pPr>
+            <w:r>
+              <w:rPr>
+                <w:rFonts w:ascii="Calibri" w:eastAsia="Times New Roman" w:hAnsi="Calibri" w:cs="Calibri"/>
+                <w:color w:val="000000"/>
+                <w:kern w:val="0"/>
+                <w:sz w:val="20"/>
+                <w:szCs w:val="20"/>
+                <w14:ligatures w14:val="none"/>
+              </w:rPr>
+              <w:t>1183</w:t>
+            </w:r>
+          </w:p>
+        </w:tc>
+        <w:tc>
+          <w:tcPr>
+            <w:tcW w:w="4932" w:type="dxa"/>
+            <w:tcBorders>
+              <w:top w:val="nil"/>
+              <w:left w:val="nil"/>
+              <w:bottom w:val="single" w:sz="4" w:space="0" w:color="auto"/>
+              <w:right w:val="single" w:sz="4" w:space="0" w:color="auto"/>
+            </w:tcBorders>
+            <w:shd w:val="clear" w:color="auto" w:fill="auto"/>
+            <w:noWrap/>
+            <w:vAlign w:val="bottom"/>
+            <w:hideMark/>
+          </w:tcPr>
+          <w:p>
+            <w:pPr>
+              <w:rPr>
+                <w:rFonts w:ascii="Calibri" w:eastAsia="Times New Roman" w:hAnsi="Calibri" w:cs="Calibri"/>
+                <w:color w:val="000000"/>
+                <w:kern w:val="0"/>
+                <w:sz w:val="20"/>
+                <w:szCs w:val="20"/>
+                <w14:ligatures w14:val="none"/>
+              </w:rPr>
+            </w:pPr>
+            <w:r>
+              <w:rPr>
+                <w:rFonts w:ascii="Calibri" w:eastAsia="Times New Roman" w:hAnsi="Calibri" w:cs="Calibri"/>
+                <w:color w:val="000000"/>
+                <w:kern w:val="0"/>
+                <w:sz w:val="20"/>
+                <w:szCs w:val="20"/>
+                <w14:ligatures w14:val="none"/>
+              </w:rPr>
+              <w:t xml:space="preserve">offset-corrected </w:t>
+            </w:r>
+            <w:proofErr w:type="spellStart"/>
+            <w:r>
+              <w:rPr>
+                <w:rFonts w:ascii="Calibri" w:eastAsia="Times New Roman" w:hAnsi="Calibri" w:cs="Calibri"/>
+                <w:color w:val="000000"/>
+                <w:kern w:val="0"/>
+                <w:sz w:val="20"/>
+                <w:szCs w:val="20"/>
+                <w14:ligatures w14:val="none"/>
+              </w:rPr>
+              <w:t>veldisp</w:t>
+            </w:r>
+            <w:proofErr w:type="spellEnd"/>
+            <w:r>
+              <w:rPr>
+                <w:rFonts w:ascii="Calibri" w:eastAsia="Times New Roman" w:hAnsi="Calibri" w:cs="Calibri"/>
+                <w:color w:val="000000"/>
+                <w:kern w:val="0"/>
+                <w:sz w:val="20"/>
+                <w:szCs w:val="20"/>
+                <w14:ligatures w14:val="none"/>
+              </w:rPr>
+              <w:t xml:space="preserve"> lower limit</w:t>
+            </w:r>
+          </w:p>
+        </w:tc>
+      </w:tr>
+      <w:tr>
+        <w:trPr>
+          <w:trHeight w:val="320"/>
+        </w:trPr>
+        <w:tc>
+          <w:tcPr>
+            <w:tcW w:w="988" w:type="dxa"/>
+            <w:tcBorders>
+              <w:top w:val="nil"/>
+              <w:left w:val="single" w:sz="4" w:space="0" w:color="auto"/>
+              <w:bottom w:val="single" w:sz="4" w:space="0" w:color="auto"/>
+              <w:right w:val="single" w:sz="4" w:space="0" w:color="auto"/>
+            </w:tcBorders>
+            <w:shd w:val="clear" w:color="auto" w:fill="auto"/>
+            <w:noWrap/>
+            <w:vAlign w:val="bottom"/>
+            <w:hideMark/>
+          </w:tcPr>
+          <w:p>
+            <w:pPr>
+              <w:rPr>
+                <w:rFonts w:ascii="Calibri" w:eastAsia="Times New Roman" w:hAnsi="Calibri" w:cs="Calibri"/>
+                <w:color w:val="000000"/>
+                <w:kern w:val="0"/>
+                <w:sz w:val="20"/>
+                <w:szCs w:val="20"/>
+                <w14:ligatures w14:val="none"/>
+              </w:rPr>
+            </w:pPr>
+            <w:r>
+              <w:rPr>
+                <w:rFonts w:ascii="Calibri" w:eastAsia="Times New Roman" w:hAnsi="Calibri" w:cs="Calibri"/>
+                <w:color w:val="000000"/>
+                <w:kern w:val="0"/>
+                <w:sz w:val="20"/>
+                <w:szCs w:val="20"/>
+                <w14:ligatures w14:val="none"/>
+              </w:rPr>
+              <w:t> </w:t>
+            </w:r>
+          </w:p>
+        </w:tc>
+        <w:tc>
+          <w:tcPr>
+            <w:tcW w:w="2835" w:type="dxa"/>
+            <w:tcBorders>
+              <w:top w:val="nil"/>
+              <w:left w:val="nil"/>
+              <w:bottom w:val="single" w:sz="4" w:space="0" w:color="auto"/>
+              <w:right w:val="single" w:sz="4" w:space="0" w:color="auto"/>
+            </w:tcBorders>
+            <w:shd w:val="clear" w:color="auto" w:fill="auto"/>
+            <w:noWrap/>
+            <w:vAlign w:val="bottom"/>
+            <w:hideMark/>
+          </w:tcPr>
+          <w:p>
+            <w:pPr>
+              <w:rPr>
+                <w:rFonts w:ascii="Calibri" w:eastAsia="Times New Roman" w:hAnsi="Calibri" w:cs="Calibri"/>
+                <w:color w:val="000000"/>
+                <w:kern w:val="0"/>
+                <w:sz w:val="20"/>
+                <w:szCs w:val="20"/>
+                <w14:ligatures w14:val="none"/>
+              </w:rPr>
+            </w:pPr>
+            <w:proofErr w:type="spellStart"/>
+            <w:r>
+              <w:rPr>
+                <w:rFonts w:ascii="Calibri" w:eastAsia="Times New Roman" w:hAnsi="Calibri" w:cs="Calibri"/>
+                <w:color w:val="000000"/>
+                <w:kern w:val="0"/>
+                <w:sz w:val="20"/>
+                <w:szCs w:val="20"/>
+                <w14:ligatures w14:val="none"/>
+              </w:rPr>
+              <w:t>cz_cmb_group</w:t>
+            </w:r>
+            <w:proofErr w:type="spellEnd"/>
+            <w:r>
+              <w:rPr>
+                <w:rFonts w:ascii="Calibri" w:eastAsia="Times New Roman" w:hAnsi="Calibri" w:cs="Calibri"/>
+                <w:color w:val="000000"/>
+                <w:kern w:val="0"/>
+                <w:sz w:val="20"/>
+                <w:szCs w:val="20"/>
+                <w14:ligatures w14:val="none"/>
+              </w:rPr>
+              <w:t xml:space="preserve"> &gt;= 3000</w:t>
+            </w:r>
+          </w:p>
+        </w:tc>
+        <w:tc>
+          <w:tcPr>
+            <w:tcW w:w="723" w:type="dxa"/>
+            <w:tcBorders>
+              <w:top w:val="nil"/>
+              <w:left w:val="nil"/>
+              <w:bottom w:val="single" w:sz="4" w:space="0" w:color="auto"/>
+              <w:right w:val="single" w:sz="4" w:space="0" w:color="auto"/>
+            </w:tcBorders>
+            <w:shd w:val="clear" w:color="auto" w:fill="auto"/>
+            <w:noWrap/>
+            <w:vAlign w:val="bottom"/>
+            <w:hideMark/>
+          </w:tcPr>
+          <w:p>
+            <w:pPr>
+              <w:rPr>
+                <w:rFonts w:ascii="Calibri" w:eastAsia="Times New Roman" w:hAnsi="Calibri" w:cs="Calibri"/>
+                <w:color w:val="000000"/>
+                <w:kern w:val="0"/>
+                <w:sz w:val="20"/>
+                <w:szCs w:val="20"/>
+                <w14:ligatures w14:val="none"/>
+              </w:rPr>
+            </w:pPr>
+            <w:r>
+              <w:rPr>
+                <w:rFonts w:ascii="Calibri" w:eastAsia="Times New Roman" w:hAnsi="Calibri" w:cs="Calibri"/>
+                <w:color w:val="000000"/>
+                <w:kern w:val="0"/>
+                <w:sz w:val="20"/>
+                <w:szCs w:val="20"/>
+                <w14:ligatures w14:val="none"/>
+              </w:rPr>
+              <w:t> </w:t>
+            </w:r>
+          </w:p>
+        </w:tc>
+        <w:tc>
+          <w:tcPr>
+            <w:tcW w:w="723" w:type="dxa"/>
+            <w:tcBorders>
+              <w:top w:val="nil"/>
+              <w:left w:val="nil"/>
+              <w:bottom w:val="single" w:sz="4" w:space="0" w:color="auto"/>
+              <w:right w:val="single" w:sz="4" w:space="0" w:color="auto"/>
+            </w:tcBorders>
+            <w:shd w:val="clear" w:color="auto" w:fill="auto"/>
+            <w:noWrap/>
+            <w:vAlign w:val="bottom"/>
+            <w:hideMark/>
+          </w:tcPr>
+          <w:p>
+            <w:pPr>
+              <w:jc w:val="right"/>
+              <w:rPr>
+                <w:rFonts w:ascii="Calibri" w:eastAsia="Times New Roman" w:hAnsi="Calibri" w:cs="Calibri"/>
+                <w:color w:val="000000"/>
+                <w:kern w:val="0"/>
+                <w:sz w:val="20"/>
+                <w:szCs w:val="20"/>
+                <w14:ligatures w14:val="none"/>
+              </w:rPr>
+            </w:pPr>
+            <w:r>
+              <w:rPr>
+                <w:rFonts w:ascii="Calibri" w:eastAsia="Times New Roman" w:hAnsi="Calibri" w:cs="Calibri"/>
+                <w:color w:val="000000"/>
+                <w:kern w:val="0"/>
+                <w:sz w:val="20"/>
+                <w:szCs w:val="20"/>
+                <w14:ligatures w14:val="none"/>
+              </w:rPr>
+              <w:t>13</w:t>
+            </w:r>
+          </w:p>
+        </w:tc>
+        <w:tc>
+          <w:tcPr>
+            <w:tcW w:w="4932" w:type="dxa"/>
+            <w:tcBorders>
+              <w:top w:val="nil"/>
+              <w:left w:val="nil"/>
+              <w:bottom w:val="single" w:sz="4" w:space="0" w:color="auto"/>
+              <w:right w:val="single" w:sz="4" w:space="0" w:color="auto"/>
+            </w:tcBorders>
+            <w:shd w:val="clear" w:color="auto" w:fill="auto"/>
+            <w:noWrap/>
+            <w:vAlign w:val="bottom"/>
+            <w:hideMark/>
+          </w:tcPr>
+          <w:p>
+            <w:pPr>
+              <w:rPr>
+                <w:rFonts w:ascii="Calibri" w:eastAsia="Times New Roman" w:hAnsi="Calibri" w:cs="Calibri"/>
+                <w:color w:val="000000"/>
+                <w:kern w:val="0"/>
+                <w:sz w:val="20"/>
+                <w:szCs w:val="20"/>
+                <w14:ligatures w14:val="none"/>
+              </w:rPr>
+            </w:pPr>
+            <w:r>
+              <w:rPr>
+                <w:rFonts w:ascii="Calibri" w:eastAsia="Times New Roman" w:hAnsi="Calibri" w:cs="Calibri"/>
+                <w:color w:val="000000"/>
+                <w:kern w:val="0"/>
+                <w:sz w:val="20"/>
+                <w:szCs w:val="20"/>
+                <w14:ligatures w14:val="none"/>
+              </w:rPr>
+              <w:t>Lower CMB frame group redshift limit</w:t>
+            </w:r>
+          </w:p>
+        </w:tc>
+      </w:tr>
+      <w:tr>
+        <w:trPr>
+          <w:trHeight w:val="320"/>
+        </w:trPr>
+        <w:tc>
+          <w:tcPr>
+            <w:tcW w:w="988" w:type="dxa"/>
+            <w:tcBorders>
+              <w:top w:val="nil"/>
+              <w:left w:val="single" w:sz="4" w:space="0" w:color="auto"/>
+              <w:bottom w:val="single" w:sz="4" w:space="0" w:color="auto"/>
+              <w:right w:val="single" w:sz="4" w:space="0" w:color="auto"/>
+            </w:tcBorders>
+            <w:shd w:val="clear" w:color="auto" w:fill="auto"/>
+            <w:noWrap/>
+            <w:vAlign w:val="bottom"/>
+            <w:hideMark/>
+          </w:tcPr>
+          <w:p>
+            <w:pPr>
+              <w:rPr>
+                <w:rFonts w:ascii="Calibri" w:eastAsia="Times New Roman" w:hAnsi="Calibri" w:cs="Calibri"/>
+                <w:color w:val="000000"/>
+                <w:kern w:val="0"/>
+                <w:sz w:val="20"/>
+                <w:szCs w:val="20"/>
+                <w14:ligatures w14:val="none"/>
+              </w:rPr>
+            </w:pPr>
+            <w:r>
+              <w:rPr>
+                <w:rFonts w:ascii="Calibri" w:eastAsia="Times New Roman" w:hAnsi="Calibri" w:cs="Calibri"/>
+                <w:color w:val="000000"/>
+                <w:kern w:val="0"/>
+                <w:sz w:val="20"/>
+                <w:szCs w:val="20"/>
+                <w14:ligatures w14:val="none"/>
+              </w:rPr>
+              <w:t> </w:t>
+            </w:r>
+          </w:p>
+        </w:tc>
+        <w:tc>
+          <w:tcPr>
+            <w:tcW w:w="2835" w:type="dxa"/>
+            <w:tcBorders>
+              <w:top w:val="nil"/>
+              <w:left w:val="nil"/>
+              <w:bottom w:val="single" w:sz="4" w:space="0" w:color="auto"/>
+              <w:right w:val="single" w:sz="4" w:space="0" w:color="auto"/>
+            </w:tcBorders>
+            <w:shd w:val="clear" w:color="auto" w:fill="auto"/>
+            <w:noWrap/>
+            <w:vAlign w:val="bottom"/>
+            <w:hideMark/>
+          </w:tcPr>
+          <w:p>
+            <w:pPr>
+              <w:rPr>
+                <w:rFonts w:ascii="Calibri" w:eastAsia="Times New Roman" w:hAnsi="Calibri" w:cs="Calibri"/>
+                <w:color w:val="000000"/>
+                <w:kern w:val="0"/>
+                <w:sz w:val="20"/>
+                <w:szCs w:val="20"/>
+                <w14:ligatures w14:val="none"/>
+              </w:rPr>
+            </w:pPr>
+            <w:r>
+              <w:rPr>
+                <w:rFonts w:ascii="Calibri" w:eastAsia="Times New Roman" w:hAnsi="Calibri" w:cs="Calibri"/>
+                <w:color w:val="000000"/>
+                <w:kern w:val="0"/>
+                <w:sz w:val="20"/>
+                <w:szCs w:val="20"/>
+                <w14:ligatures w14:val="none"/>
+              </w:rPr>
+              <w:t>Final sample</w:t>
+            </w:r>
+          </w:p>
+        </w:tc>
+        <w:tc>
+          <w:tcPr>
+            <w:tcW w:w="723" w:type="dxa"/>
+            <w:tcBorders>
+              <w:top w:val="nil"/>
+              <w:left w:val="nil"/>
+              <w:bottom w:val="single" w:sz="4" w:space="0" w:color="auto"/>
+              <w:right w:val="single" w:sz="4" w:space="0" w:color="auto"/>
+            </w:tcBorders>
+            <w:shd w:val="clear" w:color="auto" w:fill="auto"/>
+            <w:noWrap/>
+            <w:vAlign w:val="bottom"/>
+            <w:hideMark/>
+          </w:tcPr>
+          <w:p>
+            <w:pPr>
+              <w:jc w:val="right"/>
+              <w:rPr>
+                <w:rFonts w:ascii="Calibri" w:eastAsia="Times New Roman" w:hAnsi="Calibri" w:cs="Calibri"/>
+                <w:color w:val="000000"/>
+                <w:kern w:val="0"/>
+                <w:sz w:val="20"/>
+                <w:szCs w:val="20"/>
+                <w14:ligatures w14:val="none"/>
+              </w:rPr>
+            </w:pPr>
+            <w:r>
+              <w:rPr>
+                <w:rFonts w:ascii="Calibri" w:eastAsia="Times New Roman" w:hAnsi="Calibri" w:cs="Calibri"/>
+                <w:color w:val="000000"/>
+                <w:kern w:val="0"/>
+                <w:sz w:val="20"/>
+                <w:szCs w:val="20"/>
+                <w14:ligatures w14:val="none"/>
+              </w:rPr>
+              <w:t>3115</w:t>
+            </w:r>
+          </w:p>
+        </w:tc>
+        <w:tc>
+          <w:tcPr>
+            <w:tcW w:w="723" w:type="dxa"/>
+            <w:tcBorders>
+              <w:top w:val="nil"/>
+              <w:left w:val="nil"/>
+              <w:bottom w:val="single" w:sz="4" w:space="0" w:color="auto"/>
+              <w:right w:val="single" w:sz="4" w:space="0" w:color="auto"/>
+            </w:tcBorders>
+            <w:shd w:val="clear" w:color="auto" w:fill="auto"/>
+            <w:noWrap/>
+            <w:vAlign w:val="bottom"/>
+            <w:hideMark/>
+          </w:tcPr>
+          <w:p>
+            <w:pPr>
+              <w:rPr>
+                <w:rFonts w:ascii="Calibri" w:eastAsia="Times New Roman" w:hAnsi="Calibri" w:cs="Calibri"/>
+                <w:color w:val="000000"/>
+                <w:kern w:val="0"/>
+                <w:sz w:val="20"/>
+                <w:szCs w:val="20"/>
+                <w14:ligatures w14:val="none"/>
+              </w:rPr>
+            </w:pPr>
+            <w:r>
+              <w:rPr>
+                <w:rFonts w:ascii="Calibri" w:eastAsia="Times New Roman" w:hAnsi="Calibri" w:cs="Calibri"/>
+                <w:color w:val="000000"/>
+                <w:kern w:val="0"/>
+                <w:sz w:val="20"/>
+                <w:szCs w:val="20"/>
+                <w14:ligatures w14:val="none"/>
+              </w:rPr>
+              <w:t> </w:t>
+            </w:r>
+          </w:p>
+        </w:tc>
+        <w:tc>
+          <w:tcPr>
+            <w:tcW w:w="4932" w:type="dxa"/>
+            <w:tcBorders>
+              <w:top w:val="nil"/>
+              <w:left w:val="nil"/>
+              <w:bottom w:val="single" w:sz="4" w:space="0" w:color="auto"/>
+              <w:right w:val="single" w:sz="4" w:space="0" w:color="auto"/>
+            </w:tcBorders>
+            <w:shd w:val="clear" w:color="auto" w:fill="auto"/>
+            <w:noWrap/>
+            <w:vAlign w:val="bottom"/>
+            <w:hideMark/>
+          </w:tcPr>
+          <w:p>
+            <w:pPr>
+              <w:rPr>
+                <w:rFonts w:ascii="Calibri" w:eastAsia="Times New Roman" w:hAnsi="Calibri" w:cs="Calibri"/>
+                <w:color w:val="000000"/>
+                <w:kern w:val="0"/>
+                <w:sz w:val="20"/>
+                <w:szCs w:val="20"/>
+                <w14:ligatures w14:val="none"/>
+              </w:rPr>
+            </w:pPr>
+            <w:r>
+              <w:rPr>
+                <w:rFonts w:ascii="Calibri" w:eastAsia="Times New Roman" w:hAnsi="Calibri" w:cs="Calibri"/>
+                <w:color w:val="000000"/>
+                <w:kern w:val="0"/>
+                <w:sz w:val="20"/>
+                <w:szCs w:val="20"/>
+                <w14:ligatures w14:val="none"/>
+              </w:rPr>
+              <w:t>Final number of LAMOST galaxies</w:t>
+            </w:r>
+          </w:p>
+        </w:tc>
+      </w:tr>
+    </w:tbl>
+    <w:p>
+      <w:pPr>
+        <w:pStyle w:val="ListParagraph"/>
+        <w:rPr>
+          <w:lang w:val="en-US"/>
+        </w:rPr>
+      </w:pPr>
+    </w:p>
+    <w:p>
+      <w:pPr>
+        <w:pStyle w:val="ListParagraph"/>
+        <w:numPr>
+          <w:ilvl w:val="0"/>
+          <w:numId w:val="20"/>
+        </w:numPr>
+        <w:rPr>
+          <w:lang w:val="en-US"/>
+        </w:rPr>
+      </w:pPr>
+      <w:r>
+        <w:rPr>
+          <w:color w:val="FF0000"/>
+          <w:lang w:val="en-US"/>
+        </w:rPr>
+        <w:t>Notes</w:t>
+      </w:r>
+      <w:r>
+        <w:rPr>
+          <w:lang w:val="en-US"/>
+        </w:rPr>
+        <w:t>:</w:t>
+      </w:r>
+    </w:p>
+    <w:p>
+      <w:pPr>
+        <w:pStyle w:val="ListParagraph"/>
+        <w:numPr>
+          <w:ilvl w:val="1"/>
+          <w:numId w:val="20"/>
+        </w:numPr>
+        <w:rPr>
+          <w:lang w:val="en-US"/>
+        </w:rPr>
+      </w:pPr>
+      <w:r>
+        <w:rPr>
+          <w:lang w:val="en-US"/>
+        </w:rPr>
+        <w:t xml:space="preserve">Should I use </w:t>
+      </w:r>
+      <w:proofErr w:type="spellStart"/>
+      <w:r>
+        <w:rPr>
+          <w:lang w:val="en-US"/>
+        </w:rPr>
+        <w:t>z_cmb_group</w:t>
+      </w:r>
+      <w:proofErr w:type="spellEnd"/>
+      <w:r>
+        <w:rPr>
+          <w:lang w:val="en-US"/>
+        </w:rPr>
+        <w:t xml:space="preserve"> redshift (since this is volume limit, and I used that because that redshift is the distance estimate)</w:t>
+      </w:r>
+    </w:p>
+    <w:p>
+      <w:pPr>
+        <w:pStyle w:val="ListParagraph"/>
+        <w:numPr>
+          <w:ilvl w:val="1"/>
+          <w:numId w:val="20"/>
+        </w:numPr>
+        <w:rPr>
+          <w:lang w:val="en-US"/>
+        </w:rPr>
+      </w:pPr>
+      <w:r>
+        <w:rPr>
+          <w:lang w:val="en-US"/>
+        </w:rPr>
+        <w:t>Should I use extinction-corrected magnitude for the limit?</w:t>
+      </w:r>
+    </w:p>
+    <w:p>
+      <w:pPr>
+        <w:pStyle w:val="ListParagraph"/>
+        <w:numPr>
+          <w:ilvl w:val="1"/>
+          <w:numId w:val="20"/>
+        </w:numPr>
+        <w:rPr>
+          <w:lang w:val="en-US"/>
+        </w:rPr>
+      </w:pPr>
+      <w:r>
+        <w:rPr>
+          <w:lang w:val="en-US"/>
+        </w:rPr>
+        <w:t xml:space="preserve">Seems awkward that the </w:t>
+      </w:r>
+      <w:proofErr w:type="spellStart"/>
+      <w:r>
+        <w:rPr>
+          <w:lang w:val="en-US"/>
+        </w:rPr>
+        <w:t>veldisp</w:t>
+      </w:r>
+      <w:proofErr w:type="spellEnd"/>
+      <w:r>
+        <w:rPr>
+          <w:lang w:val="en-US"/>
+        </w:rPr>
+        <w:t xml:space="preserve"> limit is </w:t>
+      </w:r>
+      <w:proofErr w:type="spellStart"/>
+      <w:r>
+        <w:rPr>
+          <w:lang w:val="en-US"/>
+        </w:rPr>
+        <w:t>offseted</w:t>
+      </w:r>
+      <w:proofErr w:type="spellEnd"/>
+      <w:r>
+        <w:rPr>
+          <w:lang w:val="en-US"/>
+        </w:rPr>
+        <w:t xml:space="preserve"> by 6dFGS offset</w:t>
       </w:r>
     </w:p>
     <w:sectPr>
@@ -14499,16 +18732,16 @@
     </w:lvl>
   </w:abstractNum>
   <w:abstractNum w:abstractNumId="5" w15:restartNumberingAfterBreak="0">
-    <w:nsid w:val="2DD62151"/>
+    <w:nsid w:val="16AA2279"/>
     <w:multiLevelType w:val="hybridMultilevel"/>
-    <w:tmpl w:val="B096D68C"/>
+    <w:tmpl w:val="72140634"/>
     <w:lvl w:ilvl="0" w:tplc="04090001">
       <w:start w:val="1"/>
       <w:numFmt w:val="bullet"/>
       <w:lvlText w:val=""/>
       <w:lvlJc w:val="left"/>
       <w:pPr>
-        <w:ind w:left="15120" w:hanging="360"/>
+        <w:ind w:left="720" w:hanging="360"/>
       </w:pPr>
       <w:rPr>
         <w:rFonts w:ascii="Symbol" w:hAnsi="Symbol" w:hint="default"/>
@@ -14520,7 +18753,7 @@
       <w:lvlText w:val="o"/>
       <w:lvlJc w:val="left"/>
       <w:pPr>
-        <w:ind w:left="15840" w:hanging="360"/>
+        <w:ind w:left="1440" w:hanging="360"/>
       </w:pPr>
       <w:rPr>
         <w:rFonts w:ascii="Courier New" w:hAnsi="Courier New" w:cs="Courier New" w:hint="default"/>
@@ -14532,7 +18765,7 @@
       <w:lvlText w:val=""/>
       <w:lvlJc w:val="left"/>
       <w:pPr>
-        <w:ind w:left="16560" w:hanging="360"/>
+        <w:ind w:left="2160" w:hanging="360"/>
       </w:pPr>
       <w:rPr>
         <w:rFonts w:ascii="Wingdings" w:hAnsi="Wingdings" w:hint="default"/>
@@ -14544,7 +18777,7 @@
       <w:lvlText w:val=""/>
       <w:lvlJc w:val="left"/>
       <w:pPr>
-        <w:ind w:left="17280" w:hanging="360"/>
+        <w:ind w:left="2880" w:hanging="360"/>
       </w:pPr>
       <w:rPr>
         <w:rFonts w:ascii="Symbol" w:hAnsi="Symbol" w:hint="default"/>
@@ -14556,7 +18789,7 @@
       <w:lvlText w:val="o"/>
       <w:lvlJc w:val="left"/>
       <w:pPr>
-        <w:ind w:left="18000" w:hanging="360"/>
+        <w:ind w:left="3600" w:hanging="360"/>
       </w:pPr>
       <w:rPr>
         <w:rFonts w:ascii="Courier New" w:hAnsi="Courier New" w:cs="Courier New" w:hint="default"/>
@@ -14568,7 +18801,7 @@
       <w:lvlText w:val=""/>
       <w:lvlJc w:val="left"/>
       <w:pPr>
-        <w:ind w:left="18720" w:hanging="360"/>
+        <w:ind w:left="4320" w:hanging="360"/>
       </w:pPr>
       <w:rPr>
         <w:rFonts w:ascii="Wingdings" w:hAnsi="Wingdings" w:hint="default"/>
@@ -14580,7 +18813,7 @@
       <w:lvlText w:val=""/>
       <w:lvlJc w:val="left"/>
       <w:pPr>
-        <w:ind w:left="19440" w:hanging="360"/>
+        <w:ind w:left="5040" w:hanging="360"/>
       </w:pPr>
       <w:rPr>
         <w:rFonts w:ascii="Symbol" w:hAnsi="Symbol" w:hint="default"/>
@@ -14592,7 +18825,7 @@
       <w:lvlText w:val="o"/>
       <w:lvlJc w:val="left"/>
       <w:pPr>
-        <w:ind w:left="20160" w:hanging="360"/>
+        <w:ind w:left="5760" w:hanging="360"/>
       </w:pPr>
       <w:rPr>
         <w:rFonts w:ascii="Courier New" w:hAnsi="Courier New" w:cs="Courier New" w:hint="default"/>
@@ -14604,7 +18837,7 @@
       <w:lvlText w:val=""/>
       <w:lvlJc w:val="left"/>
       <w:pPr>
-        <w:ind w:left="20880" w:hanging="360"/>
+        <w:ind w:left="6480" w:hanging="360"/>
       </w:pPr>
       <w:rPr>
         <w:rFonts w:ascii="Wingdings" w:hAnsi="Wingdings" w:hint="default"/>
@@ -14612,16 +18845,16 @@
     </w:lvl>
   </w:abstractNum>
   <w:abstractNum w:abstractNumId="6" w15:restartNumberingAfterBreak="0">
-    <w:nsid w:val="310B2967"/>
+    <w:nsid w:val="2DD62151"/>
     <w:multiLevelType w:val="hybridMultilevel"/>
-    <w:tmpl w:val="0BF2AF1C"/>
+    <w:tmpl w:val="B096D68C"/>
     <w:lvl w:ilvl="0" w:tplc="04090001">
       <w:start w:val="1"/>
       <w:numFmt w:val="bullet"/>
       <w:lvlText w:val=""/>
       <w:lvlJc w:val="left"/>
       <w:pPr>
-        <w:ind w:left="12240" w:hanging="360"/>
+        <w:ind w:left="15120" w:hanging="360"/>
       </w:pPr>
       <w:rPr>
         <w:rFonts w:ascii="Symbol" w:hAnsi="Symbol" w:hint="default"/>
@@ -14633,7 +18866,7 @@
       <w:lvlText w:val="o"/>
       <w:lvlJc w:val="left"/>
       <w:pPr>
-        <w:ind w:left="12960" w:hanging="360"/>
+        <w:ind w:left="15840" w:hanging="360"/>
       </w:pPr>
       <w:rPr>
         <w:rFonts w:ascii="Courier New" w:hAnsi="Courier New" w:cs="Courier New" w:hint="default"/>
@@ -14645,7 +18878,7 @@
       <w:lvlText w:val=""/>
       <w:lvlJc w:val="left"/>
       <w:pPr>
-        <w:ind w:left="13680" w:hanging="360"/>
+        <w:ind w:left="16560" w:hanging="360"/>
       </w:pPr>
       <w:rPr>
         <w:rFonts w:ascii="Wingdings" w:hAnsi="Wingdings" w:hint="default"/>
@@ -14657,7 +18890,7 @@
       <w:lvlText w:val=""/>
       <w:lvlJc w:val="left"/>
       <w:pPr>
-        <w:ind w:left="14400" w:hanging="360"/>
+        <w:ind w:left="17280" w:hanging="360"/>
       </w:pPr>
       <w:rPr>
         <w:rFonts w:ascii="Symbol" w:hAnsi="Symbol" w:hint="default"/>
@@ -14669,7 +18902,7 @@
       <w:lvlText w:val="o"/>
       <w:lvlJc w:val="left"/>
       <w:pPr>
-        <w:ind w:left="15120" w:hanging="360"/>
+        <w:ind w:left="18000" w:hanging="360"/>
       </w:pPr>
       <w:rPr>
         <w:rFonts w:ascii="Courier New" w:hAnsi="Courier New" w:cs="Courier New" w:hint="default"/>
@@ -14681,7 +18914,7 @@
       <w:lvlText w:val=""/>
       <w:lvlJc w:val="left"/>
       <w:pPr>
-        <w:ind w:left="15840" w:hanging="360"/>
+        <w:ind w:left="18720" w:hanging="360"/>
       </w:pPr>
       <w:rPr>
         <w:rFonts w:ascii="Wingdings" w:hAnsi="Wingdings" w:hint="default"/>
@@ -14693,7 +18926,7 @@
       <w:lvlText w:val=""/>
       <w:lvlJc w:val="left"/>
       <w:pPr>
-        <w:ind w:left="16560" w:hanging="360"/>
+        <w:ind w:left="19440" w:hanging="360"/>
       </w:pPr>
       <w:rPr>
         <w:rFonts w:ascii="Symbol" w:hAnsi="Symbol" w:hint="default"/>
@@ -14705,7 +18938,7 @@
       <w:lvlText w:val="o"/>
       <w:lvlJc w:val="left"/>
       <w:pPr>
-        <w:ind w:left="17280" w:hanging="360"/>
+        <w:ind w:left="20160" w:hanging="360"/>
       </w:pPr>
       <w:rPr>
         <w:rFonts w:ascii="Courier New" w:hAnsi="Courier New" w:cs="Courier New" w:hint="default"/>
@@ -14717,7 +18950,7 @@
       <w:lvlText w:val=""/>
       <w:lvlJc w:val="left"/>
       <w:pPr>
-        <w:ind w:left="18000" w:hanging="360"/>
+        <w:ind w:left="20880" w:hanging="360"/>
       </w:pPr>
       <w:rPr>
         <w:rFonts w:ascii="Wingdings" w:hAnsi="Wingdings" w:hint="default"/>
@@ -14725,6 +18958,119 @@
     </w:lvl>
   </w:abstractNum>
   <w:abstractNum w:abstractNumId="7" w15:restartNumberingAfterBreak="0">
+    <w:nsid w:val="310B2967"/>
+    <w:multiLevelType w:val="hybridMultilevel"/>
+    <w:tmpl w:val="0BF2AF1C"/>
+    <w:lvl w:ilvl="0" w:tplc="04090001">
+      <w:start w:val="1"/>
+      <w:numFmt w:val="bullet"/>
+      <w:lvlText w:val=""/>
+      <w:lvlJc w:val="left"/>
+      <w:pPr>
+        <w:ind w:left="12240" w:hanging="360"/>
+      </w:pPr>
+      <w:rPr>
+        <w:rFonts w:ascii="Symbol" w:hAnsi="Symbol" w:hint="default"/>
+      </w:rPr>
+    </w:lvl>
+    <w:lvl w:ilvl="1" w:tplc="04090003" w:tentative="1">
+      <w:start w:val="1"/>
+      <w:numFmt w:val="bullet"/>
+      <w:lvlText w:val="o"/>
+      <w:lvlJc w:val="left"/>
+      <w:pPr>
+        <w:ind w:left="12960" w:hanging="360"/>
+      </w:pPr>
+      <w:rPr>
+        <w:rFonts w:ascii="Courier New" w:hAnsi="Courier New" w:cs="Courier New" w:hint="default"/>
+      </w:rPr>
+    </w:lvl>
+    <w:lvl w:ilvl="2" w:tplc="04090005" w:tentative="1">
+      <w:start w:val="1"/>
+      <w:numFmt w:val="bullet"/>
+      <w:lvlText w:val=""/>
+      <w:lvlJc w:val="left"/>
+      <w:pPr>
+        <w:ind w:left="13680" w:hanging="360"/>
+      </w:pPr>
+      <w:rPr>
+        <w:rFonts w:ascii="Wingdings" w:hAnsi="Wingdings" w:hint="default"/>
+      </w:rPr>
+    </w:lvl>
+    <w:lvl w:ilvl="3" w:tplc="04090001" w:tentative="1">
+      <w:start w:val="1"/>
+      <w:numFmt w:val="bullet"/>
+      <w:lvlText w:val=""/>
+      <w:lvlJc w:val="left"/>
+      <w:pPr>
+        <w:ind w:left="14400" w:hanging="360"/>
+      </w:pPr>
+      <w:rPr>
+        <w:rFonts w:ascii="Symbol" w:hAnsi="Symbol" w:hint="default"/>
+      </w:rPr>
+    </w:lvl>
+    <w:lvl w:ilvl="4" w:tplc="04090003" w:tentative="1">
+      <w:start w:val="1"/>
+      <w:numFmt w:val="bullet"/>
+      <w:lvlText w:val="o"/>
+      <w:lvlJc w:val="left"/>
+      <w:pPr>
+        <w:ind w:left="15120" w:hanging="360"/>
+      </w:pPr>
+      <w:rPr>
+        <w:rFonts w:ascii="Courier New" w:hAnsi="Courier New" w:cs="Courier New" w:hint="default"/>
+      </w:rPr>
+    </w:lvl>
+    <w:lvl w:ilvl="5" w:tplc="04090005" w:tentative="1">
+      <w:start w:val="1"/>
+      <w:numFmt w:val="bullet"/>
+      <w:lvlText w:val=""/>
+      <w:lvlJc w:val="left"/>
+      <w:pPr>
+        <w:ind w:left="15840" w:hanging="360"/>
+      </w:pPr>
+      <w:rPr>
+        <w:rFonts w:ascii="Wingdings" w:hAnsi="Wingdings" w:hint="default"/>
+      </w:rPr>
+    </w:lvl>
+    <w:lvl w:ilvl="6" w:tplc="04090001" w:tentative="1">
+      <w:start w:val="1"/>
+      <w:numFmt w:val="bullet"/>
+      <w:lvlText w:val=""/>
+      <w:lvlJc w:val="left"/>
+      <w:pPr>
+        <w:ind w:left="16560" w:hanging="360"/>
+      </w:pPr>
+      <w:rPr>
+        <w:rFonts w:ascii="Symbol" w:hAnsi="Symbol" w:hint="default"/>
+      </w:rPr>
+    </w:lvl>
+    <w:lvl w:ilvl="7" w:tplc="04090003" w:tentative="1">
+      <w:start w:val="1"/>
+      <w:numFmt w:val="bullet"/>
+      <w:lvlText w:val="o"/>
+      <w:lvlJc w:val="left"/>
+      <w:pPr>
+        <w:ind w:left="17280" w:hanging="360"/>
+      </w:pPr>
+      <w:rPr>
+        <w:rFonts w:ascii="Courier New" w:hAnsi="Courier New" w:cs="Courier New" w:hint="default"/>
+      </w:rPr>
+    </w:lvl>
+    <w:lvl w:ilvl="8" w:tplc="04090005" w:tentative="1">
+      <w:start w:val="1"/>
+      <w:numFmt w:val="bullet"/>
+      <w:lvlText w:val=""/>
+      <w:lvlJc w:val="left"/>
+      <w:pPr>
+        <w:ind w:left="18000" w:hanging="360"/>
+      </w:pPr>
+      <w:rPr>
+        <w:rFonts w:ascii="Wingdings" w:hAnsi="Wingdings" w:hint="default"/>
+      </w:rPr>
+    </w:lvl>
+  </w:abstractNum>
+  <w:abstractNum w:abstractNumId="8" w15:restartNumberingAfterBreak="0">
     <w:nsid w:val="333F4848"/>
     <w:multiLevelType w:val="multilevel"/>
     <w:tmpl w:val="E55ED6FA"/>
@@ -14828,7 +19174,7 @@
       </w:pPr>
     </w:lvl>
   </w:abstractNum>
-  <w:abstractNum w:abstractNumId="8" w15:restartNumberingAfterBreak="0">
+  <w:abstractNum w:abstractNumId="9" w15:restartNumberingAfterBreak="0">
     <w:nsid w:val="37352D1C"/>
     <w:multiLevelType w:val="hybridMultilevel"/>
     <w:tmpl w:val="8F984A0C"/>
@@ -14941,7 +19287,7 @@
       </w:rPr>
     </w:lvl>
   </w:abstractNum>
-  <w:abstractNum w:abstractNumId="9" w15:restartNumberingAfterBreak="0">
+  <w:abstractNum w:abstractNumId="10" w15:restartNumberingAfterBreak="0">
     <w:nsid w:val="3B4179BB"/>
     <w:multiLevelType w:val="hybridMultilevel"/>
     <w:tmpl w:val="8B56E5DC"/>
@@ -15054,10 +19400,10 @@
       </w:rPr>
     </w:lvl>
   </w:abstractNum>
-  <w:abstractNum w:abstractNumId="10" w15:restartNumberingAfterBreak="0">
+  <w:abstractNum w:abstractNumId="11" w15:restartNumberingAfterBreak="0">
     <w:nsid w:val="41ED593D"/>
     <w:multiLevelType w:val="hybridMultilevel"/>
-    <w:tmpl w:val="335CC45A"/>
+    <w:tmpl w:val="7A64B166"/>
     <w:lvl w:ilvl="0" w:tplc="04090001">
       <w:start w:val="1"/>
       <w:numFmt w:val="bullet"/>
@@ -15164,7 +19510,7 @@
       </w:rPr>
     </w:lvl>
   </w:abstractNum>
-  <w:abstractNum w:abstractNumId="11" w15:restartNumberingAfterBreak="0">
+  <w:abstractNum w:abstractNumId="12" w15:restartNumberingAfterBreak="0">
     <w:nsid w:val="56680D9F"/>
     <w:multiLevelType w:val="hybridMultilevel"/>
     <w:tmpl w:val="A2067030"/>
@@ -15277,7 +19623,7 @@
       </w:rPr>
     </w:lvl>
   </w:abstractNum>
-  <w:abstractNum w:abstractNumId="12" w15:restartNumberingAfterBreak="0">
+  <w:abstractNum w:abstractNumId="13" w15:restartNumberingAfterBreak="0">
     <w:nsid w:val="5E5959D2"/>
     <w:multiLevelType w:val="hybridMultilevel"/>
     <w:tmpl w:val="3CACE1E8"/>
@@ -15390,7 +19736,7 @@
       </w:rPr>
     </w:lvl>
   </w:abstractNum>
-  <w:abstractNum w:abstractNumId="13" w15:restartNumberingAfterBreak="0">
+  <w:abstractNum w:abstractNumId="14" w15:restartNumberingAfterBreak="0">
     <w:nsid w:val="608D57AD"/>
     <w:multiLevelType w:val="hybridMultilevel"/>
     <w:tmpl w:val="93D4CD42"/>
@@ -15503,7 +19849,7 @@
       </w:rPr>
     </w:lvl>
   </w:abstractNum>
-  <w:abstractNum w:abstractNumId="14" w15:restartNumberingAfterBreak="0">
+  <w:abstractNum w:abstractNumId="15" w15:restartNumberingAfterBreak="0">
     <w:nsid w:val="66755DA9"/>
     <w:multiLevelType w:val="hybridMultilevel"/>
     <w:tmpl w:val="CEB694E4"/>
@@ -15616,7 +19962,7 @@
       </w:rPr>
     </w:lvl>
   </w:abstractNum>
-  <w:abstractNum w:abstractNumId="15" w15:restartNumberingAfterBreak="0">
+  <w:abstractNum w:abstractNumId="16" w15:restartNumberingAfterBreak="0">
     <w:nsid w:val="67476B85"/>
     <w:multiLevelType w:val="hybridMultilevel"/>
     <w:tmpl w:val="433CE16A"/>
@@ -15729,7 +20075,7 @@
       </w:rPr>
     </w:lvl>
   </w:abstractNum>
-  <w:abstractNum w:abstractNumId="16" w15:restartNumberingAfterBreak="0">
+  <w:abstractNum w:abstractNumId="17" w15:restartNumberingAfterBreak="0">
     <w:nsid w:val="73530E55"/>
     <w:multiLevelType w:val="hybridMultilevel"/>
     <w:tmpl w:val="1214E76C"/>
@@ -15842,7 +20188,7 @@
       </w:rPr>
     </w:lvl>
   </w:abstractNum>
-  <w:abstractNum w:abstractNumId="17" w15:restartNumberingAfterBreak="0">
+  <w:abstractNum w:abstractNumId="18" w15:restartNumberingAfterBreak="0">
     <w:nsid w:val="7D6B3748"/>
     <w:multiLevelType w:val="hybridMultilevel"/>
     <w:tmpl w:val="F67CA1A2"/>
@@ -15955,8 +20301,118 @@
       </w:rPr>
     </w:lvl>
   </w:abstractNum>
+  <w:abstractNum w:abstractNumId="19" w15:restartNumberingAfterBreak="0">
+    <w:nsid w:val="7F900B39"/>
+    <w:multiLevelType w:val="hybridMultilevel"/>
+    <w:tmpl w:val="5F9EAE52"/>
+    <w:lvl w:ilvl="0" w:tplc="04090001">
+      <w:start w:val="1"/>
+      <w:numFmt w:val="bullet"/>
+      <w:lvlText w:val=""/>
+      <w:lvlJc w:val="left"/>
+      <w:pPr>
+        <w:ind w:left="720" w:hanging="360"/>
+      </w:pPr>
+      <w:rPr>
+        <w:rFonts w:ascii="Symbol" w:hAnsi="Symbol" w:hint="default"/>
+      </w:rPr>
+    </w:lvl>
+    <w:lvl w:ilvl="1" w:tplc="0409000F">
+      <w:start w:val="1"/>
+      <w:numFmt w:val="decimal"/>
+      <w:lvlText w:val="%2."/>
+      <w:lvlJc w:val="left"/>
+      <w:pPr>
+        <w:ind w:left="1080" w:hanging="360"/>
+      </w:pPr>
+    </w:lvl>
+    <w:lvl w:ilvl="2" w:tplc="04090005" w:tentative="1">
+      <w:start w:val="1"/>
+      <w:numFmt w:val="bullet"/>
+      <w:lvlText w:val=""/>
+      <w:lvlJc w:val="left"/>
+      <w:pPr>
+        <w:ind w:left="2160" w:hanging="360"/>
+      </w:pPr>
+      <w:rPr>
+        <w:rFonts w:ascii="Wingdings" w:hAnsi="Wingdings" w:hint="default"/>
+      </w:rPr>
+    </w:lvl>
+    <w:lvl w:ilvl="3" w:tplc="04090001" w:tentative="1">
+      <w:start w:val="1"/>
+      <w:numFmt w:val="bullet"/>
+      <w:lvlText w:val=""/>
+      <w:lvlJc w:val="left"/>
+      <w:pPr>
+        <w:ind w:left="2880" w:hanging="360"/>
+      </w:pPr>
+      <w:rPr>
+        <w:rFonts w:ascii="Symbol" w:hAnsi="Symbol" w:hint="default"/>
+      </w:rPr>
+    </w:lvl>
+    <w:lvl w:ilvl="4" w:tplc="04090003" w:tentative="1">
+      <w:start w:val="1"/>
+      <w:numFmt w:val="bullet"/>
+      <w:lvlText w:val="o"/>
+      <w:lvlJc w:val="left"/>
+      <w:pPr>
+        <w:ind w:left="3600" w:hanging="360"/>
+      </w:pPr>
+      <w:rPr>
+        <w:rFonts w:ascii="Courier New" w:hAnsi="Courier New" w:cs="Courier New" w:hint="default"/>
+      </w:rPr>
+    </w:lvl>
+    <w:lvl w:ilvl="5" w:tplc="04090005" w:tentative="1">
+      <w:start w:val="1"/>
+      <w:numFmt w:val="bullet"/>
+      <w:lvlText w:val=""/>
+      <w:lvlJc w:val="left"/>
+      <w:pPr>
+        <w:ind w:left="4320" w:hanging="360"/>
+      </w:pPr>
+      <w:rPr>
+        <w:rFonts w:ascii="Wingdings" w:hAnsi="Wingdings" w:hint="default"/>
+      </w:rPr>
+    </w:lvl>
+    <w:lvl w:ilvl="6" w:tplc="04090001" w:tentative="1">
+      <w:start w:val="1"/>
+      <w:numFmt w:val="bullet"/>
+      <w:lvlText w:val=""/>
+      <w:lvlJc w:val="left"/>
+      <w:pPr>
+        <w:ind w:left="5040" w:hanging="360"/>
+      </w:pPr>
+      <w:rPr>
+        <w:rFonts w:ascii="Symbol" w:hAnsi="Symbol" w:hint="default"/>
+      </w:rPr>
+    </w:lvl>
+    <w:lvl w:ilvl="7" w:tplc="04090003" w:tentative="1">
+      <w:start w:val="1"/>
+      <w:numFmt w:val="bullet"/>
+      <w:lvlText w:val="o"/>
+      <w:lvlJc w:val="left"/>
+      <w:pPr>
+        <w:ind w:left="5760" w:hanging="360"/>
+      </w:pPr>
+      <w:rPr>
+        <w:rFonts w:ascii="Courier New" w:hAnsi="Courier New" w:cs="Courier New" w:hint="default"/>
+      </w:rPr>
+    </w:lvl>
+    <w:lvl w:ilvl="8" w:tplc="04090005" w:tentative="1">
+      <w:start w:val="1"/>
+      <w:numFmt w:val="bullet"/>
+      <w:lvlText w:val=""/>
+      <w:lvlJc w:val="left"/>
+      <w:pPr>
+        <w:ind w:left="6480" w:hanging="360"/>
+      </w:pPr>
+      <w:rPr>
+        <w:rFonts w:ascii="Wingdings" w:hAnsi="Wingdings" w:hint="default"/>
+      </w:rPr>
+    </w:lvl>
+  </w:abstractNum>
   <w:num w:numId="1" w16cid:durableId="191498757">
-    <w:abstractNumId w:val="7"/>
+    <w:abstractNumId w:val="8"/>
   </w:num>
   <w:num w:numId="2" w16cid:durableId="182407486">
     <w:abstractNumId w:val="1"/>
@@ -15971,43 +20427,49 @@
     <w:abstractNumId w:val="3"/>
   </w:num>
   <w:num w:numId="6" w16cid:durableId="1753818006">
-    <w:abstractNumId w:val="13"/>
+    <w:abstractNumId w:val="14"/>
   </w:num>
   <w:num w:numId="7" w16cid:durableId="1364936553">
-    <w:abstractNumId w:val="11"/>
+    <w:abstractNumId w:val="12"/>
   </w:num>
   <w:num w:numId="8" w16cid:durableId="369304287">
     <w:abstractNumId w:val="2"/>
   </w:num>
   <w:num w:numId="9" w16cid:durableId="949314058">
-    <w:abstractNumId w:val="12"/>
+    <w:abstractNumId w:val="13"/>
   </w:num>
   <w:num w:numId="10" w16cid:durableId="197356508">
+    <w:abstractNumId w:val="7"/>
+  </w:num>
+  <w:num w:numId="11" w16cid:durableId="298268292">
     <w:abstractNumId w:val="6"/>
   </w:num>
-  <w:num w:numId="11" w16cid:durableId="298268292">
+  <w:num w:numId="12" w16cid:durableId="1191068411">
+    <w:abstractNumId w:val="16"/>
+  </w:num>
+  <w:num w:numId="13" w16cid:durableId="308289000">
+    <w:abstractNumId w:val="17"/>
+  </w:num>
+  <w:num w:numId="14" w16cid:durableId="970131679">
+    <w:abstractNumId w:val="18"/>
+  </w:num>
+  <w:num w:numId="15" w16cid:durableId="642462601">
+    <w:abstractNumId w:val="10"/>
+  </w:num>
+  <w:num w:numId="16" w16cid:durableId="464658506">
+    <w:abstractNumId w:val="15"/>
+  </w:num>
+  <w:num w:numId="17" w16cid:durableId="1481114892">
+    <w:abstractNumId w:val="11"/>
+  </w:num>
+  <w:num w:numId="18" w16cid:durableId="678699591">
+    <w:abstractNumId w:val="9"/>
+  </w:num>
+  <w:num w:numId="19" w16cid:durableId="551617773">
     <w:abstractNumId w:val="5"/>
   </w:num>
-  <w:num w:numId="12" w16cid:durableId="1191068411">
-    <w:abstractNumId w:val="15"/>
-  </w:num>
-  <w:num w:numId="13" w16cid:durableId="308289000">
-    <w:abstractNumId w:val="16"/>
-  </w:num>
-  <w:num w:numId="14" w16cid:durableId="970131679">
-    <w:abstractNumId w:val="17"/>
-  </w:num>
-  <w:num w:numId="15" w16cid:durableId="642462601">
-    <w:abstractNumId w:val="9"/>
-  </w:num>
-  <w:num w:numId="16" w16cid:durableId="464658506">
-    <w:abstractNumId w:val="14"/>
-  </w:num>
-  <w:num w:numId="17" w16cid:durableId="1481114892">
-    <w:abstractNumId w:val="10"/>
-  </w:num>
-  <w:num w:numId="18" w16cid:durableId="678699591">
-    <w:abstractNumId w:val="8"/>
+  <w:num w:numId="20" w16cid:durableId="207298938">
+    <w:abstractNumId w:val="19"/>
   </w:num>
 </w:numbering>
 </file>

</xml_diff>

<commit_message>
experimenting on deriving photometric errors
</commit_message>
<xml_diff>
--- a/docs/Detailed Guide.docx
+++ b/docs/Detailed Guide.docx
@@ -4264,7 +4264,7 @@
           <w:lang w:val="en-US"/>
         </w:rPr>
         <w:drawing>
-          <wp:inline distT="0" distB="0" distL="0" distR="0" wp14:anchorId="5BAF7773" wp14:editId="42A603E9">
+          <wp:inline distT="0" distB="0" distL="0" distR="0" wp14:anchorId="5BAF7773" wp14:editId="79296F58">
             <wp:extent cx="4642338" cy="1517192"/>
             <wp:effectExtent l="0" t="0" r="0" b="0"/>
             <wp:docPr id="1794346433" name="Picture 2" descr="A screenshot of a computer error&#10;&#10;Description automatically generated"/>
@@ -13176,7 +13176,7 @@
           <w:lang w:val="en-US"/>
         </w:rPr>
         <w:drawing>
-          <wp:inline distT="0" distB="0" distL="0" distR="0" wp14:anchorId="19055381" wp14:editId="0AD5AEF8">
+          <wp:inline distT="0" distB="0" distL="0" distR="0" wp14:anchorId="19055381" wp14:editId="0AF52216">
             <wp:extent cx="4227968" cy="3120837"/>
             <wp:effectExtent l="0" t="0" r="1270" b="3810"/>
             <wp:docPr id="1442178660" name="Picture 1" descr="A graph of a function&#10;&#10;Description automatically generated with medium confidence"/>
@@ -14129,14 +14129,7 @@
                   <w:rFonts w:ascii="Cambria Math" w:hAnsi="Cambria Math"/>
                   <w:lang w:val="en-US"/>
                 </w:rPr>
-                <m:t xml:space="preserve">s, </m:t>
-              </m:r>
-              <m:r>
-                <w:rPr>
-                  <w:rFonts w:ascii="Cambria Math" w:hAnsi="Cambria Math"/>
-                  <w:lang w:val="en-US"/>
-                </w:rPr>
-                <m:t>lamost</m:t>
+                <m:t>s, lamost</m:t>
               </m:r>
             </m:sub>
             <m:sup>
@@ -14226,14 +14219,7 @@
                   <w:rFonts w:ascii="Cambria Math" w:hAnsi="Cambria Math"/>
                   <w:lang w:val="en-US"/>
                 </w:rPr>
-                <m:t>s,</m:t>
-              </m:r>
-              <m:r>
-                <w:rPr>
-                  <w:rFonts w:ascii="Cambria Math" w:hAnsi="Cambria Math"/>
-                  <w:lang w:val="en-US"/>
-                </w:rPr>
-                <m:t>lamost</m:t>
+                <m:t>s,lamost</m:t>
               </m:r>
             </m:sub>
             <m:sup>
@@ -14940,14 +14926,7 @@
                       <w:rFonts w:ascii="Cambria Math" w:hAnsi="Cambria Math"/>
                       <w:lang w:val="en-US"/>
                     </w:rPr>
-                    <m:t>lamost</m:t>
-                  </m:r>
-                  <m:r>
-                    <w:rPr>
-                      <w:rFonts w:ascii="Cambria Math" w:hAnsi="Cambria Math"/>
-                      <w:lang w:val="en-US"/>
-                    </w:rPr>
-                    <m:t>,i</m:t>
+                    <m:t>lamost,i</m:t>
                   </m:r>
                 </m:sub>
                 <m:sup>
@@ -15996,14 +15975,7 @@
                   <w:rFonts w:ascii="Cambria Math" w:eastAsiaTheme="minorEastAsia" w:hAnsi="Cambria Math"/>
                   <w:lang w:val="en-US"/>
                 </w:rPr>
-                <m:t>lamost</m:t>
-              </m:r>
-              <m:r>
-                <w:rPr>
-                  <w:rFonts w:ascii="Cambria Math" w:eastAsiaTheme="minorEastAsia" w:hAnsi="Cambria Math"/>
-                  <w:lang w:val="en-US"/>
-                </w:rPr>
-                <m:t>,new</m:t>
+                <m:t>lamost,new</m:t>
               </m:r>
             </m:sub>
           </m:sSub>
@@ -17396,21 +17368,7 @@
               <w:rFonts w:ascii="Cambria Math" w:hAnsi="Cambria Math"/>
               <w:lang w:val="en-US"/>
             </w:rPr>
-            <m:t>d</m:t>
-          </m:r>
-          <m:r>
-            <w:rPr>
-              <w:rFonts w:ascii="Cambria Math" w:hAnsi="Cambria Math"/>
-              <w:lang w:val="en-US"/>
-            </w:rPr>
-            <m:t>y</m:t>
-          </m:r>
-          <m:r>
-            <w:rPr>
-              <w:rFonts w:ascii="Cambria Math" w:hAnsi="Cambria Math"/>
-              <w:lang w:val="en-US"/>
-            </w:rPr>
-            <m:t>=</m:t>
+            <m:t>dy=</m:t>
           </m:r>
           <m:nary>
             <m:naryPr>
@@ -18043,14 +18001,7 @@
                               <w:rFonts w:ascii="Cambria Math" w:eastAsiaTheme="minorEastAsia" w:hAnsi="Cambria Math"/>
                               <w:lang w:val="en-US"/>
                             </w:rPr>
-                            <m:t>d</m:t>
-                          </m:r>
-                          <m:r>
-                            <w:rPr>
-                              <w:rFonts w:ascii="Cambria Math" w:eastAsiaTheme="minorEastAsia" w:hAnsi="Cambria Math"/>
-                              <w:lang w:val="en-US"/>
-                            </w:rPr>
-                            <m:t>y</m:t>
+                            <m:t>dy</m:t>
                           </m:r>
                         </m:e>
                       </m:d>
@@ -18300,13 +18251,7 @@
         <w:rPr>
           <w:lang w:val="en-US"/>
         </w:rPr>
-        <w:t>Iteration</w:t>
-      </w:r>
-      <w:r>
-        <w:rPr>
-          <w:lang w:val="en-US"/>
-        </w:rPr>
-        <w:t xml:space="preserve"> stopping criteria: maximum significance from the three surveys (offset/</w:t>
+        <w:t>Iteration stopping criteria: maximum significance from the three surveys (offset/</w:t>
       </w:r>
       <w:proofErr w:type="spellStart"/>
       <w:r>
@@ -23087,7 +23032,129 @@
         <w:rPr>
           <w:lang w:val="en-US"/>
         </w:rPr>
-        <w:t xml:space="preserve"> by 6dFGS offset</w:t>
+        <w:t xml:space="preserve"> by 6dFGS </w:t>
+      </w:r>
+      <w:proofErr w:type="gramStart"/>
+      <w:r>
+        <w:rPr>
+          <w:lang w:val="en-US"/>
+        </w:rPr>
+        <w:t>offset</w:t>
+      </w:r>
+      <w:proofErr w:type="gramEnd"/>
+    </w:p>
+    <w:p>
+      <w:pPr>
+        <w:pStyle w:val="ListParagraph"/>
+        <w:numPr>
+          <w:ilvl w:val="1"/>
+          <w:numId w:val="20"/>
+        </w:numPr>
+        <w:rPr>
+          <w:lang w:val="en-US"/>
+        </w:rPr>
+      </w:pPr>
+      <w:r>
+        <w:rPr>
+          <w:lang w:val="en-US"/>
+        </w:rPr>
+        <w:t xml:space="preserve">In my paper I included Christina’s selection (chi-squared, </w:t>
+      </w:r>
+      <w:proofErr w:type="spellStart"/>
+      <w:r>
+        <w:rPr>
+          <w:lang w:val="en-US"/>
+        </w:rPr>
+        <w:t>etc</w:t>
+      </w:r>
+      <w:proofErr w:type="spellEnd"/>
+      <w:r>
+        <w:rPr>
+          <w:lang w:val="en-US"/>
+        </w:rPr>
+        <w:t xml:space="preserve">) but I forgot how to obtain </w:t>
+      </w:r>
+      <w:proofErr w:type="gramStart"/>
+      <w:r>
+        <w:rPr>
+          <w:lang w:val="en-US"/>
+        </w:rPr>
+        <w:t>them</w:t>
+      </w:r>
+      <w:proofErr w:type="gramEnd"/>
+    </w:p>
+    <w:p>
+      <w:pPr>
+        <w:pStyle w:val="ListParagraph"/>
+        <w:numPr>
+          <w:ilvl w:val="1"/>
+          <w:numId w:val="20"/>
+        </w:numPr>
+        <w:rPr>
+          <w:lang w:val="en-US"/>
+        </w:rPr>
+      </w:pPr>
+      <w:r>
+        <w:rPr>
+          <w:lang w:val="en-US"/>
+        </w:rPr>
+        <w:t xml:space="preserve">Maybe </w:t>
+      </w:r>
+      <w:r>
+        <w:rPr>
+          <w:lang w:val="en-US"/>
+        </w:rPr>
+        <w:t>I</w:t>
+      </w:r>
+      <w:r>
+        <w:rPr>
+          <w:lang w:val="en-US"/>
+        </w:rPr>
+        <w:t xml:space="preserve"> should </w:t>
+      </w:r>
+      <w:r>
+        <w:rPr>
+          <w:lang w:val="en-US"/>
+        </w:rPr>
+        <w:t xml:space="preserve">just use ETG-selected galaxies from the beginning (the selection criteria are well-defined) </w:t>
+      </w:r>
+      <w:r>
+        <w:rPr>
+          <w:lang w:val="en-US"/>
+        </w:rPr>
+        <w:sym w:font="Wingdings" w:char="F0E0"/>
+      </w:r>
+      <w:r>
+        <w:rPr>
+          <w:lang w:val="en-US"/>
+        </w:rPr>
+        <w:t xml:space="preserve"> obtain 2MASS photometry and record how many remain </w:t>
+      </w:r>
+      <w:r>
+        <w:rPr>
+          <w:lang w:val="en-US"/>
+        </w:rPr>
+        <w:sym w:font="Wingdings" w:char="F0E0"/>
+      </w:r>
+      <w:r>
+        <w:rPr>
+          <w:lang w:val="en-US"/>
+        </w:rPr>
+        <w:t xml:space="preserve"> apply the volume, magnitude, and </w:t>
+      </w:r>
+      <w:proofErr w:type="spellStart"/>
+      <w:r>
+        <w:rPr>
+          <w:lang w:val="en-US"/>
+        </w:rPr>
+        <w:t>veldisp</w:t>
+      </w:r>
+      <w:proofErr w:type="spellEnd"/>
+      <w:r>
+        <w:rPr>
+          <w:lang w:val="en-US"/>
+        </w:rPr>
+        <w:t xml:space="preserve"> cut so the effect from each selection can be tracked clearly </w:t>
       </w:r>
     </w:p>
     <w:sectPr>

</xml_diff>

<commit_message>
add: option to pick one of the three scaling methods: old way, sdss as fiducial, and only lamost scaling
</commit_message>
<xml_diff>
--- a/docs/Detailed Guide.docx
+++ b/docs/Detailed Guide.docx
@@ -2695,7 +2695,7 @@
           <w:lang w:val="en-US"/>
         </w:rPr>
         <w:drawing>
-          <wp:inline distT="0" distB="0" distL="0" distR="0" wp14:anchorId="5BAF7773" wp14:editId="1E0DB5F5">
+          <wp:inline distT="0" distB="0" distL="0" distR="0" wp14:anchorId="5BAF7773" wp14:editId="5ADE7AB6">
             <wp:extent cx="4642338" cy="1517192"/>
             <wp:effectExtent l="0" t="0" r="0" b="0"/>
             <wp:docPr id="1794346433" name="Picture 2" descr="A screenshot of a computer error&#10;&#10;Description automatically generated"/>
@@ -9568,7 +9568,21 @@
               <w:rFonts w:ascii="Cambria Math" w:hAnsi="Cambria Math"/>
               <w:lang w:val="en-US"/>
             </w:rPr>
-            <m:t>=σ×</m:t>
+            <m:t>=</m:t>
+          </m:r>
+          <m:r>
+            <w:rPr>
+              <w:rFonts w:ascii="Cambria Math" w:hAnsi="Cambria Math"/>
+              <w:lang w:val="en-US"/>
+            </w:rPr>
+            <m:t>σ</m:t>
+          </m:r>
+          <m:r>
+            <w:rPr>
+              <w:rFonts w:ascii="Cambria Math" w:hAnsi="Cambria Math"/>
+              <w:lang w:val="en-US"/>
+            </w:rPr>
+            <m:t>×</m:t>
           </m:r>
           <m:sSup>
             <m:sSupPr>
@@ -9681,7 +9695,14 @@
                   <w:rFonts w:ascii="Cambria Math" w:hAnsi="Cambria Math"/>
                   <w:lang w:val="en-US"/>
                 </w:rPr>
-                <m:t>-0.04</m:t>
+                <m:t>-</m:t>
+              </m:r>
+              <m:r>
+                <w:rPr>
+                  <w:rFonts w:ascii="Cambria Math" w:hAnsi="Cambria Math"/>
+                  <w:lang w:val="en-US"/>
+                </w:rPr>
+                <m:t>0.04</m:t>
               </m:r>
             </m:sup>
           </m:sSup>
@@ -10112,7 +10133,21 @@
                   <w:rFonts w:ascii="Cambria Math" w:hAnsi="Cambria Math"/>
                   <w:lang w:val="en-US"/>
                 </w:rPr>
-                <m:t>b/a</m:t>
+                <m:t>b</m:t>
+              </m:r>
+              <m:r>
+                <w:rPr>
+                  <w:rFonts w:ascii="Cambria Math" w:hAnsi="Cambria Math"/>
+                  <w:lang w:val="en-US"/>
+                </w:rPr>
+                <m:t>/</m:t>
+              </m:r>
+              <m:r>
+                <w:rPr>
+                  <w:rFonts w:ascii="Cambria Math" w:hAnsi="Cambria Math"/>
+                  <w:lang w:val="en-US"/>
+                </w:rPr>
+                <m:t>a</m:t>
               </m:r>
             </m:e>
           </m:rad>
@@ -10424,7 +10459,14 @@
                       <w:rFonts w:ascii="Cambria Math" w:hAnsi="Cambria Math"/>
                       <w:lang w:val="en-US"/>
                     </w:rPr>
-                    <m:t>1000×π</m:t>
+                    <m:t>1000×</m:t>
+                  </m:r>
+                  <m:r>
+                    <w:rPr>
+                      <w:rFonts w:ascii="Cambria Math" w:hAnsi="Cambria Math"/>
+                      <w:lang w:val="en-US"/>
+                    </w:rPr>
+                    <m:t>π</m:t>
                   </m:r>
                 </m:num>
                 <m:den>
@@ -10529,7 +10571,14 @@
                       <w:rFonts w:ascii="Cambria Math" w:hAnsi="Cambria Math"/>
                       <w:lang w:val="en-US"/>
                     </w:rPr>
-                    <m:t>hel</m:t>
+                    <m:t>h</m:t>
+                  </m:r>
+                  <m:r>
+                    <w:rPr>
+                      <w:rFonts w:ascii="Cambria Math" w:hAnsi="Cambria Math"/>
+                      <w:lang w:val="en-US"/>
+                    </w:rPr>
+                    <m:t>el</m:t>
                   </m:r>
                 </m:sub>
               </m:sSub>
@@ -10648,7 +10697,14 @@
                   <w:rFonts w:ascii="Cambria Math" w:hAnsi="Cambria Math"/>
                   <w:lang w:val="en-US"/>
                 </w:rPr>
-                <m:t>⊙,λ</m:t>
+                <m:t>⊙,</m:t>
+              </m:r>
+              <m:r>
+                <w:rPr>
+                  <w:rFonts w:ascii="Cambria Math" w:hAnsi="Cambria Math"/>
+                  <w:lang w:val="en-US"/>
+                </w:rPr>
+                <m:t>λ</m:t>
               </m:r>
             </m:sub>
           </m:sSub>
@@ -10657,7 +10713,14 @@
               <w:rFonts w:ascii="Cambria Math" w:hAnsi="Cambria Math"/>
               <w:lang w:val="en-US"/>
             </w:rPr>
-            <m:t>-0.4</m:t>
+            <m:t>-</m:t>
+          </m:r>
+          <m:r>
+            <w:rPr>
+              <w:rFonts w:ascii="Cambria Math" w:hAnsi="Cambria Math"/>
+              <w:lang w:val="en-US"/>
+            </w:rPr>
+            <m:t>0.4</m:t>
           </m:r>
           <m:sSub>
             <m:sSubPr>
@@ -10751,7 +10814,14 @@
                   <w:rFonts w:ascii="Cambria Math" w:hAnsi="Cambria Math"/>
                   <w:lang w:val="en-US"/>
                 </w:rPr>
-                <m:t>2π</m:t>
+                <m:t>2</m:t>
+              </m:r>
+              <m:r>
+                <w:rPr>
+                  <w:rFonts w:ascii="Cambria Math" w:hAnsi="Cambria Math"/>
+                  <w:lang w:val="en-US"/>
+                </w:rPr>
+                <m:t>π</m:t>
               </m:r>
             </m:e>
           </m:func>
@@ -10760,7 +10830,14 @@
               <w:rFonts w:ascii="Cambria Math" w:hAnsi="Cambria Math"/>
               <w:lang w:val="en-US"/>
             </w:rPr>
-            <m:t>-2</m:t>
+            <m:t>-</m:t>
+          </m:r>
+          <m:r>
+            <w:rPr>
+              <w:rFonts w:ascii="Cambria Math" w:hAnsi="Cambria Math"/>
+              <w:lang w:val="en-US"/>
+            </w:rPr>
+            <m:t>2</m:t>
           </m:r>
           <m:func>
             <m:funcPr>
@@ -10957,7 +11034,14 @@
                           <w:rFonts w:ascii="Cambria Math" w:hAnsi="Cambria Math"/>
                           <w:lang w:val="en-US"/>
                         </w:rPr>
-                        <m:t>hel</m:t>
+                        <m:t>h</m:t>
+                      </m:r>
+                      <m:r>
+                        <w:rPr>
+                          <w:rFonts w:ascii="Cambria Math" w:hAnsi="Cambria Math"/>
+                          <w:lang w:val="en-US"/>
+                        </w:rPr>
+                        <m:t>el</m:t>
                       </m:r>
                     </m:sub>
                   </m:sSub>
@@ -10970,7 +11054,14 @@
               <w:rFonts w:ascii="Cambria Math" w:hAnsi="Cambria Math"/>
               <w:lang w:val="en-US"/>
             </w:rPr>
-            <m:t>+0.4kco</m:t>
+            <m:t>+0.4</m:t>
+          </m:r>
+          <m:r>
+            <w:rPr>
+              <w:rFonts w:ascii="Cambria Math" w:hAnsi="Cambria Math"/>
+              <w:lang w:val="en-US"/>
+            </w:rPr>
+            <m:t>kco</m:t>
           </m:r>
           <m:sSub>
             <m:sSubPr>
@@ -11126,7 +11217,14 @@
                       <w:rFonts w:ascii="Cambria Math" w:hAnsi="Cambria Math"/>
                       <w:lang w:val="en-US"/>
                     </w:rPr>
-                    <m:t>10π</m:t>
+                    <m:t>10</m:t>
+                  </m:r>
+                  <m:r>
+                    <w:rPr>
+                      <w:rFonts w:ascii="Cambria Math" w:hAnsi="Cambria Math"/>
+                      <w:lang w:val="en-US"/>
+                    </w:rPr>
+                    <m:t>π</m:t>
                   </m:r>
                 </m:den>
               </m:f>
@@ -11607,7 +11705,7 @@
           <w:lang w:val="en-US"/>
         </w:rPr>
         <w:drawing>
-          <wp:inline distT="0" distB="0" distL="0" distR="0" wp14:anchorId="19055381" wp14:editId="201D45DB">
+          <wp:inline distT="0" distB="0" distL="0" distR="0" wp14:anchorId="19055381" wp14:editId="41EA76DB">
             <wp:extent cx="4227968" cy="3120837"/>
             <wp:effectExtent l="0" t="0" r="1270" b="3810"/>
             <wp:docPr id="1442178660" name="Picture 1" descr="A graph of a function&#10;&#10;Description automatically generated with medium confidence"/>
@@ -12522,7 +12620,21 @@
                   <w:rFonts w:ascii="Cambria Math" w:hAnsi="Cambria Math"/>
                   <w:lang w:val="en-US"/>
                 </w:rPr>
-                <m:t>s, lamost</m:t>
+                <m:t>s</m:t>
+              </m:r>
+              <m:r>
+                <w:rPr>
+                  <w:rFonts w:ascii="Cambria Math" w:hAnsi="Cambria Math"/>
+                  <w:lang w:val="en-US"/>
+                </w:rPr>
+                <m:t xml:space="preserve">, </m:t>
+              </m:r>
+              <m:r>
+                <w:rPr>
+                  <w:rFonts w:ascii="Cambria Math" w:hAnsi="Cambria Math"/>
+                  <w:lang w:val="en-US"/>
+                </w:rPr>
+                <m:t>lamost</m:t>
               </m:r>
             </m:sub>
             <m:sup>
@@ -12531,7 +12643,14 @@
                   <w:rFonts w:ascii="Cambria Math" w:hAnsi="Cambria Math"/>
                   <w:lang w:val="en-US"/>
                 </w:rPr>
-                <m:t>i+1</m:t>
+                <m:t>i</m:t>
+              </m:r>
+              <m:r>
+                <w:rPr>
+                  <w:rFonts w:ascii="Cambria Math" w:hAnsi="Cambria Math"/>
+                  <w:lang w:val="en-US"/>
+                </w:rPr>
+                <m:t>+1</m:t>
               </m:r>
             </m:sup>
           </m:sSubSup>
@@ -12612,7 +12731,21 @@
                   <w:rFonts w:ascii="Cambria Math" w:hAnsi="Cambria Math"/>
                   <w:lang w:val="en-US"/>
                 </w:rPr>
-                <m:t>s,lamost</m:t>
+                <m:t>s</m:t>
+              </m:r>
+              <m:r>
+                <w:rPr>
+                  <w:rFonts w:ascii="Cambria Math" w:hAnsi="Cambria Math"/>
+                  <w:lang w:val="en-US"/>
+                </w:rPr>
+                <m:t>,</m:t>
+              </m:r>
+              <m:r>
+                <w:rPr>
+                  <w:rFonts w:ascii="Cambria Math" w:hAnsi="Cambria Math"/>
+                  <w:lang w:val="en-US"/>
+                </w:rPr>
+                <m:t>lamost</m:t>
               </m:r>
             </m:sub>
             <m:sup>
@@ -12694,7 +12827,14 @@
                   <w:rFonts w:ascii="Cambria Math" w:hAnsi="Cambria Math"/>
                   <w:lang w:val="en-US"/>
                 </w:rPr>
-                <m:t>lamost,</m:t>
+                <m:t>lamost</m:t>
+              </m:r>
+              <m:r>
+                <w:rPr>
+                  <w:rFonts w:ascii="Cambria Math" w:hAnsi="Cambria Math"/>
+                  <w:lang w:val="en-US"/>
+                </w:rPr>
+                <m:t>,</m:t>
               </m:r>
               <m:r>
                 <w:rPr>
@@ -12828,7 +12968,14 @@
                           <w:rFonts w:ascii="Cambria Math" w:hAnsi="Cambria Math"/>
                           <w:lang w:val="en-US"/>
                         </w:rPr>
-                        <m:t>s,</m:t>
+                        <m:t>s</m:t>
+                      </m:r>
+                      <m:r>
+                        <w:rPr>
+                          <w:rFonts w:ascii="Cambria Math" w:hAnsi="Cambria Math"/>
+                          <w:lang w:val="en-US"/>
+                        </w:rPr>
+                        <m:t>,</m:t>
                       </m:r>
                       <m:r>
                         <w:rPr>
@@ -12880,7 +13027,21 @@
                           <w:rFonts w:ascii="Cambria Math" w:hAnsi="Cambria Math"/>
                           <w:lang w:val="en-US"/>
                         </w:rPr>
-                        <m:t>s,lamost</m:t>
+                        <m:t>s</m:t>
+                      </m:r>
+                      <m:r>
+                        <w:rPr>
+                          <w:rFonts w:ascii="Cambria Math" w:hAnsi="Cambria Math"/>
+                          <w:lang w:val="en-US"/>
+                        </w:rPr>
+                        <m:t>,</m:t>
+                      </m:r>
+                      <m:r>
+                        <w:rPr>
+                          <w:rFonts w:ascii="Cambria Math" w:hAnsi="Cambria Math"/>
+                          <w:lang w:val="en-US"/>
+                        </w:rPr>
+                        <m:t>lamost</m:t>
                       </m:r>
                     </m:sub>
                     <m:sup>
@@ -13019,14 +13180,7 @@
             <w:rFonts w:ascii="Cambria Math" w:eastAsiaTheme="minorEastAsia" w:hAnsi="Cambria Math"/>
             <w:lang w:val="en-US"/>
           </w:rPr>
-          <m:t>≤</m:t>
-        </m:r>
-        <m:r>
-          <w:rPr>
-            <w:rFonts w:ascii="Cambria Math" w:eastAsiaTheme="minorEastAsia" w:hAnsi="Cambria Math"/>
-            <w:lang w:val="en-US"/>
-          </w:rPr>
-          <m:t>3.5</m:t>
+          <m:t>≤3.5</m:t>
         </m:r>
       </m:oMath>
     </w:p>
@@ -13377,14 +13531,7 @@
                       <w:rFonts w:ascii="Cambria Math" w:hAnsi="Cambria Math"/>
                       <w:lang w:val="en-US"/>
                     </w:rPr>
-                    <m:t>fiducial</m:t>
-                  </m:r>
-                  <m:r>
-                    <w:rPr>
-                      <w:rFonts w:ascii="Cambria Math" w:hAnsi="Cambria Math"/>
-                      <w:lang w:val="en-US"/>
-                    </w:rPr>
-                    <m:t>,i</m:t>
+                    <m:t>fiducial,i</m:t>
                   </m:r>
                 </m:sub>
                 <m:sup>
@@ -13452,7 +13599,21 @@
                   <w:rFonts w:ascii="Cambria Math" w:hAnsi="Cambria Math"/>
                   <w:lang w:val="en-US"/>
                 </w:rPr>
-                <m:t>lamost,fiducial</m:t>
+                <m:t>lamost</m:t>
+              </m:r>
+              <m:r>
+                <w:rPr>
+                  <w:rFonts w:ascii="Cambria Math" w:hAnsi="Cambria Math"/>
+                  <w:lang w:val="en-US"/>
+                </w:rPr>
+                <m:t>,</m:t>
+              </m:r>
+              <m:r>
+                <w:rPr>
+                  <w:rFonts w:ascii="Cambria Math" w:hAnsi="Cambria Math"/>
+                  <w:lang w:val="en-US"/>
+                </w:rPr>
+                <m:t>fiducial</m:t>
               </m:r>
             </m:sub>
             <m:sup>
@@ -13538,7 +13699,21 @@
                           <w:rFonts w:ascii="Cambria Math" w:hAnsi="Cambria Math"/>
                           <w:lang w:val="en-US"/>
                         </w:rPr>
-                        <m:t>lamost,fiducial</m:t>
+                        <m:t>lamost</m:t>
+                      </m:r>
+                      <m:r>
+                        <w:rPr>
+                          <w:rFonts w:ascii="Cambria Math" w:hAnsi="Cambria Math"/>
+                          <w:lang w:val="en-US"/>
+                        </w:rPr>
+                        <m:t>,</m:t>
+                      </m:r>
+                      <m:r>
+                        <w:rPr>
+                          <w:rFonts w:ascii="Cambria Math" w:hAnsi="Cambria Math"/>
+                          <w:lang w:val="en-US"/>
+                        </w:rPr>
+                        <m:t>fiducial</m:t>
                       </m:r>
                     </m:sub>
                     <m:sup>
@@ -13663,7 +13838,21 @@
                   <w:rFonts w:ascii="Cambria Math" w:hAnsi="Cambria Math"/>
                   <w:lang w:val="en-US"/>
                 </w:rPr>
-                <m:t>sdss_fiducial</m:t>
+                <m:t>sdss</m:t>
+              </m:r>
+              <m:r>
+                <w:rPr>
+                  <w:rFonts w:ascii="Cambria Math" w:hAnsi="Cambria Math"/>
+                  <w:lang w:val="en-US"/>
+                </w:rPr>
+                <m:t>_</m:t>
+              </m:r>
+              <m:r>
+                <w:rPr>
+                  <w:rFonts w:ascii="Cambria Math" w:hAnsi="Cambria Math"/>
+                  <w:lang w:val="en-US"/>
+                </w:rPr>
+                <m:t>fiducial</m:t>
               </m:r>
             </m:sub>
           </m:sSub>
@@ -13719,7 +13908,14 @@
                       <w:rFonts w:ascii="Cambria Math" w:hAnsi="Cambria Math"/>
                       <w:lang w:val="en-US"/>
                     </w:rPr>
-                    <m:t>,sdss</m:t>
+                    <m:t>,</m:t>
+                  </m:r>
+                  <m:r>
+                    <w:rPr>
+                      <w:rFonts w:ascii="Cambria Math" w:hAnsi="Cambria Math"/>
+                      <w:lang w:val="en-US"/>
+                    </w:rPr>
+                    <m:t>sdss</m:t>
                   </m:r>
                 </m:sub>
                 <m:sup>
@@ -13782,7 +13978,14 @@
                           <w:rFonts w:ascii="Cambria Math" w:hAnsi="Cambria Math"/>
                           <w:lang w:val="en-US"/>
                         </w:rPr>
-                        <m:t>,sdss</m:t>
+                        <m:t>,</m:t>
+                      </m:r>
+                      <m:r>
+                        <w:rPr>
+                          <w:rFonts w:ascii="Cambria Math" w:hAnsi="Cambria Math"/>
+                          <w:lang w:val="en-US"/>
+                        </w:rPr>
+                        <m:t>sdss</m:t>
                       </m:r>
                     </m:sub>
                     <m:sup>
@@ -13800,7 +14003,14 @@
                       <w:rFonts w:ascii="Cambria Math" w:hAnsi="Cambria Math"/>
                       <w:lang w:val="en-US"/>
                     </w:rPr>
-                    <m:t>-1</m:t>
+                    <m:t>-</m:t>
+                  </m:r>
+                  <m:r>
+                    <w:rPr>
+                      <w:rFonts w:ascii="Cambria Math" w:hAnsi="Cambria Math"/>
+                      <w:lang w:val="en-US"/>
+                    </w:rPr>
+                    <m:t>1</m:t>
                   </m:r>
                 </m:e>
               </m:d>
@@ -13943,21 +14153,7 @@
                   <w:rFonts w:ascii="Cambria Math" w:hAnsi="Cambria Math"/>
                   <w:lang w:val="en-US"/>
                 </w:rPr>
-                <m:t>lamost,</m:t>
-              </m:r>
-              <m:r>
-                <w:rPr>
-                  <w:rFonts w:ascii="Cambria Math" w:hAnsi="Cambria Math"/>
-                  <w:lang w:val="en-US"/>
-                </w:rPr>
-                <m:t>6df</m:t>
-              </m:r>
-              <m:r>
-                <w:rPr>
-                  <w:rFonts w:ascii="Cambria Math" w:hAnsi="Cambria Math"/>
-                  <w:lang w:val="en-US"/>
-                </w:rPr>
-                <m:t>_fiducial</m:t>
+                <m:t>lamost,6df_fiducial</m:t>
               </m:r>
             </m:sub>
           </m:sSub>
@@ -14006,14 +14202,7 @@
                       <w:rFonts w:ascii="Cambria Math" w:hAnsi="Cambria Math"/>
                       <w:lang w:val="en-US"/>
                     </w:rPr>
-                    <m:t>lamost,</m:t>
-                  </m:r>
-                  <m:r>
-                    <w:rPr>
-                      <w:rFonts w:ascii="Cambria Math" w:hAnsi="Cambria Math"/>
-                      <w:lang w:val="en-US"/>
-                    </w:rPr>
-                    <m:t>6df</m:t>
+                    <m:t>lamost,6df</m:t>
                   </m:r>
                 </m:sub>
                 <m:sup>
@@ -14069,14 +14258,7 @@
                           <w:rFonts w:ascii="Cambria Math" w:hAnsi="Cambria Math"/>
                           <w:lang w:val="en-US"/>
                         </w:rPr>
-                        <m:t>lamost,</m:t>
-                      </m:r>
-                      <m:r>
-                        <w:rPr>
-                          <w:rFonts w:ascii="Cambria Math" w:hAnsi="Cambria Math"/>
-                          <w:lang w:val="en-US"/>
-                        </w:rPr>
-                        <m:t>6df</m:t>
+                        <m:t>lamost,6df</m:t>
                       </m:r>
                     </m:sub>
                     <m:sup>
@@ -14274,7 +14456,35 @@
                   <w:rFonts w:ascii="Cambria Math" w:hAnsi="Cambria Math"/>
                   <w:lang w:val="en-US"/>
                 </w:rPr>
-                <m:t>lamost,sdss_fiducial</m:t>
+                <m:t>lamost</m:t>
+              </m:r>
+              <m:r>
+                <w:rPr>
+                  <w:rFonts w:ascii="Cambria Math" w:hAnsi="Cambria Math"/>
+                  <w:lang w:val="en-US"/>
+                </w:rPr>
+                <m:t>,</m:t>
+              </m:r>
+              <m:r>
+                <w:rPr>
+                  <w:rFonts w:ascii="Cambria Math" w:hAnsi="Cambria Math"/>
+                  <w:lang w:val="en-US"/>
+                </w:rPr>
+                <m:t>sdss</m:t>
+              </m:r>
+              <m:r>
+                <w:rPr>
+                  <w:rFonts w:ascii="Cambria Math" w:hAnsi="Cambria Math"/>
+                  <w:lang w:val="en-US"/>
+                </w:rPr>
+                <m:t>_</m:t>
+              </m:r>
+              <m:r>
+                <w:rPr>
+                  <w:rFonts w:ascii="Cambria Math" w:hAnsi="Cambria Math"/>
+                  <w:lang w:val="en-US"/>
+                </w:rPr>
+                <m:t>fiducial</m:t>
               </m:r>
             </m:sub>
             <m:sup>
@@ -14283,7 +14493,14 @@
                   <w:rFonts w:ascii="Cambria Math" w:hAnsi="Cambria Math"/>
                   <w:lang w:val="en-US"/>
                 </w:rPr>
-                <m:t>i+1</m:t>
+                <m:t>i</m:t>
+              </m:r>
+              <m:r>
+                <w:rPr>
+                  <w:rFonts w:ascii="Cambria Math" w:hAnsi="Cambria Math"/>
+                  <w:lang w:val="en-US"/>
+                </w:rPr>
+                <m:t>+1</m:t>
               </m:r>
             </m:sup>
           </m:sSubSup>
@@ -14319,7 +14536,35 @@
                   <w:rFonts w:ascii="Cambria Math" w:hAnsi="Cambria Math"/>
                   <w:lang w:val="en-US"/>
                 </w:rPr>
-                <m:t>lamost,sdss_fiducial</m:t>
+                <m:t>lamost</m:t>
+              </m:r>
+              <m:r>
+                <w:rPr>
+                  <w:rFonts w:ascii="Cambria Math" w:hAnsi="Cambria Math"/>
+                  <w:lang w:val="en-US"/>
+                </w:rPr>
+                <m:t>,</m:t>
+              </m:r>
+              <m:r>
+                <w:rPr>
+                  <w:rFonts w:ascii="Cambria Math" w:hAnsi="Cambria Math"/>
+                  <w:lang w:val="en-US"/>
+                </w:rPr>
+                <m:t>sdss</m:t>
+              </m:r>
+              <m:r>
+                <w:rPr>
+                  <w:rFonts w:ascii="Cambria Math" w:hAnsi="Cambria Math"/>
+                  <w:lang w:val="en-US"/>
+                </w:rPr>
+                <m:t>_</m:t>
+              </m:r>
+              <m:r>
+                <w:rPr>
+                  <w:rFonts w:ascii="Cambria Math" w:hAnsi="Cambria Math"/>
+                  <w:lang w:val="en-US"/>
+                </w:rPr>
+                <m:t>fiducial</m:t>
               </m:r>
             </m:sub>
             <m:sup>
@@ -14406,7 +14651,35 @@
                   <w:rFonts w:ascii="Cambria Math" w:hAnsi="Cambria Math"/>
                   <w:lang w:val="en-US"/>
                 </w:rPr>
-                <m:t>lamost,6df_fiducial</m:t>
+                <m:t>lamost</m:t>
+              </m:r>
+              <m:r>
+                <w:rPr>
+                  <w:rFonts w:ascii="Cambria Math" w:hAnsi="Cambria Math"/>
+                  <w:lang w:val="en-US"/>
+                </w:rPr>
+                <m:t>,6</m:t>
+              </m:r>
+              <m:r>
+                <w:rPr>
+                  <w:rFonts w:ascii="Cambria Math" w:hAnsi="Cambria Math"/>
+                  <w:lang w:val="en-US"/>
+                </w:rPr>
+                <m:t>df</m:t>
+              </m:r>
+              <m:r>
+                <w:rPr>
+                  <w:rFonts w:ascii="Cambria Math" w:hAnsi="Cambria Math"/>
+                  <w:lang w:val="en-US"/>
+                </w:rPr>
+                <m:t>_</m:t>
+              </m:r>
+              <m:r>
+                <w:rPr>
+                  <w:rFonts w:ascii="Cambria Math" w:hAnsi="Cambria Math"/>
+                  <w:lang w:val="en-US"/>
+                </w:rPr>
+                <m:t>fiducial</m:t>
               </m:r>
             </m:sub>
             <m:sup>
@@ -14415,7 +14688,14 @@
                   <w:rFonts w:ascii="Cambria Math" w:hAnsi="Cambria Math"/>
                   <w:lang w:val="en-US"/>
                 </w:rPr>
-                <m:t>i+1</m:t>
+                <m:t>i</m:t>
+              </m:r>
+              <m:r>
+                <w:rPr>
+                  <w:rFonts w:ascii="Cambria Math" w:hAnsi="Cambria Math"/>
+                  <w:lang w:val="en-US"/>
+                </w:rPr>
+                <m:t>+1</m:t>
               </m:r>
             </m:sup>
           </m:sSubSup>
@@ -14451,7 +14731,35 @@
                   <w:rFonts w:ascii="Cambria Math" w:hAnsi="Cambria Math"/>
                   <w:lang w:val="en-US"/>
                 </w:rPr>
-                <m:t>lamost,6df_fiducial</m:t>
+                <m:t>lamost</m:t>
+              </m:r>
+              <m:r>
+                <w:rPr>
+                  <w:rFonts w:ascii="Cambria Math" w:hAnsi="Cambria Math"/>
+                  <w:lang w:val="en-US"/>
+                </w:rPr>
+                <m:t>,6</m:t>
+              </m:r>
+              <m:r>
+                <w:rPr>
+                  <w:rFonts w:ascii="Cambria Math" w:hAnsi="Cambria Math"/>
+                  <w:lang w:val="en-US"/>
+                </w:rPr>
+                <m:t>df</m:t>
+              </m:r>
+              <m:r>
+                <w:rPr>
+                  <w:rFonts w:ascii="Cambria Math" w:hAnsi="Cambria Math"/>
+                  <w:lang w:val="en-US"/>
+                </w:rPr>
+                <m:t>_</m:t>
+              </m:r>
+              <m:r>
+                <w:rPr>
+                  <w:rFonts w:ascii="Cambria Math" w:hAnsi="Cambria Math"/>
+                  <w:lang w:val="en-US"/>
+                </w:rPr>
+                <m:t>fiducial</m:t>
               </m:r>
             </m:sub>
             <m:sup>
@@ -14586,7 +14894,14 @@
                           <w:rFonts w:ascii="Cambria Math" w:hAnsi="Cambria Math"/>
                           <w:lang w:val="en-US"/>
                         </w:rPr>
-                        <m:t>i+1</m:t>
+                        <m:t>i</m:t>
+                      </m:r>
+                      <m:r>
+                        <w:rPr>
+                          <w:rFonts w:ascii="Cambria Math" w:hAnsi="Cambria Math"/>
+                          <w:lang w:val="en-US"/>
+                        </w:rPr>
+                        <m:t>+1</m:t>
                       </m:r>
                     </m:sup>
                   </m:sSup>
@@ -14653,7 +14968,14 @@
                           <w:rFonts w:ascii="Cambria Math" w:hAnsi="Cambria Math"/>
                           <w:lang w:val="en-US"/>
                         </w:rPr>
-                        <m:t>i+1</m:t>
+                        <m:t>i</m:t>
+                      </m:r>
+                      <m:r>
+                        <w:rPr>
+                          <w:rFonts w:ascii="Cambria Math" w:hAnsi="Cambria Math"/>
+                          <w:lang w:val="en-US"/>
+                        </w:rPr>
+                        <m:t>+1</m:t>
                       </m:r>
                     </m:sup>
                   </m:sSup>
@@ -14763,14 +15085,7 @@
             <w:rFonts w:ascii="Cambria Math" w:hAnsi="Cambria Math"/>
             <w:lang w:val="en-US"/>
           </w:rPr>
-          <m:t>=2.3</m:t>
-        </m:r>
-        <m:r>
-          <w:rPr>
-            <w:rFonts w:ascii="Cambria Math" w:hAnsi="Cambria Math"/>
-            <w:lang w:val="en-US"/>
-          </w:rPr>
-          <m:t>64</m:t>
+          <m:t>=2.364</m:t>
         </m:r>
       </m:oMath>
       <w:r>
@@ -14815,14 +15130,7 @@
             <w:rFonts w:ascii="Cambria Math" w:eastAsiaTheme="minorEastAsia" w:hAnsi="Cambria Math"/>
             <w:lang w:val="en-US"/>
           </w:rPr>
-          <m:t>=</m:t>
-        </m:r>
-        <m:r>
-          <w:rPr>
-            <w:rFonts w:ascii="Cambria Math" w:eastAsiaTheme="minorEastAsia" w:hAnsi="Cambria Math"/>
-            <w:lang w:val="en-US"/>
-          </w:rPr>
-          <m:t>4.205</m:t>
+          <m:t>=4.205</m:t>
         </m:r>
       </m:oMath>
     </w:p>
@@ -15175,7 +15483,21 @@
               <w:rFonts w:ascii="Cambria Math" w:hAnsi="Cambria Math"/>
               <w:lang w:val="en-US"/>
             </w:rPr>
-            <m:t>=s+</m:t>
+            <m:t>=</m:t>
+          </m:r>
+          <m:r>
+            <w:rPr>
+              <w:rFonts w:ascii="Cambria Math" w:hAnsi="Cambria Math"/>
+              <w:lang w:val="en-US"/>
+            </w:rPr>
+            <m:t>s</m:t>
+          </m:r>
+          <m:r>
+            <w:rPr>
+              <w:rFonts w:ascii="Cambria Math" w:hAnsi="Cambria Math"/>
+              <w:lang w:val="en-US"/>
+            </w:rPr>
+            <m:t>+</m:t>
           </m:r>
           <m:sSub>
             <m:sSubPr>
@@ -15211,7 +15533,14 @@
               <w:rFonts w:ascii="Cambria Math" w:hAnsi="Cambria Math"/>
               <w:lang w:val="en-US"/>
             </w:rPr>
-            <m:t>*N</m:t>
+            <m:t>*</m:t>
+          </m:r>
+          <m:r>
+            <w:rPr>
+              <w:rFonts w:ascii="Cambria Math" w:hAnsi="Cambria Math"/>
+              <w:lang w:val="en-US"/>
+            </w:rPr>
+            <m:t>N</m:t>
           </m:r>
           <m:d>
             <m:dPr>
@@ -15272,7 +15601,21 @@
                   <w:rFonts w:ascii="Cambria Math" w:hAnsi="Cambria Math"/>
                   <w:lang w:val="en-US"/>
                 </w:rPr>
-                <m:t>s,MC</m:t>
+                <m:t>s</m:t>
+              </m:r>
+              <m:r>
+                <w:rPr>
+                  <w:rFonts w:ascii="Cambria Math" w:hAnsi="Cambria Math"/>
+                  <w:lang w:val="en-US"/>
+                </w:rPr>
+                <m:t>,</m:t>
+              </m:r>
+              <m:r>
+                <w:rPr>
+                  <w:rFonts w:ascii="Cambria Math" w:hAnsi="Cambria Math"/>
+                  <w:lang w:val="en-US"/>
+                </w:rPr>
+                <m:t>MC</m:t>
               </m:r>
             </m:sub>
           </m:sSub>
@@ -16844,14 +17187,7 @@
               <w:rFonts w:ascii="Cambria Math" w:hAnsi="Cambria Math"/>
               <w:lang w:val="en-US"/>
             </w:rPr>
-            <m:t>=-0.0</m:t>
-          </m:r>
-          <m:r>
-            <w:rPr>
-              <w:rFonts w:ascii="Cambria Math" w:hAnsi="Cambria Math"/>
-              <w:lang w:val="en-US"/>
-            </w:rPr>
-            <m:t>19</m:t>
+            <m:t>=-0.019</m:t>
           </m:r>
         </m:oMath>
       </m:oMathPara>
@@ -16907,14 +17243,7 @@
               <w:rFonts w:ascii="Cambria Math" w:hAnsi="Cambria Math"/>
               <w:lang w:val="en-US"/>
             </w:rPr>
-            <m:t>=</m:t>
-          </m:r>
-          <m:r>
-            <w:rPr>
-              <w:rFonts w:ascii="Cambria Math" w:hAnsi="Cambria Math"/>
-              <w:lang w:val="en-US"/>
-            </w:rPr>
-            <m:t>-0.006</m:t>
+            <m:t>=-0.006</m:t>
           </m:r>
         </m:oMath>
       </m:oMathPara>
@@ -17012,6 +17341,358 @@
       </w:pPr>
       <w:r>
         <w:rPr>
+          <w:lang w:val="en-US"/>
+        </w:rPr>
+        <w:t>Using SDSS as fiducial (varying k</w:t>
+      </w:r>
+      <w:r>
+        <w:rPr>
+          <w:vertAlign w:val="subscript"/>
+          <w:lang w:val="en-US"/>
+        </w:rPr>
+        <w:t>6df</w:t>
+      </w:r>
+      <w:r>
+        <w:rPr>
+          <w:lang w:val="en-US"/>
+        </w:rPr>
+        <w:t xml:space="preserve"> and </w:t>
+      </w:r>
+      <w:proofErr w:type="spellStart"/>
+      <w:r>
+        <w:rPr>
+          <w:lang w:val="en-US"/>
+        </w:rPr>
+        <w:t>k</w:t>
+      </w:r>
+      <w:r>
+        <w:rPr>
+          <w:vertAlign w:val="subscript"/>
+          <w:lang w:val="en-US"/>
+        </w:rPr>
+        <w:t>lamost</w:t>
+      </w:r>
+      <w:proofErr w:type="spellEnd"/>
+      <w:r>
+        <w:rPr>
+          <w:lang w:val="en-US"/>
+        </w:rPr>
+        <w:t xml:space="preserve">) </w:t>
+      </w:r>
+      <w:proofErr w:type="gramStart"/>
+      <w:r>
+        <w:rPr>
+          <w:lang w:val="en-US"/>
+        </w:rPr>
+        <w:t>and also</w:t>
+      </w:r>
+      <w:proofErr w:type="gramEnd"/>
+      <w:r>
+        <w:rPr>
+          <w:lang w:val="en-US"/>
+        </w:rPr>
+        <w:t xml:space="preserve"> modifying the formula a bit (putting the SDSS error rms in the numerator instead of the denominator), I get:</w:t>
+      </w:r>
+    </w:p>
+    <w:p>
+      <w:pPr>
+        <w:pStyle w:val="ListParagraph"/>
+        <w:rPr>
+          <w:rFonts w:eastAsiaTheme="minorEastAsia"/>
+          <w:lang w:val="en-US"/>
+        </w:rPr>
+      </w:pPr>
+      <m:oMathPara>
+        <m:oMath>
+          <m:sSub>
+            <m:sSubPr>
+              <m:ctrlPr>
+                <w:rPr>
+                  <w:rFonts w:ascii="Cambria Math" w:hAnsi="Cambria Math"/>
+                  <w:i/>
+                  <w:lang w:val="en-US"/>
+                </w:rPr>
+              </m:ctrlPr>
+            </m:sSubPr>
+            <m:e>
+              <m:r>
+                <w:rPr>
+                  <w:rFonts w:ascii="Cambria Math" w:hAnsi="Cambria Math"/>
+                  <w:lang w:val="en-US"/>
+                </w:rPr>
+                <m:t>k</m:t>
+              </m:r>
+            </m:e>
+            <m:sub>
+              <m:r>
+                <w:rPr>
+                  <w:rFonts w:ascii="Cambria Math" w:hAnsi="Cambria Math"/>
+                  <w:lang w:val="en-US"/>
+                </w:rPr>
+                <m:t>6df</m:t>
+              </m:r>
+            </m:sub>
+          </m:sSub>
+          <m:r>
+            <w:rPr>
+              <w:rFonts w:ascii="Cambria Math" w:hAnsi="Cambria Math"/>
+              <w:lang w:val="en-US"/>
+            </w:rPr>
+            <m:t>=</m:t>
+          </m:r>
+          <m:r>
+            <w:rPr>
+              <w:rFonts w:ascii="Cambria Math" w:hAnsi="Cambria Math"/>
+              <w:lang w:val="en-US"/>
+            </w:rPr>
+            <m:t>0.709</m:t>
+          </m:r>
+        </m:oMath>
+      </m:oMathPara>
+    </w:p>
+    <w:p>
+      <w:pPr>
+        <w:pStyle w:val="ListParagraph"/>
+        <w:rPr>
+          <w:rFonts w:eastAsiaTheme="minorEastAsia"/>
+          <w:lang w:val="en-US"/>
+        </w:rPr>
+      </w:pPr>
+      <m:oMathPara>
+        <m:oMath>
+          <m:sSub>
+            <m:sSubPr>
+              <m:ctrlPr>
+                <w:rPr>
+                  <w:rFonts w:ascii="Cambria Math" w:hAnsi="Cambria Math"/>
+                  <w:i/>
+                  <w:lang w:val="en-US"/>
+                </w:rPr>
+              </m:ctrlPr>
+            </m:sSubPr>
+            <m:e>
+              <m:r>
+                <w:rPr>
+                  <w:rFonts w:ascii="Cambria Math" w:hAnsi="Cambria Math"/>
+                  <w:lang w:val="en-US"/>
+                </w:rPr>
+                <m:t>k</m:t>
+              </m:r>
+            </m:e>
+            <m:sub>
+              <m:r>
+                <w:rPr>
+                  <w:rFonts w:ascii="Cambria Math" w:hAnsi="Cambria Math"/>
+                  <w:lang w:val="en-US"/>
+                </w:rPr>
+                <m:t>lamost</m:t>
+              </m:r>
+            </m:sub>
+          </m:sSub>
+          <m:r>
+            <w:rPr>
+              <w:rFonts w:ascii="Cambria Math" w:hAnsi="Cambria Math"/>
+              <w:lang w:val="en-US"/>
+            </w:rPr>
+            <m:t>=</m:t>
+          </m:r>
+          <m:r>
+            <w:rPr>
+              <w:rFonts w:ascii="Cambria Math" w:hAnsi="Cambria Math"/>
+              <w:lang w:val="en-US"/>
+            </w:rPr>
+            <m:t>2.638</m:t>
+          </m:r>
+        </m:oMath>
+      </m:oMathPara>
+    </w:p>
+    <w:p>
+      <w:pPr>
+        <w:ind w:left="360"/>
+        <w:rPr>
+          <w:rFonts w:eastAsiaTheme="minorEastAsia"/>
+          <w:lang w:val="en-US"/>
+        </w:rPr>
+      </w:pPr>
+      <m:oMathPara>
+        <m:oMath>
+          <m:r>
+            <w:rPr>
+              <w:rFonts w:ascii="Cambria Math" w:hAnsi="Cambria Math"/>
+              <w:lang w:val="en-US"/>
+            </w:rPr>
+            <m:t>totof</m:t>
+          </m:r>
+          <m:sSub>
+            <m:sSubPr>
+              <m:ctrlPr>
+                <w:rPr>
+                  <w:rFonts w:ascii="Cambria Math" w:hAnsi="Cambria Math"/>
+                  <w:i/>
+                  <w:lang w:val="en-US"/>
+                </w:rPr>
+              </m:ctrlPr>
+            </m:sSubPr>
+            <m:e>
+              <m:r>
+                <w:rPr>
+                  <w:rFonts w:ascii="Cambria Math" w:hAnsi="Cambria Math"/>
+                  <w:lang w:val="en-US"/>
+                </w:rPr>
+                <m:t>f</m:t>
+              </m:r>
+            </m:e>
+            <m:sub>
+              <m:r>
+                <w:rPr>
+                  <w:rFonts w:ascii="Cambria Math" w:hAnsi="Cambria Math"/>
+                  <w:lang w:val="en-US"/>
+                </w:rPr>
+                <m:t>6df</m:t>
+              </m:r>
+            </m:sub>
+          </m:sSub>
+          <m:r>
+            <w:rPr>
+              <w:rFonts w:ascii="Cambria Math" w:hAnsi="Cambria Math"/>
+              <w:lang w:val="en-US"/>
+            </w:rPr>
+            <m:t>=-0.019</m:t>
+          </m:r>
+        </m:oMath>
+      </m:oMathPara>
+    </w:p>
+    <w:p>
+      <w:pPr>
+        <w:ind w:left="360"/>
+        <w:rPr>
+          <w:lang w:val="en-US"/>
+        </w:rPr>
+      </w:pPr>
+      <m:oMathPara>
+        <m:oMath>
+          <m:r>
+            <w:rPr>
+              <w:rFonts w:ascii="Cambria Math" w:hAnsi="Cambria Math"/>
+              <w:lang w:val="en-US"/>
+            </w:rPr>
+            <m:t>totof</m:t>
+          </m:r>
+          <m:sSub>
+            <m:sSubPr>
+              <m:ctrlPr>
+                <w:rPr>
+                  <w:rFonts w:ascii="Cambria Math" w:hAnsi="Cambria Math"/>
+                  <w:i/>
+                  <w:lang w:val="en-US"/>
+                </w:rPr>
+              </m:ctrlPr>
+            </m:sSubPr>
+            <m:e>
+              <m:r>
+                <w:rPr>
+                  <w:rFonts w:ascii="Cambria Math" w:hAnsi="Cambria Math"/>
+                  <w:lang w:val="en-US"/>
+                </w:rPr>
+                <m:t>f</m:t>
+              </m:r>
+            </m:e>
+            <m:sub>
+              <m:r>
+                <w:rPr>
+                  <w:rFonts w:ascii="Cambria Math" w:hAnsi="Cambria Math"/>
+                  <w:lang w:val="en-US"/>
+                </w:rPr>
+                <m:t>lamost</m:t>
+              </m:r>
+            </m:sub>
+          </m:sSub>
+          <m:r>
+            <w:rPr>
+              <w:rFonts w:ascii="Cambria Math" w:hAnsi="Cambria Math"/>
+              <w:lang w:val="en-US"/>
+            </w:rPr>
+            <m:t>=-0.006</m:t>
+          </m:r>
+        </m:oMath>
+      </m:oMathPara>
+    </w:p>
+    <w:p>
+      <w:pPr>
+        <w:pStyle w:val="ListParagraph"/>
+        <w:rPr>
+          <w:lang w:val="en-US"/>
+        </w:rPr>
+      </w:pPr>
+    </w:p>
+    <w:p>
+      <w:pPr>
+        <w:pStyle w:val="ListParagraph"/>
+        <w:rPr>
+          <w:lang w:val="en-US"/>
+        </w:rPr>
+      </w:pPr>
+      <w:r>
+        <w:rPr>
+          <w:noProof/>
+          <w:lang w:val="en-US"/>
+        </w:rPr>
+        <w:drawing>
+          <wp:inline distT="0" distB="0" distL="0" distR="0" wp14:anchorId="6CF3F2F2" wp14:editId="5BE6D79D">
+            <wp:extent cx="5943600" cy="2476500"/>
+            <wp:effectExtent l="0" t="0" r="0" b="0"/>
+            <wp:docPr id="908209306" name="Picture 1" descr="A graph of a normal distribution&#10;&#10;Description automatically generated"/>
+            <wp:cNvGraphicFramePr>
+              <a:graphicFrameLocks xmlns:a="http://schemas.openxmlformats.org/drawingml/2006/main" noChangeAspect="1"/>
+            </wp:cNvGraphicFramePr>
+            <a:graphic xmlns:a="http://schemas.openxmlformats.org/drawingml/2006/main">
+              <a:graphicData uri="http://schemas.openxmlformats.org/drawingml/2006/picture">
+                <pic:pic xmlns:pic="http://schemas.openxmlformats.org/drawingml/2006/picture">
+                  <pic:nvPicPr>
+                    <pic:cNvPr id="908209306" name="Picture 1" descr="A graph of a normal distribution&#10;&#10;Description automatically generated"/>
+                    <pic:cNvPicPr/>
+                  </pic:nvPicPr>
+                  <pic:blipFill>
+                    <a:blip r:embed="rId28" cstate="print">
+                      <a:extLst>
+                        <a:ext uri="{28A0092B-C50C-407E-A947-70E740481C1C}">
+                          <a14:useLocalDpi xmlns:a14="http://schemas.microsoft.com/office/drawing/2010/main" val="0"/>
+                        </a:ext>
+                      </a:extLst>
+                    </a:blip>
+                    <a:stretch>
+                      <a:fillRect/>
+                    </a:stretch>
+                  </pic:blipFill>
+                  <pic:spPr>
+                    <a:xfrm>
+                      <a:off x="0" y="0"/>
+                      <a:ext cx="5943600" cy="2476500"/>
+                    </a:xfrm>
+                    <a:prstGeom prst="rect">
+                      <a:avLst/>
+                    </a:prstGeom>
+                  </pic:spPr>
+                </pic:pic>
+              </a:graphicData>
+            </a:graphic>
+          </wp:inline>
+        </w:drawing>
+      </w:r>
+    </w:p>
+    <w:p>
+      <w:pPr>
+        <w:pStyle w:val="ListParagraph"/>
+        <w:numPr>
+          <w:ilvl w:val="0"/>
+          <w:numId w:val="17"/>
+        </w:numPr>
+        <w:rPr>
+          <w:lang w:val="en-US"/>
+        </w:rPr>
+      </w:pPr>
+      <w:r>
+        <w:rPr>
           <w:color w:val="FF0000"/>
           <w:lang w:val="en-US"/>
         </w:rPr>
@@ -17039,6 +17720,7 @@
         <w:rPr>
           <w:lang w:val="en-US"/>
         </w:rPr>
+        <w:lastRenderedPageBreak/>
         <w:t xml:space="preserve">Should I have compared the linear velocity dispersions (Gaussian error?) instead of </w:t>
       </w:r>
       <w:proofErr w:type="spellStart"/>
@@ -23260,7 +23942,7 @@
   <w:abstractNum w:abstractNumId="12" w15:restartNumberingAfterBreak="0">
     <w:nsid w:val="41ED593D"/>
     <w:multiLevelType w:val="hybridMultilevel"/>
-    <w:tmpl w:val="3C18DF56"/>
+    <w:tmpl w:val="CFF68F18"/>
     <w:lvl w:ilvl="0" w:tplc="04090001">
       <w:start w:val="1"/>
       <w:numFmt w:val="bullet"/>

</xml_diff>

<commit_message>
add: guide to derive photometric errors
</commit_message>
<xml_diff>
--- a/docs/Detailed Guide.docx
+++ b/docs/Detailed Guide.docx
@@ -2695,7 +2695,7 @@
           <w:lang w:val="en-US"/>
         </w:rPr>
         <w:drawing>
-          <wp:inline distT="0" distB="0" distL="0" distR="0" wp14:anchorId="5BAF7773" wp14:editId="5ADE7AB6">
+          <wp:inline distT="0" distB="0" distL="0" distR="0" wp14:anchorId="5BAF7773" wp14:editId="425900D8">
             <wp:extent cx="4642338" cy="1517192"/>
             <wp:effectExtent l="0" t="0" r="0" b="0"/>
             <wp:docPr id="1794346433" name="Picture 2" descr="A screenshot of a computer error&#10;&#10;Description automatically generated"/>
@@ -9568,21 +9568,7 @@
               <w:rFonts w:ascii="Cambria Math" w:hAnsi="Cambria Math"/>
               <w:lang w:val="en-US"/>
             </w:rPr>
-            <m:t>=</m:t>
-          </m:r>
-          <m:r>
-            <w:rPr>
-              <w:rFonts w:ascii="Cambria Math" w:hAnsi="Cambria Math"/>
-              <w:lang w:val="en-US"/>
-            </w:rPr>
-            <m:t>σ</m:t>
-          </m:r>
-          <m:r>
-            <w:rPr>
-              <w:rFonts w:ascii="Cambria Math" w:hAnsi="Cambria Math"/>
-              <w:lang w:val="en-US"/>
-            </w:rPr>
-            <m:t>×</m:t>
+            <m:t>=σ×</m:t>
           </m:r>
           <m:sSup>
             <m:sSupPr>
@@ -9695,14 +9681,7 @@
                   <w:rFonts w:ascii="Cambria Math" w:hAnsi="Cambria Math"/>
                   <w:lang w:val="en-US"/>
                 </w:rPr>
-                <m:t>-</m:t>
-              </m:r>
-              <m:r>
-                <w:rPr>
-                  <w:rFonts w:ascii="Cambria Math" w:hAnsi="Cambria Math"/>
-                  <w:lang w:val="en-US"/>
-                </w:rPr>
-                <m:t>0.04</m:t>
+                <m:t>-0.04</m:t>
               </m:r>
             </m:sup>
           </m:sSup>
@@ -10133,21 +10112,7 @@
                   <w:rFonts w:ascii="Cambria Math" w:hAnsi="Cambria Math"/>
                   <w:lang w:val="en-US"/>
                 </w:rPr>
-                <m:t>b</m:t>
-              </m:r>
-              <m:r>
-                <w:rPr>
-                  <w:rFonts w:ascii="Cambria Math" w:hAnsi="Cambria Math"/>
-                  <w:lang w:val="en-US"/>
-                </w:rPr>
-                <m:t>/</m:t>
-              </m:r>
-              <m:r>
-                <w:rPr>
-                  <w:rFonts w:ascii="Cambria Math" w:hAnsi="Cambria Math"/>
-                  <w:lang w:val="en-US"/>
-                </w:rPr>
-                <m:t>a</m:t>
+                <m:t>b/a</m:t>
               </m:r>
             </m:e>
           </m:rad>
@@ -10459,14 +10424,7 @@
                       <w:rFonts w:ascii="Cambria Math" w:hAnsi="Cambria Math"/>
                       <w:lang w:val="en-US"/>
                     </w:rPr>
-                    <m:t>1000×</m:t>
-                  </m:r>
-                  <m:r>
-                    <w:rPr>
-                      <w:rFonts w:ascii="Cambria Math" w:hAnsi="Cambria Math"/>
-                      <w:lang w:val="en-US"/>
-                    </w:rPr>
-                    <m:t>π</m:t>
+                    <m:t>1000×π</m:t>
                   </m:r>
                 </m:num>
                 <m:den>
@@ -10571,14 +10529,7 @@
                       <w:rFonts w:ascii="Cambria Math" w:hAnsi="Cambria Math"/>
                       <w:lang w:val="en-US"/>
                     </w:rPr>
-                    <m:t>h</m:t>
-                  </m:r>
-                  <m:r>
-                    <w:rPr>
-                      <w:rFonts w:ascii="Cambria Math" w:hAnsi="Cambria Math"/>
-                      <w:lang w:val="en-US"/>
-                    </w:rPr>
-                    <m:t>el</m:t>
+                    <m:t>hel</m:t>
                   </m:r>
                 </m:sub>
               </m:sSub>
@@ -10697,14 +10648,7 @@
                   <w:rFonts w:ascii="Cambria Math" w:hAnsi="Cambria Math"/>
                   <w:lang w:val="en-US"/>
                 </w:rPr>
-                <m:t>⊙,</m:t>
-              </m:r>
-              <m:r>
-                <w:rPr>
-                  <w:rFonts w:ascii="Cambria Math" w:hAnsi="Cambria Math"/>
-                  <w:lang w:val="en-US"/>
-                </w:rPr>
-                <m:t>λ</m:t>
+                <m:t>⊙,λ</m:t>
               </m:r>
             </m:sub>
           </m:sSub>
@@ -10713,14 +10657,7 @@
               <w:rFonts w:ascii="Cambria Math" w:hAnsi="Cambria Math"/>
               <w:lang w:val="en-US"/>
             </w:rPr>
-            <m:t>-</m:t>
-          </m:r>
-          <m:r>
-            <w:rPr>
-              <w:rFonts w:ascii="Cambria Math" w:hAnsi="Cambria Math"/>
-              <w:lang w:val="en-US"/>
-            </w:rPr>
-            <m:t>0.4</m:t>
+            <m:t>-0.4</m:t>
           </m:r>
           <m:sSub>
             <m:sSubPr>
@@ -10814,14 +10751,7 @@
                   <w:rFonts w:ascii="Cambria Math" w:hAnsi="Cambria Math"/>
                   <w:lang w:val="en-US"/>
                 </w:rPr>
-                <m:t>2</m:t>
-              </m:r>
-              <m:r>
-                <w:rPr>
-                  <w:rFonts w:ascii="Cambria Math" w:hAnsi="Cambria Math"/>
-                  <w:lang w:val="en-US"/>
-                </w:rPr>
-                <m:t>π</m:t>
+                <m:t>2π</m:t>
               </m:r>
             </m:e>
           </m:func>
@@ -10830,14 +10760,7 @@
               <w:rFonts w:ascii="Cambria Math" w:hAnsi="Cambria Math"/>
               <w:lang w:val="en-US"/>
             </w:rPr>
-            <m:t>-</m:t>
-          </m:r>
-          <m:r>
-            <w:rPr>
-              <w:rFonts w:ascii="Cambria Math" w:hAnsi="Cambria Math"/>
-              <w:lang w:val="en-US"/>
-            </w:rPr>
-            <m:t>2</m:t>
+            <m:t>-2</m:t>
           </m:r>
           <m:func>
             <m:funcPr>
@@ -11034,14 +10957,7 @@
                           <w:rFonts w:ascii="Cambria Math" w:hAnsi="Cambria Math"/>
                           <w:lang w:val="en-US"/>
                         </w:rPr>
-                        <m:t>h</m:t>
-                      </m:r>
-                      <m:r>
-                        <w:rPr>
-                          <w:rFonts w:ascii="Cambria Math" w:hAnsi="Cambria Math"/>
-                          <w:lang w:val="en-US"/>
-                        </w:rPr>
-                        <m:t>el</m:t>
+                        <m:t>hel</m:t>
                       </m:r>
                     </m:sub>
                   </m:sSub>
@@ -11054,14 +10970,7 @@
               <w:rFonts w:ascii="Cambria Math" w:hAnsi="Cambria Math"/>
               <w:lang w:val="en-US"/>
             </w:rPr>
-            <m:t>+0.4</m:t>
-          </m:r>
-          <m:r>
-            <w:rPr>
-              <w:rFonts w:ascii="Cambria Math" w:hAnsi="Cambria Math"/>
-              <w:lang w:val="en-US"/>
-            </w:rPr>
-            <m:t>kco</m:t>
+            <m:t>+0.4kco</m:t>
           </m:r>
           <m:sSub>
             <m:sSubPr>
@@ -11217,14 +11126,7 @@
                       <w:rFonts w:ascii="Cambria Math" w:hAnsi="Cambria Math"/>
                       <w:lang w:val="en-US"/>
                     </w:rPr>
-                    <m:t>10</m:t>
-                  </m:r>
-                  <m:r>
-                    <w:rPr>
-                      <w:rFonts w:ascii="Cambria Math" w:hAnsi="Cambria Math"/>
-                      <w:lang w:val="en-US"/>
-                    </w:rPr>
-                    <m:t>π</m:t>
+                    <m:t>10π</m:t>
                   </m:r>
                 </m:den>
               </m:f>
@@ -11705,7 +11607,7 @@
           <w:lang w:val="en-US"/>
         </w:rPr>
         <w:drawing>
-          <wp:inline distT="0" distB="0" distL="0" distR="0" wp14:anchorId="19055381" wp14:editId="41EA76DB">
+          <wp:inline distT="0" distB="0" distL="0" distR="0" wp14:anchorId="19055381" wp14:editId="702E7C07">
             <wp:extent cx="4227968" cy="3120837"/>
             <wp:effectExtent l="0" t="0" r="1270" b="3810"/>
             <wp:docPr id="1442178660" name="Picture 1" descr="A graph of a function&#10;&#10;Description automatically generated with medium confidence"/>
@@ -12620,21 +12522,7 @@
                   <w:rFonts w:ascii="Cambria Math" w:hAnsi="Cambria Math"/>
                   <w:lang w:val="en-US"/>
                 </w:rPr>
-                <m:t>s</m:t>
-              </m:r>
-              <m:r>
-                <w:rPr>
-                  <w:rFonts w:ascii="Cambria Math" w:hAnsi="Cambria Math"/>
-                  <w:lang w:val="en-US"/>
-                </w:rPr>
-                <m:t xml:space="preserve">, </m:t>
-              </m:r>
-              <m:r>
-                <w:rPr>
-                  <w:rFonts w:ascii="Cambria Math" w:hAnsi="Cambria Math"/>
-                  <w:lang w:val="en-US"/>
-                </w:rPr>
-                <m:t>lamost</m:t>
+                <m:t>s, lamost</m:t>
               </m:r>
             </m:sub>
             <m:sup>
@@ -12643,14 +12531,7 @@
                   <w:rFonts w:ascii="Cambria Math" w:hAnsi="Cambria Math"/>
                   <w:lang w:val="en-US"/>
                 </w:rPr>
-                <m:t>i</m:t>
-              </m:r>
-              <m:r>
-                <w:rPr>
-                  <w:rFonts w:ascii="Cambria Math" w:hAnsi="Cambria Math"/>
-                  <w:lang w:val="en-US"/>
-                </w:rPr>
-                <m:t>+1</m:t>
+                <m:t>i+1</m:t>
               </m:r>
             </m:sup>
           </m:sSubSup>
@@ -12731,21 +12612,7 @@
                   <w:rFonts w:ascii="Cambria Math" w:hAnsi="Cambria Math"/>
                   <w:lang w:val="en-US"/>
                 </w:rPr>
-                <m:t>s</m:t>
-              </m:r>
-              <m:r>
-                <w:rPr>
-                  <w:rFonts w:ascii="Cambria Math" w:hAnsi="Cambria Math"/>
-                  <w:lang w:val="en-US"/>
-                </w:rPr>
-                <m:t>,</m:t>
-              </m:r>
-              <m:r>
-                <w:rPr>
-                  <w:rFonts w:ascii="Cambria Math" w:hAnsi="Cambria Math"/>
-                  <w:lang w:val="en-US"/>
-                </w:rPr>
-                <m:t>lamost</m:t>
+                <m:t>s,lamost</m:t>
               </m:r>
             </m:sub>
             <m:sup>
@@ -12827,21 +12694,7 @@
                   <w:rFonts w:ascii="Cambria Math" w:hAnsi="Cambria Math"/>
                   <w:lang w:val="en-US"/>
                 </w:rPr>
-                <m:t>lamost</m:t>
-              </m:r>
-              <m:r>
-                <w:rPr>
-                  <w:rFonts w:ascii="Cambria Math" w:hAnsi="Cambria Math"/>
-                  <w:lang w:val="en-US"/>
-                </w:rPr>
-                <m:t>,</m:t>
-              </m:r>
-              <m:r>
-                <w:rPr>
-                  <w:rFonts w:ascii="Cambria Math" w:hAnsi="Cambria Math"/>
-                  <w:lang w:val="en-US"/>
-                </w:rPr>
-                <m:t>fiducial</m:t>
+                <m:t>lamost,fiducial</m:t>
               </m:r>
             </m:sub>
           </m:sSub>
@@ -12968,21 +12821,7 @@
                           <w:rFonts w:ascii="Cambria Math" w:hAnsi="Cambria Math"/>
                           <w:lang w:val="en-US"/>
                         </w:rPr>
-                        <m:t>s</m:t>
-                      </m:r>
-                      <m:r>
-                        <w:rPr>
-                          <w:rFonts w:ascii="Cambria Math" w:hAnsi="Cambria Math"/>
-                          <w:lang w:val="en-US"/>
-                        </w:rPr>
-                        <m:t>,</m:t>
-                      </m:r>
-                      <m:r>
-                        <w:rPr>
-                          <w:rFonts w:ascii="Cambria Math" w:hAnsi="Cambria Math"/>
-                          <w:lang w:val="en-US"/>
-                        </w:rPr>
-                        <m:t>fiducial</m:t>
+                        <m:t>s,fiducial</m:t>
                       </m:r>
                     </m:sub>
                     <m:sup>
@@ -13027,21 +12866,7 @@
                           <w:rFonts w:ascii="Cambria Math" w:hAnsi="Cambria Math"/>
                           <w:lang w:val="en-US"/>
                         </w:rPr>
-                        <m:t>s</m:t>
-                      </m:r>
-                      <m:r>
-                        <w:rPr>
-                          <w:rFonts w:ascii="Cambria Math" w:hAnsi="Cambria Math"/>
-                          <w:lang w:val="en-US"/>
-                        </w:rPr>
-                        <m:t>,</m:t>
-                      </m:r>
-                      <m:r>
-                        <w:rPr>
-                          <w:rFonts w:ascii="Cambria Math" w:hAnsi="Cambria Math"/>
-                          <w:lang w:val="en-US"/>
-                        </w:rPr>
-                        <m:t>lamost</m:t>
+                        <m:t>s,lamost</m:t>
                       </m:r>
                     </m:sub>
                     <m:sup>
@@ -13599,21 +13424,7 @@
                   <w:rFonts w:ascii="Cambria Math" w:hAnsi="Cambria Math"/>
                   <w:lang w:val="en-US"/>
                 </w:rPr>
-                <m:t>lamost</m:t>
-              </m:r>
-              <m:r>
-                <w:rPr>
-                  <w:rFonts w:ascii="Cambria Math" w:hAnsi="Cambria Math"/>
-                  <w:lang w:val="en-US"/>
-                </w:rPr>
-                <m:t>,</m:t>
-              </m:r>
-              <m:r>
-                <w:rPr>
-                  <w:rFonts w:ascii="Cambria Math" w:hAnsi="Cambria Math"/>
-                  <w:lang w:val="en-US"/>
-                </w:rPr>
-                <m:t>fiducial</m:t>
+                <m:t>lamost,fiducial</m:t>
               </m:r>
             </m:sub>
             <m:sup>
@@ -13699,21 +13510,7 @@
                           <w:rFonts w:ascii="Cambria Math" w:hAnsi="Cambria Math"/>
                           <w:lang w:val="en-US"/>
                         </w:rPr>
-                        <m:t>lamost</m:t>
-                      </m:r>
-                      <m:r>
-                        <w:rPr>
-                          <w:rFonts w:ascii="Cambria Math" w:hAnsi="Cambria Math"/>
-                          <w:lang w:val="en-US"/>
-                        </w:rPr>
-                        <m:t>,</m:t>
-                      </m:r>
-                      <m:r>
-                        <w:rPr>
-                          <w:rFonts w:ascii="Cambria Math" w:hAnsi="Cambria Math"/>
-                          <w:lang w:val="en-US"/>
-                        </w:rPr>
-                        <m:t>fiducial</m:t>
+                        <m:t>lamost,fiducial</m:t>
                       </m:r>
                     </m:sub>
                     <m:sup>
@@ -13824,35 +13621,7 @@
                   <w:rFonts w:ascii="Cambria Math" w:hAnsi="Cambria Math"/>
                   <w:lang w:val="en-US"/>
                 </w:rPr>
-                <m:t>lamost</m:t>
-              </m:r>
-              <m:r>
-                <w:rPr>
-                  <w:rFonts w:ascii="Cambria Math" w:hAnsi="Cambria Math"/>
-                  <w:lang w:val="en-US"/>
-                </w:rPr>
-                <m:t>,</m:t>
-              </m:r>
-              <m:r>
-                <w:rPr>
-                  <w:rFonts w:ascii="Cambria Math" w:hAnsi="Cambria Math"/>
-                  <w:lang w:val="en-US"/>
-                </w:rPr>
-                <m:t>sdss</m:t>
-              </m:r>
-              <m:r>
-                <w:rPr>
-                  <w:rFonts w:ascii="Cambria Math" w:hAnsi="Cambria Math"/>
-                  <w:lang w:val="en-US"/>
-                </w:rPr>
-                <m:t>_</m:t>
-              </m:r>
-              <m:r>
-                <w:rPr>
-                  <w:rFonts w:ascii="Cambria Math" w:hAnsi="Cambria Math"/>
-                  <w:lang w:val="en-US"/>
-                </w:rPr>
-                <m:t>fiducial</m:t>
+                <m:t>lamost,sdss_fiducial</m:t>
               </m:r>
             </m:sub>
           </m:sSub>
@@ -13901,21 +13670,7 @@
                       <w:rFonts w:ascii="Cambria Math" w:hAnsi="Cambria Math"/>
                       <w:lang w:val="en-US"/>
                     </w:rPr>
-                    <m:t>lamost</m:t>
-                  </m:r>
-                  <m:r>
-                    <w:rPr>
-                      <w:rFonts w:ascii="Cambria Math" w:hAnsi="Cambria Math"/>
-                      <w:lang w:val="en-US"/>
-                    </w:rPr>
-                    <m:t>,</m:t>
-                  </m:r>
-                  <m:r>
-                    <w:rPr>
-                      <w:rFonts w:ascii="Cambria Math" w:hAnsi="Cambria Math"/>
-                      <w:lang w:val="en-US"/>
-                    </w:rPr>
-                    <m:t>sdss</m:t>
+                    <m:t>lamost,sdss</m:t>
                   </m:r>
                 </m:sub>
                 <m:sup>
@@ -13971,21 +13726,7 @@
                           <w:rFonts w:ascii="Cambria Math" w:hAnsi="Cambria Math"/>
                           <w:lang w:val="en-US"/>
                         </w:rPr>
-                        <m:t>lamost</m:t>
-                      </m:r>
-                      <m:r>
-                        <w:rPr>
-                          <w:rFonts w:ascii="Cambria Math" w:hAnsi="Cambria Math"/>
-                          <w:lang w:val="en-US"/>
-                        </w:rPr>
-                        <m:t>,</m:t>
-                      </m:r>
-                      <m:r>
-                        <w:rPr>
-                          <w:rFonts w:ascii="Cambria Math" w:hAnsi="Cambria Math"/>
-                          <w:lang w:val="en-US"/>
-                        </w:rPr>
-                        <m:t>sdss</m:t>
+                        <m:t>lamost,sdss</m:t>
                       </m:r>
                     </m:sub>
                     <m:sup>
@@ -14003,14 +13744,7 @@
                       <w:rFonts w:ascii="Cambria Math" w:hAnsi="Cambria Math"/>
                       <w:lang w:val="en-US"/>
                     </w:rPr>
-                    <m:t>-</m:t>
-                  </m:r>
-                  <m:r>
-                    <w:rPr>
-                      <w:rFonts w:ascii="Cambria Math" w:hAnsi="Cambria Math"/>
-                      <w:lang w:val="en-US"/>
-                    </w:rPr>
-                    <m:t>1</m:t>
+                    <m:t>-1</m:t>
                   </m:r>
                 </m:e>
               </m:d>
@@ -14456,35 +14190,7 @@
                   <w:rFonts w:ascii="Cambria Math" w:hAnsi="Cambria Math"/>
                   <w:lang w:val="en-US"/>
                 </w:rPr>
-                <m:t>lamost</m:t>
-              </m:r>
-              <m:r>
-                <w:rPr>
-                  <w:rFonts w:ascii="Cambria Math" w:hAnsi="Cambria Math"/>
-                  <w:lang w:val="en-US"/>
-                </w:rPr>
-                <m:t>,</m:t>
-              </m:r>
-              <m:r>
-                <w:rPr>
-                  <w:rFonts w:ascii="Cambria Math" w:hAnsi="Cambria Math"/>
-                  <w:lang w:val="en-US"/>
-                </w:rPr>
-                <m:t>sdss</m:t>
-              </m:r>
-              <m:r>
-                <w:rPr>
-                  <w:rFonts w:ascii="Cambria Math" w:hAnsi="Cambria Math"/>
-                  <w:lang w:val="en-US"/>
-                </w:rPr>
-                <m:t>_</m:t>
-              </m:r>
-              <m:r>
-                <w:rPr>
-                  <w:rFonts w:ascii="Cambria Math" w:hAnsi="Cambria Math"/>
-                  <w:lang w:val="en-US"/>
-                </w:rPr>
-                <m:t>fiducial</m:t>
+                <m:t>lamost,sdss_fiducial</m:t>
               </m:r>
             </m:sub>
             <m:sup>
@@ -14493,14 +14199,7 @@
                   <w:rFonts w:ascii="Cambria Math" w:hAnsi="Cambria Math"/>
                   <w:lang w:val="en-US"/>
                 </w:rPr>
-                <m:t>i</m:t>
-              </m:r>
-              <m:r>
-                <w:rPr>
-                  <w:rFonts w:ascii="Cambria Math" w:hAnsi="Cambria Math"/>
-                  <w:lang w:val="en-US"/>
-                </w:rPr>
-                <m:t>+1</m:t>
+                <m:t>i+1</m:t>
               </m:r>
             </m:sup>
           </m:sSubSup>
@@ -14536,35 +14235,7 @@
                   <w:rFonts w:ascii="Cambria Math" w:hAnsi="Cambria Math"/>
                   <w:lang w:val="en-US"/>
                 </w:rPr>
-                <m:t>lamost</m:t>
-              </m:r>
-              <m:r>
-                <w:rPr>
-                  <w:rFonts w:ascii="Cambria Math" w:hAnsi="Cambria Math"/>
-                  <w:lang w:val="en-US"/>
-                </w:rPr>
-                <m:t>,</m:t>
-              </m:r>
-              <m:r>
-                <w:rPr>
-                  <w:rFonts w:ascii="Cambria Math" w:hAnsi="Cambria Math"/>
-                  <w:lang w:val="en-US"/>
-                </w:rPr>
-                <m:t>sdss</m:t>
-              </m:r>
-              <m:r>
-                <w:rPr>
-                  <w:rFonts w:ascii="Cambria Math" w:hAnsi="Cambria Math"/>
-                  <w:lang w:val="en-US"/>
-                </w:rPr>
-                <m:t>_</m:t>
-              </m:r>
-              <m:r>
-                <w:rPr>
-                  <w:rFonts w:ascii="Cambria Math" w:hAnsi="Cambria Math"/>
-                  <w:lang w:val="en-US"/>
-                </w:rPr>
-                <m:t>fiducial</m:t>
+                <m:t>lamost,sdss_fiducial</m:t>
               </m:r>
             </m:sub>
             <m:sup>
@@ -14651,35 +14322,7 @@
                   <w:rFonts w:ascii="Cambria Math" w:hAnsi="Cambria Math"/>
                   <w:lang w:val="en-US"/>
                 </w:rPr>
-                <m:t>lamost</m:t>
-              </m:r>
-              <m:r>
-                <w:rPr>
-                  <w:rFonts w:ascii="Cambria Math" w:hAnsi="Cambria Math"/>
-                  <w:lang w:val="en-US"/>
-                </w:rPr>
-                <m:t>,6</m:t>
-              </m:r>
-              <m:r>
-                <w:rPr>
-                  <w:rFonts w:ascii="Cambria Math" w:hAnsi="Cambria Math"/>
-                  <w:lang w:val="en-US"/>
-                </w:rPr>
-                <m:t>df</m:t>
-              </m:r>
-              <m:r>
-                <w:rPr>
-                  <w:rFonts w:ascii="Cambria Math" w:hAnsi="Cambria Math"/>
-                  <w:lang w:val="en-US"/>
-                </w:rPr>
-                <m:t>_</m:t>
-              </m:r>
-              <m:r>
-                <w:rPr>
-                  <w:rFonts w:ascii="Cambria Math" w:hAnsi="Cambria Math"/>
-                  <w:lang w:val="en-US"/>
-                </w:rPr>
-                <m:t>fiducial</m:t>
+                <m:t>lamost,6df_fiducial</m:t>
               </m:r>
             </m:sub>
             <m:sup>
@@ -14688,14 +14331,7 @@
                   <w:rFonts w:ascii="Cambria Math" w:hAnsi="Cambria Math"/>
                   <w:lang w:val="en-US"/>
                 </w:rPr>
-                <m:t>i</m:t>
-              </m:r>
-              <m:r>
-                <w:rPr>
-                  <w:rFonts w:ascii="Cambria Math" w:hAnsi="Cambria Math"/>
-                  <w:lang w:val="en-US"/>
-                </w:rPr>
-                <m:t>+1</m:t>
+                <m:t>i+1</m:t>
               </m:r>
             </m:sup>
           </m:sSubSup>
@@ -14731,35 +14367,7 @@
                   <w:rFonts w:ascii="Cambria Math" w:hAnsi="Cambria Math"/>
                   <w:lang w:val="en-US"/>
                 </w:rPr>
-                <m:t>lamost</m:t>
-              </m:r>
-              <m:r>
-                <w:rPr>
-                  <w:rFonts w:ascii="Cambria Math" w:hAnsi="Cambria Math"/>
-                  <w:lang w:val="en-US"/>
-                </w:rPr>
-                <m:t>,6</m:t>
-              </m:r>
-              <m:r>
-                <w:rPr>
-                  <w:rFonts w:ascii="Cambria Math" w:hAnsi="Cambria Math"/>
-                  <w:lang w:val="en-US"/>
-                </w:rPr>
-                <m:t>df</m:t>
-              </m:r>
-              <m:r>
-                <w:rPr>
-                  <w:rFonts w:ascii="Cambria Math" w:hAnsi="Cambria Math"/>
-                  <w:lang w:val="en-US"/>
-                </w:rPr>
-                <m:t>_</m:t>
-              </m:r>
-              <m:r>
-                <w:rPr>
-                  <w:rFonts w:ascii="Cambria Math" w:hAnsi="Cambria Math"/>
-                  <w:lang w:val="en-US"/>
-                </w:rPr>
-                <m:t>fiducial</m:t>
+                <m:t>lamost,6df_fiducial</m:t>
               </m:r>
             </m:sub>
             <m:sup>
@@ -14894,14 +14502,7 @@
                           <w:rFonts w:ascii="Cambria Math" w:hAnsi="Cambria Math"/>
                           <w:lang w:val="en-US"/>
                         </w:rPr>
-                        <m:t>i</m:t>
-                      </m:r>
-                      <m:r>
-                        <w:rPr>
-                          <w:rFonts w:ascii="Cambria Math" w:hAnsi="Cambria Math"/>
-                          <w:lang w:val="en-US"/>
-                        </w:rPr>
-                        <m:t>+1</m:t>
+                        <m:t>i+1</m:t>
                       </m:r>
                     </m:sup>
                   </m:sSup>
@@ -14968,14 +14569,7 @@
                           <w:rFonts w:ascii="Cambria Math" w:hAnsi="Cambria Math"/>
                           <w:lang w:val="en-US"/>
                         </w:rPr>
-                        <m:t>i</m:t>
-                      </m:r>
-                      <m:r>
-                        <w:rPr>
-                          <w:rFonts w:ascii="Cambria Math" w:hAnsi="Cambria Math"/>
-                          <w:lang w:val="en-US"/>
-                        </w:rPr>
-                        <m:t>+1</m:t>
+                        <m:t>i+1</m:t>
                       </m:r>
                     </m:sup>
                   </m:sSup>
@@ -15085,7 +14679,14 @@
             <w:rFonts w:ascii="Cambria Math" w:hAnsi="Cambria Math"/>
             <w:lang w:val="en-US"/>
           </w:rPr>
-          <m:t>=2.364</m:t>
+          <m:t>=2.</m:t>
+        </m:r>
+        <m:r>
+          <w:rPr>
+            <w:rFonts w:ascii="Cambria Math" w:hAnsi="Cambria Math"/>
+            <w:lang w:val="en-US"/>
+          </w:rPr>
+          <m:t>638</m:t>
         </m:r>
       </m:oMath>
       <w:r>
@@ -15483,21 +15084,7 @@
               <w:rFonts w:ascii="Cambria Math" w:hAnsi="Cambria Math"/>
               <w:lang w:val="en-US"/>
             </w:rPr>
-            <m:t>=</m:t>
-          </m:r>
-          <m:r>
-            <w:rPr>
-              <w:rFonts w:ascii="Cambria Math" w:hAnsi="Cambria Math"/>
-              <w:lang w:val="en-US"/>
-            </w:rPr>
-            <m:t>s</m:t>
-          </m:r>
-          <m:r>
-            <w:rPr>
-              <w:rFonts w:ascii="Cambria Math" w:hAnsi="Cambria Math"/>
-              <w:lang w:val="en-US"/>
-            </w:rPr>
-            <m:t>+</m:t>
+            <m:t>=s+</m:t>
           </m:r>
           <m:sSub>
             <m:sSubPr>
@@ -15533,14 +15120,7 @@
               <w:rFonts w:ascii="Cambria Math" w:hAnsi="Cambria Math"/>
               <w:lang w:val="en-US"/>
             </w:rPr>
-            <m:t>*</m:t>
-          </m:r>
-          <m:r>
-            <w:rPr>
-              <w:rFonts w:ascii="Cambria Math" w:hAnsi="Cambria Math"/>
-              <w:lang w:val="en-US"/>
-            </w:rPr>
-            <m:t>N</m:t>
+            <m:t>*N</m:t>
           </m:r>
           <m:d>
             <m:dPr>
@@ -15601,21 +15181,7 @@
                   <w:rFonts w:ascii="Cambria Math" w:hAnsi="Cambria Math"/>
                   <w:lang w:val="en-US"/>
                 </w:rPr>
-                <m:t>s</m:t>
-              </m:r>
-              <m:r>
-                <w:rPr>
-                  <w:rFonts w:ascii="Cambria Math" w:hAnsi="Cambria Math"/>
-                  <w:lang w:val="en-US"/>
-                </w:rPr>
-                <m:t>,</m:t>
-              </m:r>
-              <m:r>
-                <w:rPr>
-                  <w:rFonts w:ascii="Cambria Math" w:hAnsi="Cambria Math"/>
-                  <w:lang w:val="en-US"/>
-                </w:rPr>
-                <m:t>MC</m:t>
+                <m:t>s,MC</m:t>
               </m:r>
             </m:sub>
           </m:sSub>
@@ -17189,6 +16755,13 @@
             </w:rPr>
             <m:t>=-0.019</m:t>
           </m:r>
+          <m:r>
+            <w:rPr>
+              <w:rFonts w:ascii="Cambria Math" w:hAnsi="Cambria Math"/>
+              <w:lang w:val="en-US"/>
+            </w:rPr>
+            <m:t>4</m:t>
+          </m:r>
         </m:oMath>
       </m:oMathPara>
     </w:p>
@@ -17243,7 +16816,14 @@
               <w:rFonts w:ascii="Cambria Math" w:hAnsi="Cambria Math"/>
               <w:lang w:val="en-US"/>
             </w:rPr>
-            <m:t>=-0.006</m:t>
+            <m:t>=-0.00</m:t>
+          </m:r>
+          <m:r>
+            <w:rPr>
+              <w:rFonts w:ascii="Cambria Math" w:hAnsi="Cambria Math"/>
+              <w:lang w:val="en-US"/>
+            </w:rPr>
+            <m:t>59</m:t>
           </m:r>
         </m:oMath>
       </m:oMathPara>
@@ -17331,354 +16911,10 @@
     <w:p>
       <w:pPr>
         <w:pStyle w:val="ListParagraph"/>
-        <w:numPr>
-          <w:ilvl w:val="0"/>
-          <w:numId w:val="17"/>
-        </w:numPr>
-        <w:rPr>
-          <w:lang w:val="en-US"/>
-        </w:rPr>
-      </w:pPr>
-      <w:r>
-        <w:rPr>
-          <w:lang w:val="en-US"/>
-        </w:rPr>
-        <w:t>Using SDSS as fiducial (varying k</w:t>
-      </w:r>
-      <w:r>
-        <w:rPr>
-          <w:vertAlign w:val="subscript"/>
-          <w:lang w:val="en-US"/>
-        </w:rPr>
-        <w:t>6df</w:t>
-      </w:r>
-      <w:r>
-        <w:rPr>
-          <w:lang w:val="en-US"/>
-        </w:rPr>
-        <w:t xml:space="preserve"> and </w:t>
-      </w:r>
-      <w:proofErr w:type="spellStart"/>
-      <w:r>
-        <w:rPr>
-          <w:lang w:val="en-US"/>
-        </w:rPr>
-        <w:t>k</w:t>
-      </w:r>
-      <w:r>
-        <w:rPr>
-          <w:vertAlign w:val="subscript"/>
-          <w:lang w:val="en-US"/>
-        </w:rPr>
-        <w:t>lamost</w:t>
-      </w:r>
-      <w:proofErr w:type="spellEnd"/>
-      <w:r>
-        <w:rPr>
-          <w:lang w:val="en-US"/>
-        </w:rPr>
-        <w:t xml:space="preserve">) </w:t>
-      </w:r>
-      <w:proofErr w:type="gramStart"/>
-      <w:r>
-        <w:rPr>
-          <w:lang w:val="en-US"/>
-        </w:rPr>
-        <w:t>and also</w:t>
-      </w:r>
-      <w:proofErr w:type="gramEnd"/>
-      <w:r>
-        <w:rPr>
-          <w:lang w:val="en-US"/>
-        </w:rPr>
-        <w:t xml:space="preserve"> modifying the formula a bit (putting the SDSS error rms in the numerator instead of the denominator), I get:</w:t>
-      </w:r>
-    </w:p>
-    <w:p>
-      <w:pPr>
-        <w:pStyle w:val="ListParagraph"/>
-        <w:rPr>
-          <w:rFonts w:eastAsiaTheme="minorEastAsia"/>
-          <w:lang w:val="en-US"/>
-        </w:rPr>
-      </w:pPr>
-      <m:oMathPara>
-        <m:oMath>
-          <m:sSub>
-            <m:sSubPr>
-              <m:ctrlPr>
-                <w:rPr>
-                  <w:rFonts w:ascii="Cambria Math" w:hAnsi="Cambria Math"/>
-                  <w:i/>
-                  <w:lang w:val="en-US"/>
-                </w:rPr>
-              </m:ctrlPr>
-            </m:sSubPr>
-            <m:e>
-              <m:r>
-                <w:rPr>
-                  <w:rFonts w:ascii="Cambria Math" w:hAnsi="Cambria Math"/>
-                  <w:lang w:val="en-US"/>
-                </w:rPr>
-                <m:t>k</m:t>
-              </m:r>
-            </m:e>
-            <m:sub>
-              <m:r>
-                <w:rPr>
-                  <w:rFonts w:ascii="Cambria Math" w:hAnsi="Cambria Math"/>
-                  <w:lang w:val="en-US"/>
-                </w:rPr>
-                <m:t>6df</m:t>
-              </m:r>
-            </m:sub>
-          </m:sSub>
-          <m:r>
-            <w:rPr>
-              <w:rFonts w:ascii="Cambria Math" w:hAnsi="Cambria Math"/>
-              <w:lang w:val="en-US"/>
-            </w:rPr>
-            <m:t>=</m:t>
-          </m:r>
-          <m:r>
-            <w:rPr>
-              <w:rFonts w:ascii="Cambria Math" w:hAnsi="Cambria Math"/>
-              <w:lang w:val="en-US"/>
-            </w:rPr>
-            <m:t>0.709</m:t>
-          </m:r>
-        </m:oMath>
-      </m:oMathPara>
-    </w:p>
-    <w:p>
-      <w:pPr>
-        <w:pStyle w:val="ListParagraph"/>
-        <w:rPr>
-          <w:rFonts w:eastAsiaTheme="minorEastAsia"/>
-          <w:lang w:val="en-US"/>
-        </w:rPr>
-      </w:pPr>
-      <m:oMathPara>
-        <m:oMath>
-          <m:sSub>
-            <m:sSubPr>
-              <m:ctrlPr>
-                <w:rPr>
-                  <w:rFonts w:ascii="Cambria Math" w:hAnsi="Cambria Math"/>
-                  <w:i/>
-                  <w:lang w:val="en-US"/>
-                </w:rPr>
-              </m:ctrlPr>
-            </m:sSubPr>
-            <m:e>
-              <m:r>
-                <w:rPr>
-                  <w:rFonts w:ascii="Cambria Math" w:hAnsi="Cambria Math"/>
-                  <w:lang w:val="en-US"/>
-                </w:rPr>
-                <m:t>k</m:t>
-              </m:r>
-            </m:e>
-            <m:sub>
-              <m:r>
-                <w:rPr>
-                  <w:rFonts w:ascii="Cambria Math" w:hAnsi="Cambria Math"/>
-                  <w:lang w:val="en-US"/>
-                </w:rPr>
-                <m:t>lamost</m:t>
-              </m:r>
-            </m:sub>
-          </m:sSub>
-          <m:r>
-            <w:rPr>
-              <w:rFonts w:ascii="Cambria Math" w:hAnsi="Cambria Math"/>
-              <w:lang w:val="en-US"/>
-            </w:rPr>
-            <m:t>=</m:t>
-          </m:r>
-          <m:r>
-            <w:rPr>
-              <w:rFonts w:ascii="Cambria Math" w:hAnsi="Cambria Math"/>
-              <w:lang w:val="en-US"/>
-            </w:rPr>
-            <m:t>2.638</m:t>
-          </m:r>
-        </m:oMath>
-      </m:oMathPara>
-    </w:p>
-    <w:p>
-      <w:pPr>
-        <w:ind w:left="360"/>
-        <w:rPr>
-          <w:rFonts w:eastAsiaTheme="minorEastAsia"/>
-          <w:lang w:val="en-US"/>
-        </w:rPr>
-      </w:pPr>
-      <m:oMathPara>
-        <m:oMath>
-          <m:r>
-            <w:rPr>
-              <w:rFonts w:ascii="Cambria Math" w:hAnsi="Cambria Math"/>
-              <w:lang w:val="en-US"/>
-            </w:rPr>
-            <m:t>totof</m:t>
-          </m:r>
-          <m:sSub>
-            <m:sSubPr>
-              <m:ctrlPr>
-                <w:rPr>
-                  <w:rFonts w:ascii="Cambria Math" w:hAnsi="Cambria Math"/>
-                  <w:i/>
-                  <w:lang w:val="en-US"/>
-                </w:rPr>
-              </m:ctrlPr>
-            </m:sSubPr>
-            <m:e>
-              <m:r>
-                <w:rPr>
-                  <w:rFonts w:ascii="Cambria Math" w:hAnsi="Cambria Math"/>
-                  <w:lang w:val="en-US"/>
-                </w:rPr>
-                <m:t>f</m:t>
-              </m:r>
-            </m:e>
-            <m:sub>
-              <m:r>
-                <w:rPr>
-                  <w:rFonts w:ascii="Cambria Math" w:hAnsi="Cambria Math"/>
-                  <w:lang w:val="en-US"/>
-                </w:rPr>
-                <m:t>6df</m:t>
-              </m:r>
-            </m:sub>
-          </m:sSub>
-          <m:r>
-            <w:rPr>
-              <w:rFonts w:ascii="Cambria Math" w:hAnsi="Cambria Math"/>
-              <w:lang w:val="en-US"/>
-            </w:rPr>
-            <m:t>=-0.019</m:t>
-          </m:r>
-        </m:oMath>
-      </m:oMathPara>
-    </w:p>
-    <w:p>
-      <w:pPr>
-        <w:ind w:left="360"/>
-        <w:rPr>
-          <w:lang w:val="en-US"/>
-        </w:rPr>
-      </w:pPr>
-      <m:oMathPara>
-        <m:oMath>
-          <m:r>
-            <w:rPr>
-              <w:rFonts w:ascii="Cambria Math" w:hAnsi="Cambria Math"/>
-              <w:lang w:val="en-US"/>
-            </w:rPr>
-            <m:t>totof</m:t>
-          </m:r>
-          <m:sSub>
-            <m:sSubPr>
-              <m:ctrlPr>
-                <w:rPr>
-                  <w:rFonts w:ascii="Cambria Math" w:hAnsi="Cambria Math"/>
-                  <w:i/>
-                  <w:lang w:val="en-US"/>
-                </w:rPr>
-              </m:ctrlPr>
-            </m:sSubPr>
-            <m:e>
-              <m:r>
-                <w:rPr>
-                  <w:rFonts w:ascii="Cambria Math" w:hAnsi="Cambria Math"/>
-                  <w:lang w:val="en-US"/>
-                </w:rPr>
-                <m:t>f</m:t>
-              </m:r>
-            </m:e>
-            <m:sub>
-              <m:r>
-                <w:rPr>
-                  <w:rFonts w:ascii="Cambria Math" w:hAnsi="Cambria Math"/>
-                  <w:lang w:val="en-US"/>
-                </w:rPr>
-                <m:t>lamost</m:t>
-              </m:r>
-            </m:sub>
-          </m:sSub>
-          <m:r>
-            <w:rPr>
-              <w:rFonts w:ascii="Cambria Math" w:hAnsi="Cambria Math"/>
-              <w:lang w:val="en-US"/>
-            </w:rPr>
-            <m:t>=-0.006</m:t>
-          </m:r>
-        </m:oMath>
-      </m:oMathPara>
-    </w:p>
-    <w:p>
-      <w:pPr>
-        <w:pStyle w:val="ListParagraph"/>
-        <w:rPr>
-          <w:lang w:val="en-US"/>
-        </w:rPr>
-      </w:pPr>
-    </w:p>
-    <w:p>
-      <w:pPr>
-        <w:pStyle w:val="ListParagraph"/>
-        <w:rPr>
-          <w:lang w:val="en-US"/>
-        </w:rPr>
-      </w:pPr>
-      <w:r>
-        <w:rPr>
-          <w:noProof/>
-          <w:lang w:val="en-US"/>
-        </w:rPr>
-        <w:drawing>
-          <wp:inline distT="0" distB="0" distL="0" distR="0" wp14:anchorId="6CF3F2F2" wp14:editId="5BE6D79D">
-            <wp:extent cx="5943600" cy="2476500"/>
-            <wp:effectExtent l="0" t="0" r="0" b="0"/>
-            <wp:docPr id="908209306" name="Picture 1" descr="A graph of a normal distribution&#10;&#10;Description automatically generated"/>
-            <wp:cNvGraphicFramePr>
-              <a:graphicFrameLocks xmlns:a="http://schemas.openxmlformats.org/drawingml/2006/main" noChangeAspect="1"/>
-            </wp:cNvGraphicFramePr>
-            <a:graphic xmlns:a="http://schemas.openxmlformats.org/drawingml/2006/main">
-              <a:graphicData uri="http://schemas.openxmlformats.org/drawingml/2006/picture">
-                <pic:pic xmlns:pic="http://schemas.openxmlformats.org/drawingml/2006/picture">
-                  <pic:nvPicPr>
-                    <pic:cNvPr id="908209306" name="Picture 1" descr="A graph of a normal distribution&#10;&#10;Description automatically generated"/>
-                    <pic:cNvPicPr/>
-                  </pic:nvPicPr>
-                  <pic:blipFill>
-                    <a:blip r:embed="rId28" cstate="print">
-                      <a:extLst>
-                        <a:ext uri="{28A0092B-C50C-407E-A947-70E740481C1C}">
-                          <a14:useLocalDpi xmlns:a14="http://schemas.microsoft.com/office/drawing/2010/main" val="0"/>
-                        </a:ext>
-                      </a:extLst>
-                    </a:blip>
-                    <a:stretch>
-                      <a:fillRect/>
-                    </a:stretch>
-                  </pic:blipFill>
-                  <pic:spPr>
-                    <a:xfrm>
-                      <a:off x="0" y="0"/>
-                      <a:ext cx="5943600" cy="2476500"/>
-                    </a:xfrm>
-                    <a:prstGeom prst="rect">
-                      <a:avLst/>
-                    </a:prstGeom>
-                  </pic:spPr>
-                </pic:pic>
-              </a:graphicData>
-            </a:graphic>
-          </wp:inline>
-        </w:drawing>
-      </w:r>
+        <w:rPr>
+          <w:lang w:val="en-US"/>
+        </w:rPr>
+      </w:pPr>
     </w:p>
     <w:p>
       <w:pPr>
@@ -17720,7 +16956,6 @@
         <w:rPr>
           <w:lang w:val="en-US"/>
         </w:rPr>
-        <w:lastRenderedPageBreak/>
         <w:t xml:space="preserve">Should I have compared the linear velocity dispersions (Gaussian error?) instead of </w:t>
       </w:r>
       <w:proofErr w:type="spellStart"/>
@@ -22291,7 +21526,6 @@
     </w:tbl>
     <w:p>
       <w:pPr>
-        <w:pStyle w:val="ListParagraph"/>
         <w:rPr>
           <w:lang w:val="en-US"/>
         </w:rPr>
@@ -22511,21 +21745,70 @@
         <w:rPr>
           <w:lang w:val="en-US"/>
         </w:rPr>
-        <w:t xml:space="preserve">In my paper I included Christina’s selection (chi-squared, </w:t>
+        <w:t xml:space="preserve">Maybe </w:t>
+      </w:r>
+      <w:r>
+        <w:rPr>
+          <w:lang w:val="en-US"/>
+        </w:rPr>
+        <w:t>I</w:t>
+      </w:r>
+      <w:r>
+        <w:rPr>
+          <w:lang w:val="en-US"/>
+        </w:rPr>
+        <w:t xml:space="preserve"> should </w:t>
+      </w:r>
+      <w:r>
+        <w:rPr>
+          <w:lang w:val="en-US"/>
+        </w:rPr>
+        <w:t xml:space="preserve">just use ETG-selected galaxies from the beginning (the selection criteria are well-defined) </w:t>
+      </w:r>
+      <w:r>
+        <w:rPr>
+          <w:lang w:val="en-US"/>
+        </w:rPr>
+        <w:sym w:font="Wingdings" w:char="F0E0"/>
+      </w:r>
+      <w:r>
+        <w:rPr>
+          <w:lang w:val="en-US"/>
+        </w:rPr>
+        <w:t xml:space="preserve"> obtain 2MASS photometry and record how many remain </w:t>
+      </w:r>
+      <w:r>
+        <w:rPr>
+          <w:lang w:val="en-US"/>
+        </w:rPr>
+        <w:sym w:font="Wingdings" w:char="F0E0"/>
+      </w:r>
+      <w:r>
+        <w:rPr>
+          <w:lang w:val="en-US"/>
+        </w:rPr>
+        <w:t xml:space="preserve"> apply the volume, magnitude, and </w:t>
       </w:r>
       <w:proofErr w:type="spellStart"/>
       <w:r>
         <w:rPr>
           <w:lang w:val="en-US"/>
         </w:rPr>
-        <w:t>etc</w:t>
+        <w:t>veldisp</w:t>
       </w:r>
       <w:proofErr w:type="spellEnd"/>
       <w:r>
         <w:rPr>
           <w:lang w:val="en-US"/>
         </w:rPr>
-        <w:t>) but I forgot how to obtain them</w:t>
+        <w:t xml:space="preserve"> cut so the effect from each selection can be tracked </w:t>
+      </w:r>
+      <w:proofErr w:type="gramStart"/>
+      <w:r>
+        <w:rPr>
+          <w:lang w:val="en-US"/>
+        </w:rPr>
+        <w:t xml:space="preserve">clearly </w:t>
       </w:r>
       <w:r>
         <w:rPr>
@@ -22540,6 +21823,7 @@
         </w:rPr>
         <w:t>✅</w:t>
       </w:r>
+      <w:proofErr w:type="gramEnd"/>
     </w:p>
     <w:p>
       <w:pPr>
@@ -22556,85 +21840,8 @@
         <w:rPr>
           <w:lang w:val="en-US"/>
         </w:rPr>
-        <w:t xml:space="preserve">Maybe </w:t>
-      </w:r>
-      <w:r>
-        <w:rPr>
-          <w:lang w:val="en-US"/>
-        </w:rPr>
-        <w:t>I</w:t>
-      </w:r>
-      <w:r>
-        <w:rPr>
-          <w:lang w:val="en-US"/>
-        </w:rPr>
-        <w:t xml:space="preserve"> should </w:t>
-      </w:r>
-      <w:r>
-        <w:rPr>
-          <w:lang w:val="en-US"/>
-        </w:rPr>
-        <w:t xml:space="preserve">just use ETG-selected galaxies from the beginning (the selection criteria are well-defined) </w:t>
-      </w:r>
-      <w:r>
-        <w:rPr>
-          <w:lang w:val="en-US"/>
-        </w:rPr>
-        <w:sym w:font="Wingdings" w:char="F0E0"/>
-      </w:r>
-      <w:r>
-        <w:rPr>
-          <w:lang w:val="en-US"/>
-        </w:rPr>
-        <w:t xml:space="preserve"> obtain 2MASS photometry and record how many remain </w:t>
-      </w:r>
-      <w:r>
-        <w:rPr>
-          <w:lang w:val="en-US"/>
-        </w:rPr>
-        <w:sym w:font="Wingdings" w:char="F0E0"/>
-      </w:r>
-      <w:r>
-        <w:rPr>
-          <w:lang w:val="en-US"/>
-        </w:rPr>
-        <w:t xml:space="preserve"> apply the volume, magnitude, and </w:t>
-      </w:r>
-      <w:proofErr w:type="spellStart"/>
-      <w:r>
-        <w:rPr>
-          <w:lang w:val="en-US"/>
-        </w:rPr>
-        <w:t>veldisp</w:t>
-      </w:r>
-      <w:proofErr w:type="spellEnd"/>
-      <w:r>
-        <w:rPr>
-          <w:lang w:val="en-US"/>
-        </w:rPr>
-        <w:t xml:space="preserve"> cut so the effect from each selection can be tracked </w:t>
-      </w:r>
-      <w:proofErr w:type="gramStart"/>
-      <w:r>
-        <w:rPr>
-          <w:lang w:val="en-US"/>
-        </w:rPr>
-        <w:t xml:space="preserve">clearly </w:t>
-      </w:r>
-      <w:r>
-        <w:rPr>
-          <w:lang w:val="en-US"/>
-        </w:rPr>
-        <w:t xml:space="preserve"> </w:t>
-      </w:r>
-      <w:r>
-        <w:rPr>
-          <w:rFonts w:ascii="Apple Color Emoji" w:hAnsi="Apple Color Emoji"/>
-          <w:lang w:val="en-US"/>
-        </w:rPr>
-        <w:t>✅</w:t>
-      </w:r>
-      <w:proofErr w:type="gramEnd"/>
+        <w:t>May need to ask John to run GALFIT on the missing 2k galaxies…</w:t>
+      </w:r>
     </w:p>
     <w:p>
       <w:pPr>
@@ -22651,7 +21858,113 @@
         <w:rPr>
           <w:lang w:val="en-US"/>
         </w:rPr>
-        <w:t>May need to ask John to run GALFIT on the missing 2k galaxies…</w:t>
+        <w:t>Last time I suggested to combine SDSS and LAMOST to a single FP, but can we even do that?</w:t>
+      </w:r>
+    </w:p>
+    <w:p>
+      <w:pPr>
+        <w:rPr>
+          <w:lang w:val="en-US"/>
+        </w:rPr>
+      </w:pPr>
+    </w:p>
+    <w:p>
+      <w:pPr>
+        <w:pStyle w:val="ListParagraph"/>
+        <w:numPr>
+          <w:ilvl w:val="0"/>
+          <w:numId w:val="1"/>
+        </w:numPr>
+        <w:rPr>
+          <w:b/>
+          <w:bCs/>
+          <w:lang w:val="en-US"/>
+        </w:rPr>
+      </w:pPr>
+      <w:r>
+        <w:rPr>
+          <w:b/>
+          <w:bCs/>
+          <w:lang w:val="en-US"/>
+        </w:rPr>
+        <w:lastRenderedPageBreak/>
+        <w:t>Deriving photometric errors and selecting the final FP columns</w:t>
+      </w:r>
+    </w:p>
+    <w:p>
+      <w:pPr>
+        <w:pStyle w:val="ListParagraph"/>
+        <w:numPr>
+          <w:ilvl w:val="0"/>
+          <w:numId w:val="20"/>
+        </w:numPr>
+        <w:rPr>
+          <w:b/>
+          <w:bCs/>
+          <w:lang w:val="en-US"/>
+        </w:rPr>
+      </w:pPr>
+      <w:r>
+        <w:rPr>
+          <w:lang w:val="en-US"/>
+        </w:rPr>
+        <w:t xml:space="preserve">This step is carried out in </w:t>
+      </w:r>
+      <w:r>
+        <w:rPr>
+          <w:rFonts w:ascii="Courier New" w:hAnsi="Courier New" w:cs="Courier New"/>
+          <w:sz w:val="20"/>
+          <w:szCs w:val="20"/>
+          <w:lang w:val="en-US"/>
+        </w:rPr>
+        <w:t>6_calculate_phot_errors.py</w:t>
+      </w:r>
+      <w:r>
+        <w:rPr>
+          <w:rFonts w:ascii="Calibri" w:hAnsi="Calibri" w:cs="Calibri"/>
+          <w:sz w:val="20"/>
+          <w:szCs w:val="20"/>
+          <w:lang w:val="en-US"/>
+        </w:rPr>
+        <w:t>.</w:t>
+      </w:r>
+    </w:p>
+    <w:p>
+      <w:pPr>
+        <w:pStyle w:val="ListParagraph"/>
+        <w:numPr>
+          <w:ilvl w:val="0"/>
+          <w:numId w:val="20"/>
+        </w:numPr>
+        <w:rPr>
+          <w:rFonts w:cstheme="minorHAnsi"/>
+          <w:b/>
+          <w:bCs/>
+          <w:lang w:val="en-US"/>
+        </w:rPr>
+      </w:pPr>
+      <w:r>
+        <w:rPr>
+          <w:rFonts w:cstheme="minorHAnsi"/>
+          <w:lang w:val="en-US"/>
+        </w:rPr>
+        <w:t xml:space="preserve">I followed the steps in </w:t>
+      </w:r>
+      <w:proofErr w:type="spellStart"/>
+      <w:r>
+        <w:rPr>
+          <w:rFonts w:cstheme="minorHAnsi"/>
+          <w:lang w:val="en-US"/>
+        </w:rPr>
+        <w:t>Magoulas</w:t>
+      </w:r>
+      <w:proofErr w:type="spellEnd"/>
+      <w:r>
+        <w:rPr>
+          <w:rFonts w:cstheme="minorHAnsi"/>
+          <w:lang w:val="en-US"/>
+        </w:rPr>
+        <w:t xml:space="preserve"> et al. 2012:</w:t>
       </w:r>
     </w:p>
     <w:p>
@@ -22662,15 +21975,2337 @@
           <w:numId w:val="20"/>
         </w:numPr>
         <w:rPr>
-          <w:lang w:val="en-US"/>
-        </w:rPr>
-      </w:pPr>
-      <w:r>
-        <w:rPr>
+          <w:rFonts w:cstheme="minorHAnsi"/>
+          <w:lang w:val="en-US"/>
+        </w:rPr>
+      </w:pPr>
+      <w:r>
+        <w:rPr>
+          <w:rFonts w:cstheme="minorHAnsi"/>
+          <w:lang w:val="en-US"/>
+        </w:rPr>
+        <w:t xml:space="preserve">I combine all FP samples and drop duplicated galaxies (since they have </w:t>
+      </w:r>
+      <w:proofErr w:type="gramStart"/>
+      <w:r>
+        <w:rPr>
+          <w:rFonts w:cstheme="minorHAnsi"/>
+          <w:lang w:val="en-US"/>
+        </w:rPr>
+        <w:t>exactly the same</w:t>
+      </w:r>
+      <w:proofErr w:type="gramEnd"/>
+      <w:r>
+        <w:rPr>
+          <w:rFonts w:cstheme="minorHAnsi"/>
+          <w:lang w:val="en-US"/>
+        </w:rPr>
+        <w:t xml:space="preserve"> photometry)</w:t>
+      </w:r>
+    </w:p>
+    <w:p>
+      <w:pPr>
+        <w:pStyle w:val="ListParagraph"/>
+        <w:numPr>
+          <w:ilvl w:val="1"/>
+          <w:numId w:val="20"/>
+        </w:numPr>
+        <w:rPr>
+          <w:rFonts w:cstheme="minorHAnsi"/>
+          <w:lang w:val="en-US"/>
+        </w:rPr>
+      </w:pPr>
+      <w:r>
+        <w:rPr>
+          <w:rFonts w:cstheme="minorHAnsi"/>
+          <w:lang w:val="en-US"/>
+        </w:rPr>
+        <w:t xml:space="preserve">For every galaxy, I calculate the extinction-corrected magnitude and colors: </w:t>
+      </w:r>
+      <m:oMath>
+        <m:sSub>
+          <m:sSubPr>
+            <m:ctrlPr>
+              <w:rPr>
+                <w:rFonts w:ascii="Cambria Math" w:hAnsi="Cambria Math" w:cstheme="minorHAnsi"/>
+                <w:i/>
+                <w:lang w:val="en-US"/>
+              </w:rPr>
+            </m:ctrlPr>
+          </m:sSubPr>
+          <m:e>
+            <m:r>
+              <w:rPr>
+                <w:rFonts w:ascii="Cambria Math" w:hAnsi="Cambria Math" w:cstheme="minorHAnsi"/>
+                <w:lang w:val="en-US"/>
+              </w:rPr>
+              <m:t>i</m:t>
+            </m:r>
+          </m:e>
+          <m:sub>
+            <m:r>
+              <w:rPr>
+                <w:rFonts w:ascii="Cambria Math" w:hAnsi="Cambria Math" w:cstheme="minorHAnsi"/>
+                <w:lang w:val="en-US"/>
+              </w:rPr>
+              <m:t>J</m:t>
+            </m:r>
+          </m:sub>
+        </m:sSub>
+        <m:r>
+          <w:rPr>
+            <w:rFonts w:ascii="Cambria Math" w:hAnsi="Cambria Math" w:cstheme="minorHAnsi"/>
+            <w:lang w:val="en-US"/>
+          </w:rPr>
+          <m:t>-</m:t>
+        </m:r>
+        <m:sSub>
+          <m:sSubPr>
+            <m:ctrlPr>
+              <w:rPr>
+                <w:rFonts w:ascii="Cambria Math" w:hAnsi="Cambria Math" w:cstheme="minorHAnsi"/>
+                <w:i/>
+                <w:lang w:val="en-US"/>
+              </w:rPr>
+            </m:ctrlPr>
+          </m:sSubPr>
+          <m:e>
+            <m:r>
+              <w:rPr>
+                <w:rFonts w:ascii="Cambria Math" w:hAnsi="Cambria Math" w:cstheme="minorHAnsi"/>
+                <w:lang w:val="en-US"/>
+              </w:rPr>
+              <m:t>i</m:t>
+            </m:r>
+          </m:e>
+          <m:sub>
+            <m:r>
+              <w:rPr>
+                <w:rFonts w:ascii="Cambria Math" w:hAnsi="Cambria Math" w:cstheme="minorHAnsi"/>
+                <w:lang w:val="en-US"/>
+              </w:rPr>
+              <m:t>H</m:t>
+            </m:r>
+          </m:sub>
+        </m:sSub>
+      </m:oMath>
+      <w:r>
+        <w:rPr>
+          <w:rFonts w:eastAsiaTheme="minorEastAsia" w:cstheme="minorHAnsi"/>
+          <w:lang w:val="en-US"/>
+        </w:rPr>
+        <w:t xml:space="preserve">, </w:t>
+      </w:r>
+      <m:oMath>
+        <m:sSub>
+          <m:sSubPr>
+            <m:ctrlPr>
+              <w:rPr>
+                <w:rFonts w:ascii="Cambria Math" w:eastAsiaTheme="minorEastAsia" w:hAnsi="Cambria Math" w:cstheme="minorHAnsi"/>
+                <w:i/>
+                <w:lang w:val="en-US"/>
+              </w:rPr>
+            </m:ctrlPr>
+          </m:sSubPr>
+          <m:e>
+            <m:r>
+              <w:rPr>
+                <w:rFonts w:ascii="Cambria Math" w:eastAsiaTheme="minorEastAsia" w:hAnsi="Cambria Math" w:cstheme="minorHAnsi"/>
+                <w:lang w:val="en-US"/>
+              </w:rPr>
+              <m:t>i</m:t>
+            </m:r>
+          </m:e>
+          <m:sub>
+            <m:r>
+              <w:rPr>
+                <w:rFonts w:ascii="Cambria Math" w:eastAsiaTheme="minorEastAsia" w:hAnsi="Cambria Math" w:cstheme="minorHAnsi"/>
+                <w:lang w:val="en-US"/>
+              </w:rPr>
+              <m:t>H</m:t>
+            </m:r>
+          </m:sub>
+        </m:sSub>
+        <m:r>
+          <w:rPr>
+            <w:rFonts w:ascii="Cambria Math" w:eastAsiaTheme="minorEastAsia" w:hAnsi="Cambria Math" w:cstheme="minorHAnsi"/>
+            <w:lang w:val="en-US"/>
+          </w:rPr>
+          <m:t>-</m:t>
+        </m:r>
+        <m:sSub>
+          <m:sSubPr>
+            <m:ctrlPr>
+              <w:rPr>
+                <w:rFonts w:ascii="Cambria Math" w:eastAsiaTheme="minorEastAsia" w:hAnsi="Cambria Math" w:cstheme="minorHAnsi"/>
+                <w:i/>
+                <w:lang w:val="en-US"/>
+              </w:rPr>
+            </m:ctrlPr>
+          </m:sSubPr>
+          <m:e>
+            <m:r>
+              <w:rPr>
+                <w:rFonts w:ascii="Cambria Math" w:eastAsiaTheme="minorEastAsia" w:hAnsi="Cambria Math" w:cstheme="minorHAnsi"/>
+                <w:lang w:val="en-US"/>
+              </w:rPr>
+              <m:t>i</m:t>
+            </m:r>
+          </m:e>
+          <m:sub>
+            <m:r>
+              <w:rPr>
+                <w:rFonts w:ascii="Cambria Math" w:eastAsiaTheme="minorEastAsia" w:hAnsi="Cambria Math" w:cstheme="minorHAnsi"/>
+                <w:lang w:val="en-US"/>
+              </w:rPr>
+              <m:t>K</m:t>
+            </m:r>
+          </m:sub>
+        </m:sSub>
+      </m:oMath>
+      <w:r>
+        <w:rPr>
+          <w:rFonts w:eastAsiaTheme="minorEastAsia" w:cstheme="minorHAnsi"/>
+          <w:lang w:val="en-US"/>
+        </w:rPr>
+        <w:t xml:space="preserve">, and </w:t>
+      </w:r>
+      <m:oMath>
+        <m:sSub>
+          <m:sSubPr>
+            <m:ctrlPr>
+              <w:rPr>
+                <w:rFonts w:ascii="Cambria Math" w:eastAsiaTheme="minorEastAsia" w:hAnsi="Cambria Math" w:cstheme="minorHAnsi"/>
+                <w:i/>
+                <w:lang w:val="en-US"/>
+              </w:rPr>
+            </m:ctrlPr>
+          </m:sSubPr>
+          <m:e>
+            <m:r>
+              <w:rPr>
+                <w:rFonts w:ascii="Cambria Math" w:eastAsiaTheme="minorEastAsia" w:hAnsi="Cambria Math" w:cstheme="minorHAnsi"/>
+                <w:lang w:val="en-US"/>
+              </w:rPr>
+              <m:t>i</m:t>
+            </m:r>
+          </m:e>
+          <m:sub>
+            <m:r>
+              <w:rPr>
+                <w:rFonts w:ascii="Cambria Math" w:eastAsiaTheme="minorEastAsia" w:hAnsi="Cambria Math" w:cstheme="minorHAnsi"/>
+                <w:lang w:val="en-US"/>
+              </w:rPr>
+              <m:t>J</m:t>
+            </m:r>
+          </m:sub>
+        </m:sSub>
+        <m:r>
+          <w:rPr>
+            <w:rFonts w:ascii="Cambria Math" w:eastAsiaTheme="minorEastAsia" w:hAnsi="Cambria Math" w:cstheme="minorHAnsi"/>
+            <w:lang w:val="en-US"/>
+          </w:rPr>
+          <m:t>-</m:t>
+        </m:r>
+        <m:sSub>
+          <m:sSubPr>
+            <m:ctrlPr>
+              <w:rPr>
+                <w:rFonts w:ascii="Cambria Math" w:eastAsiaTheme="minorEastAsia" w:hAnsi="Cambria Math" w:cstheme="minorHAnsi"/>
+                <w:i/>
+                <w:lang w:val="en-US"/>
+              </w:rPr>
+            </m:ctrlPr>
+          </m:sSubPr>
+          <m:e>
+            <m:r>
+              <w:rPr>
+                <w:rFonts w:ascii="Cambria Math" w:eastAsiaTheme="minorEastAsia" w:hAnsi="Cambria Math" w:cstheme="minorHAnsi"/>
+                <w:lang w:val="en-US"/>
+              </w:rPr>
+              <m:t>i</m:t>
+            </m:r>
+          </m:e>
+          <m:sub>
+            <m:r>
+              <w:rPr>
+                <w:rFonts w:ascii="Cambria Math" w:eastAsiaTheme="minorEastAsia" w:hAnsi="Cambria Math" w:cstheme="minorHAnsi"/>
+                <w:lang w:val="en-US"/>
+              </w:rPr>
+              <m:t>K</m:t>
+            </m:r>
+          </m:sub>
+        </m:sSub>
+      </m:oMath>
+      <w:r>
+        <w:rPr>
+          <w:rFonts w:eastAsiaTheme="minorEastAsia" w:cstheme="minorHAnsi"/>
+          <w:lang w:val="en-US"/>
+        </w:rPr>
+        <w:t>.</w:t>
+      </w:r>
+    </w:p>
+    <w:p>
+      <w:pPr>
+        <w:pStyle w:val="ListParagraph"/>
+        <w:numPr>
+          <w:ilvl w:val="1"/>
+          <w:numId w:val="20"/>
+        </w:numPr>
+        <w:rPr>
+          <w:rFonts w:cstheme="minorHAnsi"/>
+          <w:lang w:val="en-US"/>
+        </w:rPr>
+      </w:pPr>
+      <w:r>
+        <w:rPr>
+          <w:rFonts w:eastAsiaTheme="minorEastAsia" w:cstheme="minorHAnsi"/>
+          <w:lang w:val="en-US"/>
+        </w:rPr>
+        <w:t>I group the galaxies into magnitude bins of width 0.2 mag.</w:t>
+      </w:r>
+    </w:p>
+    <w:p>
+      <w:pPr>
+        <w:pStyle w:val="ListParagraph"/>
+        <w:numPr>
+          <w:ilvl w:val="1"/>
+          <w:numId w:val="20"/>
+        </w:numPr>
+        <w:rPr>
+          <w:rFonts w:cstheme="minorHAnsi"/>
+          <w:lang w:val="en-US"/>
+        </w:rPr>
+      </w:pPr>
+      <w:r>
+        <w:rPr>
+          <w:rFonts w:eastAsiaTheme="minorEastAsia" w:cstheme="minorHAnsi"/>
+          <w:lang w:val="en-US"/>
+        </w:rPr>
+        <w:t>For each bin, I calculate the variance of each color:</w:t>
+      </w:r>
+    </w:p>
+    <w:p>
+      <w:pPr>
+        <w:pStyle w:val="ListParagraph"/>
+        <w:rPr>
+          <w:rFonts w:eastAsiaTheme="minorEastAsia" w:cstheme="minorHAnsi"/>
+          <w:lang w:val="en-US"/>
+        </w:rPr>
+      </w:pPr>
+      <m:oMathPara>
+        <m:oMath>
+          <m:sSubSup>
+            <m:sSubSupPr>
+              <m:ctrlPr>
+                <w:rPr>
+                  <w:rFonts w:ascii="Cambria Math" w:hAnsi="Cambria Math" w:cstheme="minorHAnsi"/>
+                  <w:i/>
+                  <w:lang w:val="en-US"/>
+                </w:rPr>
+              </m:ctrlPr>
+            </m:sSubSupPr>
+            <m:e>
+              <m:r>
+                <w:rPr>
+                  <w:rFonts w:ascii="Cambria Math" w:hAnsi="Cambria Math" w:cstheme="minorHAnsi"/>
+                  <w:lang w:val="en-US"/>
+                </w:rPr>
+                <m:t>δ</m:t>
+              </m:r>
+            </m:e>
+            <m:sub>
+              <m:r>
+                <w:rPr>
+                  <w:rFonts w:ascii="Cambria Math" w:hAnsi="Cambria Math" w:cstheme="minorHAnsi"/>
+                  <w:lang w:val="en-US"/>
+                </w:rPr>
+                <m:t>JH</m:t>
+              </m:r>
+            </m:sub>
+            <m:sup>
+              <m:r>
+                <w:rPr>
+                  <w:rFonts w:ascii="Cambria Math" w:hAnsi="Cambria Math" w:cstheme="minorHAnsi"/>
+                  <w:lang w:val="en-US"/>
+                </w:rPr>
+                <m:t>2</m:t>
+              </m:r>
+            </m:sup>
+          </m:sSubSup>
+          <m:r>
+            <w:rPr>
+              <w:rFonts w:ascii="Cambria Math" w:hAnsi="Cambria Math" w:cstheme="minorHAnsi"/>
+              <w:lang w:val="en-US"/>
+            </w:rPr>
+            <m:t>=</m:t>
+          </m:r>
+          <m:f>
+            <m:fPr>
+              <m:ctrlPr>
+                <w:rPr>
+                  <w:rFonts w:ascii="Cambria Math" w:hAnsi="Cambria Math" w:cstheme="minorHAnsi"/>
+                  <w:i/>
+                  <w:lang w:val="en-US"/>
+                </w:rPr>
+              </m:ctrlPr>
+            </m:fPr>
+            <m:num>
+              <m:r>
+                <w:rPr>
+                  <w:rFonts w:ascii="Cambria Math" w:hAnsi="Cambria Math" w:cstheme="minorHAnsi"/>
+                  <w:lang w:val="en-US"/>
+                </w:rPr>
+                <m:t>1</m:t>
+              </m:r>
+            </m:num>
+            <m:den>
+              <m:r>
+                <w:rPr>
+                  <w:rFonts w:ascii="Cambria Math" w:hAnsi="Cambria Math" w:cstheme="minorHAnsi"/>
+                  <w:lang w:val="en-US"/>
+                </w:rPr>
+                <m:t>N</m:t>
+              </m:r>
+            </m:den>
+          </m:f>
+          <m:nary>
+            <m:naryPr>
+              <m:chr m:val="∑"/>
+              <m:limLoc m:val="undOvr"/>
+              <m:ctrlPr>
+                <w:rPr>
+                  <w:rFonts w:ascii="Cambria Math" w:hAnsi="Cambria Math" w:cstheme="minorHAnsi"/>
+                  <w:i/>
+                  <w:lang w:val="en-US"/>
+                </w:rPr>
+              </m:ctrlPr>
+            </m:naryPr>
+            <m:sub>
+              <m:r>
+                <w:rPr>
+                  <w:rFonts w:ascii="Cambria Math" w:hAnsi="Cambria Math" w:cstheme="minorHAnsi"/>
+                  <w:lang w:val="en-US"/>
+                </w:rPr>
+                <m:t>n=1</m:t>
+              </m:r>
+            </m:sub>
+            <m:sup>
+              <m:r>
+                <w:rPr>
+                  <w:rFonts w:ascii="Cambria Math" w:hAnsi="Cambria Math" w:cstheme="minorHAnsi"/>
+                  <w:lang w:val="en-US"/>
+                </w:rPr>
+                <m:t>N</m:t>
+              </m:r>
+            </m:sup>
+            <m:e>
+              <m:sSup>
+                <m:sSupPr>
+                  <m:ctrlPr>
+                    <w:rPr>
+                      <w:rFonts w:ascii="Cambria Math" w:hAnsi="Cambria Math" w:cstheme="minorHAnsi"/>
+                      <w:i/>
+                      <w:lang w:val="en-US"/>
+                    </w:rPr>
+                  </m:ctrlPr>
+                </m:sSupPr>
+                <m:e>
+                  <m:d>
+                    <m:dPr>
+                      <m:begChr m:val="["/>
+                      <m:endChr m:val="]"/>
+                      <m:ctrlPr>
+                        <w:rPr>
+                          <w:rFonts w:ascii="Cambria Math" w:hAnsi="Cambria Math" w:cstheme="minorHAnsi"/>
+                          <w:i/>
+                          <w:lang w:val="en-US"/>
+                        </w:rPr>
+                      </m:ctrlPr>
+                    </m:dPr>
+                    <m:e>
+                      <m:sSub>
+                        <m:sSubPr>
+                          <m:ctrlPr>
+                            <w:rPr>
+                              <w:rFonts w:ascii="Cambria Math" w:hAnsi="Cambria Math" w:cstheme="minorHAnsi"/>
+                              <w:i/>
+                              <w:lang w:val="en-US"/>
+                            </w:rPr>
+                          </m:ctrlPr>
+                        </m:sSubPr>
+                        <m:e>
+                          <m:d>
+                            <m:dPr>
+                              <m:ctrlPr>
+                                <w:rPr>
+                                  <w:rFonts w:ascii="Cambria Math" w:hAnsi="Cambria Math" w:cstheme="minorHAnsi"/>
+                                  <w:i/>
+                                  <w:lang w:val="en-US"/>
+                                </w:rPr>
+                              </m:ctrlPr>
+                            </m:dPr>
+                            <m:e>
+                              <m:sSub>
+                                <m:sSubPr>
+                                  <m:ctrlPr>
+                                    <w:rPr>
+                                      <w:rFonts w:ascii="Cambria Math" w:hAnsi="Cambria Math" w:cstheme="minorHAnsi"/>
+                                      <w:i/>
+                                      <w:lang w:val="en-US"/>
+                                    </w:rPr>
+                                  </m:ctrlPr>
+                                </m:sSubPr>
+                                <m:e>
+                                  <m:r>
+                                    <w:rPr>
+                                      <w:rFonts w:ascii="Cambria Math" w:hAnsi="Cambria Math" w:cstheme="minorHAnsi"/>
+                                      <w:lang w:val="en-US"/>
+                                    </w:rPr>
+                                    <m:t>i</m:t>
+                                  </m:r>
+                                </m:e>
+                                <m:sub>
+                                  <m:r>
+                                    <w:rPr>
+                                      <w:rFonts w:ascii="Cambria Math" w:hAnsi="Cambria Math" w:cstheme="minorHAnsi"/>
+                                      <w:lang w:val="en-US"/>
+                                    </w:rPr>
+                                    <m:t>J</m:t>
+                                  </m:r>
+                                </m:sub>
+                              </m:sSub>
+                              <m:r>
+                                <w:rPr>
+                                  <w:rFonts w:ascii="Cambria Math" w:hAnsi="Cambria Math" w:cstheme="minorHAnsi"/>
+                                  <w:lang w:val="en-US"/>
+                                </w:rPr>
+                                <m:t>-</m:t>
+                              </m:r>
+                              <m:sSub>
+                                <m:sSubPr>
+                                  <m:ctrlPr>
+                                    <w:rPr>
+                                      <w:rFonts w:ascii="Cambria Math" w:hAnsi="Cambria Math" w:cstheme="minorHAnsi"/>
+                                      <w:i/>
+                                      <w:lang w:val="en-US"/>
+                                    </w:rPr>
+                                  </m:ctrlPr>
+                                </m:sSubPr>
+                                <m:e>
+                                  <m:r>
+                                    <w:rPr>
+                                      <w:rFonts w:ascii="Cambria Math" w:hAnsi="Cambria Math" w:cstheme="minorHAnsi"/>
+                                      <w:lang w:val="en-US"/>
+                                    </w:rPr>
+                                    <m:t>i</m:t>
+                                  </m:r>
+                                </m:e>
+                                <m:sub>
+                                  <m:r>
+                                    <w:rPr>
+                                      <w:rFonts w:ascii="Cambria Math" w:hAnsi="Cambria Math" w:cstheme="minorHAnsi"/>
+                                      <w:lang w:val="en-US"/>
+                                    </w:rPr>
+                                    <m:t>H</m:t>
+                                  </m:r>
+                                </m:sub>
+                              </m:sSub>
+                            </m:e>
+                          </m:d>
+                        </m:e>
+                        <m:sub>
+                          <m:r>
+                            <w:rPr>
+                              <w:rFonts w:ascii="Cambria Math" w:hAnsi="Cambria Math" w:cstheme="minorHAnsi"/>
+                              <w:lang w:val="en-US"/>
+                            </w:rPr>
+                            <m:t>n</m:t>
+                          </m:r>
+                        </m:sub>
+                      </m:sSub>
+                      <m:r>
+                        <w:rPr>
+                          <w:rFonts w:ascii="Cambria Math" w:hAnsi="Cambria Math" w:cstheme="minorHAnsi"/>
+                          <w:lang w:val="en-US"/>
+                        </w:rPr>
+                        <m:t>-</m:t>
+                      </m:r>
+                      <m:sSub>
+                        <m:sSubPr>
+                          <m:ctrlPr>
+                            <w:rPr>
+                              <w:rFonts w:ascii="Cambria Math" w:hAnsi="Cambria Math" w:cstheme="minorHAnsi"/>
+                              <w:i/>
+                              <w:lang w:val="en-US"/>
+                            </w:rPr>
+                          </m:ctrlPr>
+                        </m:sSubPr>
+                        <m:e>
+                          <m:d>
+                            <m:dPr>
+                              <m:begChr m:val="⟨"/>
+                              <m:endChr m:val="⟩"/>
+                              <m:ctrlPr>
+                                <w:rPr>
+                                  <w:rFonts w:ascii="Cambria Math" w:hAnsi="Cambria Math" w:cstheme="minorHAnsi"/>
+                                  <w:i/>
+                                  <w:lang w:val="en-US"/>
+                                </w:rPr>
+                              </m:ctrlPr>
+                            </m:dPr>
+                            <m:e>
+                              <m:sSub>
+                                <m:sSubPr>
+                                  <m:ctrlPr>
+                                    <w:rPr>
+                                      <w:rFonts w:ascii="Cambria Math" w:hAnsi="Cambria Math" w:cstheme="minorHAnsi"/>
+                                      <w:i/>
+                                      <w:lang w:val="en-US"/>
+                                    </w:rPr>
+                                  </m:ctrlPr>
+                                </m:sSubPr>
+                                <m:e>
+                                  <m:r>
+                                    <w:rPr>
+                                      <w:rFonts w:ascii="Cambria Math" w:hAnsi="Cambria Math" w:cstheme="minorHAnsi"/>
+                                      <w:lang w:val="en-US"/>
+                                    </w:rPr>
+                                    <m:t>i</m:t>
+                                  </m:r>
+                                </m:e>
+                                <m:sub>
+                                  <m:r>
+                                    <w:rPr>
+                                      <w:rFonts w:ascii="Cambria Math" w:hAnsi="Cambria Math" w:cstheme="minorHAnsi"/>
+                                      <w:lang w:val="en-US"/>
+                                    </w:rPr>
+                                    <m:t>J</m:t>
+                                  </m:r>
+                                </m:sub>
+                              </m:sSub>
+                              <m:r>
+                                <w:rPr>
+                                  <w:rFonts w:ascii="Cambria Math" w:hAnsi="Cambria Math" w:cstheme="minorHAnsi"/>
+                                  <w:lang w:val="en-US"/>
+                                </w:rPr>
+                                <m:t>-</m:t>
+                              </m:r>
+                              <m:sSub>
+                                <m:sSubPr>
+                                  <m:ctrlPr>
+                                    <w:rPr>
+                                      <w:rFonts w:ascii="Cambria Math" w:hAnsi="Cambria Math" w:cstheme="minorHAnsi"/>
+                                      <w:i/>
+                                      <w:lang w:val="en-US"/>
+                                    </w:rPr>
+                                  </m:ctrlPr>
+                                </m:sSubPr>
+                                <m:e>
+                                  <m:r>
+                                    <w:rPr>
+                                      <w:rFonts w:ascii="Cambria Math" w:hAnsi="Cambria Math" w:cstheme="minorHAnsi"/>
+                                      <w:lang w:val="en-US"/>
+                                    </w:rPr>
+                                    <m:t>i</m:t>
+                                  </m:r>
+                                </m:e>
+                                <m:sub>
+                                  <m:r>
+                                    <w:rPr>
+                                      <w:rFonts w:ascii="Cambria Math" w:hAnsi="Cambria Math" w:cstheme="minorHAnsi"/>
+                                      <w:lang w:val="en-US"/>
+                                    </w:rPr>
+                                    <m:t>H</m:t>
+                                  </m:r>
+                                </m:sub>
+                              </m:sSub>
+                            </m:e>
+                          </m:d>
+                        </m:e>
+                        <m:sub>
+                          <m:r>
+                            <w:rPr>
+                              <w:rFonts w:ascii="Cambria Math" w:hAnsi="Cambria Math" w:cstheme="minorHAnsi"/>
+                              <w:lang w:val="en-US"/>
+                            </w:rPr>
+                            <m:t>n</m:t>
+                          </m:r>
+                        </m:sub>
+                      </m:sSub>
+                    </m:e>
+                  </m:d>
+                </m:e>
+                <m:sup>
+                  <m:r>
+                    <w:rPr>
+                      <w:rFonts w:ascii="Cambria Math" w:hAnsi="Cambria Math" w:cstheme="minorHAnsi"/>
+                      <w:lang w:val="en-US"/>
+                    </w:rPr>
+                    <m:t>2</m:t>
+                  </m:r>
+                </m:sup>
+              </m:sSup>
+            </m:e>
+          </m:nary>
+        </m:oMath>
+      </m:oMathPara>
+    </w:p>
+    <w:p>
+      <w:pPr>
+        <w:pStyle w:val="ListParagraph"/>
+        <w:rPr>
+          <w:rFonts w:eastAsiaTheme="minorEastAsia" w:cstheme="minorHAnsi"/>
+          <w:lang w:val="en-US"/>
+        </w:rPr>
+      </w:pPr>
+      <m:oMathPara>
+        <m:oMath>
+          <m:sSubSup>
+            <m:sSubSupPr>
+              <m:ctrlPr>
+                <w:rPr>
+                  <w:rFonts w:ascii="Cambria Math" w:hAnsi="Cambria Math" w:cstheme="minorHAnsi"/>
+                  <w:i/>
+                  <w:lang w:val="en-US"/>
+                </w:rPr>
+              </m:ctrlPr>
+            </m:sSubSupPr>
+            <m:e>
+              <m:r>
+                <w:rPr>
+                  <w:rFonts w:ascii="Cambria Math" w:hAnsi="Cambria Math" w:cstheme="minorHAnsi"/>
+                  <w:lang w:val="en-US"/>
+                </w:rPr>
+                <m:t>δ</m:t>
+              </m:r>
+            </m:e>
+            <m:sub>
+              <m:r>
+                <w:rPr>
+                  <w:rFonts w:ascii="Cambria Math" w:hAnsi="Cambria Math" w:cstheme="minorHAnsi"/>
+                  <w:lang w:val="en-US"/>
+                </w:rPr>
+                <m:t>JK</m:t>
+              </m:r>
+            </m:sub>
+            <m:sup>
+              <m:r>
+                <w:rPr>
+                  <w:rFonts w:ascii="Cambria Math" w:hAnsi="Cambria Math" w:cstheme="minorHAnsi"/>
+                  <w:lang w:val="en-US"/>
+                </w:rPr>
+                <m:t>2</m:t>
+              </m:r>
+            </m:sup>
+          </m:sSubSup>
+          <m:r>
+            <w:rPr>
+              <w:rFonts w:ascii="Cambria Math" w:hAnsi="Cambria Math" w:cstheme="minorHAnsi"/>
+              <w:lang w:val="en-US"/>
+            </w:rPr>
+            <m:t>=</m:t>
+          </m:r>
+          <m:f>
+            <m:fPr>
+              <m:ctrlPr>
+                <w:rPr>
+                  <w:rFonts w:ascii="Cambria Math" w:hAnsi="Cambria Math" w:cstheme="minorHAnsi"/>
+                  <w:i/>
+                  <w:lang w:val="en-US"/>
+                </w:rPr>
+              </m:ctrlPr>
+            </m:fPr>
+            <m:num>
+              <m:r>
+                <w:rPr>
+                  <w:rFonts w:ascii="Cambria Math" w:hAnsi="Cambria Math" w:cstheme="minorHAnsi"/>
+                  <w:lang w:val="en-US"/>
+                </w:rPr>
+                <m:t>1</m:t>
+              </m:r>
+            </m:num>
+            <m:den>
+              <m:r>
+                <w:rPr>
+                  <w:rFonts w:ascii="Cambria Math" w:hAnsi="Cambria Math" w:cstheme="minorHAnsi"/>
+                  <w:lang w:val="en-US"/>
+                </w:rPr>
+                <m:t>N</m:t>
+              </m:r>
+            </m:den>
+          </m:f>
+          <m:nary>
+            <m:naryPr>
+              <m:chr m:val="∑"/>
+              <m:limLoc m:val="undOvr"/>
+              <m:ctrlPr>
+                <w:rPr>
+                  <w:rFonts w:ascii="Cambria Math" w:hAnsi="Cambria Math" w:cstheme="minorHAnsi"/>
+                  <w:i/>
+                  <w:lang w:val="en-US"/>
+                </w:rPr>
+              </m:ctrlPr>
+            </m:naryPr>
+            <m:sub>
+              <m:r>
+                <w:rPr>
+                  <w:rFonts w:ascii="Cambria Math" w:hAnsi="Cambria Math" w:cstheme="minorHAnsi"/>
+                  <w:lang w:val="en-US"/>
+                </w:rPr>
+                <m:t>n=1</m:t>
+              </m:r>
+            </m:sub>
+            <m:sup>
+              <m:r>
+                <w:rPr>
+                  <w:rFonts w:ascii="Cambria Math" w:hAnsi="Cambria Math" w:cstheme="minorHAnsi"/>
+                  <w:lang w:val="en-US"/>
+                </w:rPr>
+                <m:t>N</m:t>
+              </m:r>
+            </m:sup>
+            <m:e>
+              <m:sSup>
+                <m:sSupPr>
+                  <m:ctrlPr>
+                    <w:rPr>
+                      <w:rFonts w:ascii="Cambria Math" w:hAnsi="Cambria Math" w:cstheme="minorHAnsi"/>
+                      <w:i/>
+                      <w:lang w:val="en-US"/>
+                    </w:rPr>
+                  </m:ctrlPr>
+                </m:sSupPr>
+                <m:e>
+                  <m:d>
+                    <m:dPr>
+                      <m:begChr m:val="["/>
+                      <m:endChr m:val="]"/>
+                      <m:ctrlPr>
+                        <w:rPr>
+                          <w:rFonts w:ascii="Cambria Math" w:hAnsi="Cambria Math" w:cstheme="minorHAnsi"/>
+                          <w:i/>
+                          <w:lang w:val="en-US"/>
+                        </w:rPr>
+                      </m:ctrlPr>
+                    </m:dPr>
+                    <m:e>
+                      <m:sSub>
+                        <m:sSubPr>
+                          <m:ctrlPr>
+                            <w:rPr>
+                              <w:rFonts w:ascii="Cambria Math" w:hAnsi="Cambria Math" w:cstheme="minorHAnsi"/>
+                              <w:i/>
+                              <w:lang w:val="en-US"/>
+                            </w:rPr>
+                          </m:ctrlPr>
+                        </m:sSubPr>
+                        <m:e>
+                          <m:d>
+                            <m:dPr>
+                              <m:ctrlPr>
+                                <w:rPr>
+                                  <w:rFonts w:ascii="Cambria Math" w:hAnsi="Cambria Math" w:cstheme="minorHAnsi"/>
+                                  <w:i/>
+                                  <w:lang w:val="en-US"/>
+                                </w:rPr>
+                              </m:ctrlPr>
+                            </m:dPr>
+                            <m:e>
+                              <m:sSub>
+                                <m:sSubPr>
+                                  <m:ctrlPr>
+                                    <w:rPr>
+                                      <w:rFonts w:ascii="Cambria Math" w:hAnsi="Cambria Math" w:cstheme="minorHAnsi"/>
+                                      <w:i/>
+                                      <w:lang w:val="en-US"/>
+                                    </w:rPr>
+                                  </m:ctrlPr>
+                                </m:sSubPr>
+                                <m:e>
+                                  <m:r>
+                                    <w:rPr>
+                                      <w:rFonts w:ascii="Cambria Math" w:hAnsi="Cambria Math" w:cstheme="minorHAnsi"/>
+                                      <w:lang w:val="en-US"/>
+                                    </w:rPr>
+                                    <m:t>i</m:t>
+                                  </m:r>
+                                </m:e>
+                                <m:sub>
+                                  <m:r>
+                                    <w:rPr>
+                                      <w:rFonts w:ascii="Cambria Math" w:hAnsi="Cambria Math" w:cstheme="minorHAnsi"/>
+                                      <w:lang w:val="en-US"/>
+                                    </w:rPr>
+                                    <m:t>J</m:t>
+                                  </m:r>
+                                </m:sub>
+                              </m:sSub>
+                              <m:r>
+                                <w:rPr>
+                                  <w:rFonts w:ascii="Cambria Math" w:hAnsi="Cambria Math" w:cstheme="minorHAnsi"/>
+                                  <w:lang w:val="en-US"/>
+                                </w:rPr>
+                                <m:t>-</m:t>
+                              </m:r>
+                              <m:sSub>
+                                <m:sSubPr>
+                                  <m:ctrlPr>
+                                    <w:rPr>
+                                      <w:rFonts w:ascii="Cambria Math" w:hAnsi="Cambria Math" w:cstheme="minorHAnsi"/>
+                                      <w:i/>
+                                      <w:lang w:val="en-US"/>
+                                    </w:rPr>
+                                  </m:ctrlPr>
+                                </m:sSubPr>
+                                <m:e>
+                                  <m:r>
+                                    <w:rPr>
+                                      <w:rFonts w:ascii="Cambria Math" w:hAnsi="Cambria Math" w:cstheme="minorHAnsi"/>
+                                      <w:lang w:val="en-US"/>
+                                    </w:rPr>
+                                    <m:t>i</m:t>
+                                  </m:r>
+                                </m:e>
+                                <m:sub>
+                                  <m:r>
+                                    <w:rPr>
+                                      <w:rFonts w:ascii="Cambria Math" w:hAnsi="Cambria Math" w:cstheme="minorHAnsi"/>
+                                      <w:lang w:val="en-US"/>
+                                    </w:rPr>
+                                    <m:t>K</m:t>
+                                  </m:r>
+                                </m:sub>
+                              </m:sSub>
+                            </m:e>
+                          </m:d>
+                        </m:e>
+                        <m:sub>
+                          <m:r>
+                            <w:rPr>
+                              <w:rFonts w:ascii="Cambria Math" w:hAnsi="Cambria Math" w:cstheme="minorHAnsi"/>
+                              <w:lang w:val="en-US"/>
+                            </w:rPr>
+                            <m:t>n</m:t>
+                          </m:r>
+                        </m:sub>
+                      </m:sSub>
+                      <m:r>
+                        <w:rPr>
+                          <w:rFonts w:ascii="Cambria Math" w:hAnsi="Cambria Math" w:cstheme="minorHAnsi"/>
+                          <w:lang w:val="en-US"/>
+                        </w:rPr>
+                        <m:t>-</m:t>
+                      </m:r>
+                      <m:sSub>
+                        <m:sSubPr>
+                          <m:ctrlPr>
+                            <w:rPr>
+                              <w:rFonts w:ascii="Cambria Math" w:hAnsi="Cambria Math" w:cstheme="minorHAnsi"/>
+                              <w:i/>
+                              <w:lang w:val="en-US"/>
+                            </w:rPr>
+                          </m:ctrlPr>
+                        </m:sSubPr>
+                        <m:e>
+                          <m:d>
+                            <m:dPr>
+                              <m:begChr m:val="⟨"/>
+                              <m:endChr m:val="⟩"/>
+                              <m:ctrlPr>
+                                <w:rPr>
+                                  <w:rFonts w:ascii="Cambria Math" w:hAnsi="Cambria Math" w:cstheme="minorHAnsi"/>
+                                  <w:i/>
+                                  <w:lang w:val="en-US"/>
+                                </w:rPr>
+                              </m:ctrlPr>
+                            </m:dPr>
+                            <m:e>
+                              <m:sSub>
+                                <m:sSubPr>
+                                  <m:ctrlPr>
+                                    <w:rPr>
+                                      <w:rFonts w:ascii="Cambria Math" w:hAnsi="Cambria Math" w:cstheme="minorHAnsi"/>
+                                      <w:i/>
+                                      <w:lang w:val="en-US"/>
+                                    </w:rPr>
+                                  </m:ctrlPr>
+                                </m:sSubPr>
+                                <m:e>
+                                  <m:r>
+                                    <w:rPr>
+                                      <w:rFonts w:ascii="Cambria Math" w:hAnsi="Cambria Math" w:cstheme="minorHAnsi"/>
+                                      <w:lang w:val="en-US"/>
+                                    </w:rPr>
+                                    <m:t>i</m:t>
+                                  </m:r>
+                                </m:e>
+                                <m:sub>
+                                  <m:r>
+                                    <w:rPr>
+                                      <w:rFonts w:ascii="Cambria Math" w:hAnsi="Cambria Math" w:cstheme="minorHAnsi"/>
+                                      <w:lang w:val="en-US"/>
+                                    </w:rPr>
+                                    <m:t>J</m:t>
+                                  </m:r>
+                                </m:sub>
+                              </m:sSub>
+                              <m:r>
+                                <w:rPr>
+                                  <w:rFonts w:ascii="Cambria Math" w:hAnsi="Cambria Math" w:cstheme="minorHAnsi"/>
+                                  <w:lang w:val="en-US"/>
+                                </w:rPr>
+                                <m:t>-</m:t>
+                              </m:r>
+                              <m:sSub>
+                                <m:sSubPr>
+                                  <m:ctrlPr>
+                                    <w:rPr>
+                                      <w:rFonts w:ascii="Cambria Math" w:hAnsi="Cambria Math" w:cstheme="minorHAnsi"/>
+                                      <w:i/>
+                                      <w:lang w:val="en-US"/>
+                                    </w:rPr>
+                                  </m:ctrlPr>
+                                </m:sSubPr>
+                                <m:e>
+                                  <m:r>
+                                    <w:rPr>
+                                      <w:rFonts w:ascii="Cambria Math" w:hAnsi="Cambria Math" w:cstheme="minorHAnsi"/>
+                                      <w:lang w:val="en-US"/>
+                                    </w:rPr>
+                                    <m:t>i</m:t>
+                                  </m:r>
+                                </m:e>
+                                <m:sub>
+                                  <m:r>
+                                    <w:rPr>
+                                      <w:rFonts w:ascii="Cambria Math" w:hAnsi="Cambria Math" w:cstheme="minorHAnsi"/>
+                                      <w:lang w:val="en-US"/>
+                                    </w:rPr>
+                                    <m:t>K</m:t>
+                                  </m:r>
+                                </m:sub>
+                              </m:sSub>
+                            </m:e>
+                          </m:d>
+                        </m:e>
+                        <m:sub>
+                          <m:r>
+                            <w:rPr>
+                              <w:rFonts w:ascii="Cambria Math" w:hAnsi="Cambria Math" w:cstheme="minorHAnsi"/>
+                              <w:lang w:val="en-US"/>
+                            </w:rPr>
+                            <m:t>n</m:t>
+                          </m:r>
+                        </m:sub>
+                      </m:sSub>
+                    </m:e>
+                  </m:d>
+                </m:e>
+                <m:sup>
+                  <m:r>
+                    <w:rPr>
+                      <w:rFonts w:ascii="Cambria Math" w:hAnsi="Cambria Math" w:cstheme="minorHAnsi"/>
+                      <w:lang w:val="en-US"/>
+                    </w:rPr>
+                    <m:t>2</m:t>
+                  </m:r>
+                </m:sup>
+              </m:sSup>
+            </m:e>
+          </m:nary>
+        </m:oMath>
+      </m:oMathPara>
+    </w:p>
+    <w:p>
+      <w:pPr>
+        <w:pStyle w:val="ListParagraph"/>
+        <w:rPr>
+          <w:rFonts w:cstheme="minorHAnsi"/>
+          <w:lang w:val="en-US"/>
+        </w:rPr>
+      </w:pPr>
+      <m:oMathPara>
+        <m:oMath>
+          <m:sSubSup>
+            <m:sSubSupPr>
+              <m:ctrlPr>
+                <w:rPr>
+                  <w:rFonts w:ascii="Cambria Math" w:hAnsi="Cambria Math" w:cstheme="minorHAnsi"/>
+                  <w:i/>
+                  <w:lang w:val="en-US"/>
+                </w:rPr>
+              </m:ctrlPr>
+            </m:sSubSupPr>
+            <m:e>
+              <m:r>
+                <w:rPr>
+                  <w:rFonts w:ascii="Cambria Math" w:hAnsi="Cambria Math" w:cstheme="minorHAnsi"/>
+                  <w:lang w:val="en-US"/>
+                </w:rPr>
+                <m:t>δ</m:t>
+              </m:r>
+            </m:e>
+            <m:sub>
+              <m:r>
+                <w:rPr>
+                  <w:rFonts w:ascii="Cambria Math" w:hAnsi="Cambria Math" w:cstheme="minorHAnsi"/>
+                  <w:lang w:val="en-US"/>
+                </w:rPr>
+                <m:t>HK</m:t>
+              </m:r>
+            </m:sub>
+            <m:sup>
+              <m:r>
+                <w:rPr>
+                  <w:rFonts w:ascii="Cambria Math" w:hAnsi="Cambria Math" w:cstheme="minorHAnsi"/>
+                  <w:lang w:val="en-US"/>
+                </w:rPr>
+                <m:t>2</m:t>
+              </m:r>
+            </m:sup>
+          </m:sSubSup>
+          <m:r>
+            <w:rPr>
+              <w:rFonts w:ascii="Cambria Math" w:hAnsi="Cambria Math" w:cstheme="minorHAnsi"/>
+              <w:lang w:val="en-US"/>
+            </w:rPr>
+            <m:t>=</m:t>
+          </m:r>
+          <m:f>
+            <m:fPr>
+              <m:ctrlPr>
+                <w:rPr>
+                  <w:rFonts w:ascii="Cambria Math" w:hAnsi="Cambria Math" w:cstheme="minorHAnsi"/>
+                  <w:i/>
+                  <w:lang w:val="en-US"/>
+                </w:rPr>
+              </m:ctrlPr>
+            </m:fPr>
+            <m:num>
+              <m:r>
+                <w:rPr>
+                  <w:rFonts w:ascii="Cambria Math" w:hAnsi="Cambria Math" w:cstheme="minorHAnsi"/>
+                  <w:lang w:val="en-US"/>
+                </w:rPr>
+                <m:t>1</m:t>
+              </m:r>
+            </m:num>
+            <m:den>
+              <m:r>
+                <w:rPr>
+                  <w:rFonts w:ascii="Cambria Math" w:hAnsi="Cambria Math" w:cstheme="minorHAnsi"/>
+                  <w:lang w:val="en-US"/>
+                </w:rPr>
+                <m:t>N</m:t>
+              </m:r>
+            </m:den>
+          </m:f>
+          <m:nary>
+            <m:naryPr>
+              <m:chr m:val="∑"/>
+              <m:limLoc m:val="undOvr"/>
+              <m:ctrlPr>
+                <w:rPr>
+                  <w:rFonts w:ascii="Cambria Math" w:hAnsi="Cambria Math" w:cstheme="minorHAnsi"/>
+                  <w:i/>
+                  <w:lang w:val="en-US"/>
+                </w:rPr>
+              </m:ctrlPr>
+            </m:naryPr>
+            <m:sub>
+              <m:r>
+                <w:rPr>
+                  <w:rFonts w:ascii="Cambria Math" w:hAnsi="Cambria Math" w:cstheme="minorHAnsi"/>
+                  <w:lang w:val="en-US"/>
+                </w:rPr>
+                <m:t>n=1</m:t>
+              </m:r>
+            </m:sub>
+            <m:sup>
+              <m:r>
+                <w:rPr>
+                  <w:rFonts w:ascii="Cambria Math" w:hAnsi="Cambria Math" w:cstheme="minorHAnsi"/>
+                  <w:lang w:val="en-US"/>
+                </w:rPr>
+                <m:t>N</m:t>
+              </m:r>
+            </m:sup>
+            <m:e>
+              <m:sSup>
+                <m:sSupPr>
+                  <m:ctrlPr>
+                    <w:rPr>
+                      <w:rFonts w:ascii="Cambria Math" w:hAnsi="Cambria Math" w:cstheme="minorHAnsi"/>
+                      <w:i/>
+                      <w:lang w:val="en-US"/>
+                    </w:rPr>
+                  </m:ctrlPr>
+                </m:sSupPr>
+                <m:e>
+                  <m:d>
+                    <m:dPr>
+                      <m:begChr m:val="["/>
+                      <m:endChr m:val="]"/>
+                      <m:ctrlPr>
+                        <w:rPr>
+                          <w:rFonts w:ascii="Cambria Math" w:hAnsi="Cambria Math" w:cstheme="minorHAnsi"/>
+                          <w:i/>
+                          <w:lang w:val="en-US"/>
+                        </w:rPr>
+                      </m:ctrlPr>
+                    </m:dPr>
+                    <m:e>
+                      <m:sSub>
+                        <m:sSubPr>
+                          <m:ctrlPr>
+                            <w:rPr>
+                              <w:rFonts w:ascii="Cambria Math" w:hAnsi="Cambria Math" w:cstheme="minorHAnsi"/>
+                              <w:i/>
+                              <w:lang w:val="en-US"/>
+                            </w:rPr>
+                          </m:ctrlPr>
+                        </m:sSubPr>
+                        <m:e>
+                          <m:d>
+                            <m:dPr>
+                              <m:ctrlPr>
+                                <w:rPr>
+                                  <w:rFonts w:ascii="Cambria Math" w:hAnsi="Cambria Math" w:cstheme="minorHAnsi"/>
+                                  <w:i/>
+                                  <w:lang w:val="en-US"/>
+                                </w:rPr>
+                              </m:ctrlPr>
+                            </m:dPr>
+                            <m:e>
+                              <m:sSub>
+                                <m:sSubPr>
+                                  <m:ctrlPr>
+                                    <w:rPr>
+                                      <w:rFonts w:ascii="Cambria Math" w:hAnsi="Cambria Math" w:cstheme="minorHAnsi"/>
+                                      <w:i/>
+                                      <w:lang w:val="en-US"/>
+                                    </w:rPr>
+                                  </m:ctrlPr>
+                                </m:sSubPr>
+                                <m:e>
+                                  <m:r>
+                                    <w:rPr>
+                                      <w:rFonts w:ascii="Cambria Math" w:hAnsi="Cambria Math" w:cstheme="minorHAnsi"/>
+                                      <w:lang w:val="en-US"/>
+                                    </w:rPr>
+                                    <m:t>i</m:t>
+                                  </m:r>
+                                </m:e>
+                                <m:sub>
+                                  <m:r>
+                                    <w:rPr>
+                                      <w:rFonts w:ascii="Cambria Math" w:hAnsi="Cambria Math" w:cstheme="minorHAnsi"/>
+                                      <w:lang w:val="en-US"/>
+                                    </w:rPr>
+                                    <m:t>H</m:t>
+                                  </m:r>
+                                </m:sub>
+                              </m:sSub>
+                              <m:r>
+                                <w:rPr>
+                                  <w:rFonts w:ascii="Cambria Math" w:hAnsi="Cambria Math" w:cstheme="minorHAnsi"/>
+                                  <w:lang w:val="en-US"/>
+                                </w:rPr>
+                                <m:t>-</m:t>
+                              </m:r>
+                              <m:sSub>
+                                <m:sSubPr>
+                                  <m:ctrlPr>
+                                    <w:rPr>
+                                      <w:rFonts w:ascii="Cambria Math" w:hAnsi="Cambria Math" w:cstheme="minorHAnsi"/>
+                                      <w:i/>
+                                      <w:lang w:val="en-US"/>
+                                    </w:rPr>
+                                  </m:ctrlPr>
+                                </m:sSubPr>
+                                <m:e>
+                                  <m:r>
+                                    <w:rPr>
+                                      <w:rFonts w:ascii="Cambria Math" w:hAnsi="Cambria Math" w:cstheme="minorHAnsi"/>
+                                      <w:lang w:val="en-US"/>
+                                    </w:rPr>
+                                    <m:t>i</m:t>
+                                  </m:r>
+                                </m:e>
+                                <m:sub>
+                                  <m:r>
+                                    <w:rPr>
+                                      <w:rFonts w:ascii="Cambria Math" w:hAnsi="Cambria Math" w:cstheme="minorHAnsi"/>
+                                      <w:lang w:val="en-US"/>
+                                    </w:rPr>
+                                    <m:t>K</m:t>
+                                  </m:r>
+                                </m:sub>
+                              </m:sSub>
+                            </m:e>
+                          </m:d>
+                        </m:e>
+                        <m:sub>
+                          <m:r>
+                            <w:rPr>
+                              <w:rFonts w:ascii="Cambria Math" w:hAnsi="Cambria Math" w:cstheme="minorHAnsi"/>
+                              <w:lang w:val="en-US"/>
+                            </w:rPr>
+                            <m:t>n</m:t>
+                          </m:r>
+                        </m:sub>
+                      </m:sSub>
+                      <m:r>
+                        <w:rPr>
+                          <w:rFonts w:ascii="Cambria Math" w:hAnsi="Cambria Math" w:cstheme="minorHAnsi"/>
+                          <w:lang w:val="en-US"/>
+                        </w:rPr>
+                        <m:t>-</m:t>
+                      </m:r>
+                      <m:sSub>
+                        <m:sSubPr>
+                          <m:ctrlPr>
+                            <w:rPr>
+                              <w:rFonts w:ascii="Cambria Math" w:hAnsi="Cambria Math" w:cstheme="minorHAnsi"/>
+                              <w:i/>
+                              <w:lang w:val="en-US"/>
+                            </w:rPr>
+                          </m:ctrlPr>
+                        </m:sSubPr>
+                        <m:e>
+                          <m:d>
+                            <m:dPr>
+                              <m:begChr m:val="⟨"/>
+                              <m:endChr m:val="⟩"/>
+                              <m:ctrlPr>
+                                <w:rPr>
+                                  <w:rFonts w:ascii="Cambria Math" w:hAnsi="Cambria Math" w:cstheme="minorHAnsi"/>
+                                  <w:i/>
+                                  <w:lang w:val="en-US"/>
+                                </w:rPr>
+                              </m:ctrlPr>
+                            </m:dPr>
+                            <m:e>
+                              <m:sSub>
+                                <m:sSubPr>
+                                  <m:ctrlPr>
+                                    <w:rPr>
+                                      <w:rFonts w:ascii="Cambria Math" w:hAnsi="Cambria Math" w:cstheme="minorHAnsi"/>
+                                      <w:i/>
+                                      <w:lang w:val="en-US"/>
+                                    </w:rPr>
+                                  </m:ctrlPr>
+                                </m:sSubPr>
+                                <m:e>
+                                  <m:r>
+                                    <w:rPr>
+                                      <w:rFonts w:ascii="Cambria Math" w:hAnsi="Cambria Math" w:cstheme="minorHAnsi"/>
+                                      <w:lang w:val="en-US"/>
+                                    </w:rPr>
+                                    <m:t>i</m:t>
+                                  </m:r>
+                                </m:e>
+                                <m:sub>
+                                  <m:r>
+                                    <w:rPr>
+                                      <w:rFonts w:ascii="Cambria Math" w:hAnsi="Cambria Math" w:cstheme="minorHAnsi"/>
+                                      <w:lang w:val="en-US"/>
+                                    </w:rPr>
+                                    <m:t>H</m:t>
+                                  </m:r>
+                                </m:sub>
+                              </m:sSub>
+                              <m:r>
+                                <w:rPr>
+                                  <w:rFonts w:ascii="Cambria Math" w:hAnsi="Cambria Math" w:cstheme="minorHAnsi"/>
+                                  <w:lang w:val="en-US"/>
+                                </w:rPr>
+                                <m:t>-</m:t>
+                              </m:r>
+                              <m:sSub>
+                                <m:sSubPr>
+                                  <m:ctrlPr>
+                                    <w:rPr>
+                                      <w:rFonts w:ascii="Cambria Math" w:hAnsi="Cambria Math" w:cstheme="minorHAnsi"/>
+                                      <w:i/>
+                                      <w:lang w:val="en-US"/>
+                                    </w:rPr>
+                                  </m:ctrlPr>
+                                </m:sSubPr>
+                                <m:e>
+                                  <m:r>
+                                    <w:rPr>
+                                      <w:rFonts w:ascii="Cambria Math" w:hAnsi="Cambria Math" w:cstheme="minorHAnsi"/>
+                                      <w:lang w:val="en-US"/>
+                                    </w:rPr>
+                                    <m:t>i</m:t>
+                                  </m:r>
+                                </m:e>
+                                <m:sub>
+                                  <m:r>
+                                    <w:rPr>
+                                      <w:rFonts w:ascii="Cambria Math" w:hAnsi="Cambria Math" w:cstheme="minorHAnsi"/>
+                                      <w:lang w:val="en-US"/>
+                                    </w:rPr>
+                                    <m:t>K</m:t>
+                                  </m:r>
+                                </m:sub>
+                              </m:sSub>
+                            </m:e>
+                          </m:d>
+                        </m:e>
+                        <m:sub>
+                          <m:r>
+                            <w:rPr>
+                              <w:rFonts w:ascii="Cambria Math" w:hAnsi="Cambria Math" w:cstheme="minorHAnsi"/>
+                              <w:lang w:val="en-US"/>
+                            </w:rPr>
+                            <m:t>n</m:t>
+                          </m:r>
+                        </m:sub>
+                      </m:sSub>
+                    </m:e>
+                  </m:d>
+                </m:e>
+                <m:sup>
+                  <m:r>
+                    <w:rPr>
+                      <w:rFonts w:ascii="Cambria Math" w:hAnsi="Cambria Math" w:cstheme="minorHAnsi"/>
+                      <w:lang w:val="en-US"/>
+                    </w:rPr>
+                    <m:t>2</m:t>
+                  </m:r>
+                </m:sup>
+              </m:sSup>
+            </m:e>
+          </m:nary>
+        </m:oMath>
+      </m:oMathPara>
+    </w:p>
+    <w:p>
+      <w:pPr>
+        <w:pStyle w:val="ListParagraph"/>
+        <w:numPr>
+          <w:ilvl w:val="1"/>
+          <w:numId w:val="20"/>
+        </w:numPr>
+        <w:rPr>
+          <w:rFonts w:cstheme="minorHAnsi"/>
+          <w:lang w:val="en-US"/>
+        </w:rPr>
+      </w:pPr>
+      <w:r>
+        <w:rPr>
+          <w:rFonts w:eastAsiaTheme="minorEastAsia" w:cstheme="minorHAnsi"/>
+          <w:lang w:val="en-US"/>
+        </w:rPr>
+        <w:t>Then I calculate the error in J-band alone:</w:t>
+      </w:r>
+    </w:p>
+    <w:p>
+      <w:pPr>
+        <w:pStyle w:val="ListParagraph"/>
+        <w:rPr>
+          <w:rFonts w:cstheme="minorHAnsi"/>
+          <w:lang w:val="en-US"/>
+        </w:rPr>
+      </w:pPr>
+      <m:oMathPara>
+        <m:oMath>
+          <m:r>
+            <w:rPr>
+              <w:rFonts w:ascii="Cambria Math" w:hAnsi="Cambria Math" w:cstheme="minorHAnsi"/>
+              <w:lang w:val="en-US"/>
+            </w:rPr>
+            <m:t>e</m:t>
+          </m:r>
+          <m:sSub>
+            <m:sSubPr>
+              <m:ctrlPr>
+                <w:rPr>
+                  <w:rFonts w:ascii="Cambria Math" w:hAnsi="Cambria Math" w:cstheme="minorHAnsi"/>
+                  <w:i/>
+                  <w:lang w:val="en-US"/>
+                </w:rPr>
+              </m:ctrlPr>
+            </m:sSubPr>
+            <m:e>
+              <m:r>
+                <w:rPr>
+                  <w:rFonts w:ascii="Cambria Math" w:hAnsi="Cambria Math" w:cstheme="minorHAnsi"/>
+                  <w:lang w:val="en-US"/>
+                </w:rPr>
+                <m:t>i</m:t>
+              </m:r>
+            </m:e>
+            <m:sub>
+              <m:r>
+                <w:rPr>
+                  <w:rFonts w:ascii="Cambria Math" w:hAnsi="Cambria Math" w:cstheme="minorHAnsi"/>
+                  <w:lang w:val="en-US"/>
+                </w:rPr>
+                <m:t>J</m:t>
+              </m:r>
+            </m:sub>
+          </m:sSub>
+          <m:r>
+            <w:rPr>
+              <w:rFonts w:ascii="Cambria Math" w:hAnsi="Cambria Math" w:cstheme="minorHAnsi"/>
+              <w:lang w:val="en-US"/>
+            </w:rPr>
+            <m:t>=</m:t>
+          </m:r>
+          <m:rad>
+            <m:radPr>
+              <m:degHide m:val="1"/>
+              <m:ctrlPr>
+                <w:rPr>
+                  <w:rFonts w:ascii="Cambria Math" w:hAnsi="Cambria Math" w:cstheme="minorHAnsi"/>
+                  <w:i/>
+                  <w:lang w:val="en-US"/>
+                </w:rPr>
+              </m:ctrlPr>
+            </m:radPr>
+            <m:deg/>
+            <m:e>
+              <m:r>
+                <w:rPr>
+                  <w:rFonts w:ascii="Cambria Math" w:hAnsi="Cambria Math" w:cstheme="minorHAnsi"/>
+                  <w:lang w:val="en-US"/>
+                </w:rPr>
+                <m:t>0.5×(</m:t>
+              </m:r>
+              <m:sSubSup>
+                <m:sSubSupPr>
+                  <m:ctrlPr>
+                    <w:rPr>
+                      <w:rFonts w:ascii="Cambria Math" w:hAnsi="Cambria Math" w:cstheme="minorHAnsi"/>
+                      <w:i/>
+                      <w:lang w:val="en-US"/>
+                    </w:rPr>
+                  </m:ctrlPr>
+                </m:sSubSupPr>
+                <m:e>
+                  <m:r>
+                    <w:rPr>
+                      <w:rFonts w:ascii="Cambria Math" w:hAnsi="Cambria Math" w:cstheme="minorHAnsi"/>
+                      <w:lang w:val="en-US"/>
+                    </w:rPr>
+                    <m:t>δ</m:t>
+                  </m:r>
+                </m:e>
+                <m:sub>
+                  <m:r>
+                    <w:rPr>
+                      <w:rFonts w:ascii="Cambria Math" w:hAnsi="Cambria Math" w:cstheme="minorHAnsi"/>
+                      <w:lang w:val="en-US"/>
+                    </w:rPr>
+                    <m:t>JH</m:t>
+                  </m:r>
+                </m:sub>
+                <m:sup>
+                  <m:r>
+                    <w:rPr>
+                      <w:rFonts w:ascii="Cambria Math" w:hAnsi="Cambria Math" w:cstheme="minorHAnsi"/>
+                      <w:lang w:val="en-US"/>
+                    </w:rPr>
+                    <m:t>2</m:t>
+                  </m:r>
+                </m:sup>
+              </m:sSubSup>
+              <m:r>
+                <w:rPr>
+                  <w:rFonts w:ascii="Cambria Math" w:hAnsi="Cambria Math" w:cstheme="minorHAnsi"/>
+                  <w:lang w:val="en-US"/>
+                </w:rPr>
+                <m:t>+</m:t>
+              </m:r>
+              <m:sSubSup>
+                <m:sSubSupPr>
+                  <m:ctrlPr>
+                    <w:rPr>
+                      <w:rFonts w:ascii="Cambria Math" w:hAnsi="Cambria Math" w:cstheme="minorHAnsi"/>
+                      <w:i/>
+                      <w:lang w:val="en-US"/>
+                    </w:rPr>
+                  </m:ctrlPr>
+                </m:sSubSupPr>
+                <m:e>
+                  <m:r>
+                    <w:rPr>
+                      <w:rFonts w:ascii="Cambria Math" w:hAnsi="Cambria Math" w:cstheme="minorHAnsi"/>
+                      <w:lang w:val="en-US"/>
+                    </w:rPr>
+                    <m:t>δ</m:t>
+                  </m:r>
+                </m:e>
+                <m:sub>
+                  <m:r>
+                    <w:rPr>
+                      <w:rFonts w:ascii="Cambria Math" w:hAnsi="Cambria Math" w:cstheme="minorHAnsi"/>
+                      <w:lang w:val="en-US"/>
+                    </w:rPr>
+                    <m:t>JK</m:t>
+                  </m:r>
+                </m:sub>
+                <m:sup>
+                  <m:r>
+                    <w:rPr>
+                      <w:rFonts w:ascii="Cambria Math" w:hAnsi="Cambria Math" w:cstheme="minorHAnsi"/>
+                      <w:lang w:val="en-US"/>
+                    </w:rPr>
+                    <m:t>2</m:t>
+                  </m:r>
+                </m:sup>
+              </m:sSubSup>
+              <m:r>
+                <w:rPr>
+                  <w:rFonts w:ascii="Cambria Math" w:hAnsi="Cambria Math" w:cstheme="minorHAnsi"/>
+                  <w:lang w:val="en-US"/>
+                </w:rPr>
+                <m:t>-</m:t>
+              </m:r>
+              <m:sSubSup>
+                <m:sSubSupPr>
+                  <m:ctrlPr>
+                    <w:rPr>
+                      <w:rFonts w:ascii="Cambria Math" w:hAnsi="Cambria Math" w:cstheme="minorHAnsi"/>
+                      <w:i/>
+                      <w:lang w:val="en-US"/>
+                    </w:rPr>
+                  </m:ctrlPr>
+                </m:sSubSupPr>
+                <m:e>
+                  <m:r>
+                    <w:rPr>
+                      <w:rFonts w:ascii="Cambria Math" w:hAnsi="Cambria Math" w:cstheme="minorHAnsi"/>
+                      <w:lang w:val="en-US"/>
+                    </w:rPr>
+                    <m:t>δ</m:t>
+                  </m:r>
+                </m:e>
+                <m:sub>
+                  <m:r>
+                    <w:rPr>
+                      <w:rFonts w:ascii="Cambria Math" w:hAnsi="Cambria Math" w:cstheme="minorHAnsi"/>
+                      <w:lang w:val="en-US"/>
+                    </w:rPr>
+                    <m:t>HK</m:t>
+                  </m:r>
+                </m:sub>
+                <m:sup>
+                  <m:r>
+                    <w:rPr>
+                      <w:rFonts w:ascii="Cambria Math" w:hAnsi="Cambria Math" w:cstheme="minorHAnsi"/>
+                      <w:lang w:val="en-US"/>
+                    </w:rPr>
+                    <m:t>2</m:t>
+                  </m:r>
+                </m:sup>
+              </m:sSubSup>
+              <m:r>
+                <w:rPr>
+                  <w:rFonts w:ascii="Cambria Math" w:hAnsi="Cambria Math" w:cstheme="minorHAnsi"/>
+                  <w:lang w:val="en-US"/>
+                </w:rPr>
+                <m:t>)</m:t>
+              </m:r>
+            </m:e>
+          </m:rad>
+        </m:oMath>
+      </m:oMathPara>
+    </w:p>
+    <w:p>
+      <w:pPr>
+        <w:pStyle w:val="ListParagraph"/>
+        <w:numPr>
+          <w:ilvl w:val="1"/>
+          <w:numId w:val="20"/>
+        </w:numPr>
+        <w:rPr>
+          <w:rFonts w:cstheme="minorHAnsi"/>
+          <w:lang w:val="en-US"/>
+        </w:rPr>
+      </w:pPr>
+      <w:r>
+        <w:rPr>
+          <w:rFonts w:eastAsiaTheme="minorEastAsia" w:cstheme="minorHAnsi"/>
+          <w:lang w:val="en-US"/>
+        </w:rPr>
+        <w:t xml:space="preserve">Then I plot </w:t>
+      </w:r>
+      <m:oMath>
+        <m:r>
+          <w:rPr>
+            <w:rFonts w:ascii="Cambria Math" w:eastAsiaTheme="minorEastAsia" w:hAnsi="Cambria Math" w:cstheme="minorHAnsi"/>
+            <w:lang w:val="en-US"/>
+          </w:rPr>
+          <m:t>e</m:t>
+        </m:r>
+        <m:sSub>
+          <m:sSubPr>
+            <m:ctrlPr>
+              <w:rPr>
+                <w:rFonts w:ascii="Cambria Math" w:eastAsiaTheme="minorEastAsia" w:hAnsi="Cambria Math" w:cstheme="minorHAnsi"/>
+                <w:i/>
+                <w:lang w:val="en-US"/>
+              </w:rPr>
+            </m:ctrlPr>
+          </m:sSubPr>
+          <m:e>
+            <m:r>
+              <w:rPr>
+                <w:rFonts w:ascii="Cambria Math" w:eastAsiaTheme="minorEastAsia" w:hAnsi="Cambria Math" w:cstheme="minorHAnsi"/>
+                <w:lang w:val="en-US"/>
+              </w:rPr>
+              <m:t>i</m:t>
+            </m:r>
+          </m:e>
+          <m:sub>
+            <m:r>
+              <w:rPr>
+                <w:rFonts w:ascii="Cambria Math" w:eastAsiaTheme="minorEastAsia" w:hAnsi="Cambria Math" w:cstheme="minorHAnsi"/>
+                <w:lang w:val="en-US"/>
+              </w:rPr>
+              <m:t>J</m:t>
+            </m:r>
+          </m:sub>
+        </m:sSub>
+      </m:oMath>
+      <w:r>
+        <w:rPr>
+          <w:rFonts w:eastAsiaTheme="minorEastAsia" w:cstheme="minorHAnsi"/>
+          <w:lang w:val="en-US"/>
+        </w:rPr>
+        <w:t xml:space="preserve"> vs mean magnitude in each bin and fit it with a pairwise linear function, i.e. a function that approaches a constant at low threshold magnitude and increases linearly at larger magnitude. The result is as follows:</w:t>
+      </w:r>
+    </w:p>
+    <w:p>
+      <w:pPr>
+        <w:pStyle w:val="ListParagraph"/>
+        <w:ind w:left="1080"/>
+        <w:rPr>
+          <w:rFonts w:cstheme="minorHAnsi"/>
+          <w:lang w:val="en-US"/>
+        </w:rPr>
+      </w:pPr>
+      <m:oMathPara>
+        <m:oMath>
+          <m:sSub>
+            <m:sSubPr>
+              <m:ctrlPr>
+                <w:rPr>
+                  <w:rFonts w:ascii="Cambria Math" w:hAnsi="Cambria Math" w:cstheme="minorHAnsi"/>
+                  <w:i/>
+                  <w:lang w:val="en-US"/>
+                </w:rPr>
+              </m:ctrlPr>
+            </m:sSubPr>
+            <m:e>
+              <m:r>
+                <w:rPr>
+                  <w:rFonts w:ascii="Cambria Math" w:hAnsi="Cambria Math" w:cstheme="minorHAnsi"/>
+                  <w:lang w:val="en-US"/>
+                </w:rPr>
+                <m:t>e</m:t>
+              </m:r>
+            </m:e>
+            <m:sub>
+              <m:r>
+                <w:rPr>
+                  <w:rFonts w:ascii="Cambria Math" w:hAnsi="Cambria Math" w:cstheme="minorHAnsi"/>
+                  <w:lang w:val="en-US"/>
+                </w:rPr>
+                <m:t>i,J</m:t>
+              </m:r>
+            </m:sub>
+          </m:sSub>
+          <m:r>
+            <w:rPr>
+              <w:rFonts w:ascii="Cambria Math" w:hAnsi="Cambria Math" w:cstheme="minorHAnsi"/>
+              <w:lang w:val="en-US"/>
+            </w:rPr>
+            <m:t>=</m:t>
+          </m:r>
+          <m:d>
+            <m:dPr>
+              <m:begChr m:val="{"/>
+              <m:endChr m:val=""/>
+              <m:ctrlPr>
+                <w:rPr>
+                  <w:rFonts w:ascii="Cambria Math" w:hAnsi="Cambria Math" w:cstheme="minorHAnsi"/>
+                  <w:i/>
+                  <w:lang w:val="en-US"/>
+                </w:rPr>
+              </m:ctrlPr>
+            </m:dPr>
+            <m:e>
+              <m:eqArr>
+                <m:eqArrPr>
+                  <m:ctrlPr>
+                    <w:rPr>
+                      <w:rFonts w:ascii="Cambria Math" w:hAnsi="Cambria Math" w:cstheme="minorHAnsi"/>
+                      <w:i/>
+                      <w:lang w:val="en-US"/>
+                    </w:rPr>
+                  </m:ctrlPr>
+                </m:eqArrPr>
+                <m:e>
+                  <m:r>
+                    <w:rPr>
+                      <w:rFonts w:ascii="Cambria Math" w:hAnsi="Cambria Math" w:cstheme="minorHAnsi"/>
+                      <w:lang w:val="en-US"/>
+                    </w:rPr>
+                    <m:t xml:space="preserve">0.0331,  </m:t>
+                  </m:r>
+                  <m:sSub>
+                    <m:sSubPr>
+                      <m:ctrlPr>
+                        <w:rPr>
+                          <w:rFonts w:ascii="Cambria Math" w:hAnsi="Cambria Math" w:cstheme="minorHAnsi"/>
+                          <w:i/>
+                          <w:lang w:val="en-US"/>
+                        </w:rPr>
+                      </m:ctrlPr>
+                    </m:sSubPr>
+                    <m:e>
+                      <m:r>
+                        <w:rPr>
+                          <w:rFonts w:ascii="Cambria Math" w:hAnsi="Cambria Math" w:cstheme="minorHAnsi"/>
+                          <w:lang w:val="en-US"/>
+                        </w:rPr>
+                        <m:t>m</m:t>
+                      </m:r>
+                    </m:e>
+                    <m:sub>
+                      <m:r>
+                        <w:rPr>
+                          <w:rFonts w:ascii="Cambria Math" w:hAnsi="Cambria Math" w:cstheme="minorHAnsi"/>
+                          <w:lang w:val="en-US"/>
+                        </w:rPr>
+                        <m:t>J</m:t>
+                      </m:r>
+                    </m:sub>
+                  </m:sSub>
+                  <m:r>
+                    <w:rPr>
+                      <w:rFonts w:ascii="Cambria Math" w:hAnsi="Cambria Math" w:cstheme="minorHAnsi"/>
+                      <w:lang w:val="en-US"/>
+                    </w:rPr>
+                    <m:t>≤10.7874</m:t>
+                  </m:r>
+                </m:e>
+                <m:e>
+                  <m:r>
+                    <w:rPr>
+                      <w:rFonts w:ascii="Cambria Math" w:hAnsi="Cambria Math" w:cstheme="minorHAnsi"/>
+                      <w:lang w:val="en-US"/>
+                    </w:rPr>
+                    <m:t>0.0194</m:t>
+                  </m:r>
+                  <m:sSub>
+                    <m:sSubPr>
+                      <m:ctrlPr>
+                        <w:rPr>
+                          <w:rFonts w:ascii="Cambria Math" w:hAnsi="Cambria Math" w:cstheme="minorHAnsi"/>
+                          <w:i/>
+                          <w:lang w:val="en-US"/>
+                        </w:rPr>
+                      </m:ctrlPr>
+                    </m:sSubPr>
+                    <m:e>
+                      <m:r>
+                        <w:rPr>
+                          <w:rFonts w:ascii="Cambria Math" w:hAnsi="Cambria Math" w:cstheme="minorHAnsi"/>
+                          <w:lang w:val="en-US"/>
+                        </w:rPr>
+                        <m:t>m</m:t>
+                      </m:r>
+                    </m:e>
+                    <m:sub>
+                      <m:r>
+                        <w:rPr>
+                          <w:rFonts w:ascii="Cambria Math" w:hAnsi="Cambria Math" w:cstheme="minorHAnsi"/>
+                          <w:lang w:val="en-US"/>
+                        </w:rPr>
+                        <m:t>J</m:t>
+                      </m:r>
+                    </m:sub>
+                  </m:sSub>
+                  <m:r>
+                    <w:rPr>
+                      <w:rFonts w:ascii="Cambria Math" w:hAnsi="Cambria Math" w:cstheme="minorHAnsi"/>
+                      <w:lang w:val="en-US"/>
+                    </w:rPr>
+                    <m:t xml:space="preserve">-0.1762, </m:t>
+                  </m:r>
+                  <m:sSub>
+                    <m:sSubPr>
+                      <m:ctrlPr>
+                        <w:rPr>
+                          <w:rFonts w:ascii="Cambria Math" w:hAnsi="Cambria Math" w:cstheme="minorHAnsi"/>
+                          <w:i/>
+                          <w:lang w:val="en-US"/>
+                        </w:rPr>
+                      </m:ctrlPr>
+                    </m:sSubPr>
+                    <m:e>
+                      <m:r>
+                        <w:rPr>
+                          <w:rFonts w:ascii="Cambria Math" w:hAnsi="Cambria Math" w:cstheme="minorHAnsi"/>
+                          <w:lang w:val="en-US"/>
+                        </w:rPr>
+                        <m:t>m</m:t>
+                      </m:r>
+                    </m:e>
+                    <m:sub>
+                      <m:r>
+                        <w:rPr>
+                          <w:rFonts w:ascii="Cambria Math" w:hAnsi="Cambria Math" w:cstheme="minorHAnsi"/>
+                          <w:lang w:val="en-US"/>
+                        </w:rPr>
+                        <m:t>J</m:t>
+                      </m:r>
+                    </m:sub>
+                  </m:sSub>
+                  <m:r>
+                    <w:rPr>
+                      <w:rFonts w:ascii="Cambria Math" w:hAnsi="Cambria Math" w:cstheme="minorHAnsi"/>
+                      <w:lang w:val="en-US"/>
+                    </w:rPr>
+                    <m:t>&gt;10.7874</m:t>
+                  </m:r>
+                </m:e>
+              </m:eqArr>
+            </m:e>
+          </m:d>
+        </m:oMath>
+      </m:oMathPara>
+    </w:p>
+    <w:p>
+      <w:pPr>
+        <w:pStyle w:val="ListParagraph"/>
+        <w:ind w:left="1080"/>
+        <w:jc w:val="center"/>
+        <w:rPr>
+          <w:rFonts w:cstheme="minorHAnsi"/>
+          <w:lang w:val="en-US"/>
+        </w:rPr>
+      </w:pPr>
+      <w:r>
+        <w:rPr>
+          <w:rFonts w:cstheme="minorHAnsi"/>
+          <w:lang w:val="en-US"/>
+        </w:rPr>
+        <w:drawing>
+          <wp:inline distT="0" distB="0" distL="0" distR="0" wp14:anchorId="4F048C91" wp14:editId="7C9177C8">
+            <wp:extent cx="3290169" cy="2034209"/>
+            <wp:effectExtent l="0" t="0" r="0" b="0"/>
+            <wp:docPr id="621686782" name="Picture 1" descr="A graph with blue dots&#10;&#10;Description automatically generated"/>
+            <wp:cNvGraphicFramePr>
+              <a:graphicFrameLocks xmlns:a="http://schemas.openxmlformats.org/drawingml/2006/main" noChangeAspect="1"/>
+            </wp:cNvGraphicFramePr>
+            <a:graphic xmlns:a="http://schemas.openxmlformats.org/drawingml/2006/main">
+              <a:graphicData uri="http://schemas.openxmlformats.org/drawingml/2006/picture">
+                <pic:pic xmlns:pic="http://schemas.openxmlformats.org/drawingml/2006/picture">
+                  <pic:nvPicPr>
+                    <pic:cNvPr id="621686782" name="Picture 1" descr="A graph with blue dots&#10;&#10;Description automatically generated"/>
+                    <pic:cNvPicPr/>
+                  </pic:nvPicPr>
+                  <pic:blipFill>
+                    <a:blip r:embed="rId28"/>
+                    <a:stretch>
+                      <a:fillRect/>
+                    </a:stretch>
+                  </pic:blipFill>
+                  <pic:spPr>
+                    <a:xfrm>
+                      <a:off x="0" y="0"/>
+                      <a:ext cx="3323134" cy="2054590"/>
+                    </a:xfrm>
+                    <a:prstGeom prst="rect">
+                      <a:avLst/>
+                    </a:prstGeom>
+                  </pic:spPr>
+                </pic:pic>
+              </a:graphicData>
+            </a:graphic>
+          </wp:inline>
+        </w:drawing>
+      </w:r>
+    </w:p>
+    <w:p>
+      <w:pPr>
+        <w:pStyle w:val="ListParagraph"/>
+        <w:numPr>
+          <w:ilvl w:val="1"/>
+          <w:numId w:val="20"/>
+        </w:numPr>
+        <w:rPr>
+          <w:rFonts w:cstheme="minorHAnsi"/>
+          <w:lang w:val="en-US"/>
+        </w:rPr>
+      </w:pPr>
+      <w:r>
+        <w:rPr>
+          <w:rFonts w:cstheme="minorHAnsi"/>
+          <w:lang w:val="en-US"/>
+        </w:rPr>
+        <w:t xml:space="preserve">I apply this formula for every galaxy, and then calculate the error in radii (assuming perfect anticorrelation) as: </w:t>
+      </w:r>
+      <m:oMath>
+        <m:sSub>
+          <m:sSubPr>
+            <m:ctrlPr>
+              <w:rPr>
+                <w:rFonts w:ascii="Cambria Math" w:hAnsi="Cambria Math" w:cstheme="minorHAnsi"/>
+                <w:i/>
+                <w:lang w:val="en-US"/>
+              </w:rPr>
+            </m:ctrlPr>
+          </m:sSubPr>
+          <m:e>
+            <m:r>
+              <w:rPr>
+                <w:rFonts w:ascii="Cambria Math" w:hAnsi="Cambria Math" w:cstheme="minorHAnsi"/>
+                <w:lang w:val="en-US"/>
+              </w:rPr>
+              <m:t>e</m:t>
+            </m:r>
+          </m:e>
+          <m:sub>
+            <m:r>
+              <w:rPr>
+                <w:rFonts w:ascii="Cambria Math" w:hAnsi="Cambria Math" w:cstheme="minorHAnsi"/>
+                <w:lang w:val="en-US"/>
+              </w:rPr>
+              <m:t>r</m:t>
+            </m:r>
+          </m:sub>
+        </m:sSub>
+        <m:r>
+          <w:rPr>
+            <w:rFonts w:ascii="Cambria Math" w:hAnsi="Cambria Math" w:cstheme="minorHAnsi"/>
+            <w:lang w:val="en-US"/>
+          </w:rPr>
+          <m:t xml:space="preserve">=0.5 </m:t>
+        </m:r>
+        <m:sSub>
+          <m:sSubPr>
+            <m:ctrlPr>
+              <w:rPr>
+                <w:rFonts w:ascii="Cambria Math" w:hAnsi="Cambria Math" w:cstheme="minorHAnsi"/>
+                <w:i/>
+                <w:lang w:val="en-US"/>
+              </w:rPr>
+            </m:ctrlPr>
+          </m:sSubPr>
+          <m:e>
+            <m:r>
+              <w:rPr>
+                <w:rFonts w:ascii="Cambria Math" w:hAnsi="Cambria Math" w:cstheme="minorHAnsi"/>
+                <w:lang w:val="en-US"/>
+              </w:rPr>
+              <m:t>e</m:t>
+            </m:r>
+          </m:e>
+          <m:sub>
+            <m:r>
+              <w:rPr>
+                <w:rFonts w:ascii="Cambria Math" w:hAnsi="Cambria Math" w:cstheme="minorHAnsi"/>
+                <w:lang w:val="en-US"/>
+              </w:rPr>
+              <m:t>i</m:t>
+            </m:r>
+          </m:sub>
+        </m:sSub>
+      </m:oMath>
+    </w:p>
+    <w:p>
+      <w:pPr>
+        <w:pStyle w:val="ListParagraph"/>
+        <w:numPr>
+          <w:ilvl w:val="1"/>
+          <w:numId w:val="20"/>
+        </w:numPr>
+        <w:rPr>
+          <w:rFonts w:cstheme="minorHAnsi"/>
+          <w:lang w:val="en-US"/>
+        </w:rPr>
+      </w:pPr>
+      <w:r>
+        <w:rPr>
+          <w:rFonts w:cstheme="minorHAnsi"/>
+          <w:lang w:val="en-US"/>
+        </w:rPr>
+        <w:t>Finally, I pick the relevant columns for FP fitting and save them to data/foundation/</w:t>
+      </w:r>
+      <w:proofErr w:type="spellStart"/>
+      <w:r>
+        <w:rPr>
+          <w:rFonts w:cstheme="minorHAnsi"/>
+          <w:lang w:val="en-US"/>
+        </w:rPr>
+        <w:t>fp_sample</w:t>
+      </w:r>
+      <w:proofErr w:type="spellEnd"/>
+      <w:r>
+        <w:rPr>
+          <w:rFonts w:cstheme="minorHAnsi"/>
+          <w:lang w:val="en-US"/>
+        </w:rPr>
+        <w:t xml:space="preserve"> folder.</w:t>
+      </w:r>
+    </w:p>
+    <w:p>
+      <w:pPr>
+        <w:pStyle w:val="ListParagraph"/>
+        <w:ind w:left="1080"/>
+        <w:jc w:val="center"/>
+        <w:rPr>
+          <w:rFonts w:cstheme="minorHAnsi"/>
+          <w:lang w:val="en-US"/>
+        </w:rPr>
+      </w:pPr>
+    </w:p>
+    <w:p>
+      <w:pPr>
+        <w:pStyle w:val="ListParagraph"/>
+        <w:ind w:left="1080"/>
+        <w:rPr>
+          <w:rFonts w:cstheme="minorHAnsi"/>
+          <w:lang w:val="en-US"/>
+        </w:rPr>
+      </w:pPr>
+    </w:p>
+    <w:p>
+      <w:pPr>
+        <w:pStyle w:val="ListParagraph"/>
+        <w:ind w:left="1080"/>
+        <w:rPr>
+          <w:rFonts w:cstheme="minorHAnsi"/>
+          <w:lang w:val="en-US"/>
+        </w:rPr>
+      </w:pPr>
+    </w:p>
+    <w:p>
+      <w:pPr>
+        <w:rPr>
+          <w:b/>
+          <w:bCs/>
+          <w:lang w:val="en-US"/>
+        </w:rPr>
+      </w:pPr>
+      <w:r>
+        <w:rPr>
+          <w:b/>
+          <w:bCs/>
           <w:lang w:val="en-US"/>
         </w:rPr>
         <w:lastRenderedPageBreak/>
-        <w:t>Last time I suggested to combine SDSS and LAMOST to a single FP, but can we even do that?</w:t>
+        <w:br w:type="page"/>
+      </w:r>
+    </w:p>
+    <w:p>
+      <w:pPr>
+        <w:pStyle w:val="ListParagraph"/>
+        <w:numPr>
+          <w:ilvl w:val="0"/>
+          <w:numId w:val="1"/>
+        </w:numPr>
+        <w:rPr>
+          <w:b/>
+          <w:bCs/>
+          <w:lang w:val="en-US"/>
+        </w:rPr>
+      </w:pPr>
+      <w:r>
+        <w:rPr>
+          <w:b/>
+          <w:bCs/>
+          <w:lang w:val="en-US"/>
+        </w:rPr>
+        <w:lastRenderedPageBreak/>
+        <w:t xml:space="preserve">Fitting the FP and deriving the </w:t>
+      </w:r>
+      <w:proofErr w:type="spellStart"/>
+      <w:r>
+        <w:rPr>
+          <w:b/>
+          <w:bCs/>
+          <w:lang w:val="en-US"/>
+        </w:rPr>
+        <w:t>log</w:t>
+      </w:r>
+      <w:proofErr w:type="spellEnd"/>
+      <w:r>
+        <w:rPr>
+          <w:b/>
+          <w:bCs/>
+          <w:lang w:val="en-US"/>
+        </w:rPr>
+        <w:t>-distance ratios</w:t>
+      </w:r>
+    </w:p>
+    <w:p>
+      <w:pPr>
+        <w:rPr>
+          <w:b/>
+          <w:bCs/>
+          <w:lang w:val="en-US"/>
+        </w:rPr>
+      </w:pPr>
+      <w:r>
+        <w:rPr>
+          <w:b/>
+          <w:bCs/>
+          <w:lang w:val="en-US"/>
+        </w:rPr>
+        <w:br w:type="page"/>
+      </w:r>
+    </w:p>
+    <w:p>
+      <w:pPr>
+        <w:pStyle w:val="ListParagraph"/>
+        <w:numPr>
+          <w:ilvl w:val="0"/>
+          <w:numId w:val="1"/>
+        </w:numPr>
+        <w:rPr>
+          <w:b/>
+          <w:bCs/>
+          <w:lang w:val="en-US"/>
+        </w:rPr>
+      </w:pPr>
+      <w:r>
+        <w:rPr>
+          <w:b/>
+          <w:bCs/>
+          <w:lang w:val="en-US"/>
+        </w:rPr>
+        <w:lastRenderedPageBreak/>
+        <w:t>Mock galaxies simulation</w:t>
+      </w:r>
+    </w:p>
+    <w:p>
+      <w:pPr>
+        <w:rPr>
+          <w:b/>
+          <w:bCs/>
+          <w:lang w:val="en-US"/>
+        </w:rPr>
+      </w:pPr>
+      <w:r>
+        <w:rPr>
+          <w:b/>
+          <w:bCs/>
+          <w:lang w:val="en-US"/>
+        </w:rPr>
+        <w:br w:type="page"/>
+      </w:r>
+    </w:p>
+    <w:p>
+      <w:pPr>
+        <w:pStyle w:val="ListParagraph"/>
+        <w:numPr>
+          <w:ilvl w:val="0"/>
+          <w:numId w:val="1"/>
+        </w:numPr>
+        <w:rPr>
+          <w:b/>
+          <w:bCs/>
+          <w:lang w:val="en-US"/>
+        </w:rPr>
+      </w:pPr>
+      <w:r>
+        <w:rPr>
+          <w:b/>
+          <w:bCs/>
+          <w:lang w:val="en-US"/>
+        </w:rPr>
+        <w:lastRenderedPageBreak/>
+        <w:t>Consistency checks</w:t>
+      </w:r>
+    </w:p>
+    <w:p>
+      <w:pPr>
+        <w:rPr>
+          <w:b/>
+          <w:bCs/>
+          <w:lang w:val="en-US"/>
+        </w:rPr>
+      </w:pPr>
+      <w:r>
+        <w:rPr>
+          <w:b/>
+          <w:bCs/>
+          <w:lang w:val="en-US"/>
+        </w:rPr>
+        <w:br w:type="page"/>
+      </w:r>
+    </w:p>
+    <w:p>
+      <w:pPr>
+        <w:pStyle w:val="ListParagraph"/>
+        <w:numPr>
+          <w:ilvl w:val="0"/>
+          <w:numId w:val="1"/>
+        </w:numPr>
+        <w:rPr>
+          <w:b/>
+          <w:bCs/>
+          <w:lang w:val="en-US"/>
+        </w:rPr>
+      </w:pPr>
+      <w:r>
+        <w:rPr>
+          <w:b/>
+          <w:bCs/>
+          <w:lang w:val="en-US"/>
+        </w:rPr>
+        <w:lastRenderedPageBreak/>
+        <w:t>Smoothed velocity field map</w:t>
+      </w:r>
+    </w:p>
+    <w:p>
+      <w:pPr>
+        <w:rPr>
+          <w:b/>
+          <w:bCs/>
+          <w:lang w:val="en-US"/>
+        </w:rPr>
+      </w:pPr>
+      <w:r>
+        <w:rPr>
+          <w:b/>
+          <w:bCs/>
+          <w:lang w:val="en-US"/>
+        </w:rPr>
+        <w:br w:type="page"/>
+      </w:r>
+    </w:p>
+    <w:p>
+      <w:pPr>
+        <w:pStyle w:val="ListParagraph"/>
+        <w:numPr>
+          <w:ilvl w:val="0"/>
+          <w:numId w:val="1"/>
+        </w:numPr>
+        <w:rPr>
+          <w:b/>
+          <w:bCs/>
+          <w:lang w:val="en-US"/>
+        </w:rPr>
+      </w:pPr>
+      <w:r>
+        <w:rPr>
+          <w:b/>
+          <w:bCs/>
+          <w:lang w:val="en-US"/>
+        </w:rPr>
+        <w:lastRenderedPageBreak/>
+        <w:t>Deriving cosmic bulk flow velocity</w:t>
       </w:r>
     </w:p>
     <w:sectPr>
@@ -24270,6 +25905,92 @@
     </w:lvl>
   </w:abstractNum>
   <w:abstractNum w:abstractNumId="15" w15:restartNumberingAfterBreak="0">
+    <w:nsid w:val="5EF65511"/>
+    <w:multiLevelType w:val="hybridMultilevel"/>
+    <w:tmpl w:val="660C5E2A"/>
+    <w:lvl w:ilvl="0" w:tplc="04090015">
+      <w:start w:val="1"/>
+      <w:numFmt w:val="upperLetter"/>
+      <w:lvlText w:val="%1."/>
+      <w:lvlJc w:val="left"/>
+      <w:pPr>
+        <w:ind w:left="720" w:hanging="360"/>
+      </w:pPr>
+    </w:lvl>
+    <w:lvl w:ilvl="1" w:tplc="04090019" w:tentative="1">
+      <w:start w:val="1"/>
+      <w:numFmt w:val="lowerLetter"/>
+      <w:lvlText w:val="%2."/>
+      <w:lvlJc w:val="left"/>
+      <w:pPr>
+        <w:ind w:left="1440" w:hanging="360"/>
+      </w:pPr>
+    </w:lvl>
+    <w:lvl w:ilvl="2" w:tplc="0409001B" w:tentative="1">
+      <w:start w:val="1"/>
+      <w:numFmt w:val="lowerRoman"/>
+      <w:lvlText w:val="%3."/>
+      <w:lvlJc w:val="right"/>
+      <w:pPr>
+        <w:ind w:left="2160" w:hanging="180"/>
+      </w:pPr>
+    </w:lvl>
+    <w:lvl w:ilvl="3" w:tplc="0409000F" w:tentative="1">
+      <w:start w:val="1"/>
+      <w:numFmt w:val="decimal"/>
+      <w:lvlText w:val="%4."/>
+      <w:lvlJc w:val="left"/>
+      <w:pPr>
+        <w:ind w:left="2880" w:hanging="360"/>
+      </w:pPr>
+    </w:lvl>
+    <w:lvl w:ilvl="4" w:tplc="04090019" w:tentative="1">
+      <w:start w:val="1"/>
+      <w:numFmt w:val="lowerLetter"/>
+      <w:lvlText w:val="%5."/>
+      <w:lvlJc w:val="left"/>
+      <w:pPr>
+        <w:ind w:left="3600" w:hanging="360"/>
+      </w:pPr>
+    </w:lvl>
+    <w:lvl w:ilvl="5" w:tplc="0409001B" w:tentative="1">
+      <w:start w:val="1"/>
+      <w:numFmt w:val="lowerRoman"/>
+      <w:lvlText w:val="%6."/>
+      <w:lvlJc w:val="right"/>
+      <w:pPr>
+        <w:ind w:left="4320" w:hanging="180"/>
+      </w:pPr>
+    </w:lvl>
+    <w:lvl w:ilvl="6" w:tplc="0409000F" w:tentative="1">
+      <w:start w:val="1"/>
+      <w:numFmt w:val="decimal"/>
+      <w:lvlText w:val="%7."/>
+      <w:lvlJc w:val="left"/>
+      <w:pPr>
+        <w:ind w:left="5040" w:hanging="360"/>
+      </w:pPr>
+    </w:lvl>
+    <w:lvl w:ilvl="7" w:tplc="04090019" w:tentative="1">
+      <w:start w:val="1"/>
+      <w:numFmt w:val="lowerLetter"/>
+      <w:lvlText w:val="%8."/>
+      <w:lvlJc w:val="left"/>
+      <w:pPr>
+        <w:ind w:left="5760" w:hanging="360"/>
+      </w:pPr>
+    </w:lvl>
+    <w:lvl w:ilvl="8" w:tplc="0409001B" w:tentative="1">
+      <w:start w:val="1"/>
+      <w:numFmt w:val="lowerRoman"/>
+      <w:lvlText w:val="%9."/>
+      <w:lvlJc w:val="right"/>
+      <w:pPr>
+        <w:ind w:left="6480" w:hanging="180"/>
+      </w:pPr>
+    </w:lvl>
+  </w:abstractNum>
+  <w:abstractNum w:abstractNumId="16" w15:restartNumberingAfterBreak="0">
     <w:nsid w:val="608D57AD"/>
     <w:multiLevelType w:val="hybridMultilevel"/>
     <w:tmpl w:val="93D4CD42"/>
@@ -24382,7 +26103,7 @@
       </w:rPr>
     </w:lvl>
   </w:abstractNum>
-  <w:abstractNum w:abstractNumId="16" w15:restartNumberingAfterBreak="0">
+  <w:abstractNum w:abstractNumId="17" w15:restartNumberingAfterBreak="0">
     <w:nsid w:val="66755DA9"/>
     <w:multiLevelType w:val="hybridMultilevel"/>
     <w:tmpl w:val="CEB694E4"/>
@@ -24495,7 +26216,7 @@
       </w:rPr>
     </w:lvl>
   </w:abstractNum>
-  <w:abstractNum w:abstractNumId="17" w15:restartNumberingAfterBreak="0">
+  <w:abstractNum w:abstractNumId="18" w15:restartNumberingAfterBreak="0">
     <w:nsid w:val="67476B85"/>
     <w:multiLevelType w:val="hybridMultilevel"/>
     <w:tmpl w:val="433CE16A"/>
@@ -24608,7 +26329,7 @@
       </w:rPr>
     </w:lvl>
   </w:abstractNum>
-  <w:abstractNum w:abstractNumId="18" w15:restartNumberingAfterBreak="0">
+  <w:abstractNum w:abstractNumId="19" w15:restartNumberingAfterBreak="0">
     <w:nsid w:val="73530E55"/>
     <w:multiLevelType w:val="hybridMultilevel"/>
     <w:tmpl w:val="1214E76C"/>
@@ -24721,7 +26442,7 @@
       </w:rPr>
     </w:lvl>
   </w:abstractNum>
-  <w:abstractNum w:abstractNumId="19" w15:restartNumberingAfterBreak="0">
+  <w:abstractNum w:abstractNumId="20" w15:restartNumberingAfterBreak="0">
     <w:nsid w:val="7D6B3748"/>
     <w:multiLevelType w:val="hybridMultilevel"/>
     <w:tmpl w:val="F67CA1A2"/>
@@ -24834,10 +26555,10 @@
       </w:rPr>
     </w:lvl>
   </w:abstractNum>
-  <w:abstractNum w:abstractNumId="20" w15:restartNumberingAfterBreak="0">
+  <w:abstractNum w:abstractNumId="21" w15:restartNumberingAfterBreak="0">
     <w:nsid w:val="7F900B39"/>
     <w:multiLevelType w:val="hybridMultilevel"/>
-    <w:tmpl w:val="5F9EAE52"/>
+    <w:tmpl w:val="2EFCD742"/>
     <w:lvl w:ilvl="0" w:tplc="04090001">
       <w:start w:val="1"/>
       <w:numFmt w:val="bullet"/>
@@ -24960,7 +26681,7 @@
     <w:abstractNumId w:val="3"/>
   </w:num>
   <w:num w:numId="6" w16cid:durableId="1753818006">
-    <w:abstractNumId w:val="15"/>
+    <w:abstractNumId w:val="16"/>
   </w:num>
   <w:num w:numId="7" w16cid:durableId="1364936553">
     <w:abstractNumId w:val="13"/>
@@ -24978,19 +26699,19 @@
     <w:abstractNumId w:val="7"/>
   </w:num>
   <w:num w:numId="12" w16cid:durableId="1191068411">
-    <w:abstractNumId w:val="17"/>
+    <w:abstractNumId w:val="18"/>
   </w:num>
   <w:num w:numId="13" w16cid:durableId="308289000">
-    <w:abstractNumId w:val="18"/>
+    <w:abstractNumId w:val="19"/>
   </w:num>
   <w:num w:numId="14" w16cid:durableId="970131679">
-    <w:abstractNumId w:val="19"/>
+    <w:abstractNumId w:val="20"/>
   </w:num>
   <w:num w:numId="15" w16cid:durableId="642462601">
     <w:abstractNumId w:val="11"/>
   </w:num>
   <w:num w:numId="16" w16cid:durableId="464658506">
-    <w:abstractNumId w:val="16"/>
+    <w:abstractNumId w:val="17"/>
   </w:num>
   <w:num w:numId="17" w16cid:durableId="1481114892">
     <w:abstractNumId w:val="12"/>
@@ -25002,10 +26723,13 @@
     <w:abstractNumId w:val="5"/>
   </w:num>
   <w:num w:numId="20" w16cid:durableId="207298938">
-    <w:abstractNumId w:val="20"/>
+    <w:abstractNumId w:val="21"/>
   </w:num>
   <w:num w:numId="21" w16cid:durableId="1628774109">
     <w:abstractNumId w:val="6"/>
+  </w:num>
+  <w:num w:numId="22" w16cid:durableId="239801300">
+    <w:abstractNumId w:val="15"/>
   </w:num>
 </w:numbering>
 </file>

</xml_diff>

<commit_message>
chore: fit the Fundamental Plane
</commit_message>
<xml_diff>
--- a/docs/Detailed Guide.docx
+++ b/docs/Detailed Guide.docx
@@ -24060,6 +24060,71 @@
     </w:p>
     <w:p>
       <w:pPr>
+        <w:rPr>
+          <w:rFonts w:cstheme="minorHAnsi"/>
+          <w:lang w:val="en-US"/>
+        </w:rPr>
+      </w:pPr>
+    </w:p>
+    <w:p>
+      <w:pPr>
+        <w:pStyle w:val="ListParagraph"/>
+        <w:numPr>
+          <w:ilvl w:val="0"/>
+          <w:numId w:val="23"/>
+        </w:numPr>
+        <w:rPr>
+          <w:rFonts w:cstheme="minorHAnsi"/>
+          <w:lang w:val="en-US"/>
+        </w:rPr>
+      </w:pPr>
+      <w:r>
+        <w:rPr>
+          <w:rFonts w:cstheme="minorHAnsi"/>
+          <w:lang w:val="en-US"/>
+        </w:rPr>
+        <w:t>Notes:</w:t>
+      </w:r>
+    </w:p>
+    <w:p>
+      <w:pPr>
+        <w:pStyle w:val="ListParagraph"/>
+        <w:numPr>
+          <w:ilvl w:val="1"/>
+          <w:numId w:val="23"/>
+        </w:numPr>
+        <w:rPr>
+          <w:rFonts w:cstheme="minorHAnsi"/>
+          <w:lang w:val="en-US"/>
+        </w:rPr>
+      </w:pPr>
+      <w:r>
+        <w:rPr>
+          <w:rFonts w:cstheme="minorHAnsi"/>
+          <w:lang w:val="en-US"/>
+        </w:rPr>
+        <w:lastRenderedPageBreak/>
+        <w:t xml:space="preserve">How do I obtain </w:t>
+      </w:r>
+      <w:proofErr w:type="spellStart"/>
+      <w:r>
+        <w:rPr>
+          <w:rFonts w:cstheme="minorHAnsi"/>
+          <w:lang w:val="en-US"/>
+        </w:rPr>
+        <w:t>errorbars</w:t>
+      </w:r>
+      <w:proofErr w:type="spellEnd"/>
+      <w:r>
+        <w:rPr>
+          <w:rFonts w:cstheme="minorHAnsi"/>
+          <w:lang w:val="en-US"/>
+        </w:rPr>
+        <w:t xml:space="preserve"> on the error-magnitude relation? Standard error on variance?</w:t>
+      </w:r>
+    </w:p>
+    <w:p>
+      <w:pPr>
         <w:pStyle w:val="ListParagraph"/>
         <w:ind w:left="1080"/>
         <w:jc w:val="center"/>
@@ -24103,7 +24168,6 @@
           <w:bCs/>
           <w:lang w:val="en-US"/>
         </w:rPr>
-        <w:lastRenderedPageBreak/>
         <w:br w:type="page"/>
       </w:r>
     </w:p>
@@ -25575,6 +25639,119 @@
     </w:lvl>
   </w:abstractNum>
   <w:abstractNum w:abstractNumId="12" w15:restartNumberingAfterBreak="0">
+    <w:nsid w:val="408F7477"/>
+    <w:multiLevelType w:val="hybridMultilevel"/>
+    <w:tmpl w:val="8910CDA0"/>
+    <w:lvl w:ilvl="0" w:tplc="04090001">
+      <w:start w:val="1"/>
+      <w:numFmt w:val="bullet"/>
+      <w:lvlText w:val=""/>
+      <w:lvlJc w:val="left"/>
+      <w:pPr>
+        <w:ind w:left="720" w:hanging="360"/>
+      </w:pPr>
+      <w:rPr>
+        <w:rFonts w:ascii="Symbol" w:hAnsi="Symbol" w:hint="default"/>
+      </w:rPr>
+    </w:lvl>
+    <w:lvl w:ilvl="1" w:tplc="04090003">
+      <w:start w:val="1"/>
+      <w:numFmt w:val="bullet"/>
+      <w:lvlText w:val="o"/>
+      <w:lvlJc w:val="left"/>
+      <w:pPr>
+        <w:ind w:left="1440" w:hanging="360"/>
+      </w:pPr>
+      <w:rPr>
+        <w:rFonts w:ascii="Courier New" w:hAnsi="Courier New" w:cs="Courier New" w:hint="default"/>
+      </w:rPr>
+    </w:lvl>
+    <w:lvl w:ilvl="2" w:tplc="04090005" w:tentative="1">
+      <w:start w:val="1"/>
+      <w:numFmt w:val="bullet"/>
+      <w:lvlText w:val=""/>
+      <w:lvlJc w:val="left"/>
+      <w:pPr>
+        <w:ind w:left="2160" w:hanging="360"/>
+      </w:pPr>
+      <w:rPr>
+        <w:rFonts w:ascii="Wingdings" w:hAnsi="Wingdings" w:hint="default"/>
+      </w:rPr>
+    </w:lvl>
+    <w:lvl w:ilvl="3" w:tplc="04090001" w:tentative="1">
+      <w:start w:val="1"/>
+      <w:numFmt w:val="bullet"/>
+      <w:lvlText w:val=""/>
+      <w:lvlJc w:val="left"/>
+      <w:pPr>
+        <w:ind w:left="2880" w:hanging="360"/>
+      </w:pPr>
+      <w:rPr>
+        <w:rFonts w:ascii="Symbol" w:hAnsi="Symbol" w:hint="default"/>
+      </w:rPr>
+    </w:lvl>
+    <w:lvl w:ilvl="4" w:tplc="04090003" w:tentative="1">
+      <w:start w:val="1"/>
+      <w:numFmt w:val="bullet"/>
+      <w:lvlText w:val="o"/>
+      <w:lvlJc w:val="left"/>
+      <w:pPr>
+        <w:ind w:left="3600" w:hanging="360"/>
+      </w:pPr>
+      <w:rPr>
+        <w:rFonts w:ascii="Courier New" w:hAnsi="Courier New" w:cs="Courier New" w:hint="default"/>
+      </w:rPr>
+    </w:lvl>
+    <w:lvl w:ilvl="5" w:tplc="04090005" w:tentative="1">
+      <w:start w:val="1"/>
+      <w:numFmt w:val="bullet"/>
+      <w:lvlText w:val=""/>
+      <w:lvlJc w:val="left"/>
+      <w:pPr>
+        <w:ind w:left="4320" w:hanging="360"/>
+      </w:pPr>
+      <w:rPr>
+        <w:rFonts w:ascii="Wingdings" w:hAnsi="Wingdings" w:hint="default"/>
+      </w:rPr>
+    </w:lvl>
+    <w:lvl w:ilvl="6" w:tplc="04090001" w:tentative="1">
+      <w:start w:val="1"/>
+      <w:numFmt w:val="bullet"/>
+      <w:lvlText w:val=""/>
+      <w:lvlJc w:val="left"/>
+      <w:pPr>
+        <w:ind w:left="5040" w:hanging="360"/>
+      </w:pPr>
+      <w:rPr>
+        <w:rFonts w:ascii="Symbol" w:hAnsi="Symbol" w:hint="default"/>
+      </w:rPr>
+    </w:lvl>
+    <w:lvl w:ilvl="7" w:tplc="04090003" w:tentative="1">
+      <w:start w:val="1"/>
+      <w:numFmt w:val="bullet"/>
+      <w:lvlText w:val="o"/>
+      <w:lvlJc w:val="left"/>
+      <w:pPr>
+        <w:ind w:left="5760" w:hanging="360"/>
+      </w:pPr>
+      <w:rPr>
+        <w:rFonts w:ascii="Courier New" w:hAnsi="Courier New" w:cs="Courier New" w:hint="default"/>
+      </w:rPr>
+    </w:lvl>
+    <w:lvl w:ilvl="8" w:tplc="04090005" w:tentative="1">
+      <w:start w:val="1"/>
+      <w:numFmt w:val="bullet"/>
+      <w:lvlText w:val=""/>
+      <w:lvlJc w:val="left"/>
+      <w:pPr>
+        <w:ind w:left="6480" w:hanging="360"/>
+      </w:pPr>
+      <w:rPr>
+        <w:rFonts w:ascii="Wingdings" w:hAnsi="Wingdings" w:hint="default"/>
+      </w:rPr>
+    </w:lvl>
+  </w:abstractNum>
+  <w:abstractNum w:abstractNumId="13" w15:restartNumberingAfterBreak="0">
     <w:nsid w:val="41ED593D"/>
     <w:multiLevelType w:val="hybridMultilevel"/>
     <w:tmpl w:val="CFF68F18"/>
@@ -25678,7 +25855,7 @@
       </w:rPr>
     </w:lvl>
   </w:abstractNum>
-  <w:abstractNum w:abstractNumId="13" w15:restartNumberingAfterBreak="0">
+  <w:abstractNum w:abstractNumId="14" w15:restartNumberingAfterBreak="0">
     <w:nsid w:val="56680D9F"/>
     <w:multiLevelType w:val="hybridMultilevel"/>
     <w:tmpl w:val="A2067030"/>
@@ -25791,7 +25968,7 @@
       </w:rPr>
     </w:lvl>
   </w:abstractNum>
-  <w:abstractNum w:abstractNumId="14" w15:restartNumberingAfterBreak="0">
+  <w:abstractNum w:abstractNumId="15" w15:restartNumberingAfterBreak="0">
     <w:nsid w:val="5E5959D2"/>
     <w:multiLevelType w:val="hybridMultilevel"/>
     <w:tmpl w:val="3CACE1E8"/>
@@ -25904,7 +26081,7 @@
       </w:rPr>
     </w:lvl>
   </w:abstractNum>
-  <w:abstractNum w:abstractNumId="15" w15:restartNumberingAfterBreak="0">
+  <w:abstractNum w:abstractNumId="16" w15:restartNumberingAfterBreak="0">
     <w:nsid w:val="5EF65511"/>
     <w:multiLevelType w:val="hybridMultilevel"/>
     <w:tmpl w:val="660C5E2A"/>
@@ -25990,7 +26167,7 @@
       </w:pPr>
     </w:lvl>
   </w:abstractNum>
-  <w:abstractNum w:abstractNumId="16" w15:restartNumberingAfterBreak="0">
+  <w:abstractNum w:abstractNumId="17" w15:restartNumberingAfterBreak="0">
     <w:nsid w:val="608D57AD"/>
     <w:multiLevelType w:val="hybridMultilevel"/>
     <w:tmpl w:val="93D4CD42"/>
@@ -26103,7 +26280,7 @@
       </w:rPr>
     </w:lvl>
   </w:abstractNum>
-  <w:abstractNum w:abstractNumId="17" w15:restartNumberingAfterBreak="0">
+  <w:abstractNum w:abstractNumId="18" w15:restartNumberingAfterBreak="0">
     <w:nsid w:val="66755DA9"/>
     <w:multiLevelType w:val="hybridMultilevel"/>
     <w:tmpl w:val="CEB694E4"/>
@@ -26216,7 +26393,7 @@
       </w:rPr>
     </w:lvl>
   </w:abstractNum>
-  <w:abstractNum w:abstractNumId="18" w15:restartNumberingAfterBreak="0">
+  <w:abstractNum w:abstractNumId="19" w15:restartNumberingAfterBreak="0">
     <w:nsid w:val="67476B85"/>
     <w:multiLevelType w:val="hybridMultilevel"/>
     <w:tmpl w:val="433CE16A"/>
@@ -26329,7 +26506,7 @@
       </w:rPr>
     </w:lvl>
   </w:abstractNum>
-  <w:abstractNum w:abstractNumId="19" w15:restartNumberingAfterBreak="0">
+  <w:abstractNum w:abstractNumId="20" w15:restartNumberingAfterBreak="0">
     <w:nsid w:val="73530E55"/>
     <w:multiLevelType w:val="hybridMultilevel"/>
     <w:tmpl w:val="1214E76C"/>
@@ -26442,7 +26619,7 @@
       </w:rPr>
     </w:lvl>
   </w:abstractNum>
-  <w:abstractNum w:abstractNumId="20" w15:restartNumberingAfterBreak="0">
+  <w:abstractNum w:abstractNumId="21" w15:restartNumberingAfterBreak="0">
     <w:nsid w:val="7D6B3748"/>
     <w:multiLevelType w:val="hybridMultilevel"/>
     <w:tmpl w:val="F67CA1A2"/>
@@ -26555,7 +26732,7 @@
       </w:rPr>
     </w:lvl>
   </w:abstractNum>
-  <w:abstractNum w:abstractNumId="21" w15:restartNumberingAfterBreak="0">
+  <w:abstractNum w:abstractNumId="22" w15:restartNumberingAfterBreak="0">
     <w:nsid w:val="7F900B39"/>
     <w:multiLevelType w:val="hybridMultilevel"/>
     <w:tmpl w:val="2EFCD742"/>
@@ -26681,16 +26858,16 @@
     <w:abstractNumId w:val="3"/>
   </w:num>
   <w:num w:numId="6" w16cid:durableId="1753818006">
-    <w:abstractNumId w:val="16"/>
+    <w:abstractNumId w:val="17"/>
   </w:num>
   <w:num w:numId="7" w16cid:durableId="1364936553">
-    <w:abstractNumId w:val="13"/>
+    <w:abstractNumId w:val="14"/>
   </w:num>
   <w:num w:numId="8" w16cid:durableId="369304287">
     <w:abstractNumId w:val="2"/>
   </w:num>
   <w:num w:numId="9" w16cid:durableId="949314058">
-    <w:abstractNumId w:val="14"/>
+    <w:abstractNumId w:val="15"/>
   </w:num>
   <w:num w:numId="10" w16cid:durableId="197356508">
     <w:abstractNumId w:val="8"/>
@@ -26699,22 +26876,22 @@
     <w:abstractNumId w:val="7"/>
   </w:num>
   <w:num w:numId="12" w16cid:durableId="1191068411">
-    <w:abstractNumId w:val="18"/>
+    <w:abstractNumId w:val="19"/>
   </w:num>
   <w:num w:numId="13" w16cid:durableId="308289000">
-    <w:abstractNumId w:val="19"/>
+    <w:abstractNumId w:val="20"/>
   </w:num>
   <w:num w:numId="14" w16cid:durableId="970131679">
-    <w:abstractNumId w:val="20"/>
+    <w:abstractNumId w:val="21"/>
   </w:num>
   <w:num w:numId="15" w16cid:durableId="642462601">
     <w:abstractNumId w:val="11"/>
   </w:num>
   <w:num w:numId="16" w16cid:durableId="464658506">
-    <w:abstractNumId w:val="17"/>
+    <w:abstractNumId w:val="18"/>
   </w:num>
   <w:num w:numId="17" w16cid:durableId="1481114892">
-    <w:abstractNumId w:val="12"/>
+    <w:abstractNumId w:val="13"/>
   </w:num>
   <w:num w:numId="18" w16cid:durableId="678699591">
     <w:abstractNumId w:val="10"/>
@@ -26723,13 +26900,16 @@
     <w:abstractNumId w:val="5"/>
   </w:num>
   <w:num w:numId="20" w16cid:durableId="207298938">
-    <w:abstractNumId w:val="21"/>
+    <w:abstractNumId w:val="22"/>
   </w:num>
   <w:num w:numId="21" w16cid:durableId="1628774109">
     <w:abstractNumId w:val="6"/>
   </w:num>
   <w:num w:numId="22" w16cid:durableId="239801300">
-    <w:abstractNumId w:val="15"/>
+    <w:abstractNumId w:val="16"/>
+  </w:num>
+  <w:num w:numId="23" w16cid:durableId="757485331">
+    <w:abstractNumId w:val="12"/>
   </w:num>
 </w:numbering>
 </file>

</xml_diff>

<commit_message>
chore: refactor adding SMIN_SETTING as environment variable
</commit_message>
<xml_diff>
--- a/docs/Detailed Guide.docx
+++ b/docs/Detailed Guide.docx
@@ -2695,7 +2695,7 @@
           <w:lang w:val="en-US"/>
         </w:rPr>
         <w:drawing>
-          <wp:inline distT="0" distB="0" distL="0" distR="0" wp14:anchorId="5BAF7773" wp14:editId="425900D8">
+          <wp:inline distT="0" distB="0" distL="0" distR="0" wp14:anchorId="5BAF7773" wp14:editId="7719725A">
             <wp:extent cx="4642338" cy="1517192"/>
             <wp:effectExtent l="0" t="0" r="0" b="0"/>
             <wp:docPr id="1794346433" name="Picture 2" descr="A screenshot of a computer error&#10;&#10;Description automatically generated"/>
@@ -11607,7 +11607,7 @@
           <w:lang w:val="en-US"/>
         </w:rPr>
         <w:drawing>
-          <wp:inline distT="0" distB="0" distL="0" distR="0" wp14:anchorId="19055381" wp14:editId="702E7C07">
+          <wp:inline distT="0" distB="0" distL="0" distR="0" wp14:anchorId="19055381" wp14:editId="17B0DCF5">
             <wp:extent cx="4227968" cy="3120837"/>
             <wp:effectExtent l="0" t="0" r="1270" b="3810"/>
             <wp:docPr id="1442178660" name="Picture 1" descr="A graph of a function&#10;&#10;Description automatically generated with medium confidence"/>
@@ -14679,14 +14679,7 @@
             <w:rFonts w:ascii="Cambria Math" w:hAnsi="Cambria Math"/>
             <w:lang w:val="en-US"/>
           </w:rPr>
-          <m:t>=2.</m:t>
-        </m:r>
-        <m:r>
-          <w:rPr>
-            <w:rFonts w:ascii="Cambria Math" w:hAnsi="Cambria Math"/>
-            <w:lang w:val="en-US"/>
-          </w:rPr>
-          <m:t>638</m:t>
+          <m:t>=2.638</m:t>
         </m:r>
       </m:oMath>
       <w:r>
@@ -16753,14 +16746,7 @@
               <w:rFonts w:ascii="Cambria Math" w:hAnsi="Cambria Math"/>
               <w:lang w:val="en-US"/>
             </w:rPr>
-            <m:t>=-0.019</m:t>
-          </m:r>
-          <m:r>
-            <w:rPr>
-              <w:rFonts w:ascii="Cambria Math" w:hAnsi="Cambria Math"/>
-              <w:lang w:val="en-US"/>
-            </w:rPr>
-            <m:t>4</m:t>
+            <m:t>=-0.0194</m:t>
           </m:r>
         </m:oMath>
       </m:oMathPara>
@@ -16816,14 +16802,7 @@
               <w:rFonts w:ascii="Cambria Math" w:hAnsi="Cambria Math"/>
               <w:lang w:val="en-US"/>
             </w:rPr>
-            <m:t>=-0.00</m:t>
-          </m:r>
-          <m:r>
-            <w:rPr>
-              <w:rFonts w:ascii="Cambria Math" w:hAnsi="Cambria Math"/>
-              <w:lang w:val="en-US"/>
-            </w:rPr>
-            <m:t>59</m:t>
+            <m:t>=-0.0059</m:t>
           </m:r>
         </m:oMath>
       </m:oMathPara>
@@ -21842,6 +21821,19 @@
         </w:rPr>
         <w:t>May need to ask John to run GALFIT on the missing 2k galaxies…</w:t>
       </w:r>
+      <w:r>
+        <w:rPr>
+          <w:lang w:val="en-US"/>
+        </w:rPr>
+        <w:t xml:space="preserve"> </w:t>
+      </w:r>
+      <w:r>
+        <w:rPr>
+          <w:rFonts w:ascii="Apple Color Emoji" w:hAnsi="Apple Color Emoji"/>
+          <w:lang w:val="en-US"/>
+        </w:rPr>
+        <w:t>✅</w:t>
+      </w:r>
     </w:p>
     <w:p>
       <w:pPr>
@@ -21860,6 +21852,51 @@
         </w:rPr>
         <w:t>Last time I suggested to combine SDSS and LAMOST to a single FP, but can we even do that?</w:t>
       </w:r>
+      <w:r>
+        <w:rPr>
+          <w:lang w:val="en-US"/>
+        </w:rPr>
+        <w:t xml:space="preserve"> </w:t>
+      </w:r>
+      <w:r>
+        <w:rPr>
+          <w:rFonts w:ascii="Apple Color Emoji" w:hAnsi="Apple Color Emoji"/>
+          <w:lang w:val="en-US"/>
+        </w:rPr>
+        <w:t>✅</w:t>
+      </w:r>
+    </w:p>
+    <w:p>
+      <w:pPr>
+        <w:pStyle w:val="ListParagraph"/>
+        <w:numPr>
+          <w:ilvl w:val="1"/>
+          <w:numId w:val="20"/>
+        </w:numPr>
+        <w:rPr>
+          <w:lang w:val="en-US"/>
+        </w:rPr>
+      </w:pPr>
+      <w:r>
+        <w:rPr>
+          <w:lang w:val="en-US"/>
+        </w:rPr>
+        <w:t xml:space="preserve">Should I have set 6dFGS </w:t>
+      </w:r>
+      <w:proofErr w:type="spellStart"/>
+      <w:r>
+        <w:rPr>
+          <w:lang w:val="en-US"/>
+        </w:rPr>
+        <w:t>veldisp</w:t>
+      </w:r>
+      <w:proofErr w:type="spellEnd"/>
+      <w:r>
+        <w:rPr>
+          <w:lang w:val="en-US"/>
+        </w:rPr>
+        <w:t xml:space="preserve"> limit for SDSS and LAMOST?</w:t>
+      </w:r>
     </w:p>
     <w:p>
       <w:pPr>
@@ -21887,7 +21924,6 @@
           <w:bCs/>
           <w:lang w:val="en-US"/>
         </w:rPr>
-        <w:lastRenderedPageBreak/>
         <w:t>Deriving photometric errors and selecting the final FP columns</w:t>
       </w:r>
     </w:p>
@@ -23896,6 +23932,7 @@
       <w:r>
         <w:rPr>
           <w:rFonts w:cstheme="minorHAnsi"/>
+          <w:noProof/>
           <w:lang w:val="en-US"/>
         </w:rPr>
         <w:drawing>

</xml_diff>